<commit_message>
Added exercises on Generics
Three exercises on Generics added: basics and variance
</commit_message>
<xml_diff>
--- a/CSharpProgramming/Exercises/CSharpExercises.docx
+++ b/CSharpProgramming/Exercises/CSharpExercises.docx
@@ -34558,15 +34558,7 @@
               <w:rPr>
                 <w:lang w:val="en-US"/>
               </w:rPr>
-              <w:t>is included in th</w:t>
-            </w:r>
-            <w:bookmarkStart w:id="66" w:name="_GoBack"/>
-            <w:bookmarkEnd w:id="66"/>
-            <w:r>
-              <w:rPr>
-                <w:lang w:val="en-US"/>
-              </w:rPr>
-              <w:t xml:space="preserve">e </w:t>
+              <w:t xml:space="preserve">is included in the </w:t>
             </w:r>
             <w:r>
               <w:rPr>
@@ -34742,34 +34734,14 @@
               <w:rPr>
                 <w:lang w:val="en-US"/>
               </w:rPr>
-              <w:t xml:space="preserve"> </w:t>
-            </w:r>
-            <w:r>
-              <w:rPr>
-                <w:lang w:val="en-US"/>
-              </w:rPr>
-              <w:t xml:space="preserve">will become: </w:t>
-            </w:r>
-            <w:r>
-              <w:rPr>
-                <w:b/>
-                <w:lang w:val="en-US"/>
-              </w:rPr>
-              <w:t>"..\\..\\..\\Assets\\Domain\\</w:t>
-            </w:r>
-            <w:r>
-              <w:rPr>
-                <w:b/>
-                <w:lang w:val="en-US"/>
-              </w:rPr>
-              <w:t>Student\04.jpg</w:t>
-            </w:r>
-            <w:r>
-              <w:rPr>
-                <w:b/>
-                <w:lang w:val="en-US"/>
-              </w:rPr>
-              <w:t>"</w:t>
+              <w:t xml:space="preserve"> will become: </w:t>
+            </w:r>
+            <w:r>
+              <w:rPr>
+                <w:b/>
+                <w:lang w:val="en-US"/>
+              </w:rPr>
+              <w:t>"..\\..\\..\\Assets\\Domain\\Student\04.jpg"</w:t>
             </w:r>
             <w:r>
               <w:rPr>
@@ -34957,6 +34929,2758 @@
           <w:lang w:val="en-US"/>
         </w:rPr>
       </w:pPr>
+      <w:r>
+        <w:rPr>
+          <w:lang w:val="en-US"/>
+        </w:rPr>
+        <w:br w:type="page"/>
+      </w:r>
+    </w:p>
+    <w:tbl>
+      <w:tblPr>
+        <w:tblW w:w="0" w:type="auto"/>
+        <w:tblBorders>
+          <w:top w:val="single" w:sz="4" w:space="0" w:color="auto"/>
+          <w:left w:val="single" w:sz="4" w:space="0" w:color="auto"/>
+          <w:bottom w:val="single" w:sz="4" w:space="0" w:color="auto"/>
+          <w:right w:val="single" w:sz="4" w:space="0" w:color="auto"/>
+          <w:insideH w:val="single" w:sz="4" w:space="0" w:color="auto"/>
+          <w:insideV w:val="single" w:sz="4" w:space="0" w:color="auto"/>
+        </w:tblBorders>
+        <w:tblLook w:val="04A0" w:firstRow="1" w:lastRow="0" w:firstColumn="1" w:lastColumn="0" w:noHBand="0" w:noVBand="1"/>
+      </w:tblPr>
+      <w:tblGrid>
+        <w:gridCol w:w="1668"/>
+        <w:gridCol w:w="8240"/>
+      </w:tblGrid>
+      <w:tr>
+        <w:tc>
+          <w:tcPr>
+            <w:tcW w:w="1668" w:type="dxa"/>
+            <w:shd w:val="clear" w:color="auto" w:fill="auto"/>
+          </w:tcPr>
+          <w:p>
+            <w:pPr>
+              <w:rPr>
+                <w:b/>
+                <w:lang w:val="en-US"/>
+              </w:rPr>
+            </w:pPr>
+            <w:r>
+              <w:rPr>
+                <w:lang w:val="en-US"/>
+              </w:rPr>
+              <w:br w:type="page"/>
+            </w:r>
+            <w:r>
+              <w:rPr>
+                <w:b/>
+                <w:lang w:val="en-US"/>
+              </w:rPr>
+              <w:t>Exercise</w:t>
+            </w:r>
+          </w:p>
+        </w:tc>
+        <w:tc>
+          <w:tcPr>
+            <w:tcW w:w="8240" w:type="dxa"/>
+            <w:shd w:val="clear" w:color="auto" w:fill="auto"/>
+          </w:tcPr>
+          <w:p>
+            <w:pPr>
+              <w:pStyle w:val="Overskrift1"/>
+            </w:pPr>
+            <w:r>
+              <w:t>Generics.1</w:t>
+            </w:r>
+          </w:p>
+          <w:p>
+            <w:pPr>
+              <w:rPr>
+                <w:lang w:val="en-US"/>
+              </w:rPr>
+            </w:pPr>
+          </w:p>
+        </w:tc>
+      </w:tr>
+      <w:tr>
+        <w:tc>
+          <w:tcPr>
+            <w:tcW w:w="1668" w:type="dxa"/>
+            <w:shd w:val="clear" w:color="auto" w:fill="auto"/>
+          </w:tcPr>
+          <w:p>
+            <w:pPr>
+              <w:rPr>
+                <w:b/>
+                <w:lang w:val="en-US"/>
+              </w:rPr>
+            </w:pPr>
+            <w:r>
+              <w:rPr>
+                <w:b/>
+                <w:lang w:val="en-US"/>
+              </w:rPr>
+              <w:t>Project</w:t>
+            </w:r>
+          </w:p>
+        </w:tc>
+        <w:tc>
+          <w:tcPr>
+            <w:tcW w:w="8240" w:type="dxa"/>
+            <w:shd w:val="clear" w:color="auto" w:fill="auto"/>
+          </w:tcPr>
+          <w:p>
+            <w:pPr>
+              <w:rPr>
+                <w:lang w:val="en-US"/>
+              </w:rPr>
+            </w:pPr>
+            <w:r>
+              <w:rPr>
+                <w:lang w:val="en-US"/>
+              </w:rPr>
+              <w:t>GenericsDogsAndCircles</w:t>
+            </w:r>
+          </w:p>
+          <w:p>
+            <w:pPr>
+              <w:rPr>
+                <w:lang w:val="en-US"/>
+              </w:rPr>
+            </w:pPr>
+          </w:p>
+        </w:tc>
+      </w:tr>
+      <w:tr>
+        <w:tc>
+          <w:tcPr>
+            <w:tcW w:w="1668" w:type="dxa"/>
+            <w:shd w:val="clear" w:color="auto" w:fill="auto"/>
+          </w:tcPr>
+          <w:p>
+            <w:pPr>
+              <w:rPr>
+                <w:b/>
+                <w:lang w:val="en-US"/>
+              </w:rPr>
+            </w:pPr>
+            <w:r>
+              <w:rPr>
+                <w:b/>
+                <w:lang w:val="en-US"/>
+              </w:rPr>
+              <w:t>Purpose</w:t>
+            </w:r>
+          </w:p>
+        </w:tc>
+        <w:tc>
+          <w:tcPr>
+            <w:tcW w:w="8240" w:type="dxa"/>
+            <w:shd w:val="clear" w:color="auto" w:fill="auto"/>
+          </w:tcPr>
+          <w:p>
+            <w:pPr>
+              <w:rPr>
+                <w:lang w:val="en-US"/>
+              </w:rPr>
+            </w:pPr>
+            <w:r>
+              <w:rPr>
+                <w:lang w:val="en-US"/>
+              </w:rPr>
+              <w:t xml:space="preserve">Increase cohesion and decrease coupling in the given project, by adding </w:t>
+            </w:r>
+            <w:r>
+              <w:rPr>
+                <w:lang w:val="en-US"/>
+              </w:rPr>
+              <w:t>a type-parameterised class</w:t>
+            </w:r>
+          </w:p>
+          <w:p>
+            <w:pPr>
+              <w:rPr>
+                <w:lang w:val="en-US"/>
+              </w:rPr>
+            </w:pPr>
+          </w:p>
+        </w:tc>
+      </w:tr>
+      <w:tr>
+        <w:tc>
+          <w:tcPr>
+            <w:tcW w:w="1668" w:type="dxa"/>
+            <w:shd w:val="clear" w:color="auto" w:fill="auto"/>
+          </w:tcPr>
+          <w:p>
+            <w:pPr>
+              <w:rPr>
+                <w:b/>
+                <w:lang w:val="en-US"/>
+              </w:rPr>
+            </w:pPr>
+            <w:r>
+              <w:rPr>
+                <w:b/>
+                <w:lang w:val="en-US"/>
+              </w:rPr>
+              <w:t>Description</w:t>
+            </w:r>
+          </w:p>
+        </w:tc>
+        <w:tc>
+          <w:tcPr>
+            <w:tcW w:w="8240" w:type="dxa"/>
+            <w:shd w:val="clear" w:color="auto" w:fill="auto"/>
+          </w:tcPr>
+          <w:p>
+            <w:pPr>
+              <w:rPr>
+                <w:lang w:val="en-US"/>
+              </w:rPr>
+            </w:pPr>
+            <w:r>
+              <w:rPr>
+                <w:lang w:val="en-US"/>
+              </w:rPr>
+              <w:t xml:space="preserve">The project contains two unrelated domain classes </w:t>
+            </w:r>
+            <w:r>
+              <w:rPr>
+                <w:b/>
+                <w:lang w:val="en-US"/>
+              </w:rPr>
+              <w:t>Dog</w:t>
+            </w:r>
+            <w:r>
+              <w:rPr>
+                <w:lang w:val="en-US"/>
+              </w:rPr>
+              <w:t xml:space="preserve"> and </w:t>
+            </w:r>
+            <w:r>
+              <w:rPr>
+                <w:b/>
+                <w:lang w:val="en-US"/>
+              </w:rPr>
+              <w:t>Circle</w:t>
+            </w:r>
+            <w:r>
+              <w:rPr>
+                <w:lang w:val="en-US"/>
+              </w:rPr>
+              <w:t xml:space="preserve">. The project also contains the class </w:t>
+            </w:r>
+            <w:r>
+              <w:rPr>
+                <w:b/>
+                <w:lang w:val="en-US"/>
+              </w:rPr>
+              <w:t>ObjectComparer</w:t>
+            </w:r>
+            <w:r>
+              <w:rPr>
+                <w:lang w:val="en-US"/>
+              </w:rPr>
+              <w:t xml:space="preserve">, which contains methods for finding the “largest” </w:t>
+            </w:r>
+            <w:r>
+              <w:rPr>
+                <w:b/>
+                <w:lang w:val="en-US"/>
+              </w:rPr>
+              <w:t>Dog</w:t>
+            </w:r>
+            <w:r>
+              <w:rPr>
+                <w:lang w:val="en-US"/>
+              </w:rPr>
+              <w:t xml:space="preserve"> and </w:t>
+            </w:r>
+            <w:r>
+              <w:rPr>
+                <w:b/>
+                <w:lang w:val="en-US"/>
+              </w:rPr>
+              <w:t>Circle</w:t>
+            </w:r>
+            <w:r>
+              <w:rPr>
+                <w:lang w:val="en-US"/>
+              </w:rPr>
+              <w:t xml:space="preserve"> object out of three given objects.</w:t>
+            </w:r>
+          </w:p>
+          <w:p>
+            <w:pPr>
+              <w:rPr>
+                <w:lang w:val="en-US"/>
+              </w:rPr>
+            </w:pPr>
+          </w:p>
+        </w:tc>
+      </w:tr>
+      <w:tr>
+        <w:tc>
+          <w:tcPr>
+            <w:tcW w:w="1668" w:type="dxa"/>
+            <w:shd w:val="clear" w:color="auto" w:fill="auto"/>
+          </w:tcPr>
+          <w:p>
+            <w:pPr>
+              <w:rPr>
+                <w:b/>
+                <w:lang w:val="en-US"/>
+              </w:rPr>
+            </w:pPr>
+            <w:r>
+              <w:rPr>
+                <w:b/>
+                <w:lang w:val="en-US"/>
+              </w:rPr>
+              <w:t>Steps</w:t>
+            </w:r>
+          </w:p>
+        </w:tc>
+        <w:tc>
+          <w:tcPr>
+            <w:tcW w:w="8240" w:type="dxa"/>
+            <w:shd w:val="clear" w:color="auto" w:fill="auto"/>
+          </w:tcPr>
+          <w:p>
+            <w:pPr>
+              <w:numPr>
+                <w:ilvl w:val="0"/>
+                <w:numId w:val="61"/>
+              </w:numPr>
+              <w:rPr>
+                <w:szCs w:val="28"/>
+                <w:lang w:val="en-US"/>
+              </w:rPr>
+            </w:pPr>
+            <w:r>
+              <w:rPr>
+                <w:szCs w:val="28"/>
+                <w:lang w:val="en-US"/>
+              </w:rPr>
+              <w:t xml:space="preserve">Examine the three given classes, with particular focus on the </w:t>
+            </w:r>
+            <w:r>
+              <w:rPr>
+                <w:b/>
+                <w:szCs w:val="28"/>
+                <w:lang w:val="en-US"/>
+              </w:rPr>
+              <w:t>ObjectComparer</w:t>
+            </w:r>
+            <w:r>
+              <w:rPr>
+                <w:szCs w:val="28"/>
+                <w:lang w:val="en-US"/>
+              </w:rPr>
+              <w:t xml:space="preserve"> class. What are the problems with this class?</w:t>
+            </w:r>
+          </w:p>
+          <w:p>
+            <w:pPr>
+              <w:numPr>
+                <w:ilvl w:val="0"/>
+                <w:numId w:val="61"/>
+              </w:numPr>
+              <w:rPr>
+                <w:szCs w:val="28"/>
+                <w:lang w:val="en-US"/>
+              </w:rPr>
+            </w:pPr>
+            <w:r>
+              <w:rPr>
+                <w:szCs w:val="28"/>
+                <w:lang w:val="en-US"/>
+              </w:rPr>
+              <w:t xml:space="preserve">Let </w:t>
+            </w:r>
+            <w:r>
+              <w:rPr>
+                <w:b/>
+                <w:szCs w:val="28"/>
+                <w:lang w:val="en-US"/>
+              </w:rPr>
+              <w:t>Dog</w:t>
+            </w:r>
+            <w:r>
+              <w:rPr>
+                <w:szCs w:val="28"/>
+                <w:lang w:val="en-US"/>
+              </w:rPr>
+              <w:t xml:space="preserve"> inherit from </w:t>
+            </w:r>
+            <w:r>
+              <w:rPr>
+                <w:b/>
+                <w:szCs w:val="28"/>
+                <w:lang w:val="en-US"/>
+              </w:rPr>
+              <w:t>IComparable&lt;Dog&gt;</w:t>
+            </w:r>
+            <w:r>
+              <w:rPr>
+                <w:szCs w:val="28"/>
+                <w:lang w:val="en-US"/>
+              </w:rPr>
+              <w:t xml:space="preserve"> and implement the </w:t>
+            </w:r>
+            <w:r>
+              <w:rPr>
+                <w:b/>
+                <w:szCs w:val="28"/>
+                <w:lang w:val="en-US"/>
+              </w:rPr>
+              <w:t>CompareTo</w:t>
+            </w:r>
+            <w:r>
+              <w:rPr>
+                <w:szCs w:val="28"/>
+                <w:lang w:val="en-US"/>
+              </w:rPr>
+              <w:t xml:space="preserve"> method, as described in the notes.</w:t>
+            </w:r>
+            <w:r>
+              <w:rPr>
+                <w:szCs w:val="28"/>
+                <w:lang w:val="en-US"/>
+              </w:rPr>
+              <w:t xml:space="preserve"> Compare according to </w:t>
+            </w:r>
+            <w:r>
+              <w:rPr>
+                <w:b/>
+                <w:szCs w:val="28"/>
+                <w:lang w:val="en-US"/>
+              </w:rPr>
+              <w:t>Weight</w:t>
+            </w:r>
+            <w:r>
+              <w:rPr>
+                <w:szCs w:val="28"/>
+                <w:lang w:val="en-US"/>
+              </w:rPr>
+              <w:t>.</w:t>
+            </w:r>
+          </w:p>
+          <w:p>
+            <w:pPr>
+              <w:numPr>
+                <w:ilvl w:val="0"/>
+                <w:numId w:val="61"/>
+              </w:numPr>
+              <w:rPr>
+                <w:szCs w:val="28"/>
+                <w:lang w:val="en-US"/>
+              </w:rPr>
+            </w:pPr>
+            <w:r>
+              <w:rPr>
+                <w:szCs w:val="28"/>
+                <w:lang w:val="en-US"/>
+              </w:rPr>
+              <w:t xml:space="preserve">Let </w:t>
+            </w:r>
+            <w:r>
+              <w:rPr>
+                <w:b/>
+                <w:szCs w:val="28"/>
+                <w:lang w:val="en-US"/>
+              </w:rPr>
+              <w:t>Circle</w:t>
+            </w:r>
+            <w:r>
+              <w:rPr>
+                <w:szCs w:val="28"/>
+                <w:lang w:val="en-US"/>
+              </w:rPr>
+              <w:t xml:space="preserve"> inherit from </w:t>
+            </w:r>
+            <w:r>
+              <w:rPr>
+                <w:b/>
+                <w:szCs w:val="28"/>
+                <w:lang w:val="en-US"/>
+              </w:rPr>
+              <w:t>IComparable&lt;</w:t>
+            </w:r>
+            <w:r>
+              <w:rPr>
+                <w:b/>
+                <w:szCs w:val="28"/>
+                <w:lang w:val="en-US"/>
+              </w:rPr>
+              <w:t>Circle</w:t>
+            </w:r>
+            <w:r>
+              <w:rPr>
+                <w:b/>
+                <w:szCs w:val="28"/>
+                <w:lang w:val="en-US"/>
+              </w:rPr>
+              <w:t>&gt;</w:t>
+            </w:r>
+            <w:r>
+              <w:rPr>
+                <w:szCs w:val="28"/>
+                <w:lang w:val="en-US"/>
+              </w:rPr>
+              <w:t xml:space="preserve"> and implement the </w:t>
+            </w:r>
+            <w:r>
+              <w:rPr>
+                <w:b/>
+                <w:szCs w:val="28"/>
+                <w:lang w:val="en-US"/>
+              </w:rPr>
+              <w:t>CompareTo</w:t>
+            </w:r>
+            <w:r>
+              <w:rPr>
+                <w:szCs w:val="28"/>
+                <w:lang w:val="en-US"/>
+              </w:rPr>
+              <w:t xml:space="preserve"> method, as described in the notes.</w:t>
+            </w:r>
+            <w:r>
+              <w:rPr>
+                <w:szCs w:val="28"/>
+                <w:lang w:val="en-US"/>
+              </w:rPr>
+              <w:t xml:space="preserve"> Compare according to </w:t>
+            </w:r>
+            <w:r>
+              <w:rPr>
+                <w:b/>
+                <w:szCs w:val="28"/>
+                <w:lang w:val="en-US"/>
+              </w:rPr>
+              <w:t>Area</w:t>
+            </w:r>
+            <w:r>
+              <w:rPr>
+                <w:szCs w:val="28"/>
+                <w:lang w:val="en-US"/>
+              </w:rPr>
+              <w:t>.</w:t>
+            </w:r>
+          </w:p>
+          <w:p>
+            <w:pPr>
+              <w:numPr>
+                <w:ilvl w:val="0"/>
+                <w:numId w:val="61"/>
+              </w:numPr>
+              <w:rPr>
+                <w:szCs w:val="28"/>
+                <w:lang w:val="en-US"/>
+              </w:rPr>
+            </w:pPr>
+            <w:r>
+              <w:rPr>
+                <w:szCs w:val="28"/>
+                <w:lang w:val="en-US"/>
+              </w:rPr>
+              <w:t xml:space="preserve">Add a new class </w:t>
+            </w:r>
+            <w:r>
+              <w:rPr>
+                <w:b/>
+                <w:szCs w:val="28"/>
+                <w:lang w:val="en-US"/>
+              </w:rPr>
+              <w:t>BetterObjectComparer</w:t>
+            </w:r>
+            <w:r>
+              <w:rPr>
+                <w:szCs w:val="28"/>
+                <w:lang w:val="en-US"/>
+              </w:rPr>
+              <w:t xml:space="preserve"> to the project. The class should take one type parameter </w:t>
+            </w:r>
+            <w:r>
+              <w:rPr>
+                <w:b/>
+                <w:szCs w:val="28"/>
+                <w:lang w:val="en-US"/>
+              </w:rPr>
+              <w:t>T</w:t>
+            </w:r>
+            <w:r>
+              <w:rPr>
+                <w:szCs w:val="28"/>
+                <w:lang w:val="en-US"/>
+              </w:rPr>
+              <w:t xml:space="preserve">, and have the constraint </w:t>
+            </w:r>
+            <w:r>
+              <w:rPr>
+                <w:b/>
+                <w:szCs w:val="28"/>
+                <w:lang w:val="en-US"/>
+              </w:rPr>
+              <w:t>where T : IComparable&lt;T&gt;</w:t>
+            </w:r>
+          </w:p>
+          <w:p>
+            <w:pPr>
+              <w:numPr>
+                <w:ilvl w:val="0"/>
+                <w:numId w:val="61"/>
+              </w:numPr>
+              <w:rPr>
+                <w:szCs w:val="28"/>
+                <w:lang w:val="en-US"/>
+              </w:rPr>
+            </w:pPr>
+            <w:r>
+              <w:rPr>
+                <w:szCs w:val="28"/>
+                <w:lang w:val="en-US"/>
+              </w:rPr>
+              <w:t xml:space="preserve">Implement a method </w:t>
+            </w:r>
+            <w:r>
+              <w:rPr>
+                <w:b/>
+                <w:szCs w:val="28"/>
+                <w:lang w:val="en-US"/>
+              </w:rPr>
+              <w:t>Largest</w:t>
+            </w:r>
+            <w:r>
+              <w:rPr>
+                <w:szCs w:val="28"/>
+                <w:lang w:val="en-US"/>
+              </w:rPr>
+              <w:t xml:space="preserve">, that takes three parameters of type </w:t>
+            </w:r>
+            <w:r>
+              <w:rPr>
+                <w:b/>
+                <w:szCs w:val="28"/>
+                <w:lang w:val="en-US"/>
+              </w:rPr>
+              <w:t>T</w:t>
+            </w:r>
+            <w:r>
+              <w:rPr>
+                <w:szCs w:val="28"/>
+                <w:lang w:val="en-US"/>
+              </w:rPr>
+              <w:t xml:space="preserve">, and returns </w:t>
+            </w:r>
+            <w:r>
+              <w:rPr>
+                <w:szCs w:val="28"/>
+                <w:lang w:val="en-US"/>
+              </w:rPr>
+              <w:t xml:space="preserve">a reference to </w:t>
+            </w:r>
+            <w:r>
+              <w:rPr>
+                <w:szCs w:val="28"/>
+                <w:lang w:val="en-US"/>
+              </w:rPr>
+              <w:t>the “largest” object (</w:t>
+            </w:r>
+            <w:r>
+              <w:rPr>
+                <w:szCs w:val="28"/>
+                <w:lang w:val="en-US"/>
+              </w:rPr>
+              <w:t xml:space="preserve">hint: </w:t>
+            </w:r>
+            <w:r>
+              <w:rPr>
+                <w:szCs w:val="28"/>
+                <w:lang w:val="en-US"/>
+              </w:rPr>
+              <w:t xml:space="preserve">use the </w:t>
+            </w:r>
+            <w:r>
+              <w:rPr>
+                <w:b/>
+                <w:szCs w:val="28"/>
+                <w:lang w:val="en-US"/>
+              </w:rPr>
+              <w:t>Compare</w:t>
+            </w:r>
+            <w:r>
+              <w:rPr>
+                <w:b/>
+                <w:szCs w:val="28"/>
+                <w:lang w:val="en-US"/>
+              </w:rPr>
+              <w:softHyphen/>
+            </w:r>
+            <w:r>
+              <w:rPr>
+                <w:b/>
+                <w:szCs w:val="28"/>
+                <w:lang w:val="en-US"/>
+              </w:rPr>
+              <w:t>To</w:t>
+            </w:r>
+            <w:r>
+              <w:rPr>
+                <w:szCs w:val="28"/>
+                <w:lang w:val="en-US"/>
+              </w:rPr>
+              <w:t xml:space="preserve"> method).</w:t>
+            </w:r>
+          </w:p>
+          <w:p>
+            <w:pPr>
+              <w:numPr>
+                <w:ilvl w:val="0"/>
+                <w:numId w:val="61"/>
+              </w:numPr>
+              <w:rPr>
+                <w:szCs w:val="28"/>
+                <w:lang w:val="en-US"/>
+              </w:rPr>
+            </w:pPr>
+            <w:r>
+              <w:rPr>
+                <w:szCs w:val="28"/>
+                <w:lang w:val="en-US"/>
+              </w:rPr>
+              <w:t xml:space="preserve">Rewrite the test code in </w:t>
+            </w:r>
+            <w:r>
+              <w:rPr>
+                <w:b/>
+                <w:szCs w:val="28"/>
+                <w:lang w:val="en-US"/>
+              </w:rPr>
+              <w:t>Program</w:t>
+            </w:r>
+            <w:r>
+              <w:rPr>
+                <w:b/>
+                <w:szCs w:val="28"/>
+                <w:lang w:val="en-US"/>
+              </w:rPr>
+              <w:t>.cs</w:t>
+            </w:r>
+            <w:r>
+              <w:rPr>
+                <w:szCs w:val="28"/>
+                <w:lang w:val="en-US"/>
+              </w:rPr>
+              <w:t xml:space="preserve"> to use the new </w:t>
+            </w:r>
+            <w:r>
+              <w:rPr>
+                <w:b/>
+                <w:szCs w:val="28"/>
+                <w:lang w:val="en-US"/>
+              </w:rPr>
+              <w:t>Better</w:t>
+            </w:r>
+            <w:r>
+              <w:rPr>
+                <w:b/>
+                <w:szCs w:val="28"/>
+                <w:lang w:val="en-US"/>
+              </w:rPr>
+              <w:softHyphen/>
+            </w:r>
+            <w:r>
+              <w:rPr>
+                <w:b/>
+                <w:szCs w:val="28"/>
+                <w:lang w:val="en-US"/>
+              </w:rPr>
+              <w:t>Object</w:t>
+            </w:r>
+            <w:r>
+              <w:rPr>
+                <w:b/>
+                <w:szCs w:val="28"/>
+                <w:lang w:val="en-US"/>
+              </w:rPr>
+              <w:softHyphen/>
+            </w:r>
+            <w:r>
+              <w:rPr>
+                <w:b/>
+                <w:szCs w:val="28"/>
+                <w:lang w:val="en-US"/>
+              </w:rPr>
+              <w:t>Comparer</w:t>
+            </w:r>
+            <w:r>
+              <w:rPr>
+                <w:szCs w:val="28"/>
+                <w:lang w:val="en-US"/>
+              </w:rPr>
+              <w:t xml:space="preserve"> class.</w:t>
+            </w:r>
+            <w:r>
+              <w:rPr>
+                <w:szCs w:val="28"/>
+                <w:lang w:val="en-US"/>
+              </w:rPr>
+              <w:t xml:space="preserve"> Test that your new code works as expected.</w:t>
+            </w:r>
+          </w:p>
+          <w:p>
+            <w:pPr>
+              <w:numPr>
+                <w:ilvl w:val="0"/>
+                <w:numId w:val="61"/>
+              </w:numPr>
+              <w:rPr>
+                <w:szCs w:val="28"/>
+                <w:lang w:val="en-US"/>
+              </w:rPr>
+            </w:pPr>
+            <w:r>
+              <w:rPr>
+                <w:szCs w:val="28"/>
+                <w:lang w:val="en-US"/>
+              </w:rPr>
+              <w:t xml:space="preserve">Why does this approach decrease coupling? Is there any coupling left between </w:t>
+            </w:r>
+            <w:r>
+              <w:rPr>
+                <w:b/>
+                <w:szCs w:val="28"/>
+                <w:lang w:val="en-US"/>
+              </w:rPr>
+              <w:t>BetterObjectComparer</w:t>
+            </w:r>
+            <w:r>
+              <w:rPr>
+                <w:szCs w:val="28"/>
+                <w:lang w:val="en-US"/>
+              </w:rPr>
+              <w:t xml:space="preserve"> and</w:t>
+            </w:r>
+            <w:r>
+              <w:rPr>
+                <w:szCs w:val="28"/>
+                <w:lang w:val="en-US"/>
+              </w:rPr>
+              <w:t xml:space="preserve"> the domain classes?</w:t>
+            </w:r>
+          </w:p>
+          <w:p>
+            <w:pPr>
+              <w:rPr>
+                <w:sz w:val="24"/>
+                <w:lang w:val="en-US"/>
+              </w:rPr>
+            </w:pPr>
+          </w:p>
+        </w:tc>
+      </w:tr>
+    </w:tbl>
+    <w:p>
+      <w:pPr>
+        <w:rPr>
+          <w:lang w:val="en-US"/>
+        </w:rPr>
+      </w:pPr>
+    </w:p>
+    <w:p>
+      <w:pPr>
+        <w:rPr>
+          <w:lang w:val="en-US"/>
+        </w:rPr>
+      </w:pPr>
+      <w:r>
+        <w:rPr>
+          <w:lang w:val="en-US"/>
+        </w:rPr>
+        <w:br w:type="page"/>
+      </w:r>
+    </w:p>
+    <w:tbl>
+      <w:tblPr>
+        <w:tblW w:w="0" w:type="auto"/>
+        <w:tblBorders>
+          <w:top w:val="single" w:sz="4" w:space="0" w:color="auto"/>
+          <w:left w:val="single" w:sz="4" w:space="0" w:color="auto"/>
+          <w:bottom w:val="single" w:sz="4" w:space="0" w:color="auto"/>
+          <w:right w:val="single" w:sz="4" w:space="0" w:color="auto"/>
+          <w:insideH w:val="single" w:sz="4" w:space="0" w:color="auto"/>
+          <w:insideV w:val="single" w:sz="4" w:space="0" w:color="auto"/>
+        </w:tblBorders>
+        <w:tblLook w:val="04A0" w:firstRow="1" w:lastRow="0" w:firstColumn="1" w:lastColumn="0" w:noHBand="0" w:noVBand="1"/>
+      </w:tblPr>
+      <w:tblGrid>
+        <w:gridCol w:w="1668"/>
+        <w:gridCol w:w="8240"/>
+      </w:tblGrid>
+      <w:tr>
+        <w:tc>
+          <w:tcPr>
+            <w:tcW w:w="1668" w:type="dxa"/>
+            <w:shd w:val="clear" w:color="auto" w:fill="auto"/>
+          </w:tcPr>
+          <w:p>
+            <w:pPr>
+              <w:rPr>
+                <w:b/>
+                <w:lang w:val="en-US"/>
+              </w:rPr>
+            </w:pPr>
+            <w:r>
+              <w:rPr>
+                <w:lang w:val="en-US"/>
+              </w:rPr>
+              <w:br w:type="page"/>
+            </w:r>
+            <w:r>
+              <w:rPr>
+                <w:b/>
+                <w:lang w:val="en-US"/>
+              </w:rPr>
+              <w:t>Exercise</w:t>
+            </w:r>
+          </w:p>
+        </w:tc>
+        <w:tc>
+          <w:tcPr>
+            <w:tcW w:w="8240" w:type="dxa"/>
+            <w:shd w:val="clear" w:color="auto" w:fill="auto"/>
+          </w:tcPr>
+          <w:p>
+            <w:pPr>
+              <w:pStyle w:val="Overskrift1"/>
+            </w:pPr>
+            <w:r>
+              <w:t>Generics.2</w:t>
+            </w:r>
+          </w:p>
+          <w:p>
+            <w:pPr>
+              <w:rPr>
+                <w:lang w:val="en-US"/>
+              </w:rPr>
+            </w:pPr>
+          </w:p>
+        </w:tc>
+      </w:tr>
+      <w:tr>
+        <w:tc>
+          <w:tcPr>
+            <w:tcW w:w="1668" w:type="dxa"/>
+            <w:shd w:val="clear" w:color="auto" w:fill="auto"/>
+          </w:tcPr>
+          <w:p>
+            <w:pPr>
+              <w:rPr>
+                <w:b/>
+                <w:lang w:val="en-US"/>
+              </w:rPr>
+            </w:pPr>
+            <w:r>
+              <w:rPr>
+                <w:b/>
+                <w:lang w:val="en-US"/>
+              </w:rPr>
+              <w:t>Project</w:t>
+            </w:r>
+          </w:p>
+        </w:tc>
+        <w:tc>
+          <w:tcPr>
+            <w:tcW w:w="8240" w:type="dxa"/>
+            <w:shd w:val="clear" w:color="auto" w:fill="auto"/>
+          </w:tcPr>
+          <w:p>
+            <w:pPr>
+              <w:rPr>
+                <w:lang w:val="en-US"/>
+              </w:rPr>
+            </w:pPr>
+            <w:r>
+              <w:rPr>
+                <w:lang w:val="en-US"/>
+              </w:rPr>
+              <w:t xml:space="preserve">GenericsDogsAndCircles </w:t>
+            </w:r>
+            <w:r>
+              <w:rPr>
+                <w:lang w:val="en-US"/>
+              </w:rPr>
+              <w:t xml:space="preserve">(same project as used in </w:t>
+            </w:r>
+            <w:r>
+              <w:rPr>
+                <w:b/>
+                <w:i/>
+                <w:lang w:val="en-US"/>
+              </w:rPr>
+              <w:t>Generics.1</w:t>
+            </w:r>
+            <w:r>
+              <w:rPr>
+                <w:lang w:val="en-US"/>
+              </w:rPr>
+              <w:t>)</w:t>
+            </w:r>
+          </w:p>
+          <w:p>
+            <w:pPr>
+              <w:rPr>
+                <w:lang w:val="en-US"/>
+              </w:rPr>
+            </w:pPr>
+          </w:p>
+        </w:tc>
+      </w:tr>
+      <w:tr>
+        <w:tc>
+          <w:tcPr>
+            <w:tcW w:w="1668" w:type="dxa"/>
+            <w:shd w:val="clear" w:color="auto" w:fill="auto"/>
+          </w:tcPr>
+          <w:p>
+            <w:pPr>
+              <w:rPr>
+                <w:b/>
+                <w:lang w:val="en-US"/>
+              </w:rPr>
+            </w:pPr>
+            <w:r>
+              <w:rPr>
+                <w:b/>
+                <w:lang w:val="en-US"/>
+              </w:rPr>
+              <w:t>Purpose</w:t>
+            </w:r>
+          </w:p>
+        </w:tc>
+        <w:tc>
+          <w:tcPr>
+            <w:tcW w:w="8240" w:type="dxa"/>
+            <w:shd w:val="clear" w:color="auto" w:fill="auto"/>
+          </w:tcPr>
+          <w:p>
+            <w:pPr>
+              <w:rPr>
+                <w:lang w:val="en-US"/>
+              </w:rPr>
+            </w:pPr>
+            <w:r>
+              <w:rPr>
+                <w:lang w:val="en-US"/>
+              </w:rPr>
+              <w:t xml:space="preserve">Achieve further decoupling by using the </w:t>
+            </w:r>
+            <w:r>
+              <w:rPr>
+                <w:b/>
+                <w:lang w:val="en-US"/>
+              </w:rPr>
+              <w:t>IComparer&lt;T&gt;</w:t>
+            </w:r>
+            <w:r>
+              <w:rPr>
+                <w:lang w:val="en-US"/>
+              </w:rPr>
+              <w:t xml:space="preserve"> interface.</w:t>
+            </w:r>
+          </w:p>
+          <w:p>
+            <w:pPr>
+              <w:rPr>
+                <w:lang w:val="en-US"/>
+              </w:rPr>
+            </w:pPr>
+          </w:p>
+        </w:tc>
+      </w:tr>
+      <w:tr>
+        <w:tc>
+          <w:tcPr>
+            <w:tcW w:w="1668" w:type="dxa"/>
+            <w:shd w:val="clear" w:color="auto" w:fill="auto"/>
+          </w:tcPr>
+          <w:p>
+            <w:pPr>
+              <w:rPr>
+                <w:b/>
+                <w:lang w:val="en-US"/>
+              </w:rPr>
+            </w:pPr>
+            <w:r>
+              <w:rPr>
+                <w:b/>
+                <w:lang w:val="en-US"/>
+              </w:rPr>
+              <w:t>Description</w:t>
+            </w:r>
+          </w:p>
+        </w:tc>
+        <w:tc>
+          <w:tcPr>
+            <w:tcW w:w="8240" w:type="dxa"/>
+            <w:shd w:val="clear" w:color="auto" w:fill="auto"/>
+          </w:tcPr>
+          <w:p>
+            <w:pPr>
+              <w:rPr>
+                <w:lang w:val="en-US"/>
+              </w:rPr>
+            </w:pPr>
+            <w:r>
+              <w:rPr>
+                <w:lang w:val="en-US"/>
+              </w:rPr>
+              <w:t xml:space="preserve">The project starts out just as </w:t>
+            </w:r>
+            <w:r>
+              <w:rPr>
+                <w:b/>
+                <w:i/>
+                <w:lang w:val="en-US"/>
+              </w:rPr>
+              <w:t>Generics.1</w:t>
+            </w:r>
+            <w:r>
+              <w:rPr>
+                <w:lang w:val="en-US"/>
+              </w:rPr>
+              <w:t xml:space="preserve">, with two domain classes </w:t>
+            </w:r>
+            <w:r>
+              <w:rPr>
+                <w:b/>
+                <w:lang w:val="en-US"/>
+              </w:rPr>
+              <w:t>Dog</w:t>
+            </w:r>
+            <w:r>
+              <w:rPr>
+                <w:lang w:val="en-US"/>
+              </w:rPr>
+              <w:t xml:space="preserve"> and </w:t>
+            </w:r>
+            <w:r>
+              <w:rPr>
+                <w:b/>
+                <w:lang w:val="en-US"/>
+              </w:rPr>
+              <w:t>Circle</w:t>
+            </w:r>
+            <w:r>
+              <w:rPr>
+                <w:lang w:val="en-US"/>
+              </w:rPr>
+              <w:t xml:space="preserve">, and the </w:t>
+            </w:r>
+            <w:r>
+              <w:rPr>
+                <w:b/>
+                <w:lang w:val="en-US"/>
+              </w:rPr>
+              <w:t>ObjectComparer</w:t>
+            </w:r>
+            <w:r>
+              <w:rPr>
+                <w:lang w:val="en-US"/>
+              </w:rPr>
+              <w:t xml:space="preserve"> class.</w:t>
+            </w:r>
+          </w:p>
+          <w:p>
+            <w:pPr>
+              <w:rPr>
+                <w:lang w:val="en-US"/>
+              </w:rPr>
+            </w:pPr>
+          </w:p>
+        </w:tc>
+      </w:tr>
+      <w:tr>
+        <w:tc>
+          <w:tcPr>
+            <w:tcW w:w="1668" w:type="dxa"/>
+            <w:shd w:val="clear" w:color="auto" w:fill="auto"/>
+          </w:tcPr>
+          <w:p>
+            <w:pPr>
+              <w:rPr>
+                <w:b/>
+                <w:lang w:val="en-US"/>
+              </w:rPr>
+            </w:pPr>
+            <w:r>
+              <w:rPr>
+                <w:b/>
+                <w:lang w:val="en-US"/>
+              </w:rPr>
+              <w:t>Steps</w:t>
+            </w:r>
+          </w:p>
+        </w:tc>
+        <w:tc>
+          <w:tcPr>
+            <w:tcW w:w="8240" w:type="dxa"/>
+            <w:shd w:val="clear" w:color="auto" w:fill="auto"/>
+          </w:tcPr>
+          <w:p>
+            <w:pPr>
+              <w:numPr>
+                <w:ilvl w:val="0"/>
+                <w:numId w:val="65"/>
+              </w:numPr>
+              <w:rPr>
+                <w:sz w:val="24"/>
+                <w:lang w:val="en-US"/>
+              </w:rPr>
+            </w:pPr>
+            <w:r>
+              <w:rPr>
+                <w:szCs w:val="28"/>
+                <w:lang w:val="en-US"/>
+              </w:rPr>
+              <w:t xml:space="preserve">Implement a class </w:t>
+            </w:r>
+            <w:r>
+              <w:rPr>
+                <w:b/>
+                <w:szCs w:val="28"/>
+                <w:lang w:val="en-US"/>
+              </w:rPr>
+              <w:t>DogCompareByHeight</w:t>
+            </w:r>
+            <w:r>
+              <w:rPr>
+                <w:szCs w:val="28"/>
+                <w:lang w:val="en-US"/>
+              </w:rPr>
+              <w:t xml:space="preserve">, which inherits from </w:t>
+            </w:r>
+            <w:r>
+              <w:rPr>
+                <w:b/>
+                <w:szCs w:val="28"/>
+                <w:lang w:val="en-US"/>
+              </w:rPr>
+              <w:t>IComparer&lt;Dog</w:t>
+            </w:r>
+            <w:r>
+              <w:rPr>
+                <w:b/>
+                <w:szCs w:val="28"/>
+                <w:lang w:val="en-US"/>
+              </w:rPr>
+              <w:t>&gt;</w:t>
+            </w:r>
+            <w:r>
+              <w:rPr>
+                <w:szCs w:val="28"/>
+                <w:lang w:val="en-US"/>
+              </w:rPr>
+              <w:t xml:space="preserve">. </w:t>
+            </w:r>
+            <w:r>
+              <w:rPr>
+                <w:szCs w:val="28"/>
+                <w:lang w:val="en-US"/>
+              </w:rPr>
+              <w:t xml:space="preserve">Implement the </w:t>
+            </w:r>
+            <w:r>
+              <w:rPr>
+                <w:b/>
+                <w:szCs w:val="28"/>
+                <w:lang w:val="en-US"/>
+              </w:rPr>
+              <w:t>Compare</w:t>
+            </w:r>
+            <w:r>
+              <w:rPr>
+                <w:szCs w:val="28"/>
+                <w:lang w:val="en-US"/>
+              </w:rPr>
+              <w:t xml:space="preserve"> method as outlined in the notes, and compare dogs by </w:t>
+            </w:r>
+            <w:r>
+              <w:rPr>
+                <w:b/>
+                <w:szCs w:val="28"/>
+                <w:lang w:val="en-US"/>
+              </w:rPr>
+              <w:t>Height</w:t>
+            </w:r>
+            <w:r>
+              <w:rPr>
+                <w:szCs w:val="28"/>
+                <w:lang w:val="en-US"/>
+              </w:rPr>
+              <w:t>.</w:t>
+            </w:r>
+          </w:p>
+          <w:p>
+            <w:pPr>
+              <w:numPr>
+                <w:ilvl w:val="0"/>
+                <w:numId w:val="65"/>
+              </w:numPr>
+              <w:rPr>
+                <w:sz w:val="24"/>
+                <w:lang w:val="en-US"/>
+              </w:rPr>
+            </w:pPr>
+            <w:r>
+              <w:rPr>
+                <w:szCs w:val="28"/>
+                <w:lang w:val="en-US"/>
+              </w:rPr>
+              <w:t xml:space="preserve">Implement a class </w:t>
+            </w:r>
+            <w:r>
+              <w:rPr>
+                <w:b/>
+                <w:szCs w:val="28"/>
+                <w:lang w:val="en-US"/>
+              </w:rPr>
+              <w:t>Circle</w:t>
+            </w:r>
+            <w:r>
+              <w:rPr>
+                <w:b/>
+                <w:szCs w:val="28"/>
+                <w:lang w:val="en-US"/>
+              </w:rPr>
+              <w:t>CompareBy</w:t>
+            </w:r>
+            <w:r>
+              <w:rPr>
+                <w:b/>
+                <w:szCs w:val="28"/>
+                <w:lang w:val="en-US"/>
+              </w:rPr>
+              <w:t>X</w:t>
+            </w:r>
+            <w:r>
+              <w:rPr>
+                <w:szCs w:val="28"/>
+                <w:lang w:val="en-US"/>
+              </w:rPr>
+              <w:t xml:space="preserve">, which inherits from </w:t>
+            </w:r>
+            <w:r>
+              <w:rPr>
+                <w:b/>
+                <w:szCs w:val="28"/>
+                <w:lang w:val="en-US"/>
+              </w:rPr>
+              <w:t>IComparer&lt;Circle&gt;</w:t>
+            </w:r>
+            <w:r>
+              <w:rPr>
+                <w:szCs w:val="28"/>
+                <w:lang w:val="en-US"/>
+              </w:rPr>
+              <w:t xml:space="preserve">. Implement the </w:t>
+            </w:r>
+            <w:r>
+              <w:rPr>
+                <w:b/>
+                <w:szCs w:val="28"/>
+                <w:lang w:val="en-US"/>
+              </w:rPr>
+              <w:t>Compare</w:t>
+            </w:r>
+            <w:r>
+              <w:rPr>
+                <w:szCs w:val="28"/>
+                <w:lang w:val="en-US"/>
+              </w:rPr>
+              <w:t xml:space="preserve"> method as outlined in the notes, and compare circles by </w:t>
+            </w:r>
+            <w:r>
+              <w:rPr>
+                <w:b/>
+                <w:szCs w:val="28"/>
+                <w:lang w:val="en-US"/>
+              </w:rPr>
+              <w:t xml:space="preserve">X </w:t>
+            </w:r>
+            <w:r>
+              <w:rPr>
+                <w:szCs w:val="28"/>
+                <w:lang w:val="en-US"/>
+              </w:rPr>
+              <w:t>(x-coordinate)</w:t>
+            </w:r>
+            <w:r>
+              <w:rPr>
+                <w:szCs w:val="28"/>
+                <w:lang w:val="en-US"/>
+              </w:rPr>
+              <w:t>.</w:t>
+            </w:r>
+          </w:p>
+          <w:p>
+            <w:pPr>
+              <w:numPr>
+                <w:ilvl w:val="0"/>
+                <w:numId w:val="65"/>
+              </w:numPr>
+              <w:rPr>
+                <w:szCs w:val="28"/>
+                <w:lang w:val="en-US"/>
+              </w:rPr>
+            </w:pPr>
+            <w:r>
+              <w:rPr>
+                <w:szCs w:val="28"/>
+                <w:lang w:val="en-US"/>
+              </w:rPr>
+              <w:t xml:space="preserve">Add a new class </w:t>
+            </w:r>
+            <w:r>
+              <w:rPr>
+                <w:b/>
+                <w:szCs w:val="28"/>
+                <w:lang w:val="en-US"/>
+              </w:rPr>
+              <w:t>EvenBetterObjectComparer</w:t>
+            </w:r>
+            <w:r>
+              <w:rPr>
+                <w:szCs w:val="28"/>
+                <w:lang w:val="en-US"/>
+              </w:rPr>
+              <w:t xml:space="preserve"> to the project. </w:t>
+            </w:r>
+            <w:r>
+              <w:rPr>
+                <w:szCs w:val="28"/>
+                <w:lang w:val="en-US"/>
+              </w:rPr>
+              <w:t xml:space="preserve">Note that the class does </w:t>
+            </w:r>
+            <w:r>
+              <w:rPr>
+                <w:szCs w:val="28"/>
+                <w:u w:val="single"/>
+                <w:lang w:val="en-US"/>
+              </w:rPr>
+              <w:t>not</w:t>
+            </w:r>
+            <w:r>
+              <w:rPr>
+                <w:szCs w:val="28"/>
+                <w:lang w:val="en-US"/>
+              </w:rPr>
+              <w:t xml:space="preserve"> need any type parameters.</w:t>
+            </w:r>
+          </w:p>
+          <w:p>
+            <w:pPr>
+              <w:numPr>
+                <w:ilvl w:val="0"/>
+                <w:numId w:val="65"/>
+              </w:numPr>
+              <w:rPr>
+                <w:szCs w:val="28"/>
+                <w:lang w:val="en-US"/>
+              </w:rPr>
+            </w:pPr>
+            <w:r>
+              <w:rPr>
+                <w:szCs w:val="28"/>
+                <w:lang w:val="en-US"/>
+              </w:rPr>
+              <w:t xml:space="preserve">In the </w:t>
+            </w:r>
+            <w:r>
+              <w:rPr>
+                <w:b/>
+                <w:szCs w:val="28"/>
+                <w:lang w:val="en-US"/>
+              </w:rPr>
+              <w:t>EvenBetterObjectComparer</w:t>
+            </w:r>
+            <w:r>
+              <w:rPr>
+                <w:szCs w:val="28"/>
+                <w:lang w:val="en-US"/>
+              </w:rPr>
+              <w:t xml:space="preserve"> class, implement a method </w:t>
+            </w:r>
+            <w:r>
+              <w:rPr>
+                <w:b/>
+                <w:szCs w:val="28"/>
+                <w:lang w:val="en-US"/>
+              </w:rPr>
+              <w:t>Largest&lt;T&gt;</w:t>
+            </w:r>
+            <w:r>
+              <w:rPr>
+                <w:b/>
+                <w:szCs w:val="28"/>
+                <w:lang w:val="en-US"/>
+              </w:rPr>
+              <w:t xml:space="preserve"> </w:t>
+            </w:r>
+            <w:r>
+              <w:rPr>
+                <w:szCs w:val="28"/>
+                <w:lang w:val="en-US"/>
+              </w:rPr>
+              <w:t>(i.e. a method which takes a type parameter)</w:t>
+            </w:r>
+            <w:r>
+              <w:rPr>
+                <w:szCs w:val="28"/>
+                <w:lang w:val="en-US"/>
+              </w:rPr>
+              <w:t xml:space="preserve">, which takes three parameters of type </w:t>
+            </w:r>
+            <w:r>
+              <w:rPr>
+                <w:b/>
+                <w:szCs w:val="28"/>
+                <w:lang w:val="en-US"/>
+              </w:rPr>
+              <w:t>T</w:t>
+            </w:r>
+            <w:r>
+              <w:rPr>
+                <w:szCs w:val="28"/>
+                <w:lang w:val="en-US"/>
+              </w:rPr>
+              <w:t xml:space="preserve"> </w:t>
+            </w:r>
+            <w:r>
+              <w:rPr>
+                <w:szCs w:val="28"/>
+                <w:u w:val="single"/>
+                <w:lang w:val="en-US"/>
+              </w:rPr>
+              <w:t>and</w:t>
+            </w:r>
+            <w:r>
+              <w:rPr>
+                <w:szCs w:val="28"/>
+                <w:lang w:val="en-US"/>
+              </w:rPr>
+              <w:t xml:space="preserve"> one parameter of type </w:t>
+            </w:r>
+            <w:r>
+              <w:rPr>
+                <w:b/>
+                <w:szCs w:val="28"/>
+                <w:lang w:val="en-US"/>
+              </w:rPr>
+              <w:t>IComparer&lt;T</w:t>
+            </w:r>
+            <w:r>
+              <w:rPr>
+                <w:b/>
+                <w:szCs w:val="28"/>
+                <w:lang w:val="en-US"/>
+              </w:rPr>
+              <w:t>&gt;</w:t>
+            </w:r>
+            <w:r>
+              <w:rPr>
+                <w:szCs w:val="28"/>
+                <w:lang w:val="en-US"/>
+              </w:rPr>
+              <w:t xml:space="preserve">. The method should return a reference to the “largest” object (hint: use the </w:t>
+            </w:r>
+            <w:r>
+              <w:rPr>
+                <w:b/>
+                <w:szCs w:val="28"/>
+                <w:lang w:val="en-US"/>
+              </w:rPr>
+              <w:t>Compare</w:t>
+            </w:r>
+            <w:r>
+              <w:rPr>
+                <w:szCs w:val="28"/>
+                <w:lang w:val="en-US"/>
+              </w:rPr>
+              <w:t xml:space="preserve"> method, which is available on the parameter of type </w:t>
+            </w:r>
+            <w:r>
+              <w:rPr>
+                <w:b/>
+                <w:szCs w:val="28"/>
+                <w:lang w:val="en-US"/>
+              </w:rPr>
+              <w:t>IComparer&lt;T</w:t>
+            </w:r>
+            <w:r>
+              <w:rPr>
+                <w:b/>
+                <w:szCs w:val="28"/>
+                <w:lang w:val="en-US"/>
+              </w:rPr>
+              <w:t>&gt;</w:t>
+            </w:r>
+            <w:r>
+              <w:rPr>
+                <w:szCs w:val="28"/>
+                <w:lang w:val="en-US"/>
+              </w:rPr>
+              <w:t>).</w:t>
+            </w:r>
+          </w:p>
+          <w:p>
+            <w:pPr>
+              <w:numPr>
+                <w:ilvl w:val="0"/>
+                <w:numId w:val="65"/>
+              </w:numPr>
+              <w:rPr>
+                <w:szCs w:val="28"/>
+                <w:lang w:val="en-US"/>
+              </w:rPr>
+            </w:pPr>
+            <w:r>
+              <w:rPr>
+                <w:szCs w:val="28"/>
+                <w:lang w:val="en-US"/>
+              </w:rPr>
+              <w:t xml:space="preserve">Rewrite the test code in </w:t>
+            </w:r>
+            <w:r>
+              <w:rPr>
+                <w:b/>
+                <w:szCs w:val="28"/>
+                <w:lang w:val="en-US"/>
+              </w:rPr>
+              <w:t>Program</w:t>
+            </w:r>
+            <w:r>
+              <w:rPr>
+                <w:b/>
+                <w:szCs w:val="28"/>
+                <w:lang w:val="en-US"/>
+              </w:rPr>
+              <w:t>.cs</w:t>
+            </w:r>
+            <w:r>
+              <w:rPr>
+                <w:szCs w:val="28"/>
+                <w:lang w:val="en-US"/>
+              </w:rPr>
+              <w:t xml:space="preserve"> to use the new </w:t>
+            </w:r>
+            <w:r>
+              <w:rPr>
+                <w:b/>
+                <w:szCs w:val="28"/>
+                <w:lang w:val="en-US"/>
+              </w:rPr>
+              <w:t>Even</w:t>
+            </w:r>
+            <w:r>
+              <w:rPr>
+                <w:b/>
+                <w:szCs w:val="28"/>
+                <w:lang w:val="en-US"/>
+              </w:rPr>
+              <w:t>Better</w:t>
+            </w:r>
+            <w:r>
+              <w:rPr>
+                <w:b/>
+                <w:szCs w:val="28"/>
+                <w:lang w:val="en-US"/>
+              </w:rPr>
+              <w:softHyphen/>
+            </w:r>
+            <w:r>
+              <w:rPr>
+                <w:b/>
+                <w:szCs w:val="28"/>
+                <w:lang w:val="en-US"/>
+              </w:rPr>
+              <w:t>ObjectComparer</w:t>
+            </w:r>
+            <w:r>
+              <w:rPr>
+                <w:szCs w:val="28"/>
+                <w:lang w:val="en-US"/>
+              </w:rPr>
+              <w:t xml:space="preserve"> class. Test that your new code works as expected.</w:t>
+            </w:r>
+          </w:p>
+          <w:p>
+            <w:pPr>
+              <w:numPr>
+                <w:ilvl w:val="0"/>
+                <w:numId w:val="65"/>
+              </w:numPr>
+              <w:rPr>
+                <w:sz w:val="24"/>
+                <w:lang w:val="en-US"/>
+              </w:rPr>
+            </w:pPr>
+            <w:r>
+              <w:rPr>
+                <w:szCs w:val="28"/>
+                <w:lang w:val="en-US"/>
+              </w:rPr>
+              <w:t xml:space="preserve">What are the advantages of this solution, compared to the </w:t>
+            </w:r>
+            <w:r>
+              <w:rPr>
+                <w:b/>
+                <w:szCs w:val="28"/>
+                <w:lang w:val="en-US"/>
+              </w:rPr>
+              <w:t>BetterObjectComparer</w:t>
+            </w:r>
+            <w:r>
+              <w:rPr>
+                <w:szCs w:val="28"/>
+                <w:lang w:val="en-US"/>
+              </w:rPr>
+              <w:t xml:space="preserve"> used in the previous exercise</w:t>
+            </w:r>
+            <w:r>
+              <w:rPr>
+                <w:szCs w:val="28"/>
+                <w:lang w:val="en-US"/>
+              </w:rPr>
+              <w:t xml:space="preserve"> (Hint: Does </w:t>
+            </w:r>
+            <w:r>
+              <w:rPr>
+                <w:b/>
+                <w:szCs w:val="28"/>
+                <w:lang w:val="en-US"/>
+              </w:rPr>
+              <w:t>Dog</w:t>
+            </w:r>
+            <w:r>
+              <w:rPr>
+                <w:szCs w:val="28"/>
+                <w:lang w:val="en-US"/>
+              </w:rPr>
+              <w:t xml:space="preserve"> and </w:t>
+            </w:r>
+            <w:r>
+              <w:rPr>
+                <w:b/>
+                <w:szCs w:val="28"/>
+                <w:lang w:val="en-US"/>
+              </w:rPr>
+              <w:t>Circle</w:t>
+            </w:r>
+            <w:r>
+              <w:rPr>
+                <w:szCs w:val="28"/>
+                <w:lang w:val="en-US"/>
+              </w:rPr>
+              <w:t xml:space="preserve"> need to implement any interfaces now)</w:t>
+            </w:r>
+            <w:r>
+              <w:rPr>
+                <w:szCs w:val="28"/>
+                <w:lang w:val="en-US"/>
+              </w:rPr>
+              <w:t>?</w:t>
+            </w:r>
+          </w:p>
+          <w:p>
+            <w:pPr>
+              <w:rPr>
+                <w:sz w:val="24"/>
+                <w:lang w:val="en-US"/>
+              </w:rPr>
+            </w:pPr>
+          </w:p>
+        </w:tc>
+      </w:tr>
+    </w:tbl>
+    <w:p>
+      <w:pPr>
+        <w:rPr>
+          <w:lang w:val="en-US"/>
+        </w:rPr>
+      </w:pPr>
+    </w:p>
+    <w:p>
+      <w:pPr>
+        <w:rPr>
+          <w:lang w:val="en-US"/>
+        </w:rPr>
+      </w:pPr>
+      <w:r>
+        <w:rPr>
+          <w:lang w:val="en-US"/>
+        </w:rPr>
+        <w:br w:type="page"/>
+      </w:r>
+    </w:p>
+    <w:tbl>
+      <w:tblPr>
+        <w:tblW w:w="0" w:type="auto"/>
+        <w:tblBorders>
+          <w:top w:val="single" w:sz="4" w:space="0" w:color="auto"/>
+          <w:left w:val="single" w:sz="4" w:space="0" w:color="auto"/>
+          <w:bottom w:val="single" w:sz="4" w:space="0" w:color="auto"/>
+          <w:right w:val="single" w:sz="4" w:space="0" w:color="auto"/>
+          <w:insideH w:val="single" w:sz="4" w:space="0" w:color="auto"/>
+          <w:insideV w:val="single" w:sz="4" w:space="0" w:color="auto"/>
+        </w:tblBorders>
+        <w:tblLook w:val="04A0" w:firstRow="1" w:lastRow="0" w:firstColumn="1" w:lastColumn="0" w:noHBand="0" w:noVBand="1"/>
+      </w:tblPr>
+      <w:tblGrid>
+        <w:gridCol w:w="1668"/>
+        <w:gridCol w:w="8240"/>
+      </w:tblGrid>
+      <w:tr>
+        <w:tc>
+          <w:tcPr>
+            <w:tcW w:w="1668" w:type="dxa"/>
+            <w:shd w:val="clear" w:color="auto" w:fill="auto"/>
+          </w:tcPr>
+          <w:p>
+            <w:pPr>
+              <w:rPr>
+                <w:b/>
+                <w:lang w:val="en-US"/>
+              </w:rPr>
+            </w:pPr>
+            <w:r>
+              <w:rPr>
+                <w:lang w:val="en-US"/>
+              </w:rPr>
+              <w:br w:type="page"/>
+            </w:r>
+            <w:r>
+              <w:rPr>
+                <w:b/>
+                <w:lang w:val="en-US"/>
+              </w:rPr>
+              <w:t>Exercise</w:t>
+            </w:r>
+          </w:p>
+        </w:tc>
+        <w:tc>
+          <w:tcPr>
+            <w:tcW w:w="8240" w:type="dxa"/>
+            <w:shd w:val="clear" w:color="auto" w:fill="auto"/>
+          </w:tcPr>
+          <w:p>
+            <w:pPr>
+              <w:pStyle w:val="Overskrift1"/>
+            </w:pPr>
+            <w:r>
+              <w:t>Generics.3</w:t>
+            </w:r>
+          </w:p>
+          <w:p>
+            <w:pPr>
+              <w:rPr>
+                <w:lang w:val="en-US"/>
+              </w:rPr>
+            </w:pPr>
+          </w:p>
+        </w:tc>
+      </w:tr>
+      <w:tr>
+        <w:tc>
+          <w:tcPr>
+            <w:tcW w:w="1668" w:type="dxa"/>
+            <w:shd w:val="clear" w:color="auto" w:fill="auto"/>
+          </w:tcPr>
+          <w:p>
+            <w:pPr>
+              <w:rPr>
+                <w:b/>
+                <w:lang w:val="en-US"/>
+              </w:rPr>
+            </w:pPr>
+            <w:r>
+              <w:rPr>
+                <w:b/>
+                <w:lang w:val="en-US"/>
+              </w:rPr>
+              <w:t>Project</w:t>
+            </w:r>
+          </w:p>
+        </w:tc>
+        <w:tc>
+          <w:tcPr>
+            <w:tcW w:w="8240" w:type="dxa"/>
+            <w:shd w:val="clear" w:color="auto" w:fill="auto"/>
+          </w:tcPr>
+          <w:p>
+            <w:pPr>
+              <w:rPr>
+                <w:lang w:val="en-US"/>
+              </w:rPr>
+            </w:pPr>
+            <w:r>
+              <w:rPr>
+                <w:lang w:val="en-US"/>
+              </w:rPr>
+              <w:t>GenericsVariance</w:t>
+            </w:r>
+          </w:p>
+          <w:p>
+            <w:pPr>
+              <w:rPr>
+                <w:lang w:val="en-US"/>
+              </w:rPr>
+            </w:pPr>
+          </w:p>
+        </w:tc>
+      </w:tr>
+      <w:tr>
+        <w:tc>
+          <w:tcPr>
+            <w:tcW w:w="1668" w:type="dxa"/>
+            <w:shd w:val="clear" w:color="auto" w:fill="auto"/>
+          </w:tcPr>
+          <w:p>
+            <w:pPr>
+              <w:rPr>
+                <w:b/>
+                <w:lang w:val="en-US"/>
+              </w:rPr>
+            </w:pPr>
+            <w:r>
+              <w:rPr>
+                <w:b/>
+                <w:lang w:val="en-US"/>
+              </w:rPr>
+              <w:t>Purpose</w:t>
+            </w:r>
+          </w:p>
+        </w:tc>
+        <w:tc>
+          <w:tcPr>
+            <w:tcW w:w="8240" w:type="dxa"/>
+            <w:shd w:val="clear" w:color="auto" w:fill="auto"/>
+          </w:tcPr>
+          <w:p>
+            <w:pPr>
+              <w:rPr>
+                <w:lang w:val="en-US"/>
+              </w:rPr>
+            </w:pPr>
+            <w:r>
+              <w:rPr>
+                <w:lang w:val="en-US"/>
+              </w:rPr>
+              <w:t>Illustrate practical benefit</w:t>
+            </w:r>
+            <w:r>
+              <w:rPr>
+                <w:lang w:val="en-US"/>
+              </w:rPr>
+              <w:t>s</w:t>
+            </w:r>
+            <w:r>
+              <w:rPr>
+                <w:lang w:val="en-US"/>
+              </w:rPr>
+              <w:t xml:space="preserve"> from declaring type parameters as co-variant or contra-variant</w:t>
+            </w:r>
+          </w:p>
+          <w:p>
+            <w:pPr>
+              <w:rPr>
+                <w:lang w:val="en-US"/>
+              </w:rPr>
+            </w:pPr>
+          </w:p>
+        </w:tc>
+      </w:tr>
+      <w:tr>
+        <w:tc>
+          <w:tcPr>
+            <w:tcW w:w="1668" w:type="dxa"/>
+            <w:shd w:val="clear" w:color="auto" w:fill="auto"/>
+          </w:tcPr>
+          <w:p>
+            <w:pPr>
+              <w:rPr>
+                <w:b/>
+                <w:lang w:val="en-US"/>
+              </w:rPr>
+            </w:pPr>
+            <w:r>
+              <w:rPr>
+                <w:b/>
+                <w:lang w:val="en-US"/>
+              </w:rPr>
+              <w:t>Description</w:t>
+            </w:r>
+          </w:p>
+        </w:tc>
+        <w:tc>
+          <w:tcPr>
+            <w:tcW w:w="8240" w:type="dxa"/>
+            <w:shd w:val="clear" w:color="auto" w:fill="auto"/>
+          </w:tcPr>
+          <w:p>
+            <w:pPr>
+              <w:rPr>
+                <w:lang w:val="en-US"/>
+              </w:rPr>
+            </w:pPr>
+            <w:r>
+              <w:rPr>
+                <w:lang w:val="en-US"/>
+              </w:rPr>
+              <w:t xml:space="preserve">The project contains a simple class system for animals: An </w:t>
+            </w:r>
+            <w:r>
+              <w:rPr>
+                <w:b/>
+                <w:lang w:val="en-US"/>
+              </w:rPr>
+              <w:t>Animal</w:t>
+            </w:r>
+            <w:r>
+              <w:rPr>
+                <w:lang w:val="en-US"/>
+              </w:rPr>
+              <w:t xml:space="preserve"> base class, and two derived classes </w:t>
+            </w:r>
+            <w:r>
+              <w:rPr>
+                <w:b/>
+                <w:lang w:val="en-US"/>
+              </w:rPr>
+              <w:t>Bird</w:t>
+            </w:r>
+            <w:r>
+              <w:rPr>
+                <w:lang w:val="en-US"/>
+              </w:rPr>
+              <w:t xml:space="preserve"> and </w:t>
+            </w:r>
+            <w:r>
+              <w:rPr>
+                <w:b/>
+                <w:lang w:val="en-US"/>
+              </w:rPr>
+              <w:t>Cat</w:t>
+            </w:r>
+            <w:r>
+              <w:rPr>
+                <w:lang w:val="en-US"/>
+              </w:rPr>
+              <w:t>. Furthermore, the project contains interfaces and classes for collections and collection processing.</w:t>
+            </w:r>
+          </w:p>
+          <w:p>
+            <w:pPr>
+              <w:rPr>
+                <w:lang w:val="en-US"/>
+              </w:rPr>
+            </w:pPr>
+          </w:p>
+        </w:tc>
+      </w:tr>
+      <w:tr>
+        <w:tc>
+          <w:tcPr>
+            <w:tcW w:w="1668" w:type="dxa"/>
+            <w:shd w:val="clear" w:color="auto" w:fill="auto"/>
+          </w:tcPr>
+          <w:p>
+            <w:pPr>
+              <w:rPr>
+                <w:b/>
+                <w:lang w:val="en-US"/>
+              </w:rPr>
+            </w:pPr>
+            <w:r>
+              <w:rPr>
+                <w:b/>
+                <w:lang w:val="en-US"/>
+              </w:rPr>
+              <w:t>Steps</w:t>
+            </w:r>
+          </w:p>
+        </w:tc>
+        <w:tc>
+          <w:tcPr>
+            <w:tcW w:w="8240" w:type="dxa"/>
+            <w:shd w:val="clear" w:color="auto" w:fill="auto"/>
+          </w:tcPr>
+          <w:p>
+            <w:pPr>
+              <w:numPr>
+                <w:ilvl w:val="0"/>
+                <w:numId w:val="66"/>
+              </w:numPr>
+              <w:rPr>
+                <w:sz w:val="24"/>
+                <w:lang w:val="en-US"/>
+              </w:rPr>
+            </w:pPr>
+            <w:r>
+              <w:rPr>
+                <w:sz w:val="24"/>
+                <w:lang w:val="en-US"/>
+              </w:rPr>
+              <w:t xml:space="preserve">Examine the two interfaces </w:t>
+            </w:r>
+            <w:r>
+              <w:rPr>
+                <w:b/>
+                <w:sz w:val="24"/>
+                <w:lang w:val="en-US"/>
+              </w:rPr>
+              <w:t>ICollectionGet&lt;T&gt;</w:t>
+            </w:r>
+            <w:r>
+              <w:rPr>
+                <w:sz w:val="24"/>
+                <w:lang w:val="en-US"/>
+              </w:rPr>
+              <w:t xml:space="preserve"> and  </w:t>
+            </w:r>
+            <w:r>
+              <w:rPr>
+                <w:b/>
+                <w:sz w:val="24"/>
+                <w:lang w:val="en-US"/>
+              </w:rPr>
+              <w:t>ICollectionSet&lt;T&gt;</w:t>
+            </w:r>
+            <w:r>
+              <w:rPr>
+                <w:sz w:val="24"/>
+                <w:lang w:val="en-US"/>
+              </w:rPr>
+              <w:t xml:space="preserve">. Pay particular attention to how the type parameter </w:t>
+            </w:r>
+            <w:r>
+              <w:rPr>
+                <w:b/>
+                <w:sz w:val="24"/>
+                <w:lang w:val="en-US"/>
+              </w:rPr>
+              <w:t>T</w:t>
+            </w:r>
+            <w:r>
+              <w:rPr>
+                <w:sz w:val="24"/>
+                <w:lang w:val="en-US"/>
+              </w:rPr>
+              <w:t xml:space="preserve"> is used in each interface.</w:t>
+            </w:r>
+          </w:p>
+          <w:p>
+            <w:pPr>
+              <w:numPr>
+                <w:ilvl w:val="0"/>
+                <w:numId w:val="66"/>
+              </w:numPr>
+              <w:rPr>
+                <w:sz w:val="24"/>
+                <w:lang w:val="en-US"/>
+              </w:rPr>
+            </w:pPr>
+            <w:r>
+              <w:rPr>
+                <w:sz w:val="24"/>
+                <w:lang w:val="en-US"/>
+              </w:rPr>
+              <w:t xml:space="preserve">Examine the class </w:t>
+            </w:r>
+            <w:r>
+              <w:rPr>
+                <w:b/>
+                <w:sz w:val="24"/>
+                <w:lang w:val="en-US"/>
+              </w:rPr>
+              <w:t>Collection&lt;T&gt;</w:t>
+            </w:r>
+            <w:r>
+              <w:rPr>
+                <w:sz w:val="24"/>
+                <w:lang w:val="en-US"/>
+              </w:rPr>
+              <w:t>. It is a very simple collection class, that implements the two interfaces mentioned above.</w:t>
+            </w:r>
+          </w:p>
+          <w:p>
+            <w:pPr>
+              <w:numPr>
+                <w:ilvl w:val="0"/>
+                <w:numId w:val="66"/>
+              </w:numPr>
+              <w:rPr>
+                <w:sz w:val="24"/>
+                <w:lang w:val="en-US"/>
+              </w:rPr>
+            </w:pPr>
+            <w:r>
+              <w:rPr>
+                <w:sz w:val="24"/>
+                <w:lang w:val="en-US"/>
+              </w:rPr>
+              <w:t xml:space="preserve">Examine the </w:t>
+            </w:r>
+            <w:r>
+              <w:rPr>
+                <w:b/>
+                <w:sz w:val="24"/>
+                <w:lang w:val="en-US"/>
+              </w:rPr>
+              <w:t>AnimalProcessor</w:t>
+            </w:r>
+            <w:r>
+              <w:rPr>
+                <w:sz w:val="24"/>
+                <w:lang w:val="en-US"/>
+              </w:rPr>
+              <w:t xml:space="preserve"> class, which contains four methods.</w:t>
+            </w:r>
+            <w:r>
+              <w:rPr>
+                <w:sz w:val="24"/>
+                <w:lang w:val="en-US"/>
+              </w:rPr>
+              <w:t xml:space="preserve"> Pay particular attention to the type of the parameter to each method, and to the operations performed inside the methods.</w:t>
+            </w:r>
+          </w:p>
+          <w:p>
+            <w:pPr>
+              <w:numPr>
+                <w:ilvl w:val="0"/>
+                <w:numId w:val="66"/>
+              </w:numPr>
+              <w:rPr>
+                <w:sz w:val="24"/>
+                <w:lang w:val="en-US"/>
+              </w:rPr>
+            </w:pPr>
+            <w:r>
+              <w:rPr>
+                <w:sz w:val="24"/>
+                <w:lang w:val="en-US"/>
+              </w:rPr>
+              <w:t xml:space="preserve">Now open </w:t>
+            </w:r>
+            <w:r>
+              <w:rPr>
+                <w:b/>
+                <w:sz w:val="24"/>
+                <w:lang w:val="en-US"/>
+              </w:rPr>
+              <w:t>Program.cs</w:t>
+            </w:r>
+            <w:r>
+              <w:rPr>
+                <w:sz w:val="24"/>
+                <w:lang w:val="en-US"/>
+              </w:rPr>
+              <w:t>, and examine the code. Notice the commented-out code, which contains 8 method calls (Case A to H). Before un-commenting the code, see if you can work out which method calls are valid, and which are not (Hint: Pay close attention to the specific type of the parameter in each call).</w:t>
+            </w:r>
+          </w:p>
+          <w:p>
+            <w:pPr>
+              <w:numPr>
+                <w:ilvl w:val="0"/>
+                <w:numId w:val="66"/>
+              </w:numPr>
+              <w:rPr>
+                <w:sz w:val="24"/>
+                <w:lang w:val="en-US"/>
+              </w:rPr>
+            </w:pPr>
+            <w:r>
+              <w:rPr>
+                <w:sz w:val="24"/>
+                <w:lang w:val="en-US"/>
+              </w:rPr>
+              <w:t>Un-comment the code. How many cases did you get right?</w:t>
+            </w:r>
+          </w:p>
+          <w:p>
+            <w:pPr>
+              <w:numPr>
+                <w:ilvl w:val="0"/>
+                <w:numId w:val="66"/>
+              </w:numPr>
+              <w:rPr>
+                <w:sz w:val="24"/>
+                <w:lang w:val="en-US"/>
+              </w:rPr>
+            </w:pPr>
+            <w:r>
+              <w:rPr>
+                <w:sz w:val="24"/>
+                <w:lang w:val="en-US"/>
+              </w:rPr>
+              <w:t xml:space="preserve">Now open the </w:t>
+            </w:r>
+            <w:r>
+              <w:rPr>
+                <w:b/>
+                <w:sz w:val="24"/>
+                <w:lang w:val="en-US"/>
+              </w:rPr>
+              <w:t>ICollectionGet&lt;T&gt;</w:t>
+            </w:r>
+            <w:r>
+              <w:rPr>
+                <w:sz w:val="24"/>
+                <w:lang w:val="en-US"/>
+              </w:rPr>
+              <w:t xml:space="preserve"> interface. Declare the type parameter </w:t>
+            </w:r>
+            <w:r>
+              <w:rPr>
+                <w:b/>
+                <w:sz w:val="24"/>
+                <w:lang w:val="en-US"/>
+              </w:rPr>
+              <w:t>T</w:t>
+            </w:r>
+            <w:r>
+              <w:rPr>
+                <w:sz w:val="24"/>
+                <w:lang w:val="en-US"/>
+              </w:rPr>
+              <w:t xml:space="preserve"> to be </w:t>
+            </w:r>
+            <w:r>
+              <w:rPr>
+                <w:sz w:val="24"/>
+                <w:u w:val="single"/>
+                <w:lang w:val="en-US"/>
+              </w:rPr>
+              <w:t>co-variant</w:t>
+            </w:r>
+            <w:r>
+              <w:rPr>
+                <w:sz w:val="24"/>
+                <w:lang w:val="en-US"/>
+              </w:rPr>
+              <w:t xml:space="preserve">, by adding the keyword </w:t>
+            </w:r>
+            <w:r>
+              <w:rPr>
+                <w:b/>
+                <w:sz w:val="24"/>
+                <w:lang w:val="en-US"/>
+              </w:rPr>
+              <w:t>out</w:t>
+            </w:r>
+            <w:r>
+              <w:rPr>
+                <w:sz w:val="24"/>
+                <w:lang w:val="en-US"/>
+              </w:rPr>
+              <w:t xml:space="preserve"> just before the </w:t>
+            </w:r>
+            <w:r>
+              <w:rPr>
+                <w:b/>
+                <w:sz w:val="24"/>
+                <w:lang w:val="en-US"/>
+              </w:rPr>
+              <w:t>T</w:t>
+            </w:r>
+            <w:r>
+              <w:rPr>
+                <w:sz w:val="24"/>
+                <w:lang w:val="en-US"/>
+              </w:rPr>
+              <w:t xml:space="preserve">, like this: </w:t>
+            </w:r>
+            <w:r>
+              <w:rPr>
+                <w:b/>
+                <w:sz w:val="24"/>
+                <w:lang w:val="en-US"/>
+              </w:rPr>
+              <w:t>ICollectionGet&lt;out T&gt;</w:t>
+            </w:r>
+            <w:r>
+              <w:rPr>
+                <w:sz w:val="24"/>
+                <w:lang w:val="en-US"/>
+              </w:rPr>
+              <w:t>.</w:t>
+            </w:r>
+          </w:p>
+          <w:p>
+            <w:pPr>
+              <w:numPr>
+                <w:ilvl w:val="0"/>
+                <w:numId w:val="66"/>
+              </w:numPr>
+              <w:rPr>
+                <w:sz w:val="24"/>
+                <w:lang w:val="en-US"/>
+              </w:rPr>
+            </w:pPr>
+            <w:r>
+              <w:rPr>
+                <w:sz w:val="24"/>
+                <w:lang w:val="en-US"/>
+              </w:rPr>
+              <w:t xml:space="preserve">Go back to </w:t>
+            </w:r>
+            <w:r>
+              <w:rPr>
+                <w:b/>
+                <w:sz w:val="24"/>
+                <w:lang w:val="en-US"/>
+              </w:rPr>
+              <w:t>Program.cs</w:t>
+            </w:r>
+            <w:r>
+              <w:rPr>
+                <w:sz w:val="24"/>
+                <w:lang w:val="en-US"/>
+              </w:rPr>
+              <w:t>. Which case(s) that were previously invalid are now valid? See if you understand why…</w:t>
+            </w:r>
+          </w:p>
+          <w:p>
+            <w:pPr>
+              <w:numPr>
+                <w:ilvl w:val="0"/>
+                <w:numId w:val="66"/>
+              </w:numPr>
+              <w:rPr>
+                <w:sz w:val="24"/>
+                <w:lang w:val="en-US"/>
+              </w:rPr>
+            </w:pPr>
+            <w:r>
+              <w:rPr>
+                <w:sz w:val="24"/>
+                <w:lang w:val="en-US"/>
+              </w:rPr>
+              <w:t>Now</w:t>
+            </w:r>
+            <w:r>
+              <w:rPr>
+                <w:sz w:val="24"/>
+                <w:lang w:val="en-US"/>
+              </w:rPr>
+              <w:t xml:space="preserve"> open the </w:t>
+            </w:r>
+            <w:r>
+              <w:rPr>
+                <w:b/>
+                <w:sz w:val="24"/>
+                <w:lang w:val="en-US"/>
+              </w:rPr>
+              <w:t>ICollectionS</w:t>
+            </w:r>
+            <w:r>
+              <w:rPr>
+                <w:b/>
+                <w:sz w:val="24"/>
+                <w:lang w:val="en-US"/>
+              </w:rPr>
+              <w:t>et&lt;T&gt;</w:t>
+            </w:r>
+            <w:r>
+              <w:rPr>
+                <w:sz w:val="24"/>
+                <w:lang w:val="en-US"/>
+              </w:rPr>
+              <w:t xml:space="preserve"> interface. Declare the type parameter </w:t>
+            </w:r>
+            <w:r>
+              <w:rPr>
+                <w:b/>
+                <w:sz w:val="24"/>
+                <w:lang w:val="en-US"/>
+              </w:rPr>
+              <w:t>T</w:t>
+            </w:r>
+            <w:r>
+              <w:rPr>
+                <w:sz w:val="24"/>
+                <w:lang w:val="en-US"/>
+              </w:rPr>
+              <w:t xml:space="preserve"> to be </w:t>
+            </w:r>
+            <w:r>
+              <w:rPr>
+                <w:sz w:val="24"/>
+                <w:u w:val="single"/>
+                <w:lang w:val="en-US"/>
+              </w:rPr>
+              <w:t>co</w:t>
+            </w:r>
+            <w:r>
+              <w:rPr>
+                <w:sz w:val="24"/>
+                <w:u w:val="single"/>
+                <w:lang w:val="en-US"/>
+              </w:rPr>
+              <w:t>ntra</w:t>
+            </w:r>
+            <w:r>
+              <w:rPr>
+                <w:sz w:val="24"/>
+                <w:u w:val="single"/>
+                <w:lang w:val="en-US"/>
+              </w:rPr>
+              <w:t>-variant</w:t>
+            </w:r>
+            <w:r>
+              <w:rPr>
+                <w:sz w:val="24"/>
+                <w:lang w:val="en-US"/>
+              </w:rPr>
+              <w:t xml:space="preserve">, by adding the keyword </w:t>
+            </w:r>
+            <w:r>
+              <w:rPr>
+                <w:b/>
+                <w:sz w:val="24"/>
+                <w:lang w:val="en-US"/>
+              </w:rPr>
+              <w:t>in</w:t>
+            </w:r>
+            <w:r>
+              <w:rPr>
+                <w:sz w:val="24"/>
+                <w:lang w:val="en-US"/>
+              </w:rPr>
+              <w:t xml:space="preserve"> just before the </w:t>
+            </w:r>
+            <w:r>
+              <w:rPr>
+                <w:b/>
+                <w:sz w:val="24"/>
+                <w:lang w:val="en-US"/>
+              </w:rPr>
+              <w:t>T</w:t>
+            </w:r>
+            <w:r>
+              <w:rPr>
+                <w:sz w:val="24"/>
+                <w:lang w:val="en-US"/>
+              </w:rPr>
+              <w:t xml:space="preserve">, like this: </w:t>
+            </w:r>
+            <w:r>
+              <w:rPr>
+                <w:b/>
+                <w:sz w:val="24"/>
+                <w:lang w:val="en-US"/>
+              </w:rPr>
+              <w:t>ICollectionS</w:t>
+            </w:r>
+            <w:r>
+              <w:rPr>
+                <w:b/>
+                <w:sz w:val="24"/>
+                <w:lang w:val="en-US"/>
+              </w:rPr>
+              <w:t>et&lt;</w:t>
+            </w:r>
+            <w:r>
+              <w:rPr>
+                <w:b/>
+                <w:sz w:val="24"/>
+                <w:lang w:val="en-US"/>
+              </w:rPr>
+              <w:t>in</w:t>
+            </w:r>
+            <w:r>
+              <w:rPr>
+                <w:b/>
+                <w:sz w:val="24"/>
+                <w:lang w:val="en-US"/>
+              </w:rPr>
+              <w:t xml:space="preserve"> T&gt;</w:t>
+            </w:r>
+            <w:r>
+              <w:rPr>
+                <w:sz w:val="24"/>
+                <w:lang w:val="en-US"/>
+              </w:rPr>
+              <w:t>.</w:t>
+            </w:r>
+          </w:p>
+          <w:p>
+            <w:pPr>
+              <w:numPr>
+                <w:ilvl w:val="0"/>
+                <w:numId w:val="66"/>
+              </w:numPr>
+              <w:rPr>
+                <w:sz w:val="24"/>
+                <w:lang w:val="en-US"/>
+              </w:rPr>
+            </w:pPr>
+            <w:r>
+              <w:rPr>
+                <w:sz w:val="24"/>
+                <w:lang w:val="en-US"/>
+              </w:rPr>
+              <w:t xml:space="preserve">Go back to </w:t>
+            </w:r>
+            <w:r>
+              <w:rPr>
+                <w:b/>
+                <w:sz w:val="24"/>
+                <w:lang w:val="en-US"/>
+              </w:rPr>
+              <w:t>Program.cs</w:t>
+            </w:r>
+            <w:r>
+              <w:rPr>
+                <w:sz w:val="24"/>
+                <w:lang w:val="en-US"/>
+              </w:rPr>
+              <w:t>. Which case(s) that were previously invalid are now valid? See if you understand why…</w:t>
+            </w:r>
+          </w:p>
+          <w:p>
+            <w:pPr>
+              <w:numPr>
+                <w:ilvl w:val="0"/>
+                <w:numId w:val="66"/>
+              </w:numPr>
+              <w:rPr>
+                <w:color w:val="FF0000"/>
+                <w:sz w:val="24"/>
+                <w:lang w:val="en-US"/>
+              </w:rPr>
+            </w:pPr>
+            <w:r>
+              <w:rPr>
+                <w:color w:val="FF0000"/>
+                <w:sz w:val="24"/>
+                <w:lang w:val="en-US"/>
+              </w:rPr>
+              <w:t>Two cases remain invalid. Do you think we in any way could fix this by further adjustments of the interfaces?</w:t>
+            </w:r>
+          </w:p>
+          <w:p>
+            <w:pPr>
+              <w:numPr>
+                <w:ilvl w:val="0"/>
+                <w:numId w:val="66"/>
+              </w:numPr>
+              <w:rPr>
+                <w:color w:val="FF0000"/>
+                <w:sz w:val="24"/>
+                <w:lang w:val="en-US"/>
+              </w:rPr>
+            </w:pPr>
+            <w:r>
+              <w:rPr>
+                <w:color w:val="FF0000"/>
+                <w:sz w:val="24"/>
+                <w:lang w:val="en-US"/>
+              </w:rPr>
+              <w:t xml:space="preserve">Since the </w:t>
+            </w:r>
+            <w:r>
+              <w:rPr>
+                <w:b/>
+                <w:color w:val="FF0000"/>
+                <w:sz w:val="24"/>
+                <w:lang w:val="en-US"/>
+              </w:rPr>
+              <w:t>Collection</w:t>
+            </w:r>
+            <w:r>
+              <w:rPr>
+                <w:color w:val="FF0000"/>
+                <w:sz w:val="24"/>
+                <w:lang w:val="en-US"/>
+              </w:rPr>
+              <w:t xml:space="preserve"> class implements both </w:t>
+            </w:r>
+            <w:r>
+              <w:rPr>
+                <w:b/>
+                <w:color w:val="FF0000"/>
+                <w:sz w:val="24"/>
+                <w:lang w:val="en-US"/>
+              </w:rPr>
+              <w:t>ICollectionGet&lt;T&gt;</w:t>
+            </w:r>
+            <w:r>
+              <w:rPr>
+                <w:color w:val="FF0000"/>
+                <w:sz w:val="24"/>
+                <w:lang w:val="en-US"/>
+              </w:rPr>
+              <w:t xml:space="preserve"> and  </w:t>
+            </w:r>
+            <w:r>
+              <w:rPr>
+                <w:b/>
+                <w:color w:val="FF0000"/>
+                <w:sz w:val="24"/>
+                <w:lang w:val="en-US"/>
+              </w:rPr>
+              <w:t>ICollectionSet&lt;T&gt;</w:t>
+            </w:r>
+            <w:r>
+              <w:rPr>
+                <w:color w:val="FF0000"/>
+                <w:sz w:val="24"/>
+                <w:lang w:val="en-US"/>
+              </w:rPr>
+              <w:t xml:space="preserve">, wouldn’t it be easier just to have a single interface </w:t>
+            </w:r>
+            <w:r>
+              <w:rPr>
+                <w:b/>
+                <w:color w:val="FF0000"/>
+                <w:sz w:val="24"/>
+                <w:lang w:val="en-US"/>
+              </w:rPr>
+              <w:t>ICollection&lt;T&gt;</w:t>
+            </w:r>
+            <w:r>
+              <w:rPr>
+                <w:color w:val="FF0000"/>
+                <w:sz w:val="24"/>
+                <w:lang w:val="en-US"/>
+              </w:rPr>
+              <w:t>, containing all methods from the two interfaces? What would the consequences be?</w:t>
+            </w:r>
+          </w:p>
+          <w:p>
+            <w:pPr>
+              <w:rPr>
+                <w:sz w:val="24"/>
+                <w:lang w:val="en-US"/>
+              </w:rPr>
+            </w:pPr>
+          </w:p>
+        </w:tc>
+      </w:tr>
+    </w:tbl>
+    <w:p>
+      <w:pPr>
+        <w:rPr>
+          <w:lang w:val="en-US"/>
+        </w:rPr>
+      </w:pPr>
+      <w:bookmarkStart w:id="66" w:name="_GoBack"/>
+      <w:bookmarkEnd w:id="66"/>
     </w:p>
     <w:sectPr>
       <w:pgSz w:w="11906" w:h="16838"/>
@@ -35435,7 +38159,7 @@
   <w:abstractNum w:abstractNumId="5" w15:restartNumberingAfterBreak="0">
     <w:nsid w:val="0AF16E56"/>
     <w:multiLevelType w:val="hybridMultilevel"/>
-    <w:tmpl w:val="3036F908"/>
+    <w:tmpl w:val="957648D6"/>
     <w:lvl w:ilvl="0" w:tplc="0406000F">
       <w:start w:val="1"/>
       <w:numFmt w:val="decimal"/>
@@ -35890,6 +38614,92 @@
     </w:lvl>
   </w:abstractNum>
   <w:abstractNum w:abstractNumId="10" w15:restartNumberingAfterBreak="0">
+    <w:nsid w:val="114D5AA2"/>
+    <w:multiLevelType w:val="hybridMultilevel"/>
+    <w:tmpl w:val="95C2B034"/>
+    <w:lvl w:ilvl="0" w:tplc="0406000F">
+      <w:start w:val="1"/>
+      <w:numFmt w:val="decimal"/>
+      <w:lvlText w:val="%1."/>
+      <w:lvlJc w:val="left"/>
+      <w:pPr>
+        <w:ind w:left="720" w:hanging="360"/>
+      </w:pPr>
+    </w:lvl>
+    <w:lvl w:ilvl="1" w:tplc="04060019" w:tentative="1">
+      <w:start w:val="1"/>
+      <w:numFmt w:val="lowerLetter"/>
+      <w:lvlText w:val="%2."/>
+      <w:lvlJc w:val="left"/>
+      <w:pPr>
+        <w:ind w:left="1440" w:hanging="360"/>
+      </w:pPr>
+    </w:lvl>
+    <w:lvl w:ilvl="2" w:tplc="0406001B" w:tentative="1">
+      <w:start w:val="1"/>
+      <w:numFmt w:val="lowerRoman"/>
+      <w:lvlText w:val="%3."/>
+      <w:lvlJc w:val="right"/>
+      <w:pPr>
+        <w:ind w:left="2160" w:hanging="180"/>
+      </w:pPr>
+    </w:lvl>
+    <w:lvl w:ilvl="3" w:tplc="0406000F" w:tentative="1">
+      <w:start w:val="1"/>
+      <w:numFmt w:val="decimal"/>
+      <w:lvlText w:val="%4."/>
+      <w:lvlJc w:val="left"/>
+      <w:pPr>
+        <w:ind w:left="2880" w:hanging="360"/>
+      </w:pPr>
+    </w:lvl>
+    <w:lvl w:ilvl="4" w:tplc="04060019" w:tentative="1">
+      <w:start w:val="1"/>
+      <w:numFmt w:val="lowerLetter"/>
+      <w:lvlText w:val="%5."/>
+      <w:lvlJc w:val="left"/>
+      <w:pPr>
+        <w:ind w:left="3600" w:hanging="360"/>
+      </w:pPr>
+    </w:lvl>
+    <w:lvl w:ilvl="5" w:tplc="0406001B" w:tentative="1">
+      <w:start w:val="1"/>
+      <w:numFmt w:val="lowerRoman"/>
+      <w:lvlText w:val="%6."/>
+      <w:lvlJc w:val="right"/>
+      <w:pPr>
+        <w:ind w:left="4320" w:hanging="180"/>
+      </w:pPr>
+    </w:lvl>
+    <w:lvl w:ilvl="6" w:tplc="0406000F" w:tentative="1">
+      <w:start w:val="1"/>
+      <w:numFmt w:val="decimal"/>
+      <w:lvlText w:val="%7."/>
+      <w:lvlJc w:val="left"/>
+      <w:pPr>
+        <w:ind w:left="5040" w:hanging="360"/>
+      </w:pPr>
+    </w:lvl>
+    <w:lvl w:ilvl="7" w:tplc="04060019" w:tentative="1">
+      <w:start w:val="1"/>
+      <w:numFmt w:val="lowerLetter"/>
+      <w:lvlText w:val="%8."/>
+      <w:lvlJc w:val="left"/>
+      <w:pPr>
+        <w:ind w:left="5760" w:hanging="360"/>
+      </w:pPr>
+    </w:lvl>
+    <w:lvl w:ilvl="8" w:tplc="0406001B" w:tentative="1">
+      <w:start w:val="1"/>
+      <w:numFmt w:val="lowerRoman"/>
+      <w:lvlText w:val="%9."/>
+      <w:lvlJc w:val="right"/>
+      <w:pPr>
+        <w:ind w:left="6480" w:hanging="180"/>
+      </w:pPr>
+    </w:lvl>
+  </w:abstractNum>
+  <w:abstractNum w:abstractNumId="11" w15:restartNumberingAfterBreak="0">
     <w:nsid w:val="118D0E8F"/>
     <w:multiLevelType w:val="hybridMultilevel"/>
     <w:tmpl w:val="652A873E"/>
@@ -35975,7 +38785,7 @@
       </w:pPr>
     </w:lvl>
   </w:abstractNum>
-  <w:abstractNum w:abstractNumId="11" w15:restartNumberingAfterBreak="0">
+  <w:abstractNum w:abstractNumId="12" w15:restartNumberingAfterBreak="0">
     <w:nsid w:val="141D5F8F"/>
     <w:multiLevelType w:val="hybridMultilevel"/>
     <w:tmpl w:val="39D86D5E"/>
@@ -36061,7 +38871,93 @@
       </w:pPr>
     </w:lvl>
   </w:abstractNum>
-  <w:abstractNum w:abstractNumId="12" w15:restartNumberingAfterBreak="0">
+  <w:abstractNum w:abstractNumId="13" w15:restartNumberingAfterBreak="0">
+    <w:nsid w:val="163225C3"/>
+    <w:multiLevelType w:val="hybridMultilevel"/>
+    <w:tmpl w:val="E74270BE"/>
+    <w:lvl w:ilvl="0" w:tplc="0406000F">
+      <w:start w:val="1"/>
+      <w:numFmt w:val="decimal"/>
+      <w:lvlText w:val="%1."/>
+      <w:lvlJc w:val="left"/>
+      <w:pPr>
+        <w:ind w:left="1080" w:hanging="360"/>
+      </w:pPr>
+    </w:lvl>
+    <w:lvl w:ilvl="1" w:tplc="04060019" w:tentative="1">
+      <w:start w:val="1"/>
+      <w:numFmt w:val="lowerLetter"/>
+      <w:lvlText w:val="%2."/>
+      <w:lvlJc w:val="left"/>
+      <w:pPr>
+        <w:ind w:left="1800" w:hanging="360"/>
+      </w:pPr>
+    </w:lvl>
+    <w:lvl w:ilvl="2" w:tplc="0406001B" w:tentative="1">
+      <w:start w:val="1"/>
+      <w:numFmt w:val="lowerRoman"/>
+      <w:lvlText w:val="%3."/>
+      <w:lvlJc w:val="right"/>
+      <w:pPr>
+        <w:ind w:left="2520" w:hanging="180"/>
+      </w:pPr>
+    </w:lvl>
+    <w:lvl w:ilvl="3" w:tplc="0406000F" w:tentative="1">
+      <w:start w:val="1"/>
+      <w:numFmt w:val="decimal"/>
+      <w:lvlText w:val="%4."/>
+      <w:lvlJc w:val="left"/>
+      <w:pPr>
+        <w:ind w:left="3240" w:hanging="360"/>
+      </w:pPr>
+    </w:lvl>
+    <w:lvl w:ilvl="4" w:tplc="04060019" w:tentative="1">
+      <w:start w:val="1"/>
+      <w:numFmt w:val="lowerLetter"/>
+      <w:lvlText w:val="%5."/>
+      <w:lvlJc w:val="left"/>
+      <w:pPr>
+        <w:ind w:left="3960" w:hanging="360"/>
+      </w:pPr>
+    </w:lvl>
+    <w:lvl w:ilvl="5" w:tplc="0406001B" w:tentative="1">
+      <w:start w:val="1"/>
+      <w:numFmt w:val="lowerRoman"/>
+      <w:lvlText w:val="%6."/>
+      <w:lvlJc w:val="right"/>
+      <w:pPr>
+        <w:ind w:left="4680" w:hanging="180"/>
+      </w:pPr>
+    </w:lvl>
+    <w:lvl w:ilvl="6" w:tplc="0406000F" w:tentative="1">
+      <w:start w:val="1"/>
+      <w:numFmt w:val="decimal"/>
+      <w:lvlText w:val="%7."/>
+      <w:lvlJc w:val="left"/>
+      <w:pPr>
+        <w:ind w:left="5400" w:hanging="360"/>
+      </w:pPr>
+    </w:lvl>
+    <w:lvl w:ilvl="7" w:tplc="04060019" w:tentative="1">
+      <w:start w:val="1"/>
+      <w:numFmt w:val="lowerLetter"/>
+      <w:lvlText w:val="%8."/>
+      <w:lvlJc w:val="left"/>
+      <w:pPr>
+        <w:ind w:left="6120" w:hanging="360"/>
+      </w:pPr>
+    </w:lvl>
+    <w:lvl w:ilvl="8" w:tplc="0406001B" w:tentative="1">
+      <w:start w:val="1"/>
+      <w:numFmt w:val="lowerRoman"/>
+      <w:lvlText w:val="%9."/>
+      <w:lvlJc w:val="right"/>
+      <w:pPr>
+        <w:ind w:left="6840" w:hanging="180"/>
+      </w:pPr>
+    </w:lvl>
+  </w:abstractNum>
+  <w:abstractNum w:abstractNumId="14" w15:restartNumberingAfterBreak="0">
     <w:nsid w:val="18354BC2"/>
     <w:multiLevelType w:val="hybridMultilevel"/>
     <w:tmpl w:val="0E58B2EA"/>
@@ -36150,7 +39046,7 @@
       </w:pPr>
     </w:lvl>
   </w:abstractNum>
-  <w:abstractNum w:abstractNumId="13" w15:restartNumberingAfterBreak="0">
+  <w:abstractNum w:abstractNumId="15" w15:restartNumberingAfterBreak="0">
     <w:nsid w:val="19464D21"/>
     <w:multiLevelType w:val="hybridMultilevel"/>
     <w:tmpl w:val="3340A2A2"/>
@@ -36236,7 +39132,7 @@
       </w:pPr>
     </w:lvl>
   </w:abstractNum>
-  <w:abstractNum w:abstractNumId="14" w15:restartNumberingAfterBreak="0">
+  <w:abstractNum w:abstractNumId="16" w15:restartNumberingAfterBreak="0">
     <w:nsid w:val="1BB34715"/>
     <w:multiLevelType w:val="hybridMultilevel"/>
     <w:tmpl w:val="84E60186"/>
@@ -36322,7 +39218,93 @@
       </w:pPr>
     </w:lvl>
   </w:abstractNum>
-  <w:abstractNum w:abstractNumId="15" w15:restartNumberingAfterBreak="0">
+  <w:abstractNum w:abstractNumId="17" w15:restartNumberingAfterBreak="0">
+    <w:nsid w:val="1DA919A3"/>
+    <w:multiLevelType w:val="hybridMultilevel"/>
+    <w:tmpl w:val="9FDA1D60"/>
+    <w:lvl w:ilvl="0" w:tplc="0406000F">
+      <w:start w:val="1"/>
+      <w:numFmt w:val="decimal"/>
+      <w:lvlText w:val="%1."/>
+      <w:lvlJc w:val="left"/>
+      <w:pPr>
+        <w:ind w:left="720" w:hanging="360"/>
+      </w:pPr>
+    </w:lvl>
+    <w:lvl w:ilvl="1" w:tplc="04060019" w:tentative="1">
+      <w:start w:val="1"/>
+      <w:numFmt w:val="lowerLetter"/>
+      <w:lvlText w:val="%2."/>
+      <w:lvlJc w:val="left"/>
+      <w:pPr>
+        <w:ind w:left="1440" w:hanging="360"/>
+      </w:pPr>
+    </w:lvl>
+    <w:lvl w:ilvl="2" w:tplc="0406001B" w:tentative="1">
+      <w:start w:val="1"/>
+      <w:numFmt w:val="lowerRoman"/>
+      <w:lvlText w:val="%3."/>
+      <w:lvlJc w:val="right"/>
+      <w:pPr>
+        <w:ind w:left="2160" w:hanging="180"/>
+      </w:pPr>
+    </w:lvl>
+    <w:lvl w:ilvl="3" w:tplc="0406000F" w:tentative="1">
+      <w:start w:val="1"/>
+      <w:numFmt w:val="decimal"/>
+      <w:lvlText w:val="%4."/>
+      <w:lvlJc w:val="left"/>
+      <w:pPr>
+        <w:ind w:left="2880" w:hanging="360"/>
+      </w:pPr>
+    </w:lvl>
+    <w:lvl w:ilvl="4" w:tplc="04060019" w:tentative="1">
+      <w:start w:val="1"/>
+      <w:numFmt w:val="lowerLetter"/>
+      <w:lvlText w:val="%5."/>
+      <w:lvlJc w:val="left"/>
+      <w:pPr>
+        <w:ind w:left="3600" w:hanging="360"/>
+      </w:pPr>
+    </w:lvl>
+    <w:lvl w:ilvl="5" w:tplc="0406001B" w:tentative="1">
+      <w:start w:val="1"/>
+      <w:numFmt w:val="lowerRoman"/>
+      <w:lvlText w:val="%6."/>
+      <w:lvlJc w:val="right"/>
+      <w:pPr>
+        <w:ind w:left="4320" w:hanging="180"/>
+      </w:pPr>
+    </w:lvl>
+    <w:lvl w:ilvl="6" w:tplc="0406000F" w:tentative="1">
+      <w:start w:val="1"/>
+      <w:numFmt w:val="decimal"/>
+      <w:lvlText w:val="%7."/>
+      <w:lvlJc w:val="left"/>
+      <w:pPr>
+        <w:ind w:left="5040" w:hanging="360"/>
+      </w:pPr>
+    </w:lvl>
+    <w:lvl w:ilvl="7" w:tplc="04060019" w:tentative="1">
+      <w:start w:val="1"/>
+      <w:numFmt w:val="lowerLetter"/>
+      <w:lvlText w:val="%8."/>
+      <w:lvlJc w:val="left"/>
+      <w:pPr>
+        <w:ind w:left="5760" w:hanging="360"/>
+      </w:pPr>
+    </w:lvl>
+    <w:lvl w:ilvl="8" w:tplc="0406001B" w:tentative="1">
+      <w:start w:val="1"/>
+      <w:numFmt w:val="lowerRoman"/>
+      <w:lvlText w:val="%9."/>
+      <w:lvlJc w:val="right"/>
+      <w:pPr>
+        <w:ind w:left="6480" w:hanging="180"/>
+      </w:pPr>
+    </w:lvl>
+  </w:abstractNum>
+  <w:abstractNum w:abstractNumId="18" w15:restartNumberingAfterBreak="0">
     <w:nsid w:val="1E514ACF"/>
     <w:multiLevelType w:val="hybridMultilevel"/>
     <w:tmpl w:val="65B2E8DC"/>
@@ -36408,7 +39390,7 @@
       </w:pPr>
     </w:lvl>
   </w:abstractNum>
-  <w:abstractNum w:abstractNumId="16" w15:restartNumberingAfterBreak="0">
+  <w:abstractNum w:abstractNumId="19" w15:restartNumberingAfterBreak="0">
     <w:nsid w:val="1F194929"/>
     <w:multiLevelType w:val="hybridMultilevel"/>
     <w:tmpl w:val="58BA322E"/>
@@ -36494,7 +39476,7 @@
       </w:pPr>
     </w:lvl>
   </w:abstractNum>
-  <w:abstractNum w:abstractNumId="17" w15:restartNumberingAfterBreak="0">
+  <w:abstractNum w:abstractNumId="20" w15:restartNumberingAfterBreak="0">
     <w:nsid w:val="26FC53DC"/>
     <w:multiLevelType w:val="hybridMultilevel"/>
     <w:tmpl w:val="5954525E"/>
@@ -36580,7 +39562,7 @@
       </w:pPr>
     </w:lvl>
   </w:abstractNum>
-  <w:abstractNum w:abstractNumId="18" w15:restartNumberingAfterBreak="0">
+  <w:abstractNum w:abstractNumId="21" w15:restartNumberingAfterBreak="0">
     <w:nsid w:val="2BBA270B"/>
     <w:multiLevelType w:val="hybridMultilevel"/>
     <w:tmpl w:val="333C147A"/>
@@ -36666,7 +39648,7 @@
       </w:pPr>
     </w:lvl>
   </w:abstractNum>
-  <w:abstractNum w:abstractNumId="19" w15:restartNumberingAfterBreak="0">
+  <w:abstractNum w:abstractNumId="22" w15:restartNumberingAfterBreak="0">
     <w:nsid w:val="2C37792F"/>
     <w:multiLevelType w:val="hybridMultilevel"/>
     <w:tmpl w:val="8B7A48E8"/>
@@ -36779,7 +39761,7 @@
       </w:rPr>
     </w:lvl>
   </w:abstractNum>
-  <w:abstractNum w:abstractNumId="20" w15:restartNumberingAfterBreak="0">
+  <w:abstractNum w:abstractNumId="23" w15:restartNumberingAfterBreak="0">
     <w:nsid w:val="2C4B6D1A"/>
     <w:multiLevelType w:val="hybridMultilevel"/>
     <w:tmpl w:val="9082362C"/>
@@ -36865,7 +39847,7 @@
       </w:pPr>
     </w:lvl>
   </w:abstractNum>
-  <w:abstractNum w:abstractNumId="21" w15:restartNumberingAfterBreak="0">
+  <w:abstractNum w:abstractNumId="24" w15:restartNumberingAfterBreak="0">
     <w:nsid w:val="2C4C0D42"/>
     <w:multiLevelType w:val="hybridMultilevel"/>
     <w:tmpl w:val="ACB074A0"/>
@@ -36978,7 +39960,7 @@
       </w:rPr>
     </w:lvl>
   </w:abstractNum>
-  <w:abstractNum w:abstractNumId="22" w15:restartNumberingAfterBreak="0">
+  <w:abstractNum w:abstractNumId="25" w15:restartNumberingAfterBreak="0">
     <w:nsid w:val="2C917483"/>
     <w:multiLevelType w:val="hybridMultilevel"/>
     <w:tmpl w:val="3736767C"/>
@@ -37064,7 +40046,7 @@
       </w:pPr>
     </w:lvl>
   </w:abstractNum>
-  <w:abstractNum w:abstractNumId="23" w15:restartNumberingAfterBreak="0">
+  <w:abstractNum w:abstractNumId="26" w15:restartNumberingAfterBreak="0">
     <w:nsid w:val="2F6C0BD3"/>
     <w:multiLevelType w:val="hybridMultilevel"/>
     <w:tmpl w:val="AAD8BB42"/>
@@ -37150,7 +40132,7 @@
       </w:pPr>
     </w:lvl>
   </w:abstractNum>
-  <w:abstractNum w:abstractNumId="24" w15:restartNumberingAfterBreak="0">
+  <w:abstractNum w:abstractNumId="27" w15:restartNumberingAfterBreak="0">
     <w:nsid w:val="38BC3626"/>
     <w:multiLevelType w:val="hybridMultilevel"/>
     <w:tmpl w:val="2F7ABE34"/>
@@ -37236,7 +40218,93 @@
       </w:pPr>
     </w:lvl>
   </w:abstractNum>
-  <w:abstractNum w:abstractNumId="25" w15:restartNumberingAfterBreak="0">
+  <w:abstractNum w:abstractNumId="28" w15:restartNumberingAfterBreak="0">
+    <w:nsid w:val="39F945A2"/>
+    <w:multiLevelType w:val="hybridMultilevel"/>
+    <w:tmpl w:val="536855AC"/>
+    <w:lvl w:ilvl="0" w:tplc="0406000F">
+      <w:start w:val="1"/>
+      <w:numFmt w:val="decimal"/>
+      <w:lvlText w:val="%1."/>
+      <w:lvlJc w:val="left"/>
+      <w:pPr>
+        <w:ind w:left="1080" w:hanging="360"/>
+      </w:pPr>
+    </w:lvl>
+    <w:lvl w:ilvl="1" w:tplc="04060019" w:tentative="1">
+      <w:start w:val="1"/>
+      <w:numFmt w:val="lowerLetter"/>
+      <w:lvlText w:val="%2."/>
+      <w:lvlJc w:val="left"/>
+      <w:pPr>
+        <w:ind w:left="1800" w:hanging="360"/>
+      </w:pPr>
+    </w:lvl>
+    <w:lvl w:ilvl="2" w:tplc="0406001B" w:tentative="1">
+      <w:start w:val="1"/>
+      <w:numFmt w:val="lowerRoman"/>
+      <w:lvlText w:val="%3."/>
+      <w:lvlJc w:val="right"/>
+      <w:pPr>
+        <w:ind w:left="2520" w:hanging="180"/>
+      </w:pPr>
+    </w:lvl>
+    <w:lvl w:ilvl="3" w:tplc="0406000F" w:tentative="1">
+      <w:start w:val="1"/>
+      <w:numFmt w:val="decimal"/>
+      <w:lvlText w:val="%4."/>
+      <w:lvlJc w:val="left"/>
+      <w:pPr>
+        <w:ind w:left="3240" w:hanging="360"/>
+      </w:pPr>
+    </w:lvl>
+    <w:lvl w:ilvl="4" w:tplc="04060019" w:tentative="1">
+      <w:start w:val="1"/>
+      <w:numFmt w:val="lowerLetter"/>
+      <w:lvlText w:val="%5."/>
+      <w:lvlJc w:val="left"/>
+      <w:pPr>
+        <w:ind w:left="3960" w:hanging="360"/>
+      </w:pPr>
+    </w:lvl>
+    <w:lvl w:ilvl="5" w:tplc="0406001B" w:tentative="1">
+      <w:start w:val="1"/>
+      <w:numFmt w:val="lowerRoman"/>
+      <w:lvlText w:val="%6."/>
+      <w:lvlJc w:val="right"/>
+      <w:pPr>
+        <w:ind w:left="4680" w:hanging="180"/>
+      </w:pPr>
+    </w:lvl>
+    <w:lvl w:ilvl="6" w:tplc="0406000F" w:tentative="1">
+      <w:start w:val="1"/>
+      <w:numFmt w:val="decimal"/>
+      <w:lvlText w:val="%7."/>
+      <w:lvlJc w:val="left"/>
+      <w:pPr>
+        <w:ind w:left="5400" w:hanging="360"/>
+      </w:pPr>
+    </w:lvl>
+    <w:lvl w:ilvl="7" w:tplc="04060019" w:tentative="1">
+      <w:start w:val="1"/>
+      <w:numFmt w:val="lowerLetter"/>
+      <w:lvlText w:val="%8."/>
+      <w:lvlJc w:val="left"/>
+      <w:pPr>
+        <w:ind w:left="6120" w:hanging="360"/>
+      </w:pPr>
+    </w:lvl>
+    <w:lvl w:ilvl="8" w:tplc="0406001B" w:tentative="1">
+      <w:start w:val="1"/>
+      <w:numFmt w:val="lowerRoman"/>
+      <w:lvlText w:val="%9."/>
+      <w:lvlJc w:val="right"/>
+      <w:pPr>
+        <w:ind w:left="6840" w:hanging="180"/>
+      </w:pPr>
+    </w:lvl>
+  </w:abstractNum>
+  <w:abstractNum w:abstractNumId="29" w15:restartNumberingAfterBreak="0">
     <w:nsid w:val="3A017FAD"/>
     <w:multiLevelType w:val="hybridMultilevel"/>
     <w:tmpl w:val="B91E49F0"/>
@@ -37322,7 +40390,7 @@
       </w:pPr>
     </w:lvl>
   </w:abstractNum>
-  <w:abstractNum w:abstractNumId="26" w15:restartNumberingAfterBreak="0">
+  <w:abstractNum w:abstractNumId="30" w15:restartNumberingAfterBreak="0">
     <w:nsid w:val="3B986985"/>
     <w:multiLevelType w:val="hybridMultilevel"/>
     <w:tmpl w:val="BE569744"/>
@@ -37408,7 +40476,7 @@
       </w:pPr>
     </w:lvl>
   </w:abstractNum>
-  <w:abstractNum w:abstractNumId="27" w15:restartNumberingAfterBreak="0">
+  <w:abstractNum w:abstractNumId="31" w15:restartNumberingAfterBreak="0">
     <w:nsid w:val="3C8909CD"/>
     <w:multiLevelType w:val="hybridMultilevel"/>
     <w:tmpl w:val="6E483C1E"/>
@@ -37494,7 +40562,7 @@
       </w:pPr>
     </w:lvl>
   </w:abstractNum>
-  <w:abstractNum w:abstractNumId="28" w15:restartNumberingAfterBreak="0">
+  <w:abstractNum w:abstractNumId="32" w15:restartNumberingAfterBreak="0">
     <w:nsid w:val="3CDA4613"/>
     <w:multiLevelType w:val="hybridMultilevel"/>
     <w:tmpl w:val="04BE41B2"/>
@@ -37580,7 +40648,7 @@
       </w:pPr>
     </w:lvl>
   </w:abstractNum>
-  <w:abstractNum w:abstractNumId="29" w15:restartNumberingAfterBreak="0">
+  <w:abstractNum w:abstractNumId="33" w15:restartNumberingAfterBreak="0">
     <w:nsid w:val="3DAC29DA"/>
     <w:multiLevelType w:val="hybridMultilevel"/>
     <w:tmpl w:val="94A89CE2"/>
@@ -37666,7 +40734,7 @@
       </w:pPr>
     </w:lvl>
   </w:abstractNum>
-  <w:abstractNum w:abstractNumId="30" w15:restartNumberingAfterBreak="0">
+  <w:abstractNum w:abstractNumId="34" w15:restartNumberingAfterBreak="0">
     <w:nsid w:val="3E797073"/>
     <w:multiLevelType w:val="hybridMultilevel"/>
     <w:tmpl w:val="B106E2D4"/>
@@ -37755,7 +40823,7 @@
       </w:pPr>
     </w:lvl>
   </w:abstractNum>
-  <w:abstractNum w:abstractNumId="31" w15:restartNumberingAfterBreak="0">
+  <w:abstractNum w:abstractNumId="35" w15:restartNumberingAfterBreak="0">
     <w:nsid w:val="3F5140E5"/>
     <w:multiLevelType w:val="hybridMultilevel"/>
     <w:tmpl w:val="D640EF60"/>
@@ -37841,7 +40909,7 @@
       </w:pPr>
     </w:lvl>
   </w:abstractNum>
-  <w:abstractNum w:abstractNumId="32" w15:restartNumberingAfterBreak="0">
+  <w:abstractNum w:abstractNumId="36" w15:restartNumberingAfterBreak="0">
     <w:nsid w:val="400D6EA5"/>
     <w:multiLevelType w:val="hybridMultilevel"/>
     <w:tmpl w:val="C45EEBC8"/>
@@ -37927,7 +40995,7 @@
       </w:pPr>
     </w:lvl>
   </w:abstractNum>
-  <w:abstractNum w:abstractNumId="33" w15:restartNumberingAfterBreak="0">
+  <w:abstractNum w:abstractNumId="37" w15:restartNumberingAfterBreak="0">
     <w:nsid w:val="40577FAF"/>
     <w:multiLevelType w:val="hybridMultilevel"/>
     <w:tmpl w:val="440A9D0A"/>
@@ -38013,7 +41081,93 @@
       </w:pPr>
     </w:lvl>
   </w:abstractNum>
-  <w:abstractNum w:abstractNumId="34" w15:restartNumberingAfterBreak="0">
+  <w:abstractNum w:abstractNumId="38" w15:restartNumberingAfterBreak="0">
+    <w:nsid w:val="458957C5"/>
+    <w:multiLevelType w:val="hybridMultilevel"/>
+    <w:tmpl w:val="95C2B034"/>
+    <w:lvl w:ilvl="0" w:tplc="0406000F">
+      <w:start w:val="1"/>
+      <w:numFmt w:val="decimal"/>
+      <w:lvlText w:val="%1."/>
+      <w:lvlJc w:val="left"/>
+      <w:pPr>
+        <w:ind w:left="720" w:hanging="360"/>
+      </w:pPr>
+    </w:lvl>
+    <w:lvl w:ilvl="1" w:tplc="04060019" w:tentative="1">
+      <w:start w:val="1"/>
+      <w:numFmt w:val="lowerLetter"/>
+      <w:lvlText w:val="%2."/>
+      <w:lvlJc w:val="left"/>
+      <w:pPr>
+        <w:ind w:left="1440" w:hanging="360"/>
+      </w:pPr>
+    </w:lvl>
+    <w:lvl w:ilvl="2" w:tplc="0406001B" w:tentative="1">
+      <w:start w:val="1"/>
+      <w:numFmt w:val="lowerRoman"/>
+      <w:lvlText w:val="%3."/>
+      <w:lvlJc w:val="right"/>
+      <w:pPr>
+        <w:ind w:left="2160" w:hanging="180"/>
+      </w:pPr>
+    </w:lvl>
+    <w:lvl w:ilvl="3" w:tplc="0406000F" w:tentative="1">
+      <w:start w:val="1"/>
+      <w:numFmt w:val="decimal"/>
+      <w:lvlText w:val="%4."/>
+      <w:lvlJc w:val="left"/>
+      <w:pPr>
+        <w:ind w:left="2880" w:hanging="360"/>
+      </w:pPr>
+    </w:lvl>
+    <w:lvl w:ilvl="4" w:tplc="04060019" w:tentative="1">
+      <w:start w:val="1"/>
+      <w:numFmt w:val="lowerLetter"/>
+      <w:lvlText w:val="%5."/>
+      <w:lvlJc w:val="left"/>
+      <w:pPr>
+        <w:ind w:left="3600" w:hanging="360"/>
+      </w:pPr>
+    </w:lvl>
+    <w:lvl w:ilvl="5" w:tplc="0406001B" w:tentative="1">
+      <w:start w:val="1"/>
+      <w:numFmt w:val="lowerRoman"/>
+      <w:lvlText w:val="%6."/>
+      <w:lvlJc w:val="right"/>
+      <w:pPr>
+        <w:ind w:left="4320" w:hanging="180"/>
+      </w:pPr>
+    </w:lvl>
+    <w:lvl w:ilvl="6" w:tplc="0406000F" w:tentative="1">
+      <w:start w:val="1"/>
+      <w:numFmt w:val="decimal"/>
+      <w:lvlText w:val="%7."/>
+      <w:lvlJc w:val="left"/>
+      <w:pPr>
+        <w:ind w:left="5040" w:hanging="360"/>
+      </w:pPr>
+    </w:lvl>
+    <w:lvl w:ilvl="7" w:tplc="04060019" w:tentative="1">
+      <w:start w:val="1"/>
+      <w:numFmt w:val="lowerLetter"/>
+      <w:lvlText w:val="%8."/>
+      <w:lvlJc w:val="left"/>
+      <w:pPr>
+        <w:ind w:left="5760" w:hanging="360"/>
+      </w:pPr>
+    </w:lvl>
+    <w:lvl w:ilvl="8" w:tplc="0406001B" w:tentative="1">
+      <w:start w:val="1"/>
+      <w:numFmt w:val="lowerRoman"/>
+      <w:lvlText w:val="%9."/>
+      <w:lvlJc w:val="right"/>
+      <w:pPr>
+        <w:ind w:left="6480" w:hanging="180"/>
+      </w:pPr>
+    </w:lvl>
+  </w:abstractNum>
+  <w:abstractNum w:abstractNumId="39" w15:restartNumberingAfterBreak="0">
     <w:nsid w:val="49214BDA"/>
     <w:multiLevelType w:val="hybridMultilevel"/>
     <w:tmpl w:val="652A873E"/>
@@ -38099,7 +41253,7 @@
       </w:pPr>
     </w:lvl>
   </w:abstractNum>
-  <w:abstractNum w:abstractNumId="35" w15:restartNumberingAfterBreak="0">
+  <w:abstractNum w:abstractNumId="40" w15:restartNumberingAfterBreak="0">
     <w:nsid w:val="49242BD3"/>
     <w:multiLevelType w:val="hybridMultilevel"/>
     <w:tmpl w:val="FC4216CE"/>
@@ -38212,7 +41366,7 @@
       </w:rPr>
     </w:lvl>
   </w:abstractNum>
-  <w:abstractNum w:abstractNumId="36" w15:restartNumberingAfterBreak="0">
+  <w:abstractNum w:abstractNumId="41" w15:restartNumberingAfterBreak="0">
     <w:nsid w:val="4AC81278"/>
     <w:multiLevelType w:val="hybridMultilevel"/>
     <w:tmpl w:val="C45EEBC8"/>
@@ -38298,7 +41452,7 @@
       </w:pPr>
     </w:lvl>
   </w:abstractNum>
-  <w:abstractNum w:abstractNumId="37" w15:restartNumberingAfterBreak="0">
+  <w:abstractNum w:abstractNumId="42" w15:restartNumberingAfterBreak="0">
     <w:nsid w:val="4BD919FE"/>
     <w:multiLevelType w:val="hybridMultilevel"/>
     <w:tmpl w:val="CEFAC354"/>
@@ -38384,7 +41538,7 @@
       </w:pPr>
     </w:lvl>
   </w:abstractNum>
-  <w:abstractNum w:abstractNumId="38" w15:restartNumberingAfterBreak="0">
+  <w:abstractNum w:abstractNumId="43" w15:restartNumberingAfterBreak="0">
     <w:nsid w:val="4D021A33"/>
     <w:multiLevelType w:val="hybridMultilevel"/>
     <w:tmpl w:val="966E82C6"/>
@@ -38473,7 +41627,93 @@
       </w:pPr>
     </w:lvl>
   </w:abstractNum>
-  <w:abstractNum w:abstractNumId="39" w15:restartNumberingAfterBreak="0">
+  <w:abstractNum w:abstractNumId="44" w15:restartNumberingAfterBreak="0">
+    <w:nsid w:val="4D8D7196"/>
+    <w:multiLevelType w:val="hybridMultilevel"/>
+    <w:tmpl w:val="9FDA1D60"/>
+    <w:lvl w:ilvl="0" w:tplc="0406000F">
+      <w:start w:val="1"/>
+      <w:numFmt w:val="decimal"/>
+      <w:lvlText w:val="%1."/>
+      <w:lvlJc w:val="left"/>
+      <w:pPr>
+        <w:ind w:left="720" w:hanging="360"/>
+      </w:pPr>
+    </w:lvl>
+    <w:lvl w:ilvl="1" w:tplc="04060019" w:tentative="1">
+      <w:start w:val="1"/>
+      <w:numFmt w:val="lowerLetter"/>
+      <w:lvlText w:val="%2."/>
+      <w:lvlJc w:val="left"/>
+      <w:pPr>
+        <w:ind w:left="1440" w:hanging="360"/>
+      </w:pPr>
+    </w:lvl>
+    <w:lvl w:ilvl="2" w:tplc="0406001B" w:tentative="1">
+      <w:start w:val="1"/>
+      <w:numFmt w:val="lowerRoman"/>
+      <w:lvlText w:val="%3."/>
+      <w:lvlJc w:val="right"/>
+      <w:pPr>
+        <w:ind w:left="2160" w:hanging="180"/>
+      </w:pPr>
+    </w:lvl>
+    <w:lvl w:ilvl="3" w:tplc="0406000F" w:tentative="1">
+      <w:start w:val="1"/>
+      <w:numFmt w:val="decimal"/>
+      <w:lvlText w:val="%4."/>
+      <w:lvlJc w:val="left"/>
+      <w:pPr>
+        <w:ind w:left="2880" w:hanging="360"/>
+      </w:pPr>
+    </w:lvl>
+    <w:lvl w:ilvl="4" w:tplc="04060019" w:tentative="1">
+      <w:start w:val="1"/>
+      <w:numFmt w:val="lowerLetter"/>
+      <w:lvlText w:val="%5."/>
+      <w:lvlJc w:val="left"/>
+      <w:pPr>
+        <w:ind w:left="3600" w:hanging="360"/>
+      </w:pPr>
+    </w:lvl>
+    <w:lvl w:ilvl="5" w:tplc="0406001B" w:tentative="1">
+      <w:start w:val="1"/>
+      <w:numFmt w:val="lowerRoman"/>
+      <w:lvlText w:val="%6."/>
+      <w:lvlJc w:val="right"/>
+      <w:pPr>
+        <w:ind w:left="4320" w:hanging="180"/>
+      </w:pPr>
+    </w:lvl>
+    <w:lvl w:ilvl="6" w:tplc="0406000F" w:tentative="1">
+      <w:start w:val="1"/>
+      <w:numFmt w:val="decimal"/>
+      <w:lvlText w:val="%7."/>
+      <w:lvlJc w:val="left"/>
+      <w:pPr>
+        <w:ind w:left="5040" w:hanging="360"/>
+      </w:pPr>
+    </w:lvl>
+    <w:lvl w:ilvl="7" w:tplc="04060019" w:tentative="1">
+      <w:start w:val="1"/>
+      <w:numFmt w:val="lowerLetter"/>
+      <w:lvlText w:val="%8."/>
+      <w:lvlJc w:val="left"/>
+      <w:pPr>
+        <w:ind w:left="5760" w:hanging="360"/>
+      </w:pPr>
+    </w:lvl>
+    <w:lvl w:ilvl="8" w:tplc="0406001B" w:tentative="1">
+      <w:start w:val="1"/>
+      <w:numFmt w:val="lowerRoman"/>
+      <w:lvlText w:val="%9."/>
+      <w:lvlJc w:val="right"/>
+      <w:pPr>
+        <w:ind w:left="6480" w:hanging="180"/>
+      </w:pPr>
+    </w:lvl>
+  </w:abstractNum>
+  <w:abstractNum w:abstractNumId="45" w15:restartNumberingAfterBreak="0">
     <w:nsid w:val="4DD8113A"/>
     <w:multiLevelType w:val="hybridMultilevel"/>
     <w:tmpl w:val="46766988"/>
@@ -38559,7 +41799,7 @@
       </w:pPr>
     </w:lvl>
   </w:abstractNum>
-  <w:abstractNum w:abstractNumId="40" w15:restartNumberingAfterBreak="0">
+  <w:abstractNum w:abstractNumId="46" w15:restartNumberingAfterBreak="0">
     <w:nsid w:val="506B679E"/>
     <w:multiLevelType w:val="hybridMultilevel"/>
     <w:tmpl w:val="EF10B9EA"/>
@@ -38645,7 +41885,7 @@
       </w:pPr>
     </w:lvl>
   </w:abstractNum>
-  <w:abstractNum w:abstractNumId="41" w15:restartNumberingAfterBreak="0">
+  <w:abstractNum w:abstractNumId="47" w15:restartNumberingAfterBreak="0">
     <w:nsid w:val="51EF79BA"/>
     <w:multiLevelType w:val="hybridMultilevel"/>
     <w:tmpl w:val="56AEBB82"/>
@@ -38734,7 +41974,7 @@
       </w:pPr>
     </w:lvl>
   </w:abstractNum>
-  <w:abstractNum w:abstractNumId="42" w15:restartNumberingAfterBreak="0">
+  <w:abstractNum w:abstractNumId="48" w15:restartNumberingAfterBreak="0">
     <w:nsid w:val="5D793729"/>
     <w:multiLevelType w:val="hybridMultilevel"/>
     <w:tmpl w:val="A82C4212"/>
@@ -38820,7 +42060,7 @@
       </w:pPr>
     </w:lvl>
   </w:abstractNum>
-  <w:abstractNum w:abstractNumId="43" w15:restartNumberingAfterBreak="0">
+  <w:abstractNum w:abstractNumId="49" w15:restartNumberingAfterBreak="0">
     <w:nsid w:val="5E314876"/>
     <w:multiLevelType w:val="hybridMultilevel"/>
     <w:tmpl w:val="3340A2A2"/>
@@ -38906,7 +42146,7 @@
       </w:pPr>
     </w:lvl>
   </w:abstractNum>
-  <w:abstractNum w:abstractNumId="44" w15:restartNumberingAfterBreak="0">
+  <w:abstractNum w:abstractNumId="50" w15:restartNumberingAfterBreak="0">
     <w:nsid w:val="5E7C05A5"/>
     <w:multiLevelType w:val="hybridMultilevel"/>
     <w:tmpl w:val="9AA07ABC"/>
@@ -38992,7 +42232,7 @@
       </w:pPr>
     </w:lvl>
   </w:abstractNum>
-  <w:abstractNum w:abstractNumId="45" w15:restartNumberingAfterBreak="0">
+  <w:abstractNum w:abstractNumId="51" w15:restartNumberingAfterBreak="0">
     <w:nsid w:val="5EBA50AC"/>
     <w:multiLevelType w:val="hybridMultilevel"/>
     <w:tmpl w:val="1F8A46A0"/>
@@ -39078,7 +42318,7 @@
       </w:pPr>
     </w:lvl>
   </w:abstractNum>
-  <w:abstractNum w:abstractNumId="46" w15:restartNumberingAfterBreak="0">
+  <w:abstractNum w:abstractNumId="52" w15:restartNumberingAfterBreak="0">
     <w:nsid w:val="63546C15"/>
     <w:multiLevelType w:val="hybridMultilevel"/>
     <w:tmpl w:val="83609BC2"/>
@@ -39164,7 +42404,7 @@
       </w:pPr>
     </w:lvl>
   </w:abstractNum>
-  <w:abstractNum w:abstractNumId="47" w15:restartNumberingAfterBreak="0">
+  <w:abstractNum w:abstractNumId="53" w15:restartNumberingAfterBreak="0">
     <w:nsid w:val="657F7BC0"/>
     <w:multiLevelType w:val="hybridMultilevel"/>
     <w:tmpl w:val="736219C6"/>
@@ -39250,7 +42490,7 @@
       </w:pPr>
     </w:lvl>
   </w:abstractNum>
-  <w:abstractNum w:abstractNumId="48" w15:restartNumberingAfterBreak="0">
+  <w:abstractNum w:abstractNumId="54" w15:restartNumberingAfterBreak="0">
     <w:nsid w:val="66B627E1"/>
     <w:multiLevelType w:val="hybridMultilevel"/>
     <w:tmpl w:val="30C6A20A"/>
@@ -39336,7 +42576,7 @@
       </w:pPr>
     </w:lvl>
   </w:abstractNum>
-  <w:abstractNum w:abstractNumId="49" w15:restartNumberingAfterBreak="0">
+  <w:abstractNum w:abstractNumId="55" w15:restartNumberingAfterBreak="0">
     <w:nsid w:val="674D381D"/>
     <w:multiLevelType w:val="hybridMultilevel"/>
     <w:tmpl w:val="D640EF60"/>
@@ -39422,7 +42662,7 @@
       </w:pPr>
     </w:lvl>
   </w:abstractNum>
-  <w:abstractNum w:abstractNumId="50" w15:restartNumberingAfterBreak="0">
+  <w:abstractNum w:abstractNumId="56" w15:restartNumberingAfterBreak="0">
     <w:nsid w:val="6B3468F7"/>
     <w:multiLevelType w:val="hybridMultilevel"/>
     <w:tmpl w:val="34FAAABC"/>
@@ -39508,7 +42748,7 @@
       </w:pPr>
     </w:lvl>
   </w:abstractNum>
-  <w:abstractNum w:abstractNumId="51" w15:restartNumberingAfterBreak="0">
+  <w:abstractNum w:abstractNumId="57" w15:restartNumberingAfterBreak="0">
     <w:nsid w:val="6CF24955"/>
     <w:multiLevelType w:val="hybridMultilevel"/>
     <w:tmpl w:val="103C458A"/>
@@ -39594,7 +42834,7 @@
       </w:pPr>
     </w:lvl>
   </w:abstractNum>
-  <w:abstractNum w:abstractNumId="52" w15:restartNumberingAfterBreak="0">
+  <w:abstractNum w:abstractNumId="58" w15:restartNumberingAfterBreak="0">
     <w:nsid w:val="6D4427FF"/>
     <w:multiLevelType w:val="hybridMultilevel"/>
     <w:tmpl w:val="E3002B50"/>
@@ -39680,7 +42920,7 @@
       </w:pPr>
     </w:lvl>
   </w:abstractNum>
-  <w:abstractNum w:abstractNumId="53" w15:restartNumberingAfterBreak="0">
+  <w:abstractNum w:abstractNumId="59" w15:restartNumberingAfterBreak="0">
     <w:nsid w:val="6FBD7B82"/>
     <w:multiLevelType w:val="hybridMultilevel"/>
     <w:tmpl w:val="60BEDCEA"/>
@@ -39769,7 +43009,7 @@
       </w:pPr>
     </w:lvl>
   </w:abstractNum>
-  <w:abstractNum w:abstractNumId="54" w15:restartNumberingAfterBreak="0">
+  <w:abstractNum w:abstractNumId="60" w15:restartNumberingAfterBreak="0">
     <w:nsid w:val="711B69C3"/>
     <w:multiLevelType w:val="hybridMultilevel"/>
     <w:tmpl w:val="C45EEBC8"/>
@@ -39855,7 +43095,7 @@
       </w:pPr>
     </w:lvl>
   </w:abstractNum>
-  <w:abstractNum w:abstractNumId="55" w15:restartNumberingAfterBreak="0">
+  <w:abstractNum w:abstractNumId="61" w15:restartNumberingAfterBreak="0">
     <w:nsid w:val="75CD06E9"/>
     <w:multiLevelType w:val="hybridMultilevel"/>
     <w:tmpl w:val="79D699A8"/>
@@ -39968,7 +43208,7 @@
       </w:rPr>
     </w:lvl>
   </w:abstractNum>
-  <w:abstractNum w:abstractNumId="56" w15:restartNumberingAfterBreak="0">
+  <w:abstractNum w:abstractNumId="62" w15:restartNumberingAfterBreak="0">
     <w:nsid w:val="782456EF"/>
     <w:multiLevelType w:val="hybridMultilevel"/>
     <w:tmpl w:val="C45EEBC8"/>
@@ -40054,7 +43294,7 @@
       </w:pPr>
     </w:lvl>
   </w:abstractNum>
-  <w:abstractNum w:abstractNumId="57" w15:restartNumberingAfterBreak="0">
+  <w:abstractNum w:abstractNumId="63" w15:restartNumberingAfterBreak="0">
     <w:nsid w:val="79A578DA"/>
     <w:multiLevelType w:val="hybridMultilevel"/>
     <w:tmpl w:val="50F2D57A"/>
@@ -40140,7 +43380,7 @@
       </w:pPr>
     </w:lvl>
   </w:abstractNum>
-  <w:abstractNum w:abstractNumId="58" w15:restartNumberingAfterBreak="0">
+  <w:abstractNum w:abstractNumId="64" w15:restartNumberingAfterBreak="0">
     <w:nsid w:val="7D086B41"/>
     <w:multiLevelType w:val="hybridMultilevel"/>
     <w:tmpl w:val="C02CCB08"/>
@@ -40253,7 +43493,7 @@
       </w:rPr>
     </w:lvl>
   </w:abstractNum>
-  <w:abstractNum w:abstractNumId="59" w15:restartNumberingAfterBreak="0">
+  <w:abstractNum w:abstractNumId="65" w15:restartNumberingAfterBreak="0">
     <w:nsid w:val="7DE62607"/>
     <w:multiLevelType w:val="hybridMultilevel"/>
     <w:tmpl w:val="80AEF776"/>
@@ -40340,82 +43580,82 @@
     </w:lvl>
   </w:abstractNum>
   <w:num w:numId="1">
+    <w:abstractNumId w:val="49"/>
+  </w:num>
+  <w:num w:numId="2">
+    <w:abstractNumId w:val="15"/>
+  </w:num>
+  <w:num w:numId="3">
+    <w:abstractNumId w:val="27"/>
+  </w:num>
+  <w:num w:numId="4">
+    <w:abstractNumId w:val="59"/>
+  </w:num>
+  <w:num w:numId="5">
     <w:abstractNumId w:val="43"/>
   </w:num>
-  <w:num w:numId="2">
-    <w:abstractNumId w:val="13"/>
-  </w:num>
-  <w:num w:numId="3">
-    <w:abstractNumId w:val="24"/>
-  </w:num>
-  <w:num w:numId="4">
-    <w:abstractNumId w:val="53"/>
-  </w:num>
-  <w:num w:numId="5">
-    <w:abstractNumId w:val="38"/>
-  </w:num>
   <w:num w:numId="6">
-    <w:abstractNumId w:val="27"/>
+    <w:abstractNumId w:val="31"/>
   </w:num>
   <w:num w:numId="7">
-    <w:abstractNumId w:val="26"/>
+    <w:abstractNumId w:val="30"/>
   </w:num>
   <w:num w:numId="8">
-    <w:abstractNumId w:val="52"/>
+    <w:abstractNumId w:val="58"/>
   </w:num>
   <w:num w:numId="9">
     <w:abstractNumId w:val="1"/>
   </w:num>
   <w:num w:numId="10">
-    <w:abstractNumId w:val="17"/>
+    <w:abstractNumId w:val="20"/>
   </w:num>
   <w:num w:numId="11">
-    <w:abstractNumId w:val="29"/>
+    <w:abstractNumId w:val="33"/>
   </w:num>
   <w:num w:numId="12">
-    <w:abstractNumId w:val="42"/>
+    <w:abstractNumId w:val="48"/>
   </w:num>
   <w:num w:numId="13">
-    <w:abstractNumId w:val="45"/>
+    <w:abstractNumId w:val="51"/>
   </w:num>
   <w:num w:numId="14">
-    <w:abstractNumId w:val="25"/>
+    <w:abstractNumId w:val="29"/>
   </w:num>
   <w:num w:numId="15">
     <w:abstractNumId w:val="0"/>
   </w:num>
   <w:num w:numId="16">
-    <w:abstractNumId w:val="37"/>
+    <w:abstractNumId w:val="42"/>
   </w:num>
   <w:num w:numId="17">
-    <w:abstractNumId w:val="58"/>
+    <w:abstractNumId w:val="64"/>
   </w:num>
   <w:num w:numId="18">
-    <w:abstractNumId w:val="46"/>
+    <w:abstractNumId w:val="52"/>
   </w:num>
   <w:num w:numId="19">
+    <w:abstractNumId w:val="61"/>
+  </w:num>
+  <w:num w:numId="20">
+    <w:abstractNumId w:val="18"/>
+  </w:num>
+  <w:num w:numId="21">
+    <w:abstractNumId w:val="26"/>
+  </w:num>
+  <w:num w:numId="22">
     <w:abstractNumId w:val="55"/>
   </w:num>
-  <w:num w:numId="20">
-    <w:abstractNumId w:val="15"/>
-  </w:num>
-  <w:num w:numId="21">
-    <w:abstractNumId w:val="23"/>
-  </w:num>
-  <w:num w:numId="22">
-    <w:abstractNumId w:val="49"/>
-  </w:num>
   <w:num w:numId="23">
-    <w:abstractNumId w:val="31"/>
+    <w:abstractNumId w:val="35"/>
   </w:num>
   <w:num w:numId="24">
-    <w:abstractNumId w:val="10"/>
+    <w:abstractNumId w:val="11"/>
   </w:num>
   <w:num w:numId="25">
-    <w:abstractNumId w:val="14"/>
+    <w:abstractNumId w:val="16"/>
   </w:num>
   <w:num w:numId="26">
-    <w:abstractNumId w:val="44"/>
+    <w:abstractNumId w:val="50"/>
   </w:num>
   <w:num w:numId="27">
     <w:abstractNumId w:val="8"/>
@@ -40424,58 +43664,58 @@
     <w:abstractNumId w:val="6"/>
   </w:num>
   <w:num w:numId="29">
+    <w:abstractNumId w:val="63"/>
+  </w:num>
+  <w:num w:numId="30">
+    <w:abstractNumId w:val="32"/>
+  </w:num>
+  <w:num w:numId="31">
+    <w:abstractNumId w:val="24"/>
+  </w:num>
+  <w:num w:numId="32">
+    <w:abstractNumId w:val="39"/>
+  </w:num>
+  <w:num w:numId="33">
     <w:abstractNumId w:val="57"/>
   </w:num>
-  <w:num w:numId="30">
-    <w:abstractNumId w:val="28"/>
-  </w:num>
-  <w:num w:numId="31">
-    <w:abstractNumId w:val="21"/>
-  </w:num>
-  <w:num w:numId="32">
-    <w:abstractNumId w:val="34"/>
-  </w:num>
-  <w:num w:numId="33">
-    <w:abstractNumId w:val="51"/>
-  </w:num>
   <w:num w:numId="34">
-    <w:abstractNumId w:val="20"/>
+    <w:abstractNumId w:val="23"/>
   </w:num>
   <w:num w:numId="35">
+    <w:abstractNumId w:val="25"/>
+  </w:num>
+  <w:num w:numId="36">
+    <w:abstractNumId w:val="62"/>
+  </w:num>
+  <w:num w:numId="37">
     <w:abstractNumId w:val="22"/>
   </w:num>
-  <w:num w:numId="36">
-    <w:abstractNumId w:val="56"/>
-  </w:num>
-  <w:num w:numId="37">
-    <w:abstractNumId w:val="19"/>
-  </w:num>
   <w:num w:numId="38">
-    <w:abstractNumId w:val="35"/>
+    <w:abstractNumId w:val="40"/>
   </w:num>
   <w:num w:numId="39">
     <w:abstractNumId w:val="9"/>
   </w:num>
   <w:num w:numId="40">
-    <w:abstractNumId w:val="30"/>
+    <w:abstractNumId w:val="34"/>
   </w:num>
   <w:num w:numId="41">
-    <w:abstractNumId w:val="11"/>
+    <w:abstractNumId w:val="12"/>
   </w:num>
   <w:num w:numId="42">
-    <w:abstractNumId w:val="18"/>
+    <w:abstractNumId w:val="21"/>
   </w:num>
   <w:num w:numId="43">
-    <w:abstractNumId w:val="32"/>
+    <w:abstractNumId w:val="36"/>
   </w:num>
   <w:num w:numId="44">
-    <w:abstractNumId w:val="36"/>
+    <w:abstractNumId w:val="41"/>
   </w:num>
   <w:num w:numId="45">
-    <w:abstractNumId w:val="54"/>
+    <w:abstractNumId w:val="60"/>
   </w:num>
   <w:num w:numId="46">
-    <w:abstractNumId w:val="40"/>
+    <w:abstractNumId w:val="46"/>
   </w:num>
   <w:num w:numId="47">
     <w:abstractNumId w:val="7"/>
@@ -40484,40 +43724,58 @@
     <w:abstractNumId w:val="4"/>
   </w:num>
   <w:num w:numId="49">
-    <w:abstractNumId w:val="50"/>
+    <w:abstractNumId w:val="56"/>
   </w:num>
   <w:num w:numId="50">
     <w:abstractNumId w:val="3"/>
   </w:num>
   <w:num w:numId="51">
-    <w:abstractNumId w:val="41"/>
+    <w:abstractNumId w:val="47"/>
   </w:num>
   <w:num w:numId="52">
-    <w:abstractNumId w:val="16"/>
+    <w:abstractNumId w:val="19"/>
   </w:num>
   <w:num w:numId="53">
-    <w:abstractNumId w:val="33"/>
+    <w:abstractNumId w:val="37"/>
   </w:num>
   <w:num w:numId="54">
-    <w:abstractNumId w:val="12"/>
+    <w:abstractNumId w:val="14"/>
   </w:num>
   <w:num w:numId="55">
-    <w:abstractNumId w:val="48"/>
+    <w:abstractNumId w:val="54"/>
   </w:num>
   <w:num w:numId="56">
-    <w:abstractNumId w:val="59"/>
+    <w:abstractNumId w:val="65"/>
   </w:num>
   <w:num w:numId="57">
-    <w:abstractNumId w:val="39"/>
+    <w:abstractNumId w:val="45"/>
   </w:num>
   <w:num w:numId="58">
-    <w:abstractNumId w:val="47"/>
+    <w:abstractNumId w:val="53"/>
   </w:num>
   <w:num w:numId="59">
     <w:abstractNumId w:val="2"/>
   </w:num>
   <w:num w:numId="60">
     <w:abstractNumId w:val="5"/>
+  </w:num>
+  <w:num w:numId="61">
+    <w:abstractNumId w:val="10"/>
+  </w:num>
+  <w:num w:numId="62">
+    <w:abstractNumId w:val="38"/>
+  </w:num>
+  <w:num w:numId="63">
+    <w:abstractNumId w:val="28"/>
+  </w:num>
+  <w:num w:numId="64">
+    <w:abstractNumId w:val="13"/>
+  </w:num>
+  <w:num w:numId="65">
+    <w:abstractNumId w:val="44"/>
+  </w:num>
+  <w:num w:numId="66">
+    <w:abstractNumId w:val="17"/>
   </w:num>
   <w:numIdMacAtCleanup w:val="60"/>
 </w:numbering>
@@ -41368,7 +44626,7 @@
 </file>
 
 <file path=customXml/itemProps2.xml><?xml version="1.0" encoding="utf-8"?>
-<ds:datastoreItem xmlns:ds="http://schemas.openxmlformats.org/officeDocument/2006/customXml" ds:itemID="{B51FDC2B-D184-43D8-BCB1-B8EAA016D154}">
+<ds:datastoreItem xmlns:ds="http://schemas.openxmlformats.org/officeDocument/2006/customXml" ds:itemID="{E906F6F2-47FC-4848-BAEE-D1C18368BBE1}">
   <ds:schemaRefs>
     <ds:schemaRef ds:uri="http://schemas.openxmlformats.org/officeDocument/2006/bibliography"/>
   </ds:schemaRefs>

</xml_diff>

<commit_message>
Added exercises on Unit Test
Added exercises on Unit Test
</commit_message>
<xml_diff>
--- a/CSharpProgramming/Exercises/CSharpExercises.docx
+++ b/CSharpProgramming/Exercises/CSharpExercises.docx
@@ -265,6 +265,8 @@
         <w:t>Content</w:t>
       </w:r>
     </w:p>
+    <w:bookmarkStart w:id="1" w:name="_GoBack"/>
+    <w:bookmarkEnd w:id="1"/>
     <w:p>
       <w:pPr>
         <w:pStyle w:val="Indholdsfortegnelse1"/>
@@ -286,7 +288,7 @@
       <w:r>
         <w:fldChar w:fldCharType="separate"/>
       </w:r>
-      <w:hyperlink w:anchor="_Toc488691714" w:history="1">
+      <w:hyperlink w:anchor="_Toc490382112" w:history="1">
         <w:r>
           <w:rPr>
             <w:rStyle w:val="Hyperlink"/>
@@ -313,7 +315,7 @@
             <w:noProof/>
             <w:webHidden/>
           </w:rPr>
-          <w:instrText xml:space="preserve"> PAGEREF _Toc488691714 \h </w:instrText>
+          <w:instrText xml:space="preserve"> PAGEREF _Toc490382112 \h </w:instrText>
         </w:r>
         <w:r>
           <w:rPr>
@@ -356,7 +358,7 @@
           <w:szCs w:val="22"/>
         </w:rPr>
       </w:pPr>
-      <w:hyperlink w:anchor="_Toc488691715" w:history="1">
+      <w:hyperlink w:anchor="_Toc490382113" w:history="1">
         <w:r>
           <w:rPr>
             <w:rStyle w:val="Hyperlink"/>
@@ -383,7 +385,7 @@
             <w:noProof/>
             <w:webHidden/>
           </w:rPr>
-          <w:instrText xml:space="preserve"> PAGEREF _Toc488691715 \h </w:instrText>
+          <w:instrText xml:space="preserve"> PAGEREF _Toc490382113 \h </w:instrText>
         </w:r>
         <w:r>
           <w:rPr>
@@ -426,7 +428,7 @@
           <w:szCs w:val="22"/>
         </w:rPr>
       </w:pPr>
-      <w:hyperlink w:anchor="_Toc488691716" w:history="1">
+      <w:hyperlink w:anchor="_Toc490382114" w:history="1">
         <w:r>
           <w:rPr>
             <w:rStyle w:val="Hyperlink"/>
@@ -453,7 +455,7 @@
             <w:noProof/>
             <w:webHidden/>
           </w:rPr>
-          <w:instrText xml:space="preserve"> PAGEREF _Toc488691716 \h </w:instrText>
+          <w:instrText xml:space="preserve"> PAGEREF _Toc490382114 \h </w:instrText>
         </w:r>
         <w:r>
           <w:rPr>
@@ -496,7 +498,7 @@
           <w:szCs w:val="22"/>
         </w:rPr>
       </w:pPr>
-      <w:hyperlink w:anchor="_Toc488691717" w:history="1">
+      <w:hyperlink w:anchor="_Toc490382115" w:history="1">
         <w:r>
           <w:rPr>
             <w:rStyle w:val="Hyperlink"/>
@@ -523,7 +525,7 @@
             <w:noProof/>
             <w:webHidden/>
           </w:rPr>
-          <w:instrText xml:space="preserve"> PAGEREF _Toc488691717 \h </w:instrText>
+          <w:instrText xml:space="preserve"> PAGEREF _Toc490382115 \h </w:instrText>
         </w:r>
         <w:r>
           <w:rPr>
@@ -566,7 +568,7 @@
           <w:szCs w:val="22"/>
         </w:rPr>
       </w:pPr>
-      <w:hyperlink w:anchor="_Toc488691718" w:history="1">
+      <w:hyperlink w:anchor="_Toc490382116" w:history="1">
         <w:r>
           <w:rPr>
             <w:rStyle w:val="Hyperlink"/>
@@ -593,7 +595,7 @@
             <w:noProof/>
             <w:webHidden/>
           </w:rPr>
-          <w:instrText xml:space="preserve"> PAGEREF _Toc488691718 \h </w:instrText>
+          <w:instrText xml:space="preserve"> PAGEREF _Toc490382116 \h </w:instrText>
         </w:r>
         <w:r>
           <w:rPr>
@@ -636,7 +638,7 @@
           <w:szCs w:val="22"/>
         </w:rPr>
       </w:pPr>
-      <w:hyperlink w:anchor="_Toc488691719" w:history="1">
+      <w:hyperlink w:anchor="_Toc490382117" w:history="1">
         <w:r>
           <w:rPr>
             <w:rStyle w:val="Hyperlink"/>
@@ -663,7 +665,7 @@
             <w:noProof/>
             <w:webHidden/>
           </w:rPr>
-          <w:instrText xml:space="preserve"> PAGEREF _Toc488691719 \h </w:instrText>
+          <w:instrText xml:space="preserve"> PAGEREF _Toc490382117 \h </w:instrText>
         </w:r>
         <w:r>
           <w:rPr>
@@ -706,7 +708,7 @@
           <w:szCs w:val="22"/>
         </w:rPr>
       </w:pPr>
-      <w:hyperlink w:anchor="_Toc488691720" w:history="1">
+      <w:hyperlink w:anchor="_Toc490382118" w:history="1">
         <w:r>
           <w:rPr>
             <w:rStyle w:val="Hyperlink"/>
@@ -733,7 +735,7 @@
             <w:noProof/>
             <w:webHidden/>
           </w:rPr>
-          <w:instrText xml:space="preserve"> PAGEREF _Toc488691720 \h </w:instrText>
+          <w:instrText xml:space="preserve"> PAGEREF _Toc490382118 \h </w:instrText>
         </w:r>
         <w:r>
           <w:rPr>
@@ -776,7 +778,7 @@
           <w:szCs w:val="22"/>
         </w:rPr>
       </w:pPr>
-      <w:hyperlink w:anchor="_Toc488691721" w:history="1">
+      <w:hyperlink w:anchor="_Toc490382119" w:history="1">
         <w:r>
           <w:rPr>
             <w:rStyle w:val="Hyperlink"/>
@@ -803,7 +805,7 @@
             <w:noProof/>
             <w:webHidden/>
           </w:rPr>
-          <w:instrText xml:space="preserve"> PAGEREF _Toc488691721 \h </w:instrText>
+          <w:instrText xml:space="preserve"> PAGEREF _Toc490382119 \h </w:instrText>
         </w:r>
         <w:r>
           <w:rPr>
@@ -846,7 +848,7 @@
           <w:szCs w:val="22"/>
         </w:rPr>
       </w:pPr>
-      <w:hyperlink w:anchor="_Toc488691722" w:history="1">
+      <w:hyperlink w:anchor="_Toc490382120" w:history="1">
         <w:r>
           <w:rPr>
             <w:rStyle w:val="Hyperlink"/>
@@ -873,7 +875,7 @@
             <w:noProof/>
             <w:webHidden/>
           </w:rPr>
-          <w:instrText xml:space="preserve"> PAGEREF _Toc488691722 \h </w:instrText>
+          <w:instrText xml:space="preserve"> PAGEREF _Toc490382120 \h </w:instrText>
         </w:r>
         <w:r>
           <w:rPr>
@@ -916,7 +918,7 @@
           <w:szCs w:val="22"/>
         </w:rPr>
       </w:pPr>
-      <w:hyperlink w:anchor="_Toc488691723" w:history="1">
+      <w:hyperlink w:anchor="_Toc490382121" w:history="1">
         <w:r>
           <w:rPr>
             <w:rStyle w:val="Hyperlink"/>
@@ -943,7 +945,7 @@
             <w:noProof/>
             <w:webHidden/>
           </w:rPr>
-          <w:instrText xml:space="preserve"> PAGEREF _Toc488691723 \h </w:instrText>
+          <w:instrText xml:space="preserve"> PAGEREF _Toc490382121 \h </w:instrText>
         </w:r>
         <w:r>
           <w:rPr>
@@ -986,7 +988,7 @@
           <w:szCs w:val="22"/>
         </w:rPr>
       </w:pPr>
-      <w:hyperlink w:anchor="_Toc488691724" w:history="1">
+      <w:hyperlink w:anchor="_Toc490382122" w:history="1">
         <w:r>
           <w:rPr>
             <w:rStyle w:val="Hyperlink"/>
@@ -1013,7 +1015,7 @@
             <w:noProof/>
             <w:webHidden/>
           </w:rPr>
-          <w:instrText xml:space="preserve"> PAGEREF _Toc488691724 \h </w:instrText>
+          <w:instrText xml:space="preserve"> PAGEREF _Toc490382122 \h </w:instrText>
         </w:r>
         <w:r>
           <w:rPr>
@@ -1056,7 +1058,7 @@
           <w:szCs w:val="22"/>
         </w:rPr>
       </w:pPr>
-      <w:hyperlink w:anchor="_Toc488691725" w:history="1">
+      <w:hyperlink w:anchor="_Toc490382123" w:history="1">
         <w:r>
           <w:rPr>
             <w:rStyle w:val="Hyperlink"/>
@@ -1083,7 +1085,7 @@
             <w:noProof/>
             <w:webHidden/>
           </w:rPr>
-          <w:instrText xml:space="preserve"> PAGEREF _Toc488691725 \h </w:instrText>
+          <w:instrText xml:space="preserve"> PAGEREF _Toc490382123 \h </w:instrText>
         </w:r>
         <w:r>
           <w:rPr>
@@ -1126,7 +1128,7 @@
           <w:szCs w:val="22"/>
         </w:rPr>
       </w:pPr>
-      <w:hyperlink w:anchor="_Toc488691726" w:history="1">
+      <w:hyperlink w:anchor="_Toc490382124" w:history="1">
         <w:r>
           <w:rPr>
             <w:rStyle w:val="Hyperlink"/>
@@ -1153,7 +1155,7 @@
             <w:noProof/>
             <w:webHidden/>
           </w:rPr>
-          <w:instrText xml:space="preserve"> PAGEREF _Toc488691726 \h </w:instrText>
+          <w:instrText xml:space="preserve"> PAGEREF _Toc490382124 \h </w:instrText>
         </w:r>
         <w:r>
           <w:rPr>
@@ -1196,7 +1198,7 @@
           <w:szCs w:val="22"/>
         </w:rPr>
       </w:pPr>
-      <w:hyperlink w:anchor="_Toc488691727" w:history="1">
+      <w:hyperlink w:anchor="_Toc490382125" w:history="1">
         <w:r>
           <w:rPr>
             <w:rStyle w:val="Hyperlink"/>
@@ -1223,7 +1225,7 @@
             <w:noProof/>
             <w:webHidden/>
           </w:rPr>
-          <w:instrText xml:space="preserve"> PAGEREF _Toc488691727 \h </w:instrText>
+          <w:instrText xml:space="preserve"> PAGEREF _Toc490382125 \h </w:instrText>
         </w:r>
         <w:r>
           <w:rPr>
@@ -1266,7 +1268,7 @@
           <w:szCs w:val="22"/>
         </w:rPr>
       </w:pPr>
-      <w:hyperlink w:anchor="_Toc488691728" w:history="1">
+      <w:hyperlink w:anchor="_Toc490382126" w:history="1">
         <w:r>
           <w:rPr>
             <w:rStyle w:val="Hyperlink"/>
@@ -1293,7 +1295,7 @@
             <w:noProof/>
             <w:webHidden/>
           </w:rPr>
-          <w:instrText xml:space="preserve"> PAGEREF _Toc488691728 \h </w:instrText>
+          <w:instrText xml:space="preserve"> PAGEREF _Toc490382126 \h </w:instrText>
         </w:r>
         <w:r>
           <w:rPr>
@@ -1336,7 +1338,7 @@
           <w:szCs w:val="22"/>
         </w:rPr>
       </w:pPr>
-      <w:hyperlink w:anchor="_Toc488691729" w:history="1">
+      <w:hyperlink w:anchor="_Toc490382127" w:history="1">
         <w:r>
           <w:rPr>
             <w:rStyle w:val="Hyperlink"/>
@@ -1363,7 +1365,7 @@
             <w:noProof/>
             <w:webHidden/>
           </w:rPr>
-          <w:instrText xml:space="preserve"> PAGEREF _Toc488691729 \h </w:instrText>
+          <w:instrText xml:space="preserve"> PAGEREF _Toc490382127 \h </w:instrText>
         </w:r>
         <w:r>
           <w:rPr>
@@ -1406,7 +1408,7 @@
           <w:szCs w:val="22"/>
         </w:rPr>
       </w:pPr>
-      <w:hyperlink w:anchor="_Toc488691730" w:history="1">
+      <w:hyperlink w:anchor="_Toc490382128" w:history="1">
         <w:r>
           <w:rPr>
             <w:rStyle w:val="Hyperlink"/>
@@ -1433,7 +1435,7 @@
             <w:noProof/>
             <w:webHidden/>
           </w:rPr>
-          <w:instrText xml:space="preserve"> PAGEREF _Toc488691730 \h </w:instrText>
+          <w:instrText xml:space="preserve"> PAGEREF _Toc490382128 \h </w:instrText>
         </w:r>
         <w:r>
           <w:rPr>
@@ -1476,7 +1478,7 @@
           <w:szCs w:val="22"/>
         </w:rPr>
       </w:pPr>
-      <w:hyperlink w:anchor="_Toc488691731" w:history="1">
+      <w:hyperlink w:anchor="_Toc490382129" w:history="1">
         <w:r>
           <w:rPr>
             <w:rStyle w:val="Hyperlink"/>
@@ -1503,7 +1505,7 @@
             <w:noProof/>
             <w:webHidden/>
           </w:rPr>
-          <w:instrText xml:space="preserve"> PAGEREF _Toc488691731 \h </w:instrText>
+          <w:instrText xml:space="preserve"> PAGEREF _Toc490382129 \h </w:instrText>
         </w:r>
         <w:r>
           <w:rPr>
@@ -1546,7 +1548,7 @@
           <w:szCs w:val="22"/>
         </w:rPr>
       </w:pPr>
-      <w:hyperlink w:anchor="_Toc488691732" w:history="1">
+      <w:hyperlink w:anchor="_Toc490382130" w:history="1">
         <w:r>
           <w:rPr>
             <w:rStyle w:val="Hyperlink"/>
@@ -1573,7 +1575,7 @@
             <w:noProof/>
             <w:webHidden/>
           </w:rPr>
-          <w:instrText xml:space="preserve"> PAGEREF _Toc488691732 \h </w:instrText>
+          <w:instrText xml:space="preserve"> PAGEREF _Toc490382130 \h </w:instrText>
         </w:r>
         <w:r>
           <w:rPr>
@@ -1616,7 +1618,7 @@
           <w:szCs w:val="22"/>
         </w:rPr>
       </w:pPr>
-      <w:hyperlink w:anchor="_Toc488691733" w:history="1">
+      <w:hyperlink w:anchor="_Toc490382131" w:history="1">
         <w:r>
           <w:rPr>
             <w:rStyle w:val="Hyperlink"/>
@@ -1643,7 +1645,7 @@
             <w:noProof/>
             <w:webHidden/>
           </w:rPr>
-          <w:instrText xml:space="preserve"> PAGEREF _Toc488691733 \h </w:instrText>
+          <w:instrText xml:space="preserve"> PAGEREF _Toc490382131 \h </w:instrText>
         </w:r>
         <w:r>
           <w:rPr>
@@ -1686,7 +1688,7 @@
           <w:szCs w:val="22"/>
         </w:rPr>
       </w:pPr>
-      <w:hyperlink w:anchor="_Toc488691734" w:history="1">
+      <w:hyperlink w:anchor="_Toc490382132" w:history="1">
         <w:r>
           <w:rPr>
             <w:rStyle w:val="Hyperlink"/>
@@ -1713,7 +1715,7 @@
             <w:noProof/>
             <w:webHidden/>
           </w:rPr>
-          <w:instrText xml:space="preserve"> PAGEREF _Toc488691734 \h </w:instrText>
+          <w:instrText xml:space="preserve"> PAGEREF _Toc490382132 \h </w:instrText>
         </w:r>
         <w:r>
           <w:rPr>
@@ -1756,7 +1758,7 @@
           <w:szCs w:val="22"/>
         </w:rPr>
       </w:pPr>
-      <w:hyperlink w:anchor="_Toc488691735" w:history="1">
+      <w:hyperlink w:anchor="_Toc490382133" w:history="1">
         <w:r>
           <w:rPr>
             <w:rStyle w:val="Hyperlink"/>
@@ -1783,7 +1785,7 @@
             <w:noProof/>
             <w:webHidden/>
           </w:rPr>
-          <w:instrText xml:space="preserve"> PAGEREF _Toc488691735 \h </w:instrText>
+          <w:instrText xml:space="preserve"> PAGEREF _Toc490382133 \h </w:instrText>
         </w:r>
         <w:r>
           <w:rPr>
@@ -1826,7 +1828,7 @@
           <w:szCs w:val="22"/>
         </w:rPr>
       </w:pPr>
-      <w:hyperlink w:anchor="_Toc488691736" w:history="1">
+      <w:hyperlink w:anchor="_Toc490382134" w:history="1">
         <w:r>
           <w:rPr>
             <w:rStyle w:val="Hyperlink"/>
@@ -1853,7 +1855,7 @@
             <w:noProof/>
             <w:webHidden/>
           </w:rPr>
-          <w:instrText xml:space="preserve"> PAGEREF _Toc488691736 \h </w:instrText>
+          <w:instrText xml:space="preserve"> PAGEREF _Toc490382134 \h </w:instrText>
         </w:r>
         <w:r>
           <w:rPr>
@@ -1896,7 +1898,7 @@
           <w:szCs w:val="22"/>
         </w:rPr>
       </w:pPr>
-      <w:hyperlink w:anchor="_Toc488691737" w:history="1">
+      <w:hyperlink w:anchor="_Toc490382135" w:history="1">
         <w:r>
           <w:rPr>
             <w:rStyle w:val="Hyperlink"/>
@@ -1923,7 +1925,7 @@
             <w:noProof/>
             <w:webHidden/>
           </w:rPr>
-          <w:instrText xml:space="preserve"> PAGEREF _Toc488691737 \h </w:instrText>
+          <w:instrText xml:space="preserve"> PAGEREF _Toc490382135 \h </w:instrText>
         </w:r>
         <w:r>
           <w:rPr>
@@ -1966,7 +1968,7 @@
           <w:szCs w:val="22"/>
         </w:rPr>
       </w:pPr>
-      <w:hyperlink w:anchor="_Toc488691738" w:history="1">
+      <w:hyperlink w:anchor="_Toc490382136" w:history="1">
         <w:r>
           <w:rPr>
             <w:rStyle w:val="Hyperlink"/>
@@ -1993,7 +1995,7 @@
             <w:noProof/>
             <w:webHidden/>
           </w:rPr>
-          <w:instrText xml:space="preserve"> PAGEREF _Toc488691738 \h </w:instrText>
+          <w:instrText xml:space="preserve"> PAGEREF _Toc490382136 \h </w:instrText>
         </w:r>
         <w:r>
           <w:rPr>
@@ -2036,7 +2038,7 @@
           <w:szCs w:val="22"/>
         </w:rPr>
       </w:pPr>
-      <w:hyperlink w:anchor="_Toc488691739" w:history="1">
+      <w:hyperlink w:anchor="_Toc490382137" w:history="1">
         <w:r>
           <w:rPr>
             <w:rStyle w:val="Hyperlink"/>
@@ -2063,7 +2065,7 @@
             <w:noProof/>
             <w:webHidden/>
           </w:rPr>
-          <w:instrText xml:space="preserve"> PAGEREF _Toc488691739 \h </w:instrText>
+          <w:instrText xml:space="preserve"> PAGEREF _Toc490382137 \h </w:instrText>
         </w:r>
         <w:r>
           <w:rPr>
@@ -2106,7 +2108,7 @@
           <w:szCs w:val="22"/>
         </w:rPr>
       </w:pPr>
-      <w:hyperlink w:anchor="_Toc488691740" w:history="1">
+      <w:hyperlink w:anchor="_Toc490382138" w:history="1">
         <w:r>
           <w:rPr>
             <w:rStyle w:val="Hyperlink"/>
@@ -2133,7 +2135,7 @@
             <w:noProof/>
             <w:webHidden/>
           </w:rPr>
-          <w:instrText xml:space="preserve"> PAGEREF _Toc488691740 \h </w:instrText>
+          <w:instrText xml:space="preserve"> PAGEREF _Toc490382138 \h </w:instrText>
         </w:r>
         <w:r>
           <w:rPr>
@@ -2176,7 +2178,7 @@
           <w:szCs w:val="22"/>
         </w:rPr>
       </w:pPr>
-      <w:hyperlink w:anchor="_Toc488691741" w:history="1">
+      <w:hyperlink w:anchor="_Toc490382139" w:history="1">
         <w:r>
           <w:rPr>
             <w:rStyle w:val="Hyperlink"/>
@@ -2203,7 +2205,7 @@
             <w:noProof/>
             <w:webHidden/>
           </w:rPr>
-          <w:instrText xml:space="preserve"> PAGEREF _Toc488691741 \h </w:instrText>
+          <w:instrText xml:space="preserve"> PAGEREF _Toc490382139 \h </w:instrText>
         </w:r>
         <w:r>
           <w:rPr>
@@ -2246,7 +2248,7 @@
           <w:szCs w:val="22"/>
         </w:rPr>
       </w:pPr>
-      <w:hyperlink w:anchor="_Toc488691742" w:history="1">
+      <w:hyperlink w:anchor="_Toc490382140" w:history="1">
         <w:r>
           <w:rPr>
             <w:rStyle w:val="Hyperlink"/>
@@ -2273,7 +2275,7 @@
             <w:noProof/>
             <w:webHidden/>
           </w:rPr>
-          <w:instrText xml:space="preserve"> PAGEREF _Toc488691742 \h </w:instrText>
+          <w:instrText xml:space="preserve"> PAGEREF _Toc490382140 \h </w:instrText>
         </w:r>
         <w:r>
           <w:rPr>
@@ -2316,7 +2318,7 @@
           <w:szCs w:val="22"/>
         </w:rPr>
       </w:pPr>
-      <w:hyperlink w:anchor="_Toc488691743" w:history="1">
+      <w:hyperlink w:anchor="_Toc490382141" w:history="1">
         <w:r>
           <w:rPr>
             <w:rStyle w:val="Hyperlink"/>
@@ -2343,7 +2345,7 @@
             <w:noProof/>
             <w:webHidden/>
           </w:rPr>
-          <w:instrText xml:space="preserve"> PAGEREF _Toc488691743 \h </w:instrText>
+          <w:instrText xml:space="preserve"> PAGEREF _Toc490382141 \h </w:instrText>
         </w:r>
         <w:r>
           <w:rPr>
@@ -2386,7 +2388,7 @@
           <w:szCs w:val="22"/>
         </w:rPr>
       </w:pPr>
-      <w:hyperlink w:anchor="_Toc488691744" w:history="1">
+      <w:hyperlink w:anchor="_Toc490382142" w:history="1">
         <w:r>
           <w:rPr>
             <w:rStyle w:val="Hyperlink"/>
@@ -2413,7 +2415,7 @@
             <w:noProof/>
             <w:webHidden/>
           </w:rPr>
-          <w:instrText xml:space="preserve"> PAGEREF _Toc488691744 \h </w:instrText>
+          <w:instrText xml:space="preserve"> PAGEREF _Toc490382142 \h </w:instrText>
         </w:r>
         <w:r>
           <w:rPr>
@@ -2456,7 +2458,7 @@
           <w:szCs w:val="22"/>
         </w:rPr>
       </w:pPr>
-      <w:hyperlink w:anchor="_Toc488691745" w:history="1">
+      <w:hyperlink w:anchor="_Toc490382143" w:history="1">
         <w:r>
           <w:rPr>
             <w:rStyle w:val="Hyperlink"/>
@@ -2483,7 +2485,7 @@
             <w:noProof/>
             <w:webHidden/>
           </w:rPr>
-          <w:instrText xml:space="preserve"> PAGEREF _Toc488691745 \h </w:instrText>
+          <w:instrText xml:space="preserve"> PAGEREF _Toc490382143 \h </w:instrText>
         </w:r>
         <w:r>
           <w:rPr>
@@ -2526,7 +2528,7 @@
           <w:szCs w:val="22"/>
         </w:rPr>
       </w:pPr>
-      <w:hyperlink w:anchor="_Toc488691746" w:history="1">
+      <w:hyperlink w:anchor="_Toc490382144" w:history="1">
         <w:r>
           <w:rPr>
             <w:rStyle w:val="Hyperlink"/>
@@ -2553,7 +2555,7 @@
             <w:noProof/>
             <w:webHidden/>
           </w:rPr>
-          <w:instrText xml:space="preserve"> PAGEREF _Toc488691746 \h </w:instrText>
+          <w:instrText xml:space="preserve"> PAGEREF _Toc490382144 \h </w:instrText>
         </w:r>
         <w:r>
           <w:rPr>
@@ -2596,7 +2598,7 @@
           <w:szCs w:val="22"/>
         </w:rPr>
       </w:pPr>
-      <w:hyperlink w:anchor="_Toc488691747" w:history="1">
+      <w:hyperlink w:anchor="_Toc490382145" w:history="1">
         <w:r>
           <w:rPr>
             <w:rStyle w:val="Hyperlink"/>
@@ -2623,7 +2625,7 @@
             <w:noProof/>
             <w:webHidden/>
           </w:rPr>
-          <w:instrText xml:space="preserve"> PAGEREF _Toc488691747 \h </w:instrText>
+          <w:instrText xml:space="preserve"> PAGEREF _Toc490382145 \h </w:instrText>
         </w:r>
         <w:r>
           <w:rPr>
@@ -2666,7 +2668,7 @@
           <w:szCs w:val="22"/>
         </w:rPr>
       </w:pPr>
-      <w:hyperlink w:anchor="_Toc488691748" w:history="1">
+      <w:hyperlink w:anchor="_Toc490382146" w:history="1">
         <w:r>
           <w:rPr>
             <w:rStyle w:val="Hyperlink"/>
@@ -2693,7 +2695,7 @@
             <w:noProof/>
             <w:webHidden/>
           </w:rPr>
-          <w:instrText xml:space="preserve"> PAGEREF _Toc488691748 \h </w:instrText>
+          <w:instrText xml:space="preserve"> PAGEREF _Toc490382146 \h </w:instrText>
         </w:r>
         <w:r>
           <w:rPr>
@@ -2736,7 +2738,7 @@
           <w:szCs w:val="22"/>
         </w:rPr>
       </w:pPr>
-      <w:hyperlink w:anchor="_Toc488691749" w:history="1">
+      <w:hyperlink w:anchor="_Toc490382147" w:history="1">
         <w:r>
           <w:rPr>
             <w:rStyle w:val="Hyperlink"/>
@@ -2763,7 +2765,7 @@
             <w:noProof/>
             <w:webHidden/>
           </w:rPr>
-          <w:instrText xml:space="preserve"> PAGEREF _Toc488691749 \h </w:instrText>
+          <w:instrText xml:space="preserve"> PAGEREF _Toc490382147 \h </w:instrText>
         </w:r>
         <w:r>
           <w:rPr>
@@ -2806,7 +2808,7 @@
           <w:szCs w:val="22"/>
         </w:rPr>
       </w:pPr>
-      <w:hyperlink w:anchor="_Toc488691750" w:history="1">
+      <w:hyperlink w:anchor="_Toc490382148" w:history="1">
         <w:r>
           <w:rPr>
             <w:rStyle w:val="Hyperlink"/>
@@ -2833,7 +2835,7 @@
             <w:noProof/>
             <w:webHidden/>
           </w:rPr>
-          <w:instrText xml:space="preserve"> PAGEREF _Toc488691750 \h </w:instrText>
+          <w:instrText xml:space="preserve"> PAGEREF _Toc490382148 \h </w:instrText>
         </w:r>
         <w:r>
           <w:rPr>
@@ -2876,7 +2878,7 @@
           <w:szCs w:val="22"/>
         </w:rPr>
       </w:pPr>
-      <w:hyperlink w:anchor="_Toc488691751" w:history="1">
+      <w:hyperlink w:anchor="_Toc490382149" w:history="1">
         <w:r>
           <w:rPr>
             <w:rStyle w:val="Hyperlink"/>
@@ -2903,7 +2905,7 @@
             <w:noProof/>
             <w:webHidden/>
           </w:rPr>
-          <w:instrText xml:space="preserve"> PAGEREF _Toc488691751 \h </w:instrText>
+          <w:instrText xml:space="preserve"> PAGEREF _Toc490382149 \h </w:instrText>
         </w:r>
         <w:r>
           <w:rPr>
@@ -2946,7 +2948,7 @@
           <w:szCs w:val="22"/>
         </w:rPr>
       </w:pPr>
-      <w:hyperlink w:anchor="_Toc488691752" w:history="1">
+      <w:hyperlink w:anchor="_Toc490382150" w:history="1">
         <w:r>
           <w:rPr>
             <w:rStyle w:val="Hyperlink"/>
@@ -2973,7 +2975,7 @@
             <w:noProof/>
             <w:webHidden/>
           </w:rPr>
-          <w:instrText xml:space="preserve"> PAGEREF _Toc488691752 \h </w:instrText>
+          <w:instrText xml:space="preserve"> PAGEREF _Toc490382150 \h </w:instrText>
         </w:r>
         <w:r>
           <w:rPr>
@@ -3016,7 +3018,7 @@
           <w:szCs w:val="22"/>
         </w:rPr>
       </w:pPr>
-      <w:hyperlink w:anchor="_Toc488691753" w:history="1">
+      <w:hyperlink w:anchor="_Toc490382151" w:history="1">
         <w:r>
           <w:rPr>
             <w:rStyle w:val="Hyperlink"/>
@@ -3043,7 +3045,7 @@
             <w:noProof/>
             <w:webHidden/>
           </w:rPr>
-          <w:instrText xml:space="preserve"> PAGEREF _Toc488691753 \h </w:instrText>
+          <w:instrText xml:space="preserve"> PAGEREF _Toc490382151 \h </w:instrText>
         </w:r>
         <w:r>
           <w:rPr>
@@ -3086,7 +3088,7 @@
           <w:szCs w:val="22"/>
         </w:rPr>
       </w:pPr>
-      <w:hyperlink w:anchor="_Toc488691754" w:history="1">
+      <w:hyperlink w:anchor="_Toc490382152" w:history="1">
         <w:r>
           <w:rPr>
             <w:rStyle w:val="Hyperlink"/>
@@ -3113,7 +3115,7 @@
             <w:noProof/>
             <w:webHidden/>
           </w:rPr>
-          <w:instrText xml:space="preserve"> PAGEREF _Toc488691754 \h </w:instrText>
+          <w:instrText xml:space="preserve"> PAGEREF _Toc490382152 \h </w:instrText>
         </w:r>
         <w:r>
           <w:rPr>
@@ -3156,7 +3158,7 @@
           <w:szCs w:val="22"/>
         </w:rPr>
       </w:pPr>
-      <w:hyperlink w:anchor="_Toc488691755" w:history="1">
+      <w:hyperlink w:anchor="_Toc490382153" w:history="1">
         <w:r>
           <w:rPr>
             <w:rStyle w:val="Hyperlink"/>
@@ -3183,7 +3185,7 @@
             <w:noProof/>
             <w:webHidden/>
           </w:rPr>
-          <w:instrText xml:space="preserve"> PAGEREF _Toc488691755 \h </w:instrText>
+          <w:instrText xml:space="preserve"> PAGEREF _Toc490382153 \h </w:instrText>
         </w:r>
         <w:r>
           <w:rPr>
@@ -3226,7 +3228,7 @@
           <w:szCs w:val="22"/>
         </w:rPr>
       </w:pPr>
-      <w:hyperlink w:anchor="_Toc488691756" w:history="1">
+      <w:hyperlink w:anchor="_Toc490382154" w:history="1">
         <w:r>
           <w:rPr>
             <w:rStyle w:val="Hyperlink"/>
@@ -3253,7 +3255,7 @@
             <w:noProof/>
             <w:webHidden/>
           </w:rPr>
-          <w:instrText xml:space="preserve"> PAGEREF _Toc488691756 \h </w:instrText>
+          <w:instrText xml:space="preserve"> PAGEREF _Toc490382154 \h </w:instrText>
         </w:r>
         <w:r>
           <w:rPr>
@@ -3296,7 +3298,7 @@
           <w:szCs w:val="22"/>
         </w:rPr>
       </w:pPr>
-      <w:hyperlink w:anchor="_Toc488691757" w:history="1">
+      <w:hyperlink w:anchor="_Toc490382155" w:history="1">
         <w:r>
           <w:rPr>
             <w:rStyle w:val="Hyperlink"/>
@@ -3323,7 +3325,7 @@
             <w:noProof/>
             <w:webHidden/>
           </w:rPr>
-          <w:instrText xml:space="preserve"> PAGEREF _Toc488691757 \h </w:instrText>
+          <w:instrText xml:space="preserve"> PAGEREF _Toc490382155 \h </w:instrText>
         </w:r>
         <w:r>
           <w:rPr>
@@ -3366,7 +3368,7 @@
           <w:szCs w:val="22"/>
         </w:rPr>
       </w:pPr>
-      <w:hyperlink w:anchor="_Toc488691758" w:history="1">
+      <w:hyperlink w:anchor="_Toc490382156" w:history="1">
         <w:r>
           <w:rPr>
             <w:rStyle w:val="Hyperlink"/>
@@ -3393,7 +3395,7 @@
             <w:noProof/>
             <w:webHidden/>
           </w:rPr>
-          <w:instrText xml:space="preserve"> PAGEREF _Toc488691758 \h </w:instrText>
+          <w:instrText xml:space="preserve"> PAGEREF _Toc490382156 \h </w:instrText>
         </w:r>
         <w:r>
           <w:rPr>
@@ -3436,7 +3438,7 @@
           <w:szCs w:val="22"/>
         </w:rPr>
       </w:pPr>
-      <w:hyperlink w:anchor="_Toc488691759" w:history="1">
+      <w:hyperlink w:anchor="_Toc490382157" w:history="1">
         <w:r>
           <w:rPr>
             <w:rStyle w:val="Hyperlink"/>
@@ -3463,7 +3465,7 @@
             <w:noProof/>
             <w:webHidden/>
           </w:rPr>
-          <w:instrText xml:space="preserve"> PAGEREF _Toc488691759 \h </w:instrText>
+          <w:instrText xml:space="preserve"> PAGEREF _Toc490382157 \h </w:instrText>
         </w:r>
         <w:r>
           <w:rPr>
@@ -3506,7 +3508,7 @@
           <w:szCs w:val="22"/>
         </w:rPr>
       </w:pPr>
-      <w:hyperlink w:anchor="_Toc488691760" w:history="1">
+      <w:hyperlink w:anchor="_Toc490382158" w:history="1">
         <w:r>
           <w:rPr>
             <w:rStyle w:val="Hyperlink"/>
@@ -3533,7 +3535,7 @@
             <w:noProof/>
             <w:webHidden/>
           </w:rPr>
-          <w:instrText xml:space="preserve"> PAGEREF _Toc488691760 \h </w:instrText>
+          <w:instrText xml:space="preserve"> PAGEREF _Toc490382158 \h </w:instrText>
         </w:r>
         <w:r>
           <w:rPr>
@@ -3576,7 +3578,7 @@
           <w:szCs w:val="22"/>
         </w:rPr>
       </w:pPr>
-      <w:hyperlink w:anchor="_Toc488691761" w:history="1">
+      <w:hyperlink w:anchor="_Toc490382159" w:history="1">
         <w:r>
           <w:rPr>
             <w:rStyle w:val="Hyperlink"/>
@@ -3603,7 +3605,7 @@
             <w:noProof/>
             <w:webHidden/>
           </w:rPr>
-          <w:instrText xml:space="preserve"> PAGEREF _Toc488691761 \h </w:instrText>
+          <w:instrText xml:space="preserve"> PAGEREF _Toc490382159 \h </w:instrText>
         </w:r>
         <w:r>
           <w:rPr>
@@ -3646,7 +3648,7 @@
           <w:szCs w:val="22"/>
         </w:rPr>
       </w:pPr>
-      <w:hyperlink w:anchor="_Toc488691762" w:history="1">
+      <w:hyperlink w:anchor="_Toc490382160" w:history="1">
         <w:r>
           <w:rPr>
             <w:rStyle w:val="Hyperlink"/>
@@ -3673,7 +3675,7 @@
             <w:noProof/>
             <w:webHidden/>
           </w:rPr>
-          <w:instrText xml:space="preserve"> PAGEREF _Toc488691762 \h </w:instrText>
+          <w:instrText xml:space="preserve"> PAGEREF _Toc490382160 \h </w:instrText>
         </w:r>
         <w:r>
           <w:rPr>
@@ -3716,7 +3718,7 @@
           <w:szCs w:val="22"/>
         </w:rPr>
       </w:pPr>
-      <w:hyperlink w:anchor="_Toc488691763" w:history="1">
+      <w:hyperlink w:anchor="_Toc490382161" w:history="1">
         <w:r>
           <w:rPr>
             <w:rStyle w:val="Hyperlink"/>
@@ -3743,7 +3745,7 @@
             <w:noProof/>
             <w:webHidden/>
           </w:rPr>
-          <w:instrText xml:space="preserve"> PAGEREF _Toc488691763 \h </w:instrText>
+          <w:instrText xml:space="preserve"> PAGEREF _Toc490382161 \h </w:instrText>
         </w:r>
         <w:r>
           <w:rPr>
@@ -3786,7 +3788,7 @@
           <w:szCs w:val="22"/>
         </w:rPr>
       </w:pPr>
-      <w:hyperlink w:anchor="_Toc488691764" w:history="1">
+      <w:hyperlink w:anchor="_Toc490382162" w:history="1">
         <w:r>
           <w:rPr>
             <w:rStyle w:val="Hyperlink"/>
@@ -3813,7 +3815,7 @@
             <w:noProof/>
             <w:webHidden/>
           </w:rPr>
-          <w:instrText xml:space="preserve"> PAGEREF _Toc488691764 \h </w:instrText>
+          <w:instrText xml:space="preserve"> PAGEREF _Toc490382162 \h </w:instrText>
         </w:r>
         <w:r>
           <w:rPr>
@@ -3856,7 +3858,7 @@
           <w:szCs w:val="22"/>
         </w:rPr>
       </w:pPr>
-      <w:hyperlink w:anchor="_Toc488691765" w:history="1">
+      <w:hyperlink w:anchor="_Toc490382163" w:history="1">
         <w:r>
           <w:rPr>
             <w:rStyle w:val="Hyperlink"/>
@@ -3883,7 +3885,7 @@
             <w:noProof/>
             <w:webHidden/>
           </w:rPr>
-          <w:instrText xml:space="preserve"> PAGEREF _Toc488691765 \h </w:instrText>
+          <w:instrText xml:space="preserve"> PAGEREF _Toc490382163 \h </w:instrText>
         </w:r>
         <w:r>
           <w:rPr>
@@ -3926,7 +3928,7 @@
           <w:szCs w:val="22"/>
         </w:rPr>
       </w:pPr>
-      <w:hyperlink w:anchor="_Toc488691766" w:history="1">
+      <w:hyperlink w:anchor="_Toc490382164" w:history="1">
         <w:r>
           <w:rPr>
             <w:rStyle w:val="Hyperlink"/>
@@ -3953,7 +3955,7 @@
             <w:noProof/>
             <w:webHidden/>
           </w:rPr>
-          <w:instrText xml:space="preserve"> PAGEREF _Toc488691766 \h </w:instrText>
+          <w:instrText xml:space="preserve"> PAGEREF _Toc490382164 \h </w:instrText>
         </w:r>
         <w:r>
           <w:rPr>
@@ -3996,7 +3998,7 @@
           <w:szCs w:val="22"/>
         </w:rPr>
       </w:pPr>
-      <w:hyperlink w:anchor="_Toc488691767" w:history="1">
+      <w:hyperlink w:anchor="_Toc490382165" w:history="1">
         <w:r>
           <w:rPr>
             <w:rStyle w:val="Hyperlink"/>
@@ -4023,7 +4025,7 @@
             <w:noProof/>
             <w:webHidden/>
           </w:rPr>
-          <w:instrText xml:space="preserve"> PAGEREF _Toc488691767 \h </w:instrText>
+          <w:instrText xml:space="preserve"> PAGEREF _Toc490382165 \h </w:instrText>
         </w:r>
         <w:r>
           <w:rPr>
@@ -4066,7 +4068,7 @@
           <w:szCs w:val="22"/>
         </w:rPr>
       </w:pPr>
-      <w:hyperlink w:anchor="_Toc488691768" w:history="1">
+      <w:hyperlink w:anchor="_Toc490382166" w:history="1">
         <w:r>
           <w:rPr>
             <w:rStyle w:val="Hyperlink"/>
@@ -4093,7 +4095,7 @@
             <w:noProof/>
             <w:webHidden/>
           </w:rPr>
-          <w:instrText xml:space="preserve"> PAGEREF _Toc488691768 \h </w:instrText>
+          <w:instrText xml:space="preserve"> PAGEREF _Toc490382166 \h </w:instrText>
         </w:r>
         <w:r>
           <w:rPr>
@@ -4136,7 +4138,7 @@
           <w:szCs w:val="22"/>
         </w:rPr>
       </w:pPr>
-      <w:hyperlink w:anchor="_Toc488691769" w:history="1">
+      <w:hyperlink w:anchor="_Toc490382167" w:history="1">
         <w:r>
           <w:rPr>
             <w:rStyle w:val="Hyperlink"/>
@@ -4163,7 +4165,7 @@
             <w:noProof/>
             <w:webHidden/>
           </w:rPr>
-          <w:instrText xml:space="preserve"> PAGEREF _Toc488691769 \h </w:instrText>
+          <w:instrText xml:space="preserve"> PAGEREF _Toc490382167 \h </w:instrText>
         </w:r>
         <w:r>
           <w:rPr>
@@ -4206,13 +4208,13 @@
           <w:szCs w:val="22"/>
         </w:rPr>
       </w:pPr>
-      <w:hyperlink w:anchor="_Toc488691770" w:history="1">
+      <w:hyperlink w:anchor="_Toc490382168" w:history="1">
         <w:r>
           <w:rPr>
             <w:rStyle w:val="Hyperlink"/>
             <w:noProof/>
           </w:rPr>
-          <w:t>DAPE.1</w:t>
+          <w:t>PRO.3.6</w:t>
         </w:r>
         <w:r>
           <w:rPr>
@@ -4233,7 +4235,7 @@
             <w:noProof/>
             <w:webHidden/>
           </w:rPr>
-          <w:instrText xml:space="preserve"> PAGEREF _Toc488691770 \h </w:instrText>
+          <w:instrText xml:space="preserve"> PAGEREF _Toc490382168 \h </w:instrText>
         </w:r>
         <w:r>
           <w:rPr>
@@ -4276,13 +4278,13 @@
           <w:szCs w:val="22"/>
         </w:rPr>
       </w:pPr>
-      <w:hyperlink w:anchor="_Toc488691771" w:history="1">
+      <w:hyperlink w:anchor="_Toc490382169" w:history="1">
         <w:r>
           <w:rPr>
             <w:rStyle w:val="Hyperlink"/>
             <w:noProof/>
           </w:rPr>
-          <w:t>DAPE.2</w:t>
+          <w:t>PRO.3.7</w:t>
         </w:r>
         <w:r>
           <w:rPr>
@@ -4303,7 +4305,7 @@
             <w:noProof/>
             <w:webHidden/>
           </w:rPr>
-          <w:instrText xml:space="preserve"> PAGEREF _Toc488691771 \h </w:instrText>
+          <w:instrText xml:space="preserve"> PAGEREF _Toc490382169 \h </w:instrText>
         </w:r>
         <w:r>
           <w:rPr>
@@ -4335,6 +4337,286 @@
       </w:hyperlink>
     </w:p>
     <w:p>
+      <w:pPr>
+        <w:pStyle w:val="Indholdsfortegnelse1"/>
+        <w:tabs>
+          <w:tab w:val="right" w:leader="dot" w:pos="9736"/>
+        </w:tabs>
+        <w:rPr>
+          <w:noProof/>
+          <w:sz w:val="22"/>
+          <w:szCs w:val="22"/>
+        </w:rPr>
+      </w:pPr>
+      <w:hyperlink w:anchor="_Toc490382170" w:history="1">
+        <w:r>
+          <w:rPr>
+            <w:rStyle w:val="Hyperlink"/>
+            <w:noProof/>
+          </w:rPr>
+          <w:t>PRO.3.8</w:t>
+        </w:r>
+        <w:r>
+          <w:rPr>
+            <w:noProof/>
+            <w:webHidden/>
+          </w:rPr>
+          <w:tab/>
+        </w:r>
+        <w:r>
+          <w:rPr>
+            <w:noProof/>
+            <w:webHidden/>
+          </w:rPr>
+          <w:fldChar w:fldCharType="begin"/>
+        </w:r>
+        <w:r>
+          <w:rPr>
+            <w:noProof/>
+            <w:webHidden/>
+          </w:rPr>
+          <w:instrText xml:space="preserve"> PAGEREF _Toc490382170 \h </w:instrText>
+        </w:r>
+        <w:r>
+          <w:rPr>
+            <w:noProof/>
+            <w:webHidden/>
+          </w:rPr>
+        </w:r>
+        <w:r>
+          <w:rPr>
+            <w:noProof/>
+            <w:webHidden/>
+          </w:rPr>
+          <w:fldChar w:fldCharType="separate"/>
+        </w:r>
+        <w:r>
+          <w:rPr>
+            <w:noProof/>
+            <w:webHidden/>
+          </w:rPr>
+          <w:t>61</w:t>
+        </w:r>
+        <w:r>
+          <w:rPr>
+            <w:noProof/>
+            <w:webHidden/>
+          </w:rPr>
+          <w:fldChar w:fldCharType="end"/>
+        </w:r>
+      </w:hyperlink>
+    </w:p>
+    <w:p>
+      <w:pPr>
+        <w:pStyle w:val="Indholdsfortegnelse1"/>
+        <w:tabs>
+          <w:tab w:val="right" w:leader="dot" w:pos="9736"/>
+        </w:tabs>
+        <w:rPr>
+          <w:noProof/>
+          <w:sz w:val="22"/>
+          <w:szCs w:val="22"/>
+        </w:rPr>
+      </w:pPr>
+      <w:hyperlink w:anchor="_Toc490382171" w:history="1">
+        <w:r>
+          <w:rPr>
+            <w:rStyle w:val="Hyperlink"/>
+            <w:noProof/>
+          </w:rPr>
+          <w:t>PRO.3.8 (continued)</w:t>
+        </w:r>
+        <w:r>
+          <w:rPr>
+            <w:noProof/>
+            <w:webHidden/>
+          </w:rPr>
+          <w:tab/>
+        </w:r>
+        <w:r>
+          <w:rPr>
+            <w:noProof/>
+            <w:webHidden/>
+          </w:rPr>
+          <w:fldChar w:fldCharType="begin"/>
+        </w:r>
+        <w:r>
+          <w:rPr>
+            <w:noProof/>
+            <w:webHidden/>
+          </w:rPr>
+          <w:instrText xml:space="preserve"> PAGEREF _Toc490382171 \h </w:instrText>
+        </w:r>
+        <w:r>
+          <w:rPr>
+            <w:noProof/>
+            <w:webHidden/>
+          </w:rPr>
+        </w:r>
+        <w:r>
+          <w:rPr>
+            <w:noProof/>
+            <w:webHidden/>
+          </w:rPr>
+          <w:fldChar w:fldCharType="separate"/>
+        </w:r>
+        <w:r>
+          <w:rPr>
+            <w:noProof/>
+            <w:webHidden/>
+          </w:rPr>
+          <w:t>62</w:t>
+        </w:r>
+        <w:r>
+          <w:rPr>
+            <w:noProof/>
+            <w:webHidden/>
+          </w:rPr>
+          <w:fldChar w:fldCharType="end"/>
+        </w:r>
+      </w:hyperlink>
+    </w:p>
+    <w:p>
+      <w:pPr>
+        <w:pStyle w:val="Indholdsfortegnelse1"/>
+        <w:tabs>
+          <w:tab w:val="right" w:leader="dot" w:pos="9736"/>
+        </w:tabs>
+        <w:rPr>
+          <w:noProof/>
+          <w:sz w:val="22"/>
+          <w:szCs w:val="22"/>
+        </w:rPr>
+      </w:pPr>
+      <w:hyperlink w:anchor="_Toc490382172" w:history="1">
+        <w:r>
+          <w:rPr>
+            <w:rStyle w:val="Hyperlink"/>
+            <w:noProof/>
+          </w:rPr>
+          <w:t>DAPE.1</w:t>
+        </w:r>
+        <w:r>
+          <w:rPr>
+            <w:noProof/>
+            <w:webHidden/>
+          </w:rPr>
+          <w:tab/>
+        </w:r>
+        <w:r>
+          <w:rPr>
+            <w:noProof/>
+            <w:webHidden/>
+          </w:rPr>
+          <w:fldChar w:fldCharType="begin"/>
+        </w:r>
+        <w:r>
+          <w:rPr>
+            <w:noProof/>
+            <w:webHidden/>
+          </w:rPr>
+          <w:instrText xml:space="preserve"> PAGEREF _Toc490382172 \h </w:instrText>
+        </w:r>
+        <w:r>
+          <w:rPr>
+            <w:noProof/>
+            <w:webHidden/>
+          </w:rPr>
+        </w:r>
+        <w:r>
+          <w:rPr>
+            <w:noProof/>
+            <w:webHidden/>
+          </w:rPr>
+          <w:fldChar w:fldCharType="separate"/>
+        </w:r>
+        <w:r>
+          <w:rPr>
+            <w:noProof/>
+            <w:webHidden/>
+          </w:rPr>
+          <w:t>63</w:t>
+        </w:r>
+        <w:r>
+          <w:rPr>
+            <w:noProof/>
+            <w:webHidden/>
+          </w:rPr>
+          <w:fldChar w:fldCharType="end"/>
+        </w:r>
+      </w:hyperlink>
+    </w:p>
+    <w:p>
+      <w:pPr>
+        <w:pStyle w:val="Indholdsfortegnelse1"/>
+        <w:tabs>
+          <w:tab w:val="right" w:leader="dot" w:pos="9736"/>
+        </w:tabs>
+        <w:rPr>
+          <w:noProof/>
+          <w:sz w:val="22"/>
+          <w:szCs w:val="22"/>
+        </w:rPr>
+      </w:pPr>
+      <w:hyperlink w:anchor="_Toc490382173" w:history="1">
+        <w:r>
+          <w:rPr>
+            <w:rStyle w:val="Hyperlink"/>
+            <w:noProof/>
+          </w:rPr>
+          <w:t>DAPE.2</w:t>
+        </w:r>
+        <w:r>
+          <w:rPr>
+            <w:noProof/>
+            <w:webHidden/>
+          </w:rPr>
+          <w:tab/>
+        </w:r>
+        <w:r>
+          <w:rPr>
+            <w:noProof/>
+            <w:webHidden/>
+          </w:rPr>
+          <w:fldChar w:fldCharType="begin"/>
+        </w:r>
+        <w:r>
+          <w:rPr>
+            <w:noProof/>
+            <w:webHidden/>
+          </w:rPr>
+          <w:instrText xml:space="preserve"> PAGEREF _Toc490382173 \h </w:instrText>
+        </w:r>
+        <w:r>
+          <w:rPr>
+            <w:noProof/>
+            <w:webHidden/>
+          </w:rPr>
+        </w:r>
+        <w:r>
+          <w:rPr>
+            <w:noProof/>
+            <w:webHidden/>
+          </w:rPr>
+          <w:fldChar w:fldCharType="separate"/>
+        </w:r>
+        <w:r>
+          <w:rPr>
+            <w:noProof/>
+            <w:webHidden/>
+          </w:rPr>
+          <w:t>64</w:t>
+        </w:r>
+        <w:r>
+          <w:rPr>
+            <w:noProof/>
+            <w:webHidden/>
+          </w:rPr>
+          <w:fldChar w:fldCharType="end"/>
+        </w:r>
+      </w:hyperlink>
+    </w:p>
+    <w:p>
       <w:r>
         <w:rPr>
           <w:b/>
@@ -4352,7 +4634,7 @@
       <w:r>
         <w:br w:type="page"/>
       </w:r>
-      <w:bookmarkStart w:id="1" w:name="_Toc488691714"/>
+      <w:bookmarkStart w:id="2" w:name="_Toc490382112"/>
       <w:r>
         <w:lastRenderedPageBreak/>
         <w:t xml:space="preserve">How to use </w:t>
@@ -4360,7 +4642,7 @@
       <w:r>
         <w:t>this exercise set</w:t>
       </w:r>
-      <w:bookmarkEnd w:id="1"/>
+      <w:bookmarkEnd w:id="2"/>
     </w:p>
     <w:p>
       <w:pPr>
@@ -4881,7 +5163,7 @@
             <w:pPr>
               <w:pStyle w:val="Overskrift1"/>
             </w:pPr>
-            <w:bookmarkStart w:id="2" w:name="_Toc488691715"/>
+            <w:bookmarkStart w:id="3" w:name="_Toc490382113"/>
             <w:r>
               <w:t>Get</w:t>
             </w:r>
@@ -4891,7 +5173,7 @@
             <w:r>
               <w:t>1</w:t>
             </w:r>
-            <w:bookmarkEnd w:id="2"/>
+            <w:bookmarkEnd w:id="3"/>
           </w:p>
           <w:p>
             <w:pPr>
@@ -5222,7 +5504,7 @@
             <w:pPr>
               <w:pStyle w:val="Overskrift1"/>
             </w:pPr>
-            <w:bookmarkStart w:id="3" w:name="_Toc488691716"/>
+            <w:bookmarkStart w:id="4" w:name="_Toc490382114"/>
             <w:r>
               <w:t>Pro</w:t>
             </w:r>
@@ -5232,7 +5514,7 @@
             <w:r>
               <w:t>.1</w:t>
             </w:r>
-            <w:bookmarkEnd w:id="3"/>
+            <w:bookmarkEnd w:id="4"/>
           </w:p>
           <w:p>
             <w:pPr>
@@ -5828,7 +6110,7 @@
             <w:pPr>
               <w:pStyle w:val="Overskrift1"/>
             </w:pPr>
-            <w:bookmarkStart w:id="4" w:name="_Toc488691717"/>
+            <w:bookmarkStart w:id="5" w:name="_Toc490382115"/>
             <w:r>
               <w:t>Pro</w:t>
             </w:r>
@@ -5838,7 +6120,7 @@
             <w:r>
               <w:t>.2</w:t>
             </w:r>
-            <w:bookmarkEnd w:id="4"/>
+            <w:bookmarkEnd w:id="5"/>
           </w:p>
           <w:p>
             <w:pPr>
@@ -6770,7 +7052,7 @@
             <w:pPr>
               <w:pStyle w:val="Overskrift1"/>
             </w:pPr>
-            <w:bookmarkStart w:id="5" w:name="_Toc488691718"/>
+            <w:bookmarkStart w:id="6" w:name="_Toc490382116"/>
             <w:r>
               <w:t>Pro</w:t>
             </w:r>
@@ -6783,7 +7065,7 @@
             <w:r>
               <w:t>3</w:t>
             </w:r>
-            <w:bookmarkEnd w:id="5"/>
+            <w:bookmarkEnd w:id="6"/>
           </w:p>
           <w:p>
             <w:pPr>
@@ -8154,7 +8436,7 @@
             <w:pPr>
               <w:pStyle w:val="Overskrift1"/>
             </w:pPr>
-            <w:bookmarkStart w:id="6" w:name="_Toc488691719"/>
+            <w:bookmarkStart w:id="7" w:name="_Toc490382117"/>
             <w:r>
               <w:t>OOP</w:t>
             </w:r>
@@ -8167,7 +8449,7 @@
             <w:r>
               <w:t>1</w:t>
             </w:r>
-            <w:bookmarkEnd w:id="6"/>
+            <w:bookmarkEnd w:id="7"/>
           </w:p>
           <w:p>
             <w:pPr>
@@ -8620,7 +8902,7 @@
             <w:pPr>
               <w:pStyle w:val="Overskrift1"/>
             </w:pPr>
-            <w:bookmarkStart w:id="7" w:name="_Toc488691720"/>
+            <w:bookmarkStart w:id="8" w:name="_Toc490382118"/>
             <w:r>
               <w:t>OOP</w:t>
             </w:r>
@@ -8630,7 +8912,7 @@
             <w:r>
               <w:t>.2</w:t>
             </w:r>
-            <w:bookmarkEnd w:id="7"/>
+            <w:bookmarkEnd w:id="8"/>
           </w:p>
           <w:p>
             <w:pPr>
@@ -9132,7 +9414,7 @@
             <w:pPr>
               <w:pStyle w:val="Overskrift1"/>
             </w:pPr>
-            <w:bookmarkStart w:id="8" w:name="_Toc488691721"/>
+            <w:bookmarkStart w:id="9" w:name="_Toc490382119"/>
             <w:r>
               <w:t>OOP</w:t>
             </w:r>
@@ -9145,7 +9427,7 @@
             <w:r>
               <w:t>3</w:t>
             </w:r>
-            <w:bookmarkEnd w:id="8"/>
+            <w:bookmarkEnd w:id="9"/>
           </w:p>
           <w:p>
             <w:pPr>
@@ -9887,7 +10169,7 @@
             <w:pPr>
               <w:pStyle w:val="Overskrift1"/>
             </w:pPr>
-            <w:bookmarkStart w:id="9" w:name="_Toc488691722"/>
+            <w:bookmarkStart w:id="10" w:name="_Toc490382120"/>
             <w:r>
               <w:t>OOP</w:t>
             </w:r>
@@ -9897,7 +10179,7 @@
             <w:r>
               <w:t>.4</w:t>
             </w:r>
-            <w:bookmarkEnd w:id="9"/>
+            <w:bookmarkEnd w:id="10"/>
           </w:p>
           <w:p>
             <w:pPr>
@@ -10308,7 +10590,7 @@
             <w:pPr>
               <w:pStyle w:val="Overskrift1"/>
             </w:pPr>
-            <w:bookmarkStart w:id="10" w:name="_Toc488691723"/>
+            <w:bookmarkStart w:id="11" w:name="_Toc490382121"/>
             <w:r>
               <w:t>OOP</w:t>
             </w:r>
@@ -10318,7 +10600,7 @@
             <w:r>
               <w:t>.5</w:t>
             </w:r>
-            <w:bookmarkEnd w:id="10"/>
+            <w:bookmarkEnd w:id="11"/>
           </w:p>
           <w:p>
             <w:pPr>
@@ -10933,7 +11215,7 @@
             <w:pPr>
               <w:pStyle w:val="Overskrift1"/>
             </w:pPr>
-            <w:bookmarkStart w:id="11" w:name="_Toc488691724"/>
+            <w:bookmarkStart w:id="12" w:name="_Toc490382122"/>
             <w:r>
               <w:t>OOP</w:t>
             </w:r>
@@ -10943,7 +11225,7 @@
             <w:r>
               <w:t>.6</w:t>
             </w:r>
-            <w:bookmarkEnd w:id="11"/>
+            <w:bookmarkEnd w:id="12"/>
           </w:p>
           <w:p>
             <w:pPr>
@@ -11695,7 +11977,7 @@
             <w:pPr>
               <w:pStyle w:val="Overskrift1"/>
             </w:pPr>
-            <w:bookmarkStart w:id="12" w:name="_Toc488691725"/>
+            <w:bookmarkStart w:id="13" w:name="_Toc490382123"/>
             <w:r>
               <w:t>Pro</w:t>
             </w:r>
@@ -11705,7 +11987,7 @@
             <w:r>
               <w:t>.1</w:t>
             </w:r>
-            <w:bookmarkEnd w:id="12"/>
+            <w:bookmarkEnd w:id="13"/>
           </w:p>
           <w:p>
             <w:pPr>
@@ -12268,14 +12550,14 @@
             <w:pPr>
               <w:pStyle w:val="Overskrift1"/>
             </w:pPr>
-            <w:bookmarkStart w:id="13" w:name="_Toc488691726"/>
+            <w:bookmarkStart w:id="14" w:name="_Toc490382124"/>
             <w:r>
               <w:t>Pro.2</w:t>
             </w:r>
             <w:r>
               <w:t>.2</w:t>
             </w:r>
-            <w:bookmarkEnd w:id="13"/>
+            <w:bookmarkEnd w:id="14"/>
           </w:p>
           <w:p>
             <w:pPr>
@@ -12800,14 +13082,14 @@
             <w:pPr>
               <w:pStyle w:val="Overskrift1"/>
             </w:pPr>
-            <w:bookmarkStart w:id="14" w:name="_Toc488691727"/>
+            <w:bookmarkStart w:id="15" w:name="_Toc490382125"/>
             <w:r>
               <w:t>Pro.2</w:t>
             </w:r>
             <w:r>
               <w:t>.3</w:t>
             </w:r>
-            <w:bookmarkEnd w:id="14"/>
+            <w:bookmarkEnd w:id="15"/>
           </w:p>
           <w:p>
             <w:pPr>
@@ -13495,14 +13777,14 @@
             <w:pPr>
               <w:pStyle w:val="Overskrift1"/>
             </w:pPr>
-            <w:bookmarkStart w:id="15" w:name="_Toc488691728"/>
+            <w:bookmarkStart w:id="16" w:name="_Toc490382126"/>
             <w:r>
               <w:t>Pro.2</w:t>
             </w:r>
             <w:r>
               <w:t>.4</w:t>
             </w:r>
-            <w:bookmarkEnd w:id="15"/>
+            <w:bookmarkEnd w:id="16"/>
           </w:p>
           <w:p>
             <w:pPr>
@@ -13930,14 +14212,14 @@
             <w:pPr>
               <w:pStyle w:val="Overskrift1"/>
             </w:pPr>
-            <w:bookmarkStart w:id="16" w:name="_Toc488691729"/>
+            <w:bookmarkStart w:id="17" w:name="_Toc490382127"/>
             <w:r>
               <w:t>Pro.2</w:t>
             </w:r>
             <w:r>
               <w:t>.5</w:t>
             </w:r>
-            <w:bookmarkEnd w:id="16"/>
+            <w:bookmarkEnd w:id="17"/>
           </w:p>
           <w:p>
             <w:pPr>
@@ -14470,14 +14752,14 @@
             <w:pPr>
               <w:pStyle w:val="Overskrift1"/>
             </w:pPr>
-            <w:bookmarkStart w:id="17" w:name="_Toc488691730"/>
+            <w:bookmarkStart w:id="18" w:name="_Toc490382128"/>
             <w:r>
               <w:t>Pro.2</w:t>
             </w:r>
             <w:r>
               <w:t>.6</w:t>
             </w:r>
-            <w:bookmarkEnd w:id="17"/>
+            <w:bookmarkEnd w:id="18"/>
           </w:p>
           <w:p>
             <w:pPr>
@@ -15342,14 +15624,14 @@
             <w:pPr>
               <w:pStyle w:val="Overskrift1"/>
             </w:pPr>
-            <w:bookmarkStart w:id="18" w:name="_Toc488691731"/>
+            <w:bookmarkStart w:id="19" w:name="_Toc490382129"/>
             <w:r>
               <w:t>Pro.2</w:t>
             </w:r>
             <w:r>
               <w:t>.7</w:t>
             </w:r>
-            <w:bookmarkEnd w:id="18"/>
+            <w:bookmarkEnd w:id="19"/>
           </w:p>
           <w:p>
             <w:pPr>
@@ -15755,14 +16037,14 @@
             <w:pPr>
               <w:pStyle w:val="Overskrift1"/>
             </w:pPr>
-            <w:bookmarkStart w:id="19" w:name="_Toc488691732"/>
+            <w:bookmarkStart w:id="20" w:name="_Toc490382130"/>
             <w:r>
               <w:t>Pro.2</w:t>
             </w:r>
             <w:r>
               <w:t>.8</w:t>
             </w:r>
-            <w:bookmarkEnd w:id="19"/>
+            <w:bookmarkEnd w:id="20"/>
           </w:p>
           <w:p>
             <w:pPr>
@@ -16181,7 +16463,7 @@
             <w:pPr>
               <w:pStyle w:val="Overskrift1"/>
             </w:pPr>
-            <w:bookmarkStart w:id="20" w:name="_Toc488691733"/>
+            <w:bookmarkStart w:id="21" w:name="_Toc490382131"/>
             <w:r>
               <w:t>Pro.2</w:t>
             </w:r>
@@ -16191,7 +16473,7 @@
             <w:r>
               <w:t>9</w:t>
             </w:r>
-            <w:bookmarkEnd w:id="20"/>
+            <w:bookmarkEnd w:id="21"/>
           </w:p>
           <w:p>
             <w:pPr>
@@ -16530,7 +16812,7 @@
             <w:pPr>
               <w:pStyle w:val="Overskrift1"/>
             </w:pPr>
-            <w:bookmarkStart w:id="21" w:name="_Toc488691734"/>
+            <w:bookmarkStart w:id="22" w:name="_Toc490382132"/>
             <w:r>
               <w:t>Pro.2</w:t>
             </w:r>
@@ -16540,7 +16822,7 @@
             <w:r>
               <w:t>10</w:t>
             </w:r>
-            <w:bookmarkEnd w:id="21"/>
+            <w:bookmarkEnd w:id="22"/>
           </w:p>
           <w:p>
             <w:pPr>
@@ -17166,7 +17448,7 @@
             <w:pPr>
               <w:pStyle w:val="Overskrift1"/>
             </w:pPr>
-            <w:bookmarkStart w:id="22" w:name="_Toc488691735"/>
+            <w:bookmarkStart w:id="23" w:name="_Toc490382133"/>
             <w:r>
               <w:t>Pro.2</w:t>
             </w:r>
@@ -17176,7 +17458,7 @@
             <w:r>
               <w:t>1</w:t>
             </w:r>
-            <w:bookmarkEnd w:id="22"/>
+            <w:bookmarkEnd w:id="23"/>
           </w:p>
           <w:p>
             <w:pPr>
@@ -17834,7 +18116,7 @@
             <w:pPr>
               <w:pStyle w:val="Overskrift1"/>
             </w:pPr>
-            <w:bookmarkStart w:id="23" w:name="_Toc488691736"/>
+            <w:bookmarkStart w:id="24" w:name="_Toc490382134"/>
             <w:r>
               <w:t>Pro.2</w:t>
             </w:r>
@@ -17844,7 +18126,7 @@
             <w:r>
               <w:t>2</w:t>
             </w:r>
-            <w:bookmarkEnd w:id="23"/>
+            <w:bookmarkEnd w:id="24"/>
           </w:p>
           <w:p>
             <w:pPr>
@@ -18606,7 +18888,7 @@
             <w:pPr>
               <w:pStyle w:val="Overskrift1"/>
             </w:pPr>
-            <w:bookmarkStart w:id="24" w:name="_Toc488691737"/>
+            <w:bookmarkStart w:id="25" w:name="_Toc490382135"/>
             <w:r>
               <w:t>Pro.2</w:t>
             </w:r>
@@ -18616,7 +18898,7 @@
             <w:r>
               <w:t>3</w:t>
             </w:r>
-            <w:bookmarkEnd w:id="24"/>
+            <w:bookmarkEnd w:id="25"/>
           </w:p>
           <w:p>
             <w:pPr>
@@ -19287,7 +19569,7 @@
             <w:pPr>
               <w:pStyle w:val="Overskrift1"/>
             </w:pPr>
-            <w:bookmarkStart w:id="25" w:name="_Toc488691738"/>
+            <w:bookmarkStart w:id="26" w:name="_Toc490382136"/>
             <w:r>
               <w:t>Pro.2</w:t>
             </w:r>
@@ -19297,7 +19579,7 @@
             <w:r>
               <w:t>4</w:t>
             </w:r>
-            <w:bookmarkEnd w:id="25"/>
+            <w:bookmarkEnd w:id="26"/>
           </w:p>
           <w:p>
             <w:pPr>
@@ -19704,11 +19986,11 @@
             <w:pPr>
               <w:pStyle w:val="Overskrift1"/>
             </w:pPr>
-            <w:bookmarkStart w:id="26" w:name="_Toc488691739"/>
+            <w:bookmarkStart w:id="27" w:name="_Toc490382137"/>
             <w:r>
               <w:t>Pro.2.15</w:t>
             </w:r>
-            <w:bookmarkEnd w:id="26"/>
+            <w:bookmarkEnd w:id="27"/>
           </w:p>
           <w:p>
             <w:pPr>
@@ -20106,7 +20388,7 @@
             <w:pPr>
               <w:pStyle w:val="Overskrift1"/>
             </w:pPr>
-            <w:bookmarkStart w:id="27" w:name="_Toc488691740"/>
+            <w:bookmarkStart w:id="28" w:name="_Toc490382138"/>
             <w:r>
               <w:t>OOP</w:t>
             </w:r>
@@ -20116,7 +20398,7 @@
             <w:r>
               <w:t>.1</w:t>
             </w:r>
-            <w:bookmarkEnd w:id="27"/>
+            <w:bookmarkEnd w:id="28"/>
           </w:p>
           <w:p>
             <w:pPr>
@@ -20573,14 +20855,14 @@
             <w:pPr>
               <w:pStyle w:val="Overskrift1"/>
             </w:pPr>
-            <w:bookmarkStart w:id="28" w:name="_Toc488691741"/>
+            <w:bookmarkStart w:id="29" w:name="_Toc490382139"/>
             <w:r>
               <w:t>OOP.2</w:t>
             </w:r>
             <w:r>
               <w:t>.2</w:t>
             </w:r>
-            <w:bookmarkEnd w:id="28"/>
+            <w:bookmarkEnd w:id="29"/>
           </w:p>
           <w:p>
             <w:pPr>
@@ -21120,14 +21402,14 @@
             <w:pPr>
               <w:pStyle w:val="Overskrift1"/>
             </w:pPr>
-            <w:bookmarkStart w:id="29" w:name="_Toc488691742"/>
+            <w:bookmarkStart w:id="30" w:name="_Toc490382140"/>
             <w:r>
               <w:t>OOP.2</w:t>
             </w:r>
             <w:r>
               <w:t>.3</w:t>
             </w:r>
-            <w:bookmarkEnd w:id="29"/>
+            <w:bookmarkEnd w:id="30"/>
           </w:p>
           <w:p>
             <w:pPr>
@@ -21480,8 +21762,8 @@
               </w:rPr>
               <w:t xml:space="preserve"> (pi), you can get it by writing </w:t>
             </w:r>
-            <w:bookmarkStart w:id="30" w:name="OLE_LINK1"/>
-            <w:bookmarkStart w:id="31" w:name="OLE_LINK2"/>
+            <w:bookmarkStart w:id="31" w:name="OLE_LINK1"/>
+            <w:bookmarkStart w:id="32" w:name="OLE_LINK2"/>
             <w:r>
               <w:rPr>
                 <w:b/>
@@ -21489,8 +21771,8 @@
               </w:rPr>
               <w:t>Math.PI</w:t>
             </w:r>
-            <w:bookmarkEnd w:id="30"/>
             <w:bookmarkEnd w:id="31"/>
+            <w:bookmarkEnd w:id="32"/>
             <w:r>
               <w:rPr>
                 <w:lang w:val="en-US"/>
@@ -21635,14 +21917,14 @@
             <w:pPr>
               <w:pStyle w:val="Overskrift1"/>
             </w:pPr>
-            <w:bookmarkStart w:id="32" w:name="_Toc488691743"/>
+            <w:bookmarkStart w:id="33" w:name="_Toc490382141"/>
             <w:r>
               <w:t>OOP.2</w:t>
             </w:r>
             <w:r>
               <w:t>.4</w:t>
             </w:r>
-            <w:bookmarkEnd w:id="32"/>
+            <w:bookmarkEnd w:id="33"/>
           </w:p>
           <w:p>
             <w:pPr>
@@ -22046,14 +22328,14 @@
             <w:pPr>
               <w:pStyle w:val="Overskrift1"/>
             </w:pPr>
-            <w:bookmarkStart w:id="33" w:name="_Toc488691744"/>
+            <w:bookmarkStart w:id="34" w:name="_Toc490382142"/>
             <w:r>
               <w:t>OOP.2</w:t>
             </w:r>
             <w:r>
               <w:t>.5</w:t>
             </w:r>
-            <w:bookmarkEnd w:id="33"/>
+            <w:bookmarkEnd w:id="34"/>
           </w:p>
           <w:p>
             <w:pPr>
@@ -22553,14 +22835,14 @@
             <w:pPr>
               <w:pStyle w:val="Overskrift1"/>
             </w:pPr>
-            <w:bookmarkStart w:id="34" w:name="_Toc488691745"/>
+            <w:bookmarkStart w:id="35" w:name="_Toc490382143"/>
             <w:r>
               <w:t>OOP.2</w:t>
             </w:r>
             <w:r>
               <w:t>.6</w:t>
             </w:r>
-            <w:bookmarkEnd w:id="34"/>
+            <w:bookmarkEnd w:id="35"/>
           </w:p>
           <w:p>
             <w:pPr>
@@ -23323,7 +23605,7 @@
             <w:pPr>
               <w:pStyle w:val="Overskrift1"/>
             </w:pPr>
-            <w:bookmarkStart w:id="35" w:name="_Toc488691746"/>
+            <w:bookmarkStart w:id="36" w:name="_Toc490382144"/>
             <w:r>
               <w:t>GUI</w:t>
             </w:r>
@@ -23336,7 +23618,7 @@
             <w:r>
               <w:t>0</w:t>
             </w:r>
-            <w:bookmarkEnd w:id="35"/>
+            <w:bookmarkEnd w:id="36"/>
           </w:p>
           <w:p>
             <w:pPr>
@@ -23892,14 +24174,14 @@
             <w:pPr>
               <w:pStyle w:val="Overskrift1"/>
             </w:pPr>
-            <w:bookmarkStart w:id="36" w:name="_Toc488691747"/>
+            <w:bookmarkStart w:id="37" w:name="_Toc490382145"/>
             <w:r>
               <w:t>GUI.1</w:t>
             </w:r>
             <w:r>
               <w:t>.1</w:t>
             </w:r>
-            <w:bookmarkEnd w:id="36"/>
+            <w:bookmarkEnd w:id="37"/>
           </w:p>
           <w:p>
             <w:pPr>
@@ -24345,14 +24627,14 @@
             <w:pPr>
               <w:pStyle w:val="Overskrift1"/>
             </w:pPr>
-            <w:bookmarkStart w:id="37" w:name="_Toc488691748"/>
+            <w:bookmarkStart w:id="38" w:name="_Toc490382146"/>
             <w:r>
               <w:t>GUI.1</w:t>
             </w:r>
             <w:r>
               <w:t>.2</w:t>
             </w:r>
-            <w:bookmarkEnd w:id="37"/>
+            <w:bookmarkEnd w:id="38"/>
           </w:p>
           <w:p>
             <w:pPr>
@@ -25021,14 +25303,14 @@
             <w:pPr>
               <w:pStyle w:val="Overskrift1"/>
             </w:pPr>
-            <w:bookmarkStart w:id="38" w:name="_Toc488691749"/>
+            <w:bookmarkStart w:id="39" w:name="_Toc490382147"/>
             <w:r>
               <w:t>GUI.1</w:t>
             </w:r>
             <w:r>
               <w:t>.3</w:t>
             </w:r>
-            <w:bookmarkEnd w:id="38"/>
+            <w:bookmarkEnd w:id="39"/>
           </w:p>
           <w:p>
             <w:pPr>
@@ -25684,14 +25966,14 @@
             <w:pPr>
               <w:pStyle w:val="Overskrift1"/>
             </w:pPr>
-            <w:bookmarkStart w:id="39" w:name="_Toc488691750"/>
+            <w:bookmarkStart w:id="40" w:name="_Toc490382148"/>
             <w:r>
               <w:t>GUI.1</w:t>
             </w:r>
             <w:r>
               <w:t>.4</w:t>
             </w:r>
-            <w:bookmarkEnd w:id="39"/>
+            <w:bookmarkEnd w:id="40"/>
           </w:p>
           <w:p>
             <w:pPr>
@@ -26171,14 +26453,14 @@
             <w:pPr>
               <w:pStyle w:val="Overskrift1"/>
             </w:pPr>
-            <w:bookmarkStart w:id="40" w:name="_Toc488691751"/>
+            <w:bookmarkStart w:id="41" w:name="_Toc490382149"/>
             <w:r>
               <w:t>GUI.1</w:t>
             </w:r>
             <w:r>
               <w:t>.5</w:t>
             </w:r>
-            <w:bookmarkEnd w:id="40"/>
+            <w:bookmarkEnd w:id="41"/>
           </w:p>
           <w:p>
             <w:pPr>
@@ -26653,14 +26935,14 @@
             <w:pPr>
               <w:pStyle w:val="Overskrift1"/>
             </w:pPr>
-            <w:bookmarkStart w:id="41" w:name="_Toc488691752"/>
+            <w:bookmarkStart w:id="42" w:name="_Toc490382150"/>
             <w:r>
               <w:t>GUI.1</w:t>
             </w:r>
             <w:r>
               <w:t>.6</w:t>
             </w:r>
-            <w:bookmarkEnd w:id="41"/>
+            <w:bookmarkEnd w:id="42"/>
           </w:p>
           <w:p>
             <w:pPr>
@@ -27625,14 +27907,14 @@
             <w:pPr>
               <w:pStyle w:val="Overskrift1"/>
             </w:pPr>
-            <w:bookmarkStart w:id="42" w:name="_Toc488691753"/>
+            <w:bookmarkStart w:id="43" w:name="_Toc490382151"/>
             <w:r>
               <w:t>GUI.1</w:t>
             </w:r>
             <w:r>
               <w:t>.7</w:t>
             </w:r>
-            <w:bookmarkEnd w:id="42"/>
+            <w:bookmarkEnd w:id="43"/>
           </w:p>
           <w:p>
             <w:pPr>
@@ -28163,14 +28445,14 @@
             <w:pPr>
               <w:pStyle w:val="Overskrift1"/>
             </w:pPr>
-            <w:bookmarkStart w:id="43" w:name="_Toc488691754"/>
+            <w:bookmarkStart w:id="44" w:name="_Toc490382152"/>
             <w:r>
               <w:t>GUI.1</w:t>
             </w:r>
             <w:r>
               <w:t>.8</w:t>
             </w:r>
-            <w:bookmarkEnd w:id="43"/>
+            <w:bookmarkEnd w:id="44"/>
           </w:p>
           <w:p>
             <w:pPr>
@@ -28700,14 +28982,14 @@
             <w:pPr>
               <w:pStyle w:val="Overskrift1"/>
             </w:pPr>
-            <w:bookmarkStart w:id="44" w:name="_Toc488691755"/>
+            <w:bookmarkStart w:id="45" w:name="_Toc490382153"/>
             <w:r>
               <w:t>GUI.2</w:t>
             </w:r>
             <w:r>
               <w:t>.0</w:t>
             </w:r>
-            <w:bookmarkEnd w:id="44"/>
+            <w:bookmarkEnd w:id="45"/>
           </w:p>
           <w:p>
             <w:pPr>
@@ -29105,8 +29387,8 @@
               </w:rPr>
               <w:t xml:space="preserve"> inherit from </w:t>
             </w:r>
-            <w:bookmarkStart w:id="45" w:name="OLE_LINK3"/>
-            <w:bookmarkStart w:id="46" w:name="OLE_LINK4"/>
+            <w:bookmarkStart w:id="46" w:name="OLE_LINK3"/>
+            <w:bookmarkStart w:id="47" w:name="OLE_LINK4"/>
             <w:r>
               <w:rPr>
                 <w:b/>
@@ -29115,8 +29397,8 @@
               </w:rPr>
               <w:t>INotifyPropertyChanged</w:t>
             </w:r>
-            <w:bookmarkEnd w:id="45"/>
             <w:bookmarkEnd w:id="46"/>
+            <w:bookmarkEnd w:id="47"/>
             <w:r>
               <w:rPr>
                 <w:sz w:val="24"/>
@@ -29772,14 +30054,14 @@
             <w:pPr>
               <w:pStyle w:val="Overskrift1"/>
             </w:pPr>
-            <w:bookmarkStart w:id="47" w:name="_Toc488691756"/>
+            <w:bookmarkStart w:id="48" w:name="_Toc490382154"/>
             <w:r>
               <w:t>GUI.2</w:t>
             </w:r>
             <w:r>
               <w:t>.1</w:t>
             </w:r>
-            <w:bookmarkEnd w:id="47"/>
+            <w:bookmarkEnd w:id="48"/>
           </w:p>
           <w:p>
             <w:pPr>
@@ -30144,10 +30426,10 @@
               </w:rPr>
               <w:t>_</w:t>
             </w:r>
-            <w:bookmarkStart w:id="48" w:name="OLE_LINK69"/>
-            <w:bookmarkStart w:id="49" w:name="OLE_LINK70"/>
-            <w:bookmarkStart w:id="50" w:name="OLE_LINK71"/>
-            <w:bookmarkStart w:id="51" w:name="OLE_LINK78"/>
+            <w:bookmarkStart w:id="49" w:name="OLE_LINK69"/>
+            <w:bookmarkStart w:id="50" w:name="OLE_LINK70"/>
+            <w:bookmarkStart w:id="51" w:name="OLE_LINK71"/>
+            <w:bookmarkStart w:id="52" w:name="OLE_LINK78"/>
             <w:r>
               <w:rPr>
                 <w:b/>
@@ -30179,10 +30461,10 @@
               </w:rPr>
               <w:t xml:space="preserve"> </w:t>
             </w:r>
-            <w:bookmarkEnd w:id="48"/>
             <w:bookmarkEnd w:id="49"/>
             <w:bookmarkEnd w:id="50"/>
             <w:bookmarkEnd w:id="51"/>
+            <w:bookmarkEnd w:id="52"/>
             <w:r>
               <w:rPr>
                 <w:sz w:val="24"/>
@@ -30414,8 +30696,8 @@
               </w:rPr>
               <w:t xml:space="preserve"> </w:t>
             </w:r>
-            <w:bookmarkStart w:id="52" w:name="OLE_LINK79"/>
-            <w:bookmarkStart w:id="53" w:name="OLE_LINK80"/>
+            <w:bookmarkStart w:id="53" w:name="OLE_LINK79"/>
+            <w:bookmarkStart w:id="54" w:name="OLE_LINK80"/>
             <w:r>
               <w:rPr>
                 <w:b/>
@@ -30439,8 +30721,8 @@
               </w:rPr>
               <w:t xml:space="preserve"> </w:t>
             </w:r>
-            <w:bookmarkEnd w:id="52"/>
             <w:bookmarkEnd w:id="53"/>
+            <w:bookmarkEnd w:id="54"/>
             <w:r>
               <w:rPr>
                 <w:sz w:val="24"/>
@@ -30689,8 +30971,8 @@
               </w:rPr>
               <w:t xml:space="preserve"> to </w:t>
             </w:r>
-            <w:bookmarkStart w:id="54" w:name="OLE_LINK81"/>
-            <w:bookmarkStart w:id="55" w:name="OLE_LINK82"/>
+            <w:bookmarkStart w:id="55" w:name="OLE_LINK81"/>
+            <w:bookmarkStart w:id="56" w:name="OLE_LINK82"/>
             <w:r>
               <w:rPr>
                 <w:b/>
@@ -30699,8 +30981,8 @@
               </w:rPr>
               <w:t>StudentItemViewModelCollection</w:t>
             </w:r>
-            <w:bookmarkEnd w:id="54"/>
             <w:bookmarkEnd w:id="55"/>
+            <w:bookmarkEnd w:id="56"/>
             <w:r>
               <w:rPr>
                 <w:sz w:val="24"/>
@@ -30876,14 +31158,14 @@
             <w:pPr>
               <w:pStyle w:val="Overskrift1"/>
             </w:pPr>
-            <w:bookmarkStart w:id="56" w:name="_Toc488691757"/>
+            <w:bookmarkStart w:id="57" w:name="_Toc490382155"/>
             <w:r>
               <w:t>GUI.2</w:t>
             </w:r>
             <w:r>
               <w:t>.2</w:t>
             </w:r>
-            <w:bookmarkEnd w:id="56"/>
+            <w:bookmarkEnd w:id="57"/>
           </w:p>
           <w:p>
             <w:pPr>
@@ -31132,8 +31414,8 @@
               </w:rPr>
               <w:t xml:space="preserve">Add a new property </w:t>
             </w:r>
-            <w:bookmarkStart w:id="57" w:name="OLE_LINK72"/>
-            <w:bookmarkStart w:id="58" w:name="OLE_LINK73"/>
+            <w:bookmarkStart w:id="58" w:name="OLE_LINK72"/>
+            <w:bookmarkStart w:id="59" w:name="OLE_LINK73"/>
             <w:r>
               <w:rPr>
                 <w:b/>
@@ -31149,8 +31431,8 @@
               </w:rPr>
               <w:t xml:space="preserve"> </w:t>
             </w:r>
-            <w:bookmarkEnd w:id="57"/>
             <w:bookmarkEnd w:id="58"/>
+            <w:bookmarkEnd w:id="59"/>
             <w:r>
               <w:rPr>
                 <w:sz w:val="24"/>
@@ -31656,8 +31938,8 @@
               </w:rPr>
               <w:t xml:space="preserve">-part of the </w:t>
             </w:r>
-            <w:bookmarkStart w:id="59" w:name="OLE_LINK83"/>
-            <w:bookmarkStart w:id="60" w:name="OLE_LINK84"/>
+            <w:bookmarkStart w:id="60" w:name="OLE_LINK83"/>
+            <w:bookmarkStart w:id="61" w:name="OLE_LINK84"/>
             <w:r>
               <w:rPr>
                 <w:b/>
@@ -31706,8 +31988,8 @@
               </w:rPr>
               <w:t xml:space="preserve"> </w:t>
             </w:r>
-            <w:bookmarkEnd w:id="59"/>
             <w:bookmarkEnd w:id="60"/>
+            <w:bookmarkEnd w:id="61"/>
             <w:r>
               <w:rPr>
                 <w:sz w:val="24"/>
@@ -31933,14 +32215,14 @@
             <w:pPr>
               <w:pStyle w:val="Overskrift1"/>
             </w:pPr>
-            <w:bookmarkStart w:id="61" w:name="_Toc488691758"/>
+            <w:bookmarkStart w:id="62" w:name="_Toc490382156"/>
             <w:r>
               <w:t>GUI.2</w:t>
             </w:r>
             <w:r>
               <w:t>.3</w:t>
             </w:r>
-            <w:bookmarkEnd w:id="61"/>
+            <w:bookmarkEnd w:id="62"/>
           </w:p>
           <w:p>
             <w:pPr>
@@ -33266,11 +33548,11 @@
             <w:pPr>
               <w:pStyle w:val="Overskrift1"/>
             </w:pPr>
-            <w:bookmarkStart w:id="62" w:name="_Toc488691759"/>
+            <w:bookmarkStart w:id="63" w:name="_Toc490382157"/>
             <w:r>
               <w:t>PARA.1</w:t>
             </w:r>
-            <w:bookmarkEnd w:id="62"/>
+            <w:bookmarkEnd w:id="63"/>
           </w:p>
           <w:p>
             <w:pPr>
@@ -34080,11 +34362,11 @@
             <w:pPr>
               <w:pStyle w:val="Overskrift1"/>
             </w:pPr>
-            <w:bookmarkStart w:id="63" w:name="_Toc488691760"/>
+            <w:bookmarkStart w:id="64" w:name="_Toc490382158"/>
             <w:r>
               <w:t>PARA.2</w:t>
             </w:r>
-            <w:bookmarkEnd w:id="63"/>
+            <w:bookmarkEnd w:id="64"/>
           </w:p>
           <w:p>
             <w:pPr>
@@ -34972,11 +35254,11 @@
             <w:pPr>
               <w:pStyle w:val="Overskrift1"/>
             </w:pPr>
-            <w:bookmarkStart w:id="64" w:name="_Toc488691761"/>
+            <w:bookmarkStart w:id="65" w:name="_Toc490382159"/>
             <w:r>
               <w:t>PARA.3</w:t>
             </w:r>
-            <w:bookmarkEnd w:id="64"/>
+            <w:bookmarkEnd w:id="65"/>
           </w:p>
           <w:p>
             <w:pPr>
@@ -35914,11 +36196,11 @@
             <w:pPr>
               <w:pStyle w:val="Overskrift1"/>
             </w:pPr>
-            <w:bookmarkStart w:id="65" w:name="_Toc488691762"/>
+            <w:bookmarkStart w:id="66" w:name="_Toc490382160"/>
             <w:r>
               <w:t>PARA.4</w:t>
             </w:r>
-            <w:bookmarkEnd w:id="65"/>
+            <w:bookmarkEnd w:id="66"/>
           </w:p>
           <w:p>
             <w:pPr>
@@ -37071,11 +37353,11 @@
             <w:pPr>
               <w:pStyle w:val="Overskrift1"/>
             </w:pPr>
-            <w:bookmarkStart w:id="66" w:name="_Toc488691763"/>
+            <w:bookmarkStart w:id="67" w:name="_Toc490382161"/>
             <w:r>
               <w:t>PARA.5</w:t>
             </w:r>
-            <w:bookmarkEnd w:id="66"/>
+            <w:bookmarkEnd w:id="67"/>
           </w:p>
           <w:p>
             <w:pPr>
@@ -37819,11 +38101,11 @@
             <w:pPr>
               <w:pStyle w:val="Overskrift1"/>
             </w:pPr>
-            <w:bookmarkStart w:id="67" w:name="_Toc488691764"/>
+            <w:bookmarkStart w:id="68" w:name="_Toc490382162"/>
             <w:r>
               <w:t>PARA.6</w:t>
             </w:r>
-            <w:bookmarkEnd w:id="67"/>
+            <w:bookmarkEnd w:id="68"/>
           </w:p>
           <w:p>
             <w:pPr>
@@ -38786,11 +39068,11 @@
             <w:pPr>
               <w:pStyle w:val="Overskrift1"/>
             </w:pPr>
-            <w:bookmarkStart w:id="68" w:name="_Toc488691765"/>
+            <w:bookmarkStart w:id="69" w:name="_Toc490382163"/>
             <w:r>
               <w:t>PRO.3.1</w:t>
             </w:r>
-            <w:bookmarkEnd w:id="68"/>
+            <w:bookmarkEnd w:id="69"/>
           </w:p>
           <w:p>
             <w:pPr>
@@ -39345,11 +39627,11 @@
             <w:pPr>
               <w:pStyle w:val="Overskrift1"/>
             </w:pPr>
-            <w:bookmarkStart w:id="69" w:name="_Toc488691766"/>
+            <w:bookmarkStart w:id="70" w:name="_Toc490382164"/>
             <w:r>
               <w:t>PRO.3.2</w:t>
             </w:r>
-            <w:bookmarkEnd w:id="69"/>
+            <w:bookmarkEnd w:id="70"/>
           </w:p>
           <w:p>
             <w:pPr>
@@ -39955,11 +40237,11 @@
             <w:pPr>
               <w:pStyle w:val="Overskrift1"/>
             </w:pPr>
-            <w:bookmarkStart w:id="70" w:name="_Toc488691767"/>
+            <w:bookmarkStart w:id="71" w:name="_Toc490382165"/>
             <w:r>
               <w:t>PRO.3.3</w:t>
             </w:r>
-            <w:bookmarkEnd w:id="70"/>
+            <w:bookmarkEnd w:id="71"/>
           </w:p>
           <w:p>
             <w:pPr>
@@ -40771,11 +41053,11 @@
             <w:pPr>
               <w:pStyle w:val="Overskrift1"/>
             </w:pPr>
-            <w:bookmarkStart w:id="71" w:name="_Toc488691768"/>
+            <w:bookmarkStart w:id="72" w:name="_Toc490382166"/>
             <w:r>
               <w:t>PRO.3.4</w:t>
             </w:r>
-            <w:bookmarkEnd w:id="71"/>
+            <w:bookmarkEnd w:id="72"/>
           </w:p>
           <w:p>
             <w:pPr>
@@ -41124,8 +41406,8 @@
               </w:rPr>
               <w:t xml:space="preserve">The </w:t>
             </w:r>
-            <w:bookmarkStart w:id="72" w:name="OLE_LINK7"/>
-            <w:bookmarkStart w:id="73" w:name="OLE_LINK8"/>
+            <w:bookmarkStart w:id="73" w:name="OLE_LINK7"/>
+            <w:bookmarkStart w:id="74" w:name="OLE_LINK8"/>
             <w:r>
               <w:rPr>
                 <w:szCs w:val="28"/>
@@ -41133,8 +41415,8 @@
               </w:rPr>
               <w:t>name, alcohol part and alcohol amount for all drinks with alcohol</w:t>
             </w:r>
-            <w:bookmarkEnd w:id="72"/>
             <w:bookmarkEnd w:id="73"/>
+            <w:bookmarkEnd w:id="74"/>
             <w:r>
               <w:rPr>
                 <w:szCs w:val="28"/>
@@ -41220,8 +41502,8 @@
               </w:rPr>
               <w:t xml:space="preserve">The </w:t>
             </w:r>
-            <w:bookmarkStart w:id="74" w:name="OLE_LINK9"/>
-            <w:bookmarkStart w:id="75" w:name="OLE_LINK10"/>
+            <w:bookmarkStart w:id="75" w:name="OLE_LINK9"/>
+            <w:bookmarkStart w:id="76" w:name="OLE_LINK10"/>
             <w:r>
               <w:rPr>
                 <w:color w:val="FF0000"/>
@@ -41230,8 +41512,8 @@
               </w:rPr>
               <w:t xml:space="preserve">name and alcohol amount of each drink, grouped by alcohol part </w:t>
             </w:r>
-            <w:bookmarkEnd w:id="74"/>
             <w:bookmarkEnd w:id="75"/>
+            <w:bookmarkEnd w:id="76"/>
             <w:r>
               <w:rPr>
                 <w:color w:val="FF0000"/>
@@ -41376,11 +41658,11 @@
             <w:pPr>
               <w:pStyle w:val="Overskrift1"/>
             </w:pPr>
-            <w:bookmarkStart w:id="76" w:name="_Toc488691769"/>
+            <w:bookmarkStart w:id="77" w:name="_Toc490382167"/>
             <w:r>
               <w:t>PRO.3.5</w:t>
             </w:r>
-            <w:bookmarkEnd w:id="76"/>
+            <w:bookmarkEnd w:id="77"/>
           </w:p>
           <w:p>
             <w:pPr>
@@ -42146,9 +42428,11 @@
             <w:pPr>
               <w:pStyle w:val="Overskrift1"/>
             </w:pPr>
+            <w:bookmarkStart w:id="78" w:name="_Toc490382168"/>
             <w:r>
               <w:t>PRO.3.6</w:t>
             </w:r>
+            <w:bookmarkEnd w:id="78"/>
           </w:p>
           <w:p>
             <w:pPr>
@@ -42331,13 +42615,7 @@
               <w:rPr>
                 <w:lang w:val="en-US"/>
               </w:rPr>
-              <w:t xml:space="preserve"> </w:t>
-            </w:r>
-            <w:r>
-              <w:rPr>
-                <w:lang w:val="en-US"/>
-              </w:rPr>
-              <w:t>project</w:t>
+              <w:t xml:space="preserve"> project</w:t>
             </w:r>
             <w:r>
               <w:rPr>
@@ -42829,9 +43107,11 @@
             <w:pPr>
               <w:pStyle w:val="Overskrift1"/>
             </w:pPr>
+            <w:bookmarkStart w:id="79" w:name="_Toc490382169"/>
             <w:r>
               <w:t>PRO.3.7</w:t>
             </w:r>
+            <w:bookmarkEnd w:id="79"/>
           </w:p>
           <w:p>
             <w:pPr>
@@ -42879,13 +43159,7 @@
               <w:rPr>
                 <w:lang w:val="en-US"/>
               </w:rPr>
-              <w:t>Test</w:t>
-            </w:r>
-            <w:r>
-              <w:rPr>
-                <w:lang w:val="en-US"/>
-              </w:rPr>
-              <w:t>ExampleB</w:t>
+              <w:t>TestExampleB</w:t>
             </w:r>
           </w:p>
           <w:p>
@@ -42934,19 +43208,7 @@
               <w:rPr>
                 <w:lang w:val="en-US"/>
               </w:rPr>
-              <w:t xml:space="preserve">Implement a </w:t>
-            </w:r>
-            <w:r>
-              <w:rPr>
-                <w:lang w:val="en-US"/>
-              </w:rPr>
-              <w:t>unit test for an existing class</w:t>
-            </w:r>
-            <w:r>
-              <w:rPr>
-                <w:lang w:val="en-US"/>
-              </w:rPr>
-              <w:t>.</w:t>
+              <w:t>Implement a unit test for an existing class.</w:t>
             </w:r>
           </w:p>
           <w:p>
@@ -43101,19 +43363,7 @@
               <w:rPr>
                 <w:lang w:val="en-US"/>
               </w:rPr>
-              <w:t xml:space="preserve">, which </w:t>
-            </w:r>
-            <w:r>
-              <w:rPr>
-                <w:lang w:val="en-US"/>
-              </w:rPr>
-              <w:t xml:space="preserve">should contain </w:t>
-            </w:r>
-            <w:r>
-              <w:rPr>
-                <w:lang w:val="en-US"/>
-              </w:rPr>
-              <w:t xml:space="preserve">test cases for testing the </w:t>
+              <w:t xml:space="preserve">, which should contain test cases for testing the </w:t>
             </w:r>
             <w:r>
               <w:rPr>
@@ -43126,19 +43376,7 @@
               <w:rPr>
                 <w:lang w:val="en-US"/>
               </w:rPr>
-              <w:t xml:space="preserve"> class</w:t>
-            </w:r>
-            <w:r>
-              <w:rPr>
-                <w:lang w:val="en-US"/>
-              </w:rPr>
-              <w:t>.</w:t>
-            </w:r>
-            <w:r>
-              <w:rPr>
-                <w:lang w:val="en-US"/>
-              </w:rPr>
-              <w:t xml:space="preserve"> Initially, the unit test only contains </w:t>
+              <w:t xml:space="preserve"> class. Initially, the unit test only contains </w:t>
             </w:r>
             <w:r>
               <w:rPr>
@@ -43219,29 +43457,15 @@
                 <w:szCs w:val="28"/>
                 <w:lang w:val="en-US"/>
               </w:rPr>
-              <w:t xml:space="preserve"> </w:t>
+              <w:t xml:space="preserve"> class, until you have a detailed understan</w:t>
             </w:r>
             <w:r>
               <w:rPr>
                 <w:szCs w:val="28"/>
                 <w:lang w:val="en-US"/>
               </w:rPr>
-              <w:t>class, until you have a detailed understan</w:t>
-            </w:r>
-            <w:r>
-              <w:rPr>
-                <w:szCs w:val="28"/>
-                <w:lang w:val="en-US"/>
-              </w:rPr>
               <w:softHyphen/>
-              <w:t>ding of how it is intended to work</w:t>
-            </w:r>
-            <w:r>
-              <w:rPr>
-                <w:szCs w:val="28"/>
-                <w:lang w:val="en-US"/>
-              </w:rPr>
-              <w:t>.</w:t>
+              <w:t>ding of how it is intended to work.</w:t>
             </w:r>
           </w:p>
           <w:p>
@@ -43260,21 +43484,7 @@
                 <w:szCs w:val="28"/>
                 <w:lang w:val="en-US"/>
               </w:rPr>
-              <w:t xml:space="preserve">Study the </w:t>
-            </w:r>
-            <w:r>
-              <w:rPr>
-                <w:szCs w:val="28"/>
-                <w:lang w:val="en-US"/>
-              </w:rPr>
-              <w:t xml:space="preserve">existing </w:t>
-            </w:r>
-            <w:r>
-              <w:rPr>
-                <w:szCs w:val="28"/>
-                <w:lang w:val="en-US"/>
-              </w:rPr>
-              <w:t xml:space="preserve">test cases in </w:t>
+              <w:t xml:space="preserve">Study the existing test cases in </w:t>
             </w:r>
             <w:r>
               <w:rPr>
@@ -43307,13 +43517,7 @@
               <w:rPr>
                 <w:lang w:val="en-US"/>
               </w:rPr>
-              <w:t xml:space="preserve"> </w:t>
-            </w:r>
-            <w:r>
-              <w:rPr>
-                <w:lang w:val="en-US"/>
-              </w:rPr>
-              <w:t>They are clearly insufficient…</w:t>
+              <w:t xml:space="preserve"> They are clearly insufficient…</w:t>
             </w:r>
           </w:p>
           <w:p>
@@ -43463,9 +43667,11 @@
             <w:pPr>
               <w:pStyle w:val="Overskrift1"/>
             </w:pPr>
+            <w:bookmarkStart w:id="80" w:name="_Toc490382170"/>
             <w:r>
               <w:t>PRO.3.8</w:t>
             </w:r>
+            <w:bookmarkEnd w:id="80"/>
           </w:p>
           <w:p>
             <w:pPr>
@@ -43513,13 +43719,7 @@
               <w:rPr>
                 <w:lang w:val="en-US"/>
               </w:rPr>
-              <w:t>Test</w:t>
-            </w:r>
-            <w:r>
-              <w:rPr>
-                <w:lang w:val="en-US"/>
-              </w:rPr>
-              <w:t>ExampleC</w:t>
+              <w:t>TestExampleC</w:t>
             </w:r>
           </w:p>
           <w:p>
@@ -43568,13 +43768,7 @@
               <w:rPr>
                 <w:lang w:val="en-US"/>
               </w:rPr>
-              <w:t xml:space="preserve">Implement </w:t>
-            </w:r>
-            <w:r>
-              <w:rPr>
-                <w:lang w:val="en-US"/>
-              </w:rPr>
-              <w:t>both a class and associated unit test, given a requirement specification</w:t>
+              <w:t>Implement both a class and associated unit test, given a requirement specification</w:t>
             </w:r>
           </w:p>
           <w:p>
@@ -43918,12 +44112,6 @@
                 <w:lang w:val="en-US"/>
               </w:rPr>
               <w:softHyphen/>
-            </w:r>
-            <w:r>
-              <w:rPr>
-                <w:b/>
-                <w:lang w:val="en-US"/>
-              </w:rPr>
               <w:t>Exchange</w:t>
             </w:r>
             <w:r>
@@ -43944,13 +44132,7 @@
               <w:rPr>
                 <w:lang w:val="en-US"/>
               </w:rPr>
-              <w:t xml:space="preserve"> class</w:t>
-            </w:r>
-            <w:r>
-              <w:rPr>
-                <w:lang w:val="en-US"/>
-              </w:rPr>
-              <w:t>, given the below requirement specification. If you are in doubt about a specific requirement detail, you must make a decision about how to interpret it, and work forward from that.</w:t>
+              <w:t xml:space="preserve"> class, given the below requirement specification. If you are in doubt about a specific requirement detail, you must make a decision about how to interpret it, and work forward from that.</w:t>
             </w:r>
           </w:p>
           <w:p>
@@ -44271,8 +44453,6 @@
           <w:lang w:val="en-US"/>
         </w:rPr>
       </w:pPr>
-      <w:bookmarkStart w:id="77" w:name="_GoBack"/>
-      <w:bookmarkEnd w:id="77"/>
       <w:r>
         <w:rPr>
           <w:lang w:val="en-US"/>
@@ -44334,12 +44514,11 @@
             <w:pPr>
               <w:pStyle w:val="Overskrift1"/>
             </w:pPr>
-            <w:r>
-              <w:t>PRO.3.8</w:t>
-            </w:r>
-            <w:r>
-              <w:t xml:space="preserve"> (continued)</w:t>
-            </w:r>
+            <w:bookmarkStart w:id="81" w:name="_Toc490382171"/>
+            <w:r>
+              <w:t>PRO.3.8 (continued)</w:t>
+            </w:r>
+            <w:bookmarkEnd w:id="81"/>
           </w:p>
           <w:p>
             <w:pPr>
@@ -44956,13 +45135,7 @@
               <w:rPr>
                 <w:lang w:val="en-US"/>
               </w:rPr>
-              <w:t xml:space="preserve"> amount, </w:t>
-            </w:r>
-            <w:r>
-              <w:rPr>
-                <w:lang w:val="en-US"/>
-              </w:rPr>
-              <w:t xml:space="preserve">should cause an </w:t>
+              <w:t xml:space="preserve"> amount, should cause an </w:t>
             </w:r>
             <w:r>
               <w:rPr>
@@ -45083,14 +45256,14 @@
             <w:pPr>
               <w:pStyle w:val="Overskrift1"/>
             </w:pPr>
-            <w:bookmarkStart w:id="78" w:name="_Toc488691770"/>
+            <w:bookmarkStart w:id="82" w:name="_Toc490382172"/>
             <w:r>
               <w:t>DAPE</w:t>
             </w:r>
             <w:r>
               <w:t>.1</w:t>
             </w:r>
-            <w:bookmarkEnd w:id="78"/>
+            <w:bookmarkEnd w:id="82"/>
           </w:p>
           <w:p>
             <w:pPr>
@@ -46002,11 +46175,11 @@
             <w:pPr>
               <w:pStyle w:val="Overskrift1"/>
             </w:pPr>
-            <w:bookmarkStart w:id="79" w:name="_Toc488691771"/>
+            <w:bookmarkStart w:id="83" w:name="_Toc490382173"/>
             <w:r>
               <w:t>DAPE.2</w:t>
             </w:r>
-            <w:bookmarkEnd w:id="79"/>
+            <w:bookmarkEnd w:id="83"/>
           </w:p>
           <w:p>
             <w:pPr>
@@ -46572,8 +46745,8 @@
                 <w:lang w:val="en-US"/>
               </w:rPr>
             </w:pPr>
-            <w:bookmarkStart w:id="80" w:name="OLE_LINK5"/>
-            <w:bookmarkStart w:id="81" w:name="OLE_LINK6"/>
+            <w:bookmarkStart w:id="84" w:name="OLE_LINK5"/>
+            <w:bookmarkStart w:id="85" w:name="OLE_LINK6"/>
             <w:r>
               <w:rPr>
                 <w:rFonts w:ascii="Consolas" w:hAnsi="Consolas" w:cs="Consolas"/>
@@ -46599,8 +46772,8 @@
               <w:t>);</w:t>
             </w:r>
           </w:p>
-          <w:bookmarkEnd w:id="80"/>
-          <w:bookmarkEnd w:id="81"/>
+          <w:bookmarkEnd w:id="84"/>
+          <w:bookmarkEnd w:id="85"/>
           <w:p>
             <w:pPr>
               <w:ind w:left="720"/>
@@ -54981,7 +55154,7 @@
 </file>
 
 <file path=customXml/itemProps2.xml><?xml version="1.0" encoding="utf-8"?>
-<ds:datastoreItem xmlns:ds="http://schemas.openxmlformats.org/officeDocument/2006/customXml" ds:itemID="{72FD1F42-0A08-4612-A12E-84D077A99D7F}">
+<ds:datastoreItem xmlns:ds="http://schemas.openxmlformats.org/officeDocument/2006/customXml" ds:itemID="{973A3E4F-250F-4B6B-B58E-0717A6984B2E}">
   <ds:schemaRefs>
     <ds:schemaRef ds:uri="http://schemas.openxmlformats.org/officeDocument/2006/bibliography"/>
   </ds:schemaRefs>

</xml_diff>

<commit_message>
Minor updates to notes and exercises, added small presentation
Mostly cosmetic updates to notes and exercises, added a presentation
about functions-as-parameters
</commit_message>
<xml_diff>
--- a/CSharpProgramming/Exercises/CSharpExercises.docx
+++ b/CSharpProgramming/Exercises/CSharpExercises.docx
@@ -18422,27 +18422,51 @@
               <w:rPr>
                 <w:lang w:val="en-US"/>
               </w:rPr>
-              <w:t>picks up where ProNex.6 let off. Now the Hero must face a greater challenge! (or maybe he’s just farming..).</w:t>
-            </w:r>
-          </w:p>
-          <w:p>
-            <w:pPr>
-              <w:rPr>
-                <w:lang w:val="en-US"/>
-              </w:rPr>
-            </w:pPr>
-          </w:p>
-          <w:p>
-            <w:pPr>
-              <w:rPr>
-                <w:lang w:val="en-US"/>
-              </w:rPr>
-            </w:pPr>
-            <w:r>
-              <w:rPr>
-                <w:lang w:val="en-US"/>
-              </w:rPr>
-              <w:t>The project RolePlayV21 is identical to the solution to ProNex.6. The Hero can do a battle against a Beast, and both classes now take several parameters in their constructor.</w:t>
+              <w:t>picks up where Pro</w:t>
+            </w:r>
+            <w:r>
+              <w:rPr>
+                <w:lang w:val="en-US"/>
+              </w:rPr>
+              <w:t>.2</w:t>
+            </w:r>
+            <w:r>
+              <w:rPr>
+                <w:lang w:val="en-US"/>
+              </w:rPr>
+              <w:t>.6 let off. Now the Hero must face a greater challenge! (or maybe he’s just farming..).</w:t>
+            </w:r>
+          </w:p>
+          <w:p>
+            <w:pPr>
+              <w:rPr>
+                <w:lang w:val="en-US"/>
+              </w:rPr>
+            </w:pPr>
+          </w:p>
+          <w:p>
+            <w:pPr>
+              <w:rPr>
+                <w:lang w:val="en-US"/>
+              </w:rPr>
+            </w:pPr>
+            <w:r>
+              <w:rPr>
+                <w:lang w:val="en-US"/>
+              </w:rPr>
+              <w:t xml:space="preserve">The project RolePlayV21 is identical to the solution to </w:t>
+            </w:r>
+            <w:r>
+              <w:rPr>
+                <w:lang w:val="en-US"/>
+              </w:rPr>
+              <w:t>Pro.2.6</w:t>
+            </w:r>
+            <w:r>
+              <w:rPr>
+                <w:lang w:val="en-US"/>
+              </w:rPr>
+              <w:t>. The Hero can do a battle against a Beast, and both classes now take several parameters in their constructor.</w:t>
             </w:r>
           </w:p>
           <w:p>
@@ -18497,22 +18521,36 @@
                 <w:sz w:val="24"/>
                 <w:lang w:val="en-US"/>
               </w:rPr>
-              <w:t xml:space="preserve">Change the code in InsertCodeHere.cs, to do a battle between a single Hero and an army of Beasts. (Hint: You will need a </w:t>
-            </w:r>
-            <w:r>
-              <w:rPr>
-                <w:b/>
-                <w:sz w:val="24"/>
-                <w:lang w:val="en-US"/>
-              </w:rPr>
-              <w:t>List</w:t>
-            </w:r>
-            <w:r>
-              <w:rPr>
-                <w:sz w:val="24"/>
-                <w:lang w:val="en-US"/>
-              </w:rPr>
-              <w:t xml:space="preserve"> and a couple of repetition statements). You might need to adjust the strength of Beasts, to give the Hero a chance…</w:t>
+              <w:t xml:space="preserve">Change the code in InsertCodeHere.cs, to do a battle between a single Hero and an army of Beasts. (Hint: </w:t>
+            </w:r>
+            <w:r>
+              <w:rPr>
+                <w:sz w:val="24"/>
+                <w:lang w:val="en-US"/>
+              </w:rPr>
+              <w:t xml:space="preserve">Check out the new, fancy </w:t>
+            </w:r>
+            <w:r>
+              <w:rPr>
+                <w:b/>
+                <w:sz w:val="24"/>
+                <w:lang w:val="en-US"/>
+              </w:rPr>
+              <w:t>BeastArmy</w:t>
+            </w:r>
+            <w:r>
+              <w:rPr>
+                <w:sz w:val="24"/>
+                <w:lang w:val="en-US"/>
+              </w:rPr>
+              <w:t xml:space="preserve"> class…</w:t>
+            </w:r>
+            <w:r>
+              <w:rPr>
+                <w:sz w:val="24"/>
+                <w:lang w:val="en-US"/>
+              </w:rPr>
+              <w:t>). You might need to adjust the strength of Beasts, to give the Hero a chance…</w:t>
             </w:r>
           </w:p>
           <w:p>
@@ -19381,7 +19419,15 @@
                 <w:i/>
                 <w:lang w:val="en-US"/>
               </w:rPr>
-              <w:t>lly almost identical to ProNex.9</w:t>
+              <w:t>lly almost identical to Pro</w:t>
+            </w:r>
+            <w:r>
+              <w:rPr>
+                <w:b/>
+                <w:i/>
+                <w:lang w:val="en-US"/>
+              </w:rPr>
+              <w:t>.2.10</w:t>
             </w:r>
           </w:p>
           <w:p>
@@ -21696,6 +21742,15 @@
               <w:t>Improve code structure by creating new methods</w:t>
             </w:r>
           </w:p>
+          <w:p>
+            <w:pPr>
+              <w:rPr>
+                <w:lang w:val="en-US"/>
+              </w:rPr>
+            </w:pPr>
+            <w:bookmarkStart w:id="28" w:name="_GoBack"/>
+            <w:bookmarkEnd w:id="28"/>
+          </w:p>
         </w:tc>
       </w:tr>
       <w:tr>
@@ -21995,7 +22050,7 @@
             <w:pPr>
               <w:pStyle w:val="Overskrift1"/>
             </w:pPr>
-            <w:bookmarkStart w:id="28" w:name="_Toc491934197"/>
+            <w:bookmarkStart w:id="29" w:name="_Toc491934197"/>
             <w:r>
               <w:t>OOP</w:t>
             </w:r>
@@ -22005,7 +22060,7 @@
             <w:r>
               <w:t>.1</w:t>
             </w:r>
-            <w:bookmarkEnd w:id="28"/>
+            <w:bookmarkEnd w:id="29"/>
           </w:p>
           <w:p>
             <w:pPr>
@@ -22477,14 +22532,14 @@
             <w:pPr>
               <w:pStyle w:val="Overskrift1"/>
             </w:pPr>
-            <w:bookmarkStart w:id="29" w:name="_Toc491934198"/>
+            <w:bookmarkStart w:id="30" w:name="_Toc491934198"/>
             <w:r>
               <w:t>OOP.2</w:t>
             </w:r>
             <w:r>
               <w:t>.2</w:t>
             </w:r>
-            <w:bookmarkEnd w:id="29"/>
+            <w:bookmarkEnd w:id="30"/>
           </w:p>
           <w:p>
             <w:pPr>
@@ -23091,14 +23146,14 @@
             <w:pPr>
               <w:pStyle w:val="Overskrift1"/>
             </w:pPr>
-            <w:bookmarkStart w:id="30" w:name="_Toc491934199"/>
+            <w:bookmarkStart w:id="31" w:name="_Toc491934199"/>
             <w:r>
               <w:t>OOP.2</w:t>
             </w:r>
             <w:r>
               <w:t>.3</w:t>
             </w:r>
-            <w:bookmarkEnd w:id="30"/>
+            <w:bookmarkEnd w:id="31"/>
           </w:p>
           <w:p>
             <w:pPr>
@@ -23464,8 +23519,8 @@
               </w:rPr>
               <w:t xml:space="preserve"> (pi), you can get it by writing </w:t>
             </w:r>
-            <w:bookmarkStart w:id="31" w:name="OLE_LINK1"/>
-            <w:bookmarkStart w:id="32" w:name="OLE_LINK2"/>
+            <w:bookmarkStart w:id="32" w:name="OLE_LINK1"/>
+            <w:bookmarkStart w:id="33" w:name="OLE_LINK2"/>
             <w:r>
               <w:rPr>
                 <w:b/>
@@ -23474,8 +23529,8 @@
               </w:rPr>
               <w:t>Math.PI</w:t>
             </w:r>
-            <w:bookmarkEnd w:id="31"/>
             <w:bookmarkEnd w:id="32"/>
+            <w:bookmarkEnd w:id="33"/>
             <w:r>
               <w:rPr>
                 <w:sz w:val="24"/>
@@ -23629,14 +23684,14 @@
             <w:pPr>
               <w:pStyle w:val="Overskrift1"/>
             </w:pPr>
-            <w:bookmarkStart w:id="33" w:name="_Toc491934200"/>
+            <w:bookmarkStart w:id="34" w:name="_Toc491934200"/>
             <w:r>
               <w:t>OOP.2</w:t>
             </w:r>
             <w:r>
               <w:t>.4</w:t>
             </w:r>
-            <w:bookmarkEnd w:id="33"/>
+            <w:bookmarkEnd w:id="34"/>
           </w:p>
           <w:p>
             <w:pPr>
@@ -24080,14 +24135,14 @@
             <w:pPr>
               <w:pStyle w:val="Overskrift1"/>
             </w:pPr>
-            <w:bookmarkStart w:id="34" w:name="_Toc491934201"/>
+            <w:bookmarkStart w:id="35" w:name="_Toc491934201"/>
             <w:r>
               <w:t>OOP.2</w:t>
             </w:r>
             <w:r>
               <w:t>.5</w:t>
             </w:r>
-            <w:bookmarkEnd w:id="34"/>
+            <w:bookmarkEnd w:id="35"/>
           </w:p>
           <w:p>
             <w:pPr>
@@ -24625,14 +24680,14 @@
             <w:pPr>
               <w:pStyle w:val="Overskrift1"/>
             </w:pPr>
-            <w:bookmarkStart w:id="35" w:name="_Toc491934202"/>
+            <w:bookmarkStart w:id="36" w:name="_Toc491934202"/>
             <w:r>
               <w:t>OOP.2</w:t>
             </w:r>
             <w:r>
               <w:t>.6</w:t>
             </w:r>
-            <w:bookmarkEnd w:id="35"/>
+            <w:bookmarkEnd w:id="36"/>
           </w:p>
           <w:p>
             <w:pPr>
@@ -25408,7 +25463,7 @@
             <w:pPr>
               <w:pStyle w:val="Overskrift1"/>
             </w:pPr>
-            <w:bookmarkStart w:id="36" w:name="_Toc491934203"/>
+            <w:bookmarkStart w:id="37" w:name="_Toc491934203"/>
             <w:r>
               <w:t>GUI</w:t>
             </w:r>
@@ -25421,7 +25476,7 @@
             <w:r>
               <w:t>0</w:t>
             </w:r>
-            <w:bookmarkEnd w:id="36"/>
+            <w:bookmarkEnd w:id="37"/>
           </w:p>
           <w:p>
             <w:pPr>
@@ -26020,14 +26075,14 @@
             <w:pPr>
               <w:pStyle w:val="Overskrift1"/>
             </w:pPr>
-            <w:bookmarkStart w:id="37" w:name="_Toc491934204"/>
+            <w:bookmarkStart w:id="38" w:name="_Toc491934204"/>
             <w:r>
               <w:t>GUI.1</w:t>
             </w:r>
             <w:r>
               <w:t>.1</w:t>
             </w:r>
-            <w:bookmarkEnd w:id="37"/>
+            <w:bookmarkEnd w:id="38"/>
           </w:p>
           <w:p>
             <w:pPr>
@@ -26491,14 +26546,14 @@
             <w:pPr>
               <w:pStyle w:val="Overskrift1"/>
             </w:pPr>
-            <w:bookmarkStart w:id="38" w:name="_Toc491934205"/>
+            <w:bookmarkStart w:id="39" w:name="_Toc491934205"/>
             <w:r>
               <w:t>GUI.1</w:t>
             </w:r>
             <w:r>
               <w:t>.2</w:t>
             </w:r>
-            <w:bookmarkEnd w:id="38"/>
+            <w:bookmarkEnd w:id="39"/>
           </w:p>
           <w:p>
             <w:pPr>
@@ -27202,14 +27257,14 @@
             <w:pPr>
               <w:pStyle w:val="Overskrift1"/>
             </w:pPr>
-            <w:bookmarkStart w:id="39" w:name="_Toc491934206"/>
+            <w:bookmarkStart w:id="40" w:name="_Toc491934206"/>
             <w:r>
               <w:t>GUI.1</w:t>
             </w:r>
             <w:r>
               <w:t>.3</w:t>
             </w:r>
-            <w:bookmarkEnd w:id="39"/>
+            <w:bookmarkEnd w:id="40"/>
           </w:p>
           <w:p>
             <w:pPr>
@@ -27919,14 +27974,14 @@
             <w:pPr>
               <w:pStyle w:val="Overskrift1"/>
             </w:pPr>
-            <w:bookmarkStart w:id="40" w:name="_Toc491934207"/>
+            <w:bookmarkStart w:id="41" w:name="_Toc491934207"/>
             <w:r>
               <w:t>GUI.1</w:t>
             </w:r>
             <w:r>
               <w:t>.4</w:t>
             </w:r>
-            <w:bookmarkEnd w:id="40"/>
+            <w:bookmarkEnd w:id="41"/>
           </w:p>
           <w:p>
             <w:pPr>
@@ -28420,14 +28475,14 @@
             <w:pPr>
               <w:pStyle w:val="Overskrift1"/>
             </w:pPr>
-            <w:bookmarkStart w:id="41" w:name="_Toc491934208"/>
+            <w:bookmarkStart w:id="42" w:name="_Toc491934208"/>
             <w:r>
               <w:t>GUI.1</w:t>
             </w:r>
             <w:r>
               <w:t>.5</w:t>
             </w:r>
-            <w:bookmarkEnd w:id="41"/>
+            <w:bookmarkEnd w:id="42"/>
           </w:p>
           <w:p>
             <w:pPr>
@@ -28930,14 +28985,14 @@
             <w:pPr>
               <w:pStyle w:val="Overskrift1"/>
             </w:pPr>
-            <w:bookmarkStart w:id="42" w:name="_Toc491934209"/>
+            <w:bookmarkStart w:id="43" w:name="_Toc491934209"/>
             <w:r>
               <w:t>GUI.1</w:t>
             </w:r>
             <w:r>
               <w:t>.6</w:t>
             </w:r>
-            <w:bookmarkEnd w:id="42"/>
+            <w:bookmarkEnd w:id="43"/>
           </w:p>
           <w:p>
             <w:pPr>
@@ -29968,14 +30023,14 @@
             <w:pPr>
               <w:pStyle w:val="Overskrift1"/>
             </w:pPr>
-            <w:bookmarkStart w:id="43" w:name="_Toc491934210"/>
+            <w:bookmarkStart w:id="44" w:name="_Toc491934210"/>
             <w:r>
               <w:t>GUI.1</w:t>
             </w:r>
             <w:r>
               <w:t>.7</w:t>
             </w:r>
-            <w:bookmarkEnd w:id="43"/>
+            <w:bookmarkEnd w:id="44"/>
           </w:p>
           <w:p>
             <w:pPr>
@@ -30581,14 +30636,14 @@
             <w:pPr>
               <w:pStyle w:val="Overskrift1"/>
             </w:pPr>
-            <w:bookmarkStart w:id="44" w:name="_Toc491934211"/>
+            <w:bookmarkStart w:id="45" w:name="_Toc491934211"/>
             <w:r>
               <w:t>GUI.1</w:t>
             </w:r>
             <w:r>
               <w:t>.8</w:t>
             </w:r>
-            <w:bookmarkEnd w:id="44"/>
+            <w:bookmarkEnd w:id="45"/>
           </w:p>
           <w:p>
             <w:pPr>
@@ -31121,14 +31176,14 @@
             <w:pPr>
               <w:pStyle w:val="Overskrift1"/>
             </w:pPr>
-            <w:bookmarkStart w:id="45" w:name="_Toc491934212"/>
+            <w:bookmarkStart w:id="46" w:name="_Toc491934212"/>
             <w:r>
               <w:t>GUI.2</w:t>
             </w:r>
             <w:r>
               <w:t>.0</w:t>
             </w:r>
-            <w:bookmarkEnd w:id="45"/>
+            <w:bookmarkEnd w:id="46"/>
           </w:p>
           <w:p>
             <w:pPr>
@@ -31526,8 +31581,8 @@
               </w:rPr>
               <w:t xml:space="preserve"> inherit from </w:t>
             </w:r>
-            <w:bookmarkStart w:id="46" w:name="OLE_LINK3"/>
-            <w:bookmarkStart w:id="47" w:name="OLE_LINK4"/>
+            <w:bookmarkStart w:id="47" w:name="OLE_LINK3"/>
+            <w:bookmarkStart w:id="48" w:name="OLE_LINK4"/>
             <w:r>
               <w:rPr>
                 <w:b/>
@@ -31536,8 +31591,8 @@
               </w:rPr>
               <w:t>INotifyPropertyChanged</w:t>
             </w:r>
-            <w:bookmarkEnd w:id="46"/>
             <w:bookmarkEnd w:id="47"/>
+            <w:bookmarkEnd w:id="48"/>
             <w:r>
               <w:rPr>
                 <w:sz w:val="24"/>
@@ -32193,14 +32248,14 @@
             <w:pPr>
               <w:pStyle w:val="Overskrift1"/>
             </w:pPr>
-            <w:bookmarkStart w:id="48" w:name="_Toc491934213"/>
+            <w:bookmarkStart w:id="49" w:name="_Toc491934213"/>
             <w:r>
               <w:t>GUI.2</w:t>
             </w:r>
             <w:r>
               <w:t>.1</w:t>
             </w:r>
-            <w:bookmarkEnd w:id="48"/>
+            <w:bookmarkEnd w:id="49"/>
           </w:p>
           <w:p>
             <w:pPr>
@@ -32565,10 +32620,10 @@
               </w:rPr>
               <w:t>_</w:t>
             </w:r>
-            <w:bookmarkStart w:id="49" w:name="OLE_LINK69"/>
-            <w:bookmarkStart w:id="50" w:name="OLE_LINK70"/>
-            <w:bookmarkStart w:id="51" w:name="OLE_LINK71"/>
-            <w:bookmarkStart w:id="52" w:name="OLE_LINK78"/>
+            <w:bookmarkStart w:id="50" w:name="OLE_LINK69"/>
+            <w:bookmarkStart w:id="51" w:name="OLE_LINK70"/>
+            <w:bookmarkStart w:id="52" w:name="OLE_LINK71"/>
+            <w:bookmarkStart w:id="53" w:name="OLE_LINK78"/>
             <w:r>
               <w:rPr>
                 <w:b/>
@@ -32600,10 +32655,10 @@
               </w:rPr>
               <w:t xml:space="preserve"> </w:t>
             </w:r>
-            <w:bookmarkEnd w:id="49"/>
             <w:bookmarkEnd w:id="50"/>
             <w:bookmarkEnd w:id="51"/>
             <w:bookmarkEnd w:id="52"/>
+            <w:bookmarkEnd w:id="53"/>
             <w:r>
               <w:rPr>
                 <w:sz w:val="24"/>
@@ -32835,8 +32890,8 @@
               </w:rPr>
               <w:t xml:space="preserve"> </w:t>
             </w:r>
-            <w:bookmarkStart w:id="53" w:name="OLE_LINK79"/>
-            <w:bookmarkStart w:id="54" w:name="OLE_LINK80"/>
+            <w:bookmarkStart w:id="54" w:name="OLE_LINK79"/>
+            <w:bookmarkStart w:id="55" w:name="OLE_LINK80"/>
             <w:r>
               <w:rPr>
                 <w:b/>
@@ -32860,8 +32915,8 @@
               </w:rPr>
               <w:t xml:space="preserve"> </w:t>
             </w:r>
-            <w:bookmarkEnd w:id="53"/>
             <w:bookmarkEnd w:id="54"/>
+            <w:bookmarkEnd w:id="55"/>
             <w:r>
               <w:rPr>
                 <w:sz w:val="24"/>
@@ -33110,8 +33165,8 @@
               </w:rPr>
               <w:t xml:space="preserve"> to </w:t>
             </w:r>
-            <w:bookmarkStart w:id="55" w:name="OLE_LINK81"/>
-            <w:bookmarkStart w:id="56" w:name="OLE_LINK82"/>
+            <w:bookmarkStart w:id="56" w:name="OLE_LINK81"/>
+            <w:bookmarkStart w:id="57" w:name="OLE_LINK82"/>
             <w:r>
               <w:rPr>
                 <w:b/>
@@ -33120,8 +33175,8 @@
               </w:rPr>
               <w:t>StudentItemViewModelCollection</w:t>
             </w:r>
-            <w:bookmarkEnd w:id="55"/>
             <w:bookmarkEnd w:id="56"/>
+            <w:bookmarkEnd w:id="57"/>
             <w:r>
               <w:rPr>
                 <w:sz w:val="24"/>
@@ -33297,14 +33352,14 @@
             <w:pPr>
               <w:pStyle w:val="Overskrift1"/>
             </w:pPr>
-            <w:bookmarkStart w:id="57" w:name="_Toc491934214"/>
+            <w:bookmarkStart w:id="58" w:name="_Toc491934214"/>
             <w:r>
               <w:t>GUI.2</w:t>
             </w:r>
             <w:r>
               <w:t>.2</w:t>
             </w:r>
-            <w:bookmarkEnd w:id="57"/>
+            <w:bookmarkEnd w:id="58"/>
           </w:p>
           <w:p>
             <w:pPr>
@@ -33553,8 +33608,8 @@
               </w:rPr>
               <w:t xml:space="preserve">Add a new property </w:t>
             </w:r>
-            <w:bookmarkStart w:id="58" w:name="OLE_LINK72"/>
-            <w:bookmarkStart w:id="59" w:name="OLE_LINK73"/>
+            <w:bookmarkStart w:id="59" w:name="OLE_LINK72"/>
+            <w:bookmarkStart w:id="60" w:name="OLE_LINK73"/>
             <w:r>
               <w:rPr>
                 <w:b/>
@@ -33570,8 +33625,8 @@
               </w:rPr>
               <w:t xml:space="preserve"> </w:t>
             </w:r>
-            <w:bookmarkEnd w:id="58"/>
             <w:bookmarkEnd w:id="59"/>
+            <w:bookmarkEnd w:id="60"/>
             <w:r>
               <w:rPr>
                 <w:sz w:val="24"/>
@@ -34077,8 +34132,8 @@
               </w:rPr>
               <w:t xml:space="preserve">-part of the </w:t>
             </w:r>
-            <w:bookmarkStart w:id="60" w:name="OLE_LINK83"/>
-            <w:bookmarkStart w:id="61" w:name="OLE_LINK84"/>
+            <w:bookmarkStart w:id="61" w:name="OLE_LINK83"/>
+            <w:bookmarkStart w:id="62" w:name="OLE_LINK84"/>
             <w:r>
               <w:rPr>
                 <w:b/>
@@ -34127,8 +34182,8 @@
               </w:rPr>
               <w:t xml:space="preserve"> </w:t>
             </w:r>
-            <w:bookmarkEnd w:id="60"/>
             <w:bookmarkEnd w:id="61"/>
+            <w:bookmarkEnd w:id="62"/>
             <w:r>
               <w:rPr>
                 <w:sz w:val="24"/>
@@ -34354,14 +34409,14 @@
             <w:pPr>
               <w:pStyle w:val="Overskrift1"/>
             </w:pPr>
-            <w:bookmarkStart w:id="62" w:name="_Toc491934215"/>
+            <w:bookmarkStart w:id="63" w:name="_Toc491934215"/>
             <w:r>
               <w:t>GUI.2</w:t>
             </w:r>
             <w:r>
               <w:t>.3</w:t>
             </w:r>
-            <w:bookmarkEnd w:id="62"/>
+            <w:bookmarkEnd w:id="63"/>
           </w:p>
           <w:p>
             <w:pPr>
@@ -35687,11 +35742,11 @@
             <w:pPr>
               <w:pStyle w:val="Overskrift1"/>
             </w:pPr>
-            <w:bookmarkStart w:id="63" w:name="_Toc491934216"/>
+            <w:bookmarkStart w:id="64" w:name="_Toc491934216"/>
             <w:r>
               <w:t>PARA.1</w:t>
             </w:r>
-            <w:bookmarkEnd w:id="63"/>
+            <w:bookmarkEnd w:id="64"/>
           </w:p>
           <w:p>
             <w:pPr>
@@ -36497,11 +36552,11 @@
             <w:pPr>
               <w:pStyle w:val="Overskrift1"/>
             </w:pPr>
-            <w:bookmarkStart w:id="64" w:name="_Toc491934217"/>
+            <w:bookmarkStart w:id="65" w:name="_Toc491934217"/>
             <w:r>
               <w:t>PARA.2</w:t>
             </w:r>
-            <w:bookmarkEnd w:id="64"/>
+            <w:bookmarkEnd w:id="65"/>
           </w:p>
           <w:p>
             <w:pPr>
@@ -37350,11 +37405,11 @@
             <w:pPr>
               <w:pStyle w:val="Overskrift1"/>
             </w:pPr>
-            <w:bookmarkStart w:id="65" w:name="_Toc491934218"/>
+            <w:bookmarkStart w:id="66" w:name="_Toc491934218"/>
             <w:r>
               <w:t>PARA.3</w:t>
             </w:r>
-            <w:bookmarkEnd w:id="65"/>
+            <w:bookmarkEnd w:id="66"/>
           </w:p>
           <w:p>
             <w:pPr>
@@ -38292,11 +38347,11 @@
             <w:pPr>
               <w:pStyle w:val="Overskrift1"/>
             </w:pPr>
-            <w:bookmarkStart w:id="66" w:name="_Toc491934219"/>
+            <w:bookmarkStart w:id="67" w:name="_Toc491934219"/>
             <w:r>
               <w:t>PARA.4</w:t>
             </w:r>
-            <w:bookmarkEnd w:id="66"/>
+            <w:bookmarkEnd w:id="67"/>
           </w:p>
           <w:p>
             <w:pPr>
@@ -39449,11 +39504,11 @@
             <w:pPr>
               <w:pStyle w:val="Overskrift1"/>
             </w:pPr>
-            <w:bookmarkStart w:id="67" w:name="_Toc491934220"/>
+            <w:bookmarkStart w:id="68" w:name="_Toc491934220"/>
             <w:r>
               <w:t>PARA.5</w:t>
             </w:r>
-            <w:bookmarkEnd w:id="67"/>
+            <w:bookmarkEnd w:id="68"/>
           </w:p>
           <w:p>
             <w:pPr>
@@ -40197,11 +40252,11 @@
             <w:pPr>
               <w:pStyle w:val="Overskrift1"/>
             </w:pPr>
-            <w:bookmarkStart w:id="68" w:name="_Toc491934221"/>
+            <w:bookmarkStart w:id="69" w:name="_Toc491934221"/>
             <w:r>
               <w:t>PARA.6</w:t>
             </w:r>
-            <w:bookmarkEnd w:id="68"/>
+            <w:bookmarkEnd w:id="69"/>
           </w:p>
           <w:p>
             <w:pPr>
@@ -41164,11 +41219,11 @@
             <w:pPr>
               <w:pStyle w:val="Overskrift1"/>
             </w:pPr>
-            <w:bookmarkStart w:id="69" w:name="_Toc491934222"/>
+            <w:bookmarkStart w:id="70" w:name="_Toc491934222"/>
             <w:r>
               <w:t>PRO.3.1</w:t>
             </w:r>
-            <w:bookmarkEnd w:id="69"/>
+            <w:bookmarkEnd w:id="70"/>
           </w:p>
           <w:p>
             <w:pPr>
@@ -41723,11 +41778,11 @@
             <w:pPr>
               <w:pStyle w:val="Overskrift1"/>
             </w:pPr>
-            <w:bookmarkStart w:id="70" w:name="_Toc491934223"/>
+            <w:bookmarkStart w:id="71" w:name="_Toc491934223"/>
             <w:r>
               <w:t>PRO.3.2</w:t>
             </w:r>
-            <w:bookmarkEnd w:id="70"/>
+            <w:bookmarkEnd w:id="71"/>
           </w:p>
           <w:p>
             <w:pPr>
@@ -42368,11 +42423,11 @@
             <w:pPr>
               <w:pStyle w:val="Overskrift1"/>
             </w:pPr>
-            <w:bookmarkStart w:id="71" w:name="_Toc491934224"/>
+            <w:bookmarkStart w:id="72" w:name="_Toc491934224"/>
             <w:r>
               <w:t>PRO.3.3</w:t>
             </w:r>
-            <w:bookmarkEnd w:id="71"/>
+            <w:bookmarkEnd w:id="72"/>
           </w:p>
           <w:p>
             <w:pPr>
@@ -43184,11 +43239,11 @@
             <w:pPr>
               <w:pStyle w:val="Overskrift1"/>
             </w:pPr>
-            <w:bookmarkStart w:id="72" w:name="_Toc491934225"/>
+            <w:bookmarkStart w:id="73" w:name="_Toc491934225"/>
             <w:r>
               <w:t>PRO.3.4</w:t>
             </w:r>
-            <w:bookmarkEnd w:id="72"/>
+            <w:bookmarkEnd w:id="73"/>
           </w:p>
           <w:p>
             <w:pPr>
@@ -43531,8 +43586,8 @@
               </w:rPr>
               <w:t xml:space="preserve">The </w:t>
             </w:r>
-            <w:bookmarkStart w:id="73" w:name="OLE_LINK7"/>
-            <w:bookmarkStart w:id="74" w:name="OLE_LINK8"/>
+            <w:bookmarkStart w:id="74" w:name="OLE_LINK7"/>
+            <w:bookmarkStart w:id="75" w:name="OLE_LINK8"/>
             <w:r>
               <w:rPr>
                 <w:sz w:val="24"/>
@@ -43540,8 +43595,8 @@
               </w:rPr>
               <w:t>name, alcohol part and alcohol amount for all drinks with alcohol</w:t>
             </w:r>
-            <w:bookmarkEnd w:id="73"/>
             <w:bookmarkEnd w:id="74"/>
+            <w:bookmarkEnd w:id="75"/>
             <w:r>
               <w:rPr>
                 <w:sz w:val="24"/>
@@ -43627,8 +43682,8 @@
               </w:rPr>
               <w:t xml:space="preserve">The </w:t>
             </w:r>
-            <w:bookmarkStart w:id="75" w:name="OLE_LINK9"/>
-            <w:bookmarkStart w:id="76" w:name="OLE_LINK10"/>
+            <w:bookmarkStart w:id="76" w:name="OLE_LINK9"/>
+            <w:bookmarkStart w:id="77" w:name="OLE_LINK10"/>
             <w:r>
               <w:rPr>
                 <w:color w:val="FF0000"/>
@@ -43637,8 +43692,8 @@
               </w:rPr>
               <w:t xml:space="preserve">name and alcohol amount of each drink, grouped by alcohol part </w:t>
             </w:r>
-            <w:bookmarkEnd w:id="75"/>
             <w:bookmarkEnd w:id="76"/>
+            <w:bookmarkEnd w:id="77"/>
             <w:r>
               <w:rPr>
                 <w:color w:val="FF0000"/>
@@ -43783,11 +43838,11 @@
             <w:pPr>
               <w:pStyle w:val="Overskrift1"/>
             </w:pPr>
-            <w:bookmarkStart w:id="77" w:name="_Toc491934226"/>
+            <w:bookmarkStart w:id="78" w:name="_Toc491934226"/>
             <w:r>
               <w:t>PRO.3.5</w:t>
             </w:r>
-            <w:bookmarkEnd w:id="77"/>
+            <w:bookmarkEnd w:id="78"/>
           </w:p>
           <w:p>
             <w:pPr>
@@ -44547,11 +44602,11 @@
             <w:pPr>
               <w:pStyle w:val="Overskrift1"/>
             </w:pPr>
-            <w:bookmarkStart w:id="78" w:name="_Toc491934227"/>
+            <w:bookmarkStart w:id="79" w:name="_Toc491934227"/>
             <w:r>
               <w:t>PRO.3.6</w:t>
             </w:r>
-            <w:bookmarkEnd w:id="78"/>
+            <w:bookmarkEnd w:id="79"/>
           </w:p>
           <w:p>
             <w:pPr>
@@ -45333,11 +45388,11 @@
             <w:pPr>
               <w:pStyle w:val="Overskrift1"/>
             </w:pPr>
-            <w:bookmarkStart w:id="79" w:name="_Toc491934228"/>
+            <w:bookmarkStart w:id="80" w:name="_Toc491934228"/>
             <w:r>
               <w:t>PRO.3.7</w:t>
             </w:r>
-            <w:bookmarkEnd w:id="79"/>
+            <w:bookmarkEnd w:id="80"/>
           </w:p>
           <w:p>
             <w:pPr>
@@ -45636,11 +45691,11 @@
             <w:pPr>
               <w:pStyle w:val="Overskrift1"/>
             </w:pPr>
-            <w:bookmarkStart w:id="80" w:name="_Toc491934229"/>
+            <w:bookmarkStart w:id="81" w:name="_Toc491934229"/>
             <w:r>
               <w:t>PRO.3.8</w:t>
             </w:r>
-            <w:bookmarkEnd w:id="80"/>
+            <w:bookmarkEnd w:id="81"/>
           </w:p>
           <w:p>
             <w:pPr>
@@ -46356,11 +46411,11 @@
             <w:pPr>
               <w:pStyle w:val="Overskrift1"/>
             </w:pPr>
-            <w:bookmarkStart w:id="81" w:name="_Toc491934230"/>
+            <w:bookmarkStart w:id="82" w:name="_Toc491934230"/>
             <w:r>
               <w:t>PRO.3.9</w:t>
             </w:r>
-            <w:bookmarkEnd w:id="81"/>
+            <w:bookmarkEnd w:id="82"/>
           </w:p>
           <w:p>
             <w:pPr>
@@ -46887,11 +46942,11 @@
             <w:pPr>
               <w:pStyle w:val="Overskrift1"/>
             </w:pPr>
-            <w:bookmarkStart w:id="82" w:name="_Toc491934231"/>
+            <w:bookmarkStart w:id="83" w:name="_Toc491934231"/>
             <w:r>
               <w:t>PRO.3.10</w:t>
             </w:r>
-            <w:bookmarkEnd w:id="82"/>
+            <w:bookmarkEnd w:id="83"/>
           </w:p>
           <w:p>
             <w:pPr>
@@ -47554,11 +47609,11 @@
             <w:pPr>
               <w:pStyle w:val="Overskrift1"/>
             </w:pPr>
-            <w:bookmarkStart w:id="83" w:name="_Toc491934232"/>
+            <w:bookmarkStart w:id="84" w:name="_Toc491934232"/>
             <w:r>
               <w:t>PRO.3.11</w:t>
             </w:r>
-            <w:bookmarkEnd w:id="83"/>
+            <w:bookmarkEnd w:id="84"/>
           </w:p>
           <w:p>
             <w:pPr>
@@ -48111,11 +48166,11 @@
             <w:pPr>
               <w:pStyle w:val="Overskrift1"/>
             </w:pPr>
-            <w:bookmarkStart w:id="84" w:name="_Toc491934233"/>
+            <w:bookmarkStart w:id="85" w:name="_Toc491934233"/>
             <w:r>
               <w:t>PRO.3.12</w:t>
             </w:r>
-            <w:bookmarkEnd w:id="84"/>
+            <w:bookmarkEnd w:id="85"/>
           </w:p>
           <w:p>
             <w:pPr>
@@ -49671,14 +49726,14 @@
             <w:pPr>
               <w:pStyle w:val="Overskrift1"/>
             </w:pPr>
-            <w:bookmarkStart w:id="85" w:name="_Toc491934234"/>
+            <w:bookmarkStart w:id="86" w:name="_Toc491934234"/>
             <w:r>
               <w:t>DAPE</w:t>
             </w:r>
             <w:r>
               <w:t>.1</w:t>
             </w:r>
-            <w:bookmarkEnd w:id="85"/>
+            <w:bookmarkEnd w:id="86"/>
           </w:p>
           <w:p>
             <w:pPr>
@@ -50590,11 +50645,11 @@
             <w:pPr>
               <w:pStyle w:val="Overskrift1"/>
             </w:pPr>
-            <w:bookmarkStart w:id="86" w:name="_Toc491934235"/>
+            <w:bookmarkStart w:id="87" w:name="_Toc491934235"/>
             <w:r>
               <w:t>DAPE.2</w:t>
             </w:r>
-            <w:bookmarkEnd w:id="86"/>
+            <w:bookmarkEnd w:id="87"/>
           </w:p>
           <w:p>
             <w:pPr>
@@ -51160,8 +51215,8 @@
                 <w:lang w:val="en-US"/>
               </w:rPr>
             </w:pPr>
-            <w:bookmarkStart w:id="87" w:name="OLE_LINK5"/>
-            <w:bookmarkStart w:id="88" w:name="OLE_LINK6"/>
+            <w:bookmarkStart w:id="88" w:name="OLE_LINK5"/>
+            <w:bookmarkStart w:id="89" w:name="OLE_LINK6"/>
             <w:r>
               <w:rPr>
                 <w:rFonts w:ascii="Consolas" w:hAnsi="Consolas" w:cs="Consolas"/>
@@ -51187,8 +51242,8 @@
               <w:t>);</w:t>
             </w:r>
           </w:p>
-          <w:bookmarkEnd w:id="87"/>
           <w:bookmarkEnd w:id="88"/>
+          <w:bookmarkEnd w:id="89"/>
           <w:p>
             <w:pPr>
               <w:ind w:left="720"/>
@@ -51460,8 +51515,6 @@
           <w:lang w:val="en-US"/>
         </w:rPr>
       </w:pPr>
-      <w:bookmarkStart w:id="89" w:name="_GoBack"/>
-      <w:bookmarkEnd w:id="89"/>
     </w:p>
     <w:sectPr>
       <w:pgSz w:w="11906" w:h="16838"/>
@@ -60364,7 +60417,7 @@
 </file>
 
 <file path=customXml/itemProps2.xml><?xml version="1.0" encoding="utf-8"?>
-<ds:datastoreItem xmlns:ds="http://schemas.openxmlformats.org/officeDocument/2006/customXml" ds:itemID="{D13AC036-5D76-4DA2-B889-B9420A5943E8}">
+<ds:datastoreItem xmlns:ds="http://schemas.openxmlformats.org/officeDocument/2006/customXml" ds:itemID="{76E16018-9F13-4948-BFCB-0E65DA1B0EC8}">
   <ds:schemaRefs>
     <ds:schemaRef ds:uri="http://schemas.openxmlformats.org/officeDocument/2006/bibliography"/>
   </ds:schemaRefs>

</xml_diff>

<commit_message>
Minor updates,plus a presentation
Minor updates to both exercises and notes, plus a new presentation on
Pro.1 module
</commit_message>
<xml_diff>
--- a/CSharpProgramming/Exercises/CSharpExercises.docx
+++ b/CSharpProgramming/Exercises/CSharpExercises.docx
@@ -24382,8 +24382,6 @@
                 <w:lang w:val="en-US"/>
               </w:rPr>
             </w:pPr>
-            <w:bookmarkStart w:id="35" w:name="_GoBack"/>
-            <w:bookmarkEnd w:id="35"/>
             <w:r>
               <w:rPr>
                 <w:b/>
@@ -24692,14 +24690,14 @@
             <w:pPr>
               <w:pStyle w:val="Overskrift1"/>
             </w:pPr>
-            <w:bookmarkStart w:id="36" w:name="_Toc491934202"/>
+            <w:bookmarkStart w:id="35" w:name="_Toc491934202"/>
             <w:r>
               <w:t>OOP.2</w:t>
             </w:r>
             <w:r>
               <w:t>.6</w:t>
             </w:r>
-            <w:bookmarkEnd w:id="36"/>
+            <w:bookmarkEnd w:id="35"/>
           </w:p>
           <w:p>
             <w:pPr>
@@ -25475,7 +25473,7 @@
             <w:pPr>
               <w:pStyle w:val="Overskrift1"/>
             </w:pPr>
-            <w:bookmarkStart w:id="37" w:name="_Toc491934203"/>
+            <w:bookmarkStart w:id="36" w:name="_Toc491934203"/>
             <w:r>
               <w:t>GUI</w:t>
             </w:r>
@@ -25488,7 +25486,7 @@
             <w:r>
               <w:t>0</w:t>
             </w:r>
-            <w:bookmarkEnd w:id="37"/>
+            <w:bookmarkEnd w:id="36"/>
           </w:p>
           <w:p>
             <w:pPr>
@@ -26087,14 +26085,14 @@
             <w:pPr>
               <w:pStyle w:val="Overskrift1"/>
             </w:pPr>
-            <w:bookmarkStart w:id="38" w:name="_Toc491934204"/>
+            <w:bookmarkStart w:id="37" w:name="_Toc491934204"/>
             <w:r>
               <w:t>GUI.1</w:t>
             </w:r>
             <w:r>
               <w:t>.1</w:t>
             </w:r>
-            <w:bookmarkEnd w:id="38"/>
+            <w:bookmarkEnd w:id="37"/>
           </w:p>
           <w:p>
             <w:pPr>
@@ -26558,14 +26556,14 @@
             <w:pPr>
               <w:pStyle w:val="Overskrift1"/>
             </w:pPr>
-            <w:bookmarkStart w:id="39" w:name="_Toc491934205"/>
+            <w:bookmarkStart w:id="38" w:name="_Toc491934205"/>
             <w:r>
               <w:t>GUI.1</w:t>
             </w:r>
             <w:r>
               <w:t>.2</w:t>
             </w:r>
-            <w:bookmarkEnd w:id="39"/>
+            <w:bookmarkEnd w:id="38"/>
           </w:p>
           <w:p>
             <w:pPr>
@@ -27269,14 +27267,14 @@
             <w:pPr>
               <w:pStyle w:val="Overskrift1"/>
             </w:pPr>
-            <w:bookmarkStart w:id="40" w:name="_Toc491934206"/>
+            <w:bookmarkStart w:id="39" w:name="_Toc491934206"/>
             <w:r>
               <w:t>GUI.1</w:t>
             </w:r>
             <w:r>
               <w:t>.3</w:t>
             </w:r>
-            <w:bookmarkEnd w:id="40"/>
+            <w:bookmarkEnd w:id="39"/>
           </w:p>
           <w:p>
             <w:pPr>
@@ -27986,14 +27984,14 @@
             <w:pPr>
               <w:pStyle w:val="Overskrift1"/>
             </w:pPr>
-            <w:bookmarkStart w:id="41" w:name="_Toc491934207"/>
+            <w:bookmarkStart w:id="40" w:name="_Toc491934207"/>
             <w:r>
               <w:t>GUI.1</w:t>
             </w:r>
             <w:r>
               <w:t>.4</w:t>
             </w:r>
-            <w:bookmarkEnd w:id="41"/>
+            <w:bookmarkEnd w:id="40"/>
           </w:p>
           <w:p>
             <w:pPr>
@@ -28487,14 +28485,14 @@
             <w:pPr>
               <w:pStyle w:val="Overskrift1"/>
             </w:pPr>
-            <w:bookmarkStart w:id="42" w:name="_Toc491934208"/>
+            <w:bookmarkStart w:id="41" w:name="_Toc491934208"/>
             <w:r>
               <w:t>GUI.1</w:t>
             </w:r>
             <w:r>
               <w:t>.5</w:t>
             </w:r>
-            <w:bookmarkEnd w:id="42"/>
+            <w:bookmarkEnd w:id="41"/>
           </w:p>
           <w:p>
             <w:pPr>
@@ -28997,14 +28995,14 @@
             <w:pPr>
               <w:pStyle w:val="Overskrift1"/>
             </w:pPr>
-            <w:bookmarkStart w:id="43" w:name="_Toc491934209"/>
+            <w:bookmarkStart w:id="42" w:name="_Toc491934209"/>
             <w:r>
               <w:t>GUI.1</w:t>
             </w:r>
             <w:r>
               <w:t>.6</w:t>
             </w:r>
-            <w:bookmarkEnd w:id="43"/>
+            <w:bookmarkEnd w:id="42"/>
           </w:p>
           <w:p>
             <w:pPr>
@@ -30035,14 +30033,14 @@
             <w:pPr>
               <w:pStyle w:val="Overskrift1"/>
             </w:pPr>
-            <w:bookmarkStart w:id="44" w:name="_Toc491934210"/>
+            <w:bookmarkStart w:id="43" w:name="_Toc491934210"/>
             <w:r>
               <w:t>GUI.1</w:t>
             </w:r>
             <w:r>
               <w:t>.7</w:t>
             </w:r>
-            <w:bookmarkEnd w:id="44"/>
+            <w:bookmarkEnd w:id="43"/>
           </w:p>
           <w:p>
             <w:pPr>
@@ -30648,14 +30646,14 @@
             <w:pPr>
               <w:pStyle w:val="Overskrift1"/>
             </w:pPr>
-            <w:bookmarkStart w:id="45" w:name="_Toc491934211"/>
+            <w:bookmarkStart w:id="44" w:name="_Toc491934211"/>
             <w:r>
               <w:t>GUI.1</w:t>
             </w:r>
             <w:r>
               <w:t>.8</w:t>
             </w:r>
-            <w:bookmarkEnd w:id="45"/>
+            <w:bookmarkEnd w:id="44"/>
           </w:p>
           <w:p>
             <w:pPr>
@@ -31188,14 +31186,14 @@
             <w:pPr>
               <w:pStyle w:val="Overskrift1"/>
             </w:pPr>
-            <w:bookmarkStart w:id="46" w:name="_Toc491934212"/>
+            <w:bookmarkStart w:id="45" w:name="_Toc491934212"/>
             <w:r>
               <w:t>GUI.2</w:t>
             </w:r>
             <w:r>
               <w:t>.0</w:t>
             </w:r>
-            <w:bookmarkEnd w:id="46"/>
+            <w:bookmarkEnd w:id="45"/>
           </w:p>
           <w:p>
             <w:pPr>
@@ -31593,8 +31591,8 @@
               </w:rPr>
               <w:t xml:space="preserve"> inherit from </w:t>
             </w:r>
-            <w:bookmarkStart w:id="47" w:name="OLE_LINK3"/>
-            <w:bookmarkStart w:id="48" w:name="OLE_LINK4"/>
+            <w:bookmarkStart w:id="46" w:name="OLE_LINK3"/>
+            <w:bookmarkStart w:id="47" w:name="OLE_LINK4"/>
             <w:r>
               <w:rPr>
                 <w:b/>
@@ -31603,8 +31601,8 @@
               </w:rPr>
               <w:t>INotifyPropertyChanged</w:t>
             </w:r>
+            <w:bookmarkEnd w:id="46"/>
             <w:bookmarkEnd w:id="47"/>
-            <w:bookmarkEnd w:id="48"/>
             <w:r>
               <w:rPr>
                 <w:sz w:val="24"/>
@@ -32260,14 +32258,14 @@
             <w:pPr>
               <w:pStyle w:val="Overskrift1"/>
             </w:pPr>
-            <w:bookmarkStart w:id="49" w:name="_Toc491934213"/>
+            <w:bookmarkStart w:id="48" w:name="_Toc491934213"/>
             <w:r>
               <w:t>GUI.2</w:t>
             </w:r>
             <w:r>
               <w:t>.1</w:t>
             </w:r>
-            <w:bookmarkEnd w:id="49"/>
+            <w:bookmarkEnd w:id="48"/>
           </w:p>
           <w:p>
             <w:pPr>
@@ -32632,10 +32630,10 @@
               </w:rPr>
               <w:t>_</w:t>
             </w:r>
-            <w:bookmarkStart w:id="50" w:name="OLE_LINK69"/>
-            <w:bookmarkStart w:id="51" w:name="OLE_LINK70"/>
-            <w:bookmarkStart w:id="52" w:name="OLE_LINK71"/>
-            <w:bookmarkStart w:id="53" w:name="OLE_LINK78"/>
+            <w:bookmarkStart w:id="49" w:name="OLE_LINK69"/>
+            <w:bookmarkStart w:id="50" w:name="OLE_LINK70"/>
+            <w:bookmarkStart w:id="51" w:name="OLE_LINK71"/>
+            <w:bookmarkStart w:id="52" w:name="OLE_LINK78"/>
             <w:r>
               <w:rPr>
                 <w:b/>
@@ -32667,10 +32665,10 @@
               </w:rPr>
               <w:t xml:space="preserve"> </w:t>
             </w:r>
+            <w:bookmarkEnd w:id="49"/>
             <w:bookmarkEnd w:id="50"/>
             <w:bookmarkEnd w:id="51"/>
             <w:bookmarkEnd w:id="52"/>
-            <w:bookmarkEnd w:id="53"/>
             <w:r>
               <w:rPr>
                 <w:sz w:val="24"/>
@@ -32902,8 +32900,8 @@
               </w:rPr>
               <w:t xml:space="preserve"> </w:t>
             </w:r>
-            <w:bookmarkStart w:id="54" w:name="OLE_LINK79"/>
-            <w:bookmarkStart w:id="55" w:name="OLE_LINK80"/>
+            <w:bookmarkStart w:id="53" w:name="OLE_LINK79"/>
+            <w:bookmarkStart w:id="54" w:name="OLE_LINK80"/>
             <w:r>
               <w:rPr>
                 <w:b/>
@@ -32927,8 +32925,8 @@
               </w:rPr>
               <w:t xml:space="preserve"> </w:t>
             </w:r>
+            <w:bookmarkEnd w:id="53"/>
             <w:bookmarkEnd w:id="54"/>
-            <w:bookmarkEnd w:id="55"/>
             <w:r>
               <w:rPr>
                 <w:sz w:val="24"/>
@@ -33177,8 +33175,8 @@
               </w:rPr>
               <w:t xml:space="preserve"> to </w:t>
             </w:r>
-            <w:bookmarkStart w:id="56" w:name="OLE_LINK81"/>
-            <w:bookmarkStart w:id="57" w:name="OLE_LINK82"/>
+            <w:bookmarkStart w:id="55" w:name="OLE_LINK81"/>
+            <w:bookmarkStart w:id="56" w:name="OLE_LINK82"/>
             <w:r>
               <w:rPr>
                 <w:b/>
@@ -33187,8 +33185,8 @@
               </w:rPr>
               <w:t>StudentItemViewModelCollection</w:t>
             </w:r>
+            <w:bookmarkEnd w:id="55"/>
             <w:bookmarkEnd w:id="56"/>
-            <w:bookmarkEnd w:id="57"/>
             <w:r>
               <w:rPr>
                 <w:sz w:val="24"/>
@@ -33364,14 +33362,14 @@
             <w:pPr>
               <w:pStyle w:val="Overskrift1"/>
             </w:pPr>
-            <w:bookmarkStart w:id="58" w:name="_Toc491934214"/>
+            <w:bookmarkStart w:id="57" w:name="_Toc491934214"/>
             <w:r>
               <w:t>GUI.2</w:t>
             </w:r>
             <w:r>
               <w:t>.2</w:t>
             </w:r>
-            <w:bookmarkEnd w:id="58"/>
+            <w:bookmarkEnd w:id="57"/>
           </w:p>
           <w:p>
             <w:pPr>
@@ -33620,8 +33618,8 @@
               </w:rPr>
               <w:t xml:space="preserve">Add a new property </w:t>
             </w:r>
-            <w:bookmarkStart w:id="59" w:name="OLE_LINK72"/>
-            <w:bookmarkStart w:id="60" w:name="OLE_LINK73"/>
+            <w:bookmarkStart w:id="58" w:name="OLE_LINK72"/>
+            <w:bookmarkStart w:id="59" w:name="OLE_LINK73"/>
             <w:r>
               <w:rPr>
                 <w:b/>
@@ -33637,8 +33635,8 @@
               </w:rPr>
               <w:t xml:space="preserve"> </w:t>
             </w:r>
+            <w:bookmarkEnd w:id="58"/>
             <w:bookmarkEnd w:id="59"/>
-            <w:bookmarkEnd w:id="60"/>
             <w:r>
               <w:rPr>
                 <w:sz w:val="24"/>
@@ -34144,8 +34142,8 @@
               </w:rPr>
               <w:t xml:space="preserve">-part of the </w:t>
             </w:r>
-            <w:bookmarkStart w:id="61" w:name="OLE_LINK83"/>
-            <w:bookmarkStart w:id="62" w:name="OLE_LINK84"/>
+            <w:bookmarkStart w:id="60" w:name="OLE_LINK83"/>
+            <w:bookmarkStart w:id="61" w:name="OLE_LINK84"/>
             <w:r>
               <w:rPr>
                 <w:b/>
@@ -34194,8 +34192,8 @@
               </w:rPr>
               <w:t xml:space="preserve"> </w:t>
             </w:r>
+            <w:bookmarkEnd w:id="60"/>
             <w:bookmarkEnd w:id="61"/>
-            <w:bookmarkEnd w:id="62"/>
             <w:r>
               <w:rPr>
                 <w:sz w:val="24"/>
@@ -34421,14 +34419,14 @@
             <w:pPr>
               <w:pStyle w:val="Overskrift1"/>
             </w:pPr>
-            <w:bookmarkStart w:id="63" w:name="_Toc491934215"/>
+            <w:bookmarkStart w:id="62" w:name="_Toc491934215"/>
             <w:r>
               <w:t>GUI.2</w:t>
             </w:r>
             <w:r>
               <w:t>.3</w:t>
             </w:r>
-            <w:bookmarkEnd w:id="63"/>
+            <w:bookmarkEnd w:id="62"/>
           </w:p>
           <w:p>
             <w:pPr>
@@ -35754,11 +35752,11 @@
             <w:pPr>
               <w:pStyle w:val="Overskrift1"/>
             </w:pPr>
-            <w:bookmarkStart w:id="64" w:name="_Toc491934216"/>
+            <w:bookmarkStart w:id="63" w:name="_Toc491934216"/>
             <w:r>
               <w:t>PARA.1</w:t>
             </w:r>
-            <w:bookmarkEnd w:id="64"/>
+            <w:bookmarkEnd w:id="63"/>
           </w:p>
           <w:p>
             <w:pPr>
@@ -36564,11 +36562,11 @@
             <w:pPr>
               <w:pStyle w:val="Overskrift1"/>
             </w:pPr>
-            <w:bookmarkStart w:id="65" w:name="_Toc491934217"/>
+            <w:bookmarkStart w:id="64" w:name="_Toc491934217"/>
             <w:r>
               <w:t>PARA.2</w:t>
             </w:r>
-            <w:bookmarkEnd w:id="65"/>
+            <w:bookmarkEnd w:id="64"/>
           </w:p>
           <w:p>
             <w:pPr>
@@ -37417,11 +37415,11 @@
             <w:pPr>
               <w:pStyle w:val="Overskrift1"/>
             </w:pPr>
-            <w:bookmarkStart w:id="66" w:name="_Toc491934218"/>
+            <w:bookmarkStart w:id="65" w:name="_Toc491934218"/>
             <w:r>
               <w:t>PARA.3</w:t>
             </w:r>
-            <w:bookmarkEnd w:id="66"/>
+            <w:bookmarkEnd w:id="65"/>
           </w:p>
           <w:p>
             <w:pPr>
@@ -38359,11 +38357,11 @@
             <w:pPr>
               <w:pStyle w:val="Overskrift1"/>
             </w:pPr>
-            <w:bookmarkStart w:id="67" w:name="_Toc491934219"/>
+            <w:bookmarkStart w:id="66" w:name="_Toc491934219"/>
             <w:r>
               <w:t>PARA.4</w:t>
             </w:r>
-            <w:bookmarkEnd w:id="67"/>
+            <w:bookmarkEnd w:id="66"/>
           </w:p>
           <w:p>
             <w:pPr>
@@ -39516,11 +39514,11 @@
             <w:pPr>
               <w:pStyle w:val="Overskrift1"/>
             </w:pPr>
-            <w:bookmarkStart w:id="68" w:name="_Toc491934220"/>
+            <w:bookmarkStart w:id="67" w:name="_Toc491934220"/>
             <w:r>
               <w:t>PARA.5</w:t>
             </w:r>
-            <w:bookmarkEnd w:id="68"/>
+            <w:bookmarkEnd w:id="67"/>
           </w:p>
           <w:p>
             <w:pPr>
@@ -40264,11 +40262,11 @@
             <w:pPr>
               <w:pStyle w:val="Overskrift1"/>
             </w:pPr>
-            <w:bookmarkStart w:id="69" w:name="_Toc491934221"/>
+            <w:bookmarkStart w:id="68" w:name="_Toc491934221"/>
             <w:r>
               <w:t>PARA.6</w:t>
             </w:r>
-            <w:bookmarkEnd w:id="69"/>
+            <w:bookmarkEnd w:id="68"/>
           </w:p>
           <w:p>
             <w:pPr>
@@ -41231,11 +41229,11 @@
             <w:pPr>
               <w:pStyle w:val="Overskrift1"/>
             </w:pPr>
-            <w:bookmarkStart w:id="70" w:name="_Toc491934222"/>
+            <w:bookmarkStart w:id="69" w:name="_Toc491934222"/>
             <w:r>
               <w:t>PRO.3.1</w:t>
             </w:r>
-            <w:bookmarkEnd w:id="70"/>
+            <w:bookmarkEnd w:id="69"/>
           </w:p>
           <w:p>
             <w:pPr>
@@ -41790,11 +41788,11 @@
             <w:pPr>
               <w:pStyle w:val="Overskrift1"/>
             </w:pPr>
-            <w:bookmarkStart w:id="71" w:name="_Toc491934223"/>
+            <w:bookmarkStart w:id="70" w:name="_Toc491934223"/>
             <w:r>
               <w:t>PRO.3.2</w:t>
             </w:r>
-            <w:bookmarkEnd w:id="71"/>
+            <w:bookmarkEnd w:id="70"/>
           </w:p>
           <w:p>
             <w:pPr>
@@ -42435,11 +42433,11 @@
             <w:pPr>
               <w:pStyle w:val="Overskrift1"/>
             </w:pPr>
-            <w:bookmarkStart w:id="72" w:name="_Toc491934224"/>
+            <w:bookmarkStart w:id="71" w:name="_Toc491934224"/>
             <w:r>
               <w:t>PRO.3.3</w:t>
             </w:r>
-            <w:bookmarkEnd w:id="72"/>
+            <w:bookmarkEnd w:id="71"/>
           </w:p>
           <w:p>
             <w:pPr>
@@ -43251,11 +43249,11 @@
             <w:pPr>
               <w:pStyle w:val="Overskrift1"/>
             </w:pPr>
-            <w:bookmarkStart w:id="73" w:name="_Toc491934225"/>
+            <w:bookmarkStart w:id="72" w:name="_Toc491934225"/>
             <w:r>
               <w:t>PRO.3.4</w:t>
             </w:r>
-            <w:bookmarkEnd w:id="73"/>
+            <w:bookmarkEnd w:id="72"/>
           </w:p>
           <w:p>
             <w:pPr>
@@ -43598,8 +43596,8 @@
               </w:rPr>
               <w:t xml:space="preserve">The </w:t>
             </w:r>
-            <w:bookmarkStart w:id="74" w:name="OLE_LINK7"/>
-            <w:bookmarkStart w:id="75" w:name="OLE_LINK8"/>
+            <w:bookmarkStart w:id="73" w:name="OLE_LINK7"/>
+            <w:bookmarkStart w:id="74" w:name="OLE_LINK8"/>
             <w:r>
               <w:rPr>
                 <w:sz w:val="24"/>
@@ -43607,8 +43605,8 @@
               </w:rPr>
               <w:t>name, alcohol part and alcohol amount for all drinks with alcohol</w:t>
             </w:r>
+            <w:bookmarkEnd w:id="73"/>
             <w:bookmarkEnd w:id="74"/>
-            <w:bookmarkEnd w:id="75"/>
             <w:r>
               <w:rPr>
                 <w:sz w:val="24"/>
@@ -43694,8 +43692,8 @@
               </w:rPr>
               <w:t xml:space="preserve">The </w:t>
             </w:r>
-            <w:bookmarkStart w:id="76" w:name="OLE_LINK9"/>
-            <w:bookmarkStart w:id="77" w:name="OLE_LINK10"/>
+            <w:bookmarkStart w:id="75" w:name="OLE_LINK9"/>
+            <w:bookmarkStart w:id="76" w:name="OLE_LINK10"/>
             <w:r>
               <w:rPr>
                 <w:color w:val="FF0000"/>
@@ -43704,8 +43702,8 @@
               </w:rPr>
               <w:t xml:space="preserve">name and alcohol amount of each drink, grouped by alcohol part </w:t>
             </w:r>
+            <w:bookmarkEnd w:id="75"/>
             <w:bookmarkEnd w:id="76"/>
-            <w:bookmarkEnd w:id="77"/>
             <w:r>
               <w:rPr>
                 <w:color w:val="FF0000"/>
@@ -43850,11 +43848,11 @@
             <w:pPr>
               <w:pStyle w:val="Overskrift1"/>
             </w:pPr>
-            <w:bookmarkStart w:id="78" w:name="_Toc491934226"/>
+            <w:bookmarkStart w:id="77" w:name="_Toc491934226"/>
             <w:r>
               <w:t>PRO.3.5</w:t>
             </w:r>
-            <w:bookmarkEnd w:id="78"/>
+            <w:bookmarkEnd w:id="77"/>
           </w:p>
           <w:p>
             <w:pPr>
@@ -44614,11 +44612,11 @@
             <w:pPr>
               <w:pStyle w:val="Overskrift1"/>
             </w:pPr>
-            <w:bookmarkStart w:id="79" w:name="_Toc491934227"/>
+            <w:bookmarkStart w:id="78" w:name="_Toc491934227"/>
             <w:r>
               <w:t>PRO.3.6</w:t>
             </w:r>
-            <w:bookmarkEnd w:id="79"/>
+            <w:bookmarkEnd w:id="78"/>
           </w:p>
           <w:p>
             <w:pPr>
@@ -45003,6 +45001,24 @@
                 <w:lang w:val="en-US"/>
               </w:rPr>
               <w:t>inside</w:t>
+            </w:r>
+            <w:r>
+              <w:rPr>
+                <w:b/>
+                <w:sz w:val="24"/>
+                <w:lang w:val="en-US"/>
+              </w:rPr>
+              <w:softHyphen/>
+              <w:t>Unit</w:t>
+            </w:r>
+            <w:r>
+              <w:rPr>
+                <w:b/>
+                <w:sz w:val="24"/>
+                <w:lang w:val="en-US"/>
+              </w:rPr>
+              <w:softHyphen/>
+              <w:t>Circle</w:t>
             </w:r>
             <w:r>
               <w:rPr>
@@ -45400,11 +45416,11 @@
             <w:pPr>
               <w:pStyle w:val="Overskrift1"/>
             </w:pPr>
-            <w:bookmarkStart w:id="80" w:name="_Toc491934228"/>
+            <w:bookmarkStart w:id="79" w:name="_Toc491934228"/>
             <w:r>
               <w:t>PRO.3.7</w:t>
             </w:r>
-            <w:bookmarkEnd w:id="80"/>
+            <w:bookmarkEnd w:id="79"/>
           </w:p>
           <w:p>
             <w:pPr>
@@ -45703,11 +45719,11 @@
             <w:pPr>
               <w:pStyle w:val="Overskrift1"/>
             </w:pPr>
-            <w:bookmarkStart w:id="81" w:name="_Toc491934229"/>
+            <w:bookmarkStart w:id="80" w:name="_Toc491934229"/>
             <w:r>
               <w:t>PRO.3.8</w:t>
             </w:r>
-            <w:bookmarkEnd w:id="81"/>
+            <w:bookmarkEnd w:id="80"/>
           </w:p>
           <w:p>
             <w:pPr>
@@ -45872,11 +45888,13 @@
           <w:p>
             <w:pPr>
               <w:rPr>
-                <w:lang w:val="en-US"/>
-              </w:rPr>
-            </w:pPr>
-            <w:r>
-              <w:rPr>
+                <w:sz w:val="24"/>
+                <w:lang w:val="en-US"/>
+              </w:rPr>
+            </w:pPr>
+            <w:r>
+              <w:rPr>
+                <w:sz w:val="24"/>
                 <w:lang w:val="en-US"/>
               </w:rPr>
               <w:t xml:space="preserve">In PRO.3.6, we saw a an algorithm for calculating an approximate value of </w:t>
@@ -45884,18 +45902,21 @@
             <w:r>
               <w:rPr>
                 <w:rFonts w:cs="Calibri"/>
+                <w:sz w:val="24"/>
                 <w:lang w:val="en-US"/>
               </w:rPr>
               <w:t>π</w:t>
             </w:r>
             <w:r>
               <w:rPr>
+                <w:sz w:val="24"/>
                 <w:lang w:val="en-US"/>
               </w:rPr>
               <w:t xml:space="preserve">. The algorithm is fairly easy to speed up using tasks, but it still has to run to completion, before a value is available. It could be useful to – at </w:t>
             </w:r>
             <w:r>
               <w:rPr>
+                <w:sz w:val="24"/>
                 <w:u w:val="single"/>
                 <w:lang w:val="en-US"/>
               </w:rPr>
@@ -45903,6 +45924,7 @@
             </w:r>
             <w:r>
               <w:rPr>
+                <w:sz w:val="24"/>
                 <w:lang w:val="en-US"/>
               </w:rPr>
               <w:t xml:space="preserve"> time during the calculation – be able to:</w:t>
@@ -45915,11 +45937,13 @@
                 <w:numId w:val="83"/>
               </w:numPr>
               <w:rPr>
-                <w:lang w:val="en-US"/>
-              </w:rPr>
-            </w:pPr>
-            <w:r>
-              <w:rPr>
+                <w:sz w:val="24"/>
+                <w:lang w:val="en-US"/>
+              </w:rPr>
+            </w:pPr>
+            <w:r>
+              <w:rPr>
+                <w:sz w:val="24"/>
                 <w:lang w:val="en-US"/>
               </w:rPr>
               <w:t xml:space="preserve">See how good the currently calculated value of </w:t>
@@ -45927,12 +45951,14 @@
             <w:r>
               <w:rPr>
                 <w:rFonts w:cs="Calibri"/>
+                <w:sz w:val="24"/>
                 <w:lang w:val="en-US"/>
               </w:rPr>
               <w:t>π</w:t>
             </w:r>
             <w:r>
               <w:rPr>
+                <w:sz w:val="24"/>
                 <w:lang w:val="en-US"/>
               </w:rPr>
               <w:t xml:space="preserve"> is.</w:t>
@@ -45945,11 +45971,13 @@
                 <w:numId w:val="83"/>
               </w:numPr>
               <w:rPr>
-                <w:lang w:val="en-US"/>
-              </w:rPr>
-            </w:pPr>
-            <w:r>
-              <w:rPr>
+                <w:sz w:val="24"/>
+                <w:lang w:val="en-US"/>
+              </w:rPr>
+            </w:pPr>
+            <w:r>
+              <w:rPr>
+                <w:sz w:val="24"/>
                 <w:lang w:val="en-US"/>
               </w:rPr>
               <w:t>Stop the calculation, and use to current value as the final result.</w:t>
@@ -45958,18 +45986,21 @@
           <w:p>
             <w:pPr>
               <w:rPr>
-                <w:lang w:val="en-US"/>
-              </w:rPr>
-            </w:pPr>
-          </w:p>
-          <w:p>
-            <w:pPr>
-              <w:rPr>
-                <w:lang w:val="en-US"/>
-              </w:rPr>
-            </w:pPr>
-            <w:r>
-              <w:rPr>
+                <w:sz w:val="24"/>
+                <w:lang w:val="en-US"/>
+              </w:rPr>
+            </w:pPr>
+          </w:p>
+          <w:p>
+            <w:pPr>
+              <w:rPr>
+                <w:sz w:val="24"/>
+                <w:lang w:val="en-US"/>
+              </w:rPr>
+            </w:pPr>
+            <w:r>
+              <w:rPr>
+                <w:sz w:val="24"/>
                 <w:lang w:val="en-US"/>
               </w:rPr>
               <w:t>The project contains two approaches to solving this.</w:t>
@@ -45982,17 +46013,20 @@
                 <w:numId w:val="84"/>
               </w:numPr>
               <w:rPr>
-                <w:lang w:val="en-US"/>
-              </w:rPr>
-            </w:pPr>
-            <w:r>
-              <w:rPr>
+                <w:sz w:val="24"/>
+                <w:lang w:val="en-US"/>
+              </w:rPr>
+            </w:pPr>
+            <w:r>
+              <w:rPr>
+                <w:sz w:val="24"/>
                 <w:lang w:val="en-US"/>
               </w:rPr>
               <w:t xml:space="preserve">A </w:t>
             </w:r>
             <w:r>
               <w:rPr>
+                <w:sz w:val="24"/>
                 <w:u w:val="single"/>
                 <w:lang w:val="en-US"/>
               </w:rPr>
@@ -46000,12 +46034,14 @@
             </w:r>
             <w:r>
               <w:rPr>
+                <w:sz w:val="24"/>
                 <w:lang w:val="en-US"/>
               </w:rPr>
               <w:t xml:space="preserve"> approach (I,e, no use of tasks or async/await), where the user can request that small “slices” of the calculation are done. A calculation slice can </w:t>
             </w:r>
             <w:r>
               <w:rPr>
+                <w:sz w:val="24"/>
                 <w:u w:val="single"/>
                 <w:lang w:val="en-US"/>
               </w:rPr>
@@ -46013,6 +46049,7 @@
             </w:r>
             <w:r>
               <w:rPr>
+                <w:sz w:val="24"/>
                 <w:lang w:val="en-US"/>
               </w:rPr>
               <w:t xml:space="preserve"> be interrupted. After each slice, the user can choose to accept the calculated value, or perform additional slices.</w:t>
@@ -46025,17 +46062,20 @@
                 <w:numId w:val="84"/>
               </w:numPr>
               <w:rPr>
-                <w:lang w:val="en-US"/>
-              </w:rPr>
-            </w:pPr>
-            <w:r>
-              <w:rPr>
+                <w:sz w:val="24"/>
+                <w:lang w:val="en-US"/>
+              </w:rPr>
+            </w:pPr>
+            <w:r>
+              <w:rPr>
+                <w:sz w:val="24"/>
                 <w:lang w:val="en-US"/>
               </w:rPr>
               <w:t xml:space="preserve">An </w:t>
             </w:r>
             <w:r>
               <w:rPr>
+                <w:sz w:val="24"/>
                 <w:u w:val="single"/>
                 <w:lang w:val="en-US"/>
               </w:rPr>
@@ -46043,6 +46083,7 @@
             </w:r>
             <w:r>
               <w:rPr>
+                <w:sz w:val="24"/>
                 <w:lang w:val="en-US"/>
               </w:rPr>
               <w:t xml:space="preserve"> approach, where the main calculation loop is wrapped into a task, which is awaited. This makes it possible to interrupt the calculation at any time.</w:t>
@@ -46242,7 +46283,23 @@
                 <w:sz w:val="24"/>
                 <w:lang w:val="en-US"/>
               </w:rPr>
-              <w:t>PiCalcUI</w:t>
+              <w:t>PiCalc</w:t>
+            </w:r>
+            <w:r>
+              <w:rPr>
+                <w:b/>
+                <w:sz w:val="24"/>
+                <w:lang w:val="en-US"/>
+              </w:rPr>
+              <w:softHyphen/>
+            </w:r>
+            <w:r>
+              <w:rPr>
+                <w:b/>
+                <w:sz w:val="24"/>
+                <w:lang w:val="en-US"/>
+              </w:rPr>
+              <w:t>UI</w:t>
             </w:r>
             <w:r>
               <w:rPr>
@@ -46279,7 +46336,21 @@
                 <w:sz w:val="24"/>
                 <w:lang w:val="en-US"/>
               </w:rPr>
-              <w:t>, with the number of iterations specified by the user.</w:t>
+              <w:t>, with the number of itera</w:t>
+            </w:r>
+            <w:r>
+              <w:rPr>
+                <w:sz w:val="24"/>
+                <w:lang w:val="en-US"/>
+              </w:rPr>
+              <w:softHyphen/>
+            </w:r>
+            <w:r>
+              <w:rPr>
+                <w:sz w:val="24"/>
+                <w:lang w:val="en-US"/>
+              </w:rPr>
+              <w:t>tions specified by the user.</w:t>
             </w:r>
           </w:p>
           <w:p>
@@ -46336,6 +46407,319 @@
                 <w:lang w:val="en-US"/>
               </w:rPr>
               <w:t>) number of iterations. Can you interact with the application during the calculation?</w:t>
+            </w:r>
+          </w:p>
+          <w:p>
+            <w:pPr>
+              <w:numPr>
+                <w:ilvl w:val="0"/>
+                <w:numId w:val="85"/>
+              </w:numPr>
+              <w:rPr>
+                <w:sz w:val="24"/>
+                <w:lang w:val="en-US"/>
+              </w:rPr>
+            </w:pPr>
+            <w:r>
+              <w:rPr>
+                <w:sz w:val="24"/>
+                <w:lang w:val="en-US"/>
+              </w:rPr>
+              <w:t>Now study</w:t>
+            </w:r>
+            <w:r>
+              <w:rPr>
+                <w:sz w:val="24"/>
+                <w:lang w:val="en-US"/>
+              </w:rPr>
+              <w:t xml:space="preserve"> </w:t>
+            </w:r>
+            <w:r>
+              <w:rPr>
+                <w:sz w:val="24"/>
+                <w:lang w:val="en-US"/>
+              </w:rPr>
+              <w:t xml:space="preserve">the methods </w:t>
+            </w:r>
+            <w:r>
+              <w:rPr>
+                <w:b/>
+                <w:sz w:val="24"/>
+                <w:lang w:val="en-US"/>
+              </w:rPr>
+              <w:t>RunPiCalculation</w:t>
+            </w:r>
+            <w:r>
+              <w:rPr>
+                <w:b/>
+                <w:sz w:val="24"/>
+                <w:lang w:val="en-US"/>
+              </w:rPr>
+              <w:t>Async</w:t>
+            </w:r>
+            <w:r>
+              <w:rPr>
+                <w:sz w:val="24"/>
+                <w:lang w:val="en-US"/>
+              </w:rPr>
+              <w:t xml:space="preserve"> and </w:t>
+            </w:r>
+            <w:r>
+              <w:rPr>
+                <w:b/>
+                <w:sz w:val="24"/>
+                <w:lang w:val="en-US"/>
+              </w:rPr>
+              <w:t>MainUILoop</w:t>
+            </w:r>
+            <w:r>
+              <w:rPr>
+                <w:b/>
+                <w:sz w:val="24"/>
+                <w:lang w:val="en-US"/>
+              </w:rPr>
+              <w:t>ForAsync</w:t>
+            </w:r>
+            <w:r>
+              <w:rPr>
+                <w:sz w:val="24"/>
+                <w:lang w:val="en-US"/>
+              </w:rPr>
+              <w:t xml:space="preserve"> in the class </w:t>
+            </w:r>
+            <w:r>
+              <w:rPr>
+                <w:b/>
+                <w:sz w:val="24"/>
+                <w:lang w:val="en-US"/>
+              </w:rPr>
+              <w:t>PiCalc</w:t>
+            </w:r>
+            <w:r>
+              <w:rPr>
+                <w:b/>
+                <w:sz w:val="24"/>
+                <w:lang w:val="en-US"/>
+              </w:rPr>
+              <w:softHyphen/>
+            </w:r>
+            <w:r>
+              <w:rPr>
+                <w:b/>
+                <w:sz w:val="24"/>
+                <w:lang w:val="en-US"/>
+              </w:rPr>
+              <w:t>UI</w:t>
+            </w:r>
+            <w:r>
+              <w:rPr>
+                <w:sz w:val="24"/>
+                <w:lang w:val="en-US"/>
+              </w:rPr>
+              <w:t xml:space="preserve">. They manage the user interaction for the </w:t>
+            </w:r>
+            <w:r>
+              <w:rPr>
+                <w:sz w:val="24"/>
+                <w:lang w:val="en-US"/>
+              </w:rPr>
+              <w:t>a</w:t>
+            </w:r>
+            <w:r>
+              <w:rPr>
+                <w:sz w:val="24"/>
+                <w:lang w:val="en-US"/>
+              </w:rPr>
+              <w:t>synchron</w:t>
+            </w:r>
+            <w:r>
+              <w:rPr>
+                <w:sz w:val="24"/>
+                <w:lang w:val="en-US"/>
+              </w:rPr>
+              <w:softHyphen/>
+            </w:r>
+            <w:r>
+              <w:rPr>
+                <w:sz w:val="24"/>
+                <w:lang w:val="en-US"/>
+              </w:rPr>
+              <w:t xml:space="preserve">ous approach. </w:t>
+            </w:r>
+            <w:r>
+              <w:rPr>
+                <w:sz w:val="24"/>
+                <w:lang w:val="en-US"/>
+              </w:rPr>
+              <w:t>In particular, n</w:t>
+            </w:r>
+            <w:r>
+              <w:rPr>
+                <w:sz w:val="24"/>
+                <w:lang w:val="en-US"/>
+              </w:rPr>
+              <w:t xml:space="preserve">ote how the </w:t>
+            </w:r>
+            <w:r>
+              <w:rPr>
+                <w:b/>
+                <w:sz w:val="24"/>
+                <w:lang w:val="en-US"/>
+              </w:rPr>
+              <w:t>RunPiCalculation</w:t>
+            </w:r>
+            <w:r>
+              <w:rPr>
+                <w:b/>
+                <w:sz w:val="24"/>
+                <w:lang w:val="en-US"/>
+              </w:rPr>
+              <w:t>Async</w:t>
+            </w:r>
+            <w:r>
+              <w:rPr>
+                <w:sz w:val="24"/>
+                <w:lang w:val="en-US"/>
+              </w:rPr>
+              <w:t xml:space="preserve"> method calls </w:t>
+            </w:r>
+            <w:r>
+              <w:rPr>
+                <w:b/>
+                <w:sz w:val="24"/>
+                <w:lang w:val="en-US"/>
+              </w:rPr>
+              <w:t>Calculate</w:t>
+            </w:r>
+            <w:r>
+              <w:rPr>
+                <w:b/>
+                <w:sz w:val="24"/>
+                <w:lang w:val="en-US"/>
+              </w:rPr>
+              <w:t>Async</w:t>
+            </w:r>
+            <w:r>
+              <w:rPr>
+                <w:sz w:val="24"/>
+                <w:lang w:val="en-US"/>
+              </w:rPr>
+              <w:t>.</w:t>
+            </w:r>
+            <w:r>
+              <w:rPr>
+                <w:sz w:val="24"/>
+                <w:lang w:val="en-US"/>
+              </w:rPr>
+              <w:t xml:space="preserve"> That call returns a </w:t>
+            </w:r>
+            <w:r>
+              <w:rPr>
+                <w:b/>
+                <w:sz w:val="24"/>
+                <w:lang w:val="en-US"/>
+              </w:rPr>
+              <w:t>Task&lt;double&gt;</w:t>
+            </w:r>
+            <w:r>
+              <w:rPr>
+                <w:sz w:val="24"/>
+                <w:lang w:val="en-US"/>
+              </w:rPr>
+              <w:t xml:space="preserve"> object; where is that object awaited? What happens just </w:t>
+            </w:r>
+            <w:r>
+              <w:rPr>
+                <w:sz w:val="24"/>
+                <w:u w:val="single"/>
+                <w:lang w:val="en-US"/>
+              </w:rPr>
+              <w:t>before</w:t>
+            </w:r>
+            <w:r>
+              <w:rPr>
+                <w:sz w:val="24"/>
+                <w:lang w:val="en-US"/>
+              </w:rPr>
+              <w:t xml:space="preserve"> that object is awaited?</w:t>
+            </w:r>
+          </w:p>
+          <w:p>
+            <w:pPr>
+              <w:numPr>
+                <w:ilvl w:val="0"/>
+                <w:numId w:val="85"/>
+              </w:numPr>
+              <w:rPr>
+                <w:sz w:val="24"/>
+                <w:lang w:val="en-US"/>
+              </w:rPr>
+            </w:pPr>
+            <w:r>
+              <w:rPr>
+                <w:sz w:val="24"/>
+                <w:lang w:val="en-US"/>
+              </w:rPr>
+              <w:t xml:space="preserve">Try to run the application, using </w:t>
+            </w:r>
+            <w:r>
+              <w:rPr>
+                <w:b/>
+                <w:sz w:val="24"/>
+                <w:lang w:val="en-US"/>
+              </w:rPr>
+              <w:t>RunPiCalculation</w:t>
+            </w:r>
+            <w:r>
+              <w:rPr>
+                <w:b/>
+                <w:sz w:val="24"/>
+                <w:lang w:val="en-US"/>
+              </w:rPr>
+              <w:t>Async</w:t>
+            </w:r>
+            <w:r>
+              <w:rPr>
+                <w:sz w:val="24"/>
+                <w:lang w:val="en-US"/>
+              </w:rPr>
+              <w:t xml:space="preserve"> </w:t>
+            </w:r>
+            <w:r>
+              <w:rPr>
+                <w:sz w:val="24"/>
+                <w:lang w:val="en-US"/>
+              </w:rPr>
+              <w:t xml:space="preserve">in </w:t>
+            </w:r>
+            <w:r>
+              <w:rPr>
+                <w:b/>
+                <w:sz w:val="24"/>
+                <w:lang w:val="en-US"/>
+              </w:rPr>
+              <w:t>Program.cs</w:t>
+            </w:r>
+            <w:r>
+              <w:rPr>
+                <w:sz w:val="24"/>
+                <w:lang w:val="en-US"/>
+              </w:rPr>
+              <w:t xml:space="preserve"> instead. How has the interaction changed</w:t>
+            </w:r>
+            <w:r>
+              <w:rPr>
+                <w:sz w:val="24"/>
+                <w:lang w:val="en-US"/>
+              </w:rPr>
+              <w:t>, compared to step 4</w:t>
+            </w:r>
+            <w:r>
+              <w:rPr>
+                <w:sz w:val="24"/>
+                <w:lang w:val="en-US"/>
+              </w:rPr>
+              <w:t>? Can you now interact with the application while the calculation is ongoing?</w:t>
             </w:r>
           </w:p>
           <w:p>
@@ -46423,11 +46807,11 @@
             <w:pPr>
               <w:pStyle w:val="Overskrift1"/>
             </w:pPr>
-            <w:bookmarkStart w:id="82" w:name="_Toc491934230"/>
+            <w:bookmarkStart w:id="81" w:name="_Toc491934230"/>
             <w:r>
               <w:t>PRO.3.9</w:t>
             </w:r>
-            <w:bookmarkEnd w:id="82"/>
+            <w:bookmarkEnd w:id="81"/>
           </w:p>
           <w:p>
             <w:pPr>
@@ -46586,7 +46970,19 @@
               <w:rPr>
                 <w:lang w:val="en-US"/>
               </w:rPr>
-              <w:t xml:space="preserve"> scenario. A “producer” produces objects and insert them into a data structure, while a “consumer” consumes objects by removing them from the same data structure. The production and consumption should be executed in parallel</w:t>
+              <w:t xml:space="preserve"> scenario. A “producer” produces objects and insert</w:t>
+            </w:r>
+            <w:r>
+              <w:rPr>
+                <w:lang w:val="en-US"/>
+              </w:rPr>
+              <w:t>s</w:t>
+            </w:r>
+            <w:r>
+              <w:rPr>
+                <w:lang w:val="en-US"/>
+              </w:rPr>
+              <w:t xml:space="preserve"> them into a data structure, while a “consumer” consumes objects by removing them from the same data structure. The production and consumption should be executed in parallel</w:t>
             </w:r>
           </w:p>
           <w:p>
@@ -46679,7 +47075,21 @@
                 <w:sz w:val="24"/>
                 <w:lang w:val="en-US"/>
               </w:rPr>
-              <w:t>Try to run the application as-is. You will see that the reporting looks strange (sort of jumps a bit on the screen). Why do you suppose this happens? Try to fix the problem (Hint: Maybe only one thread should try to print on the screen</w:t>
+              <w:t xml:space="preserve">Try to run the application as-is. You will see that the reporting looks strange (sort of jumps </w:t>
+            </w:r>
+            <w:r>
+              <w:rPr>
+                <w:sz w:val="24"/>
+                <w:lang w:val="en-US"/>
+              </w:rPr>
+              <w:t xml:space="preserve">up and down </w:t>
+            </w:r>
+            <w:r>
+              <w:rPr>
+                <w:sz w:val="24"/>
+                <w:lang w:val="en-US"/>
+              </w:rPr>
+              <w:t>a bit on the screen). Why do you suppose this happens? Try to fix the problem (Hint: Maybe only one thread should try to print on the screen</w:t>
             </w:r>
             <w:r>
               <w:rPr>
@@ -46784,7 +47194,29 @@
                 <w:sz w:val="24"/>
                 <w:lang w:val="en-US"/>
               </w:rPr>
-              <w:t xml:space="preserve"> constructor to 1000, 500, 1000, 3, 2. Re-run the app. Do you see any bad balances now? Try to run the app a few times. </w:t>
+              <w:t xml:space="preserve"> constructor to </w:t>
+            </w:r>
+            <w:bookmarkStart w:id="82" w:name="OLE_LINK11"/>
+            <w:bookmarkStart w:id="83" w:name="OLE_LINK12"/>
+            <w:bookmarkStart w:id="84" w:name="OLE_LINK13"/>
+            <w:bookmarkStart w:id="85" w:name="_GoBack"/>
+            <w:r>
+              <w:rPr>
+                <w:sz w:val="24"/>
+                <w:lang w:val="en-US"/>
+              </w:rPr>
+              <w:t>1000, 500, 1000, 3, 2</w:t>
+            </w:r>
+            <w:bookmarkEnd w:id="82"/>
+            <w:bookmarkEnd w:id="83"/>
+            <w:bookmarkEnd w:id="84"/>
+            <w:bookmarkEnd w:id="85"/>
+            <w:r>
+              <w:rPr>
+                <w:sz w:val="24"/>
+                <w:lang w:val="en-US"/>
+              </w:rPr>
+              <w:t xml:space="preserve">. Re-run the app. Do you see any bad balances now? Try to run the app a few times. </w:t>
             </w:r>
             <w:r>
               <w:rPr>
@@ -46954,11 +47386,11 @@
             <w:pPr>
               <w:pStyle w:val="Overskrift1"/>
             </w:pPr>
-            <w:bookmarkStart w:id="83" w:name="_Toc491934231"/>
+            <w:bookmarkStart w:id="86" w:name="_Toc491934231"/>
             <w:r>
               <w:t>PRO.3.10</w:t>
             </w:r>
-            <w:bookmarkEnd w:id="83"/>
+            <w:bookmarkEnd w:id="86"/>
           </w:p>
           <w:p>
             <w:pPr>
@@ -47621,11 +48053,11 @@
             <w:pPr>
               <w:pStyle w:val="Overskrift1"/>
             </w:pPr>
-            <w:bookmarkStart w:id="84" w:name="_Toc491934232"/>
+            <w:bookmarkStart w:id="87" w:name="_Toc491934232"/>
             <w:r>
               <w:t>PRO.3.11</w:t>
             </w:r>
-            <w:bookmarkEnd w:id="84"/>
+            <w:bookmarkEnd w:id="87"/>
           </w:p>
           <w:p>
             <w:pPr>
@@ -48178,11 +48610,11 @@
             <w:pPr>
               <w:pStyle w:val="Overskrift1"/>
             </w:pPr>
-            <w:bookmarkStart w:id="85" w:name="_Toc491934233"/>
+            <w:bookmarkStart w:id="88" w:name="_Toc491934233"/>
             <w:r>
               <w:t>PRO.3.12</w:t>
             </w:r>
-            <w:bookmarkEnd w:id="85"/>
+            <w:bookmarkEnd w:id="88"/>
           </w:p>
           <w:p>
             <w:pPr>
@@ -49738,14 +50170,14 @@
             <w:pPr>
               <w:pStyle w:val="Overskrift1"/>
             </w:pPr>
-            <w:bookmarkStart w:id="86" w:name="_Toc491934234"/>
+            <w:bookmarkStart w:id="89" w:name="_Toc491934234"/>
             <w:r>
               <w:t>DAPE</w:t>
             </w:r>
             <w:r>
               <w:t>.1</w:t>
             </w:r>
-            <w:bookmarkEnd w:id="86"/>
+            <w:bookmarkEnd w:id="89"/>
           </w:p>
           <w:p>
             <w:pPr>
@@ -50657,11 +51089,11 @@
             <w:pPr>
               <w:pStyle w:val="Overskrift1"/>
             </w:pPr>
-            <w:bookmarkStart w:id="87" w:name="_Toc491934235"/>
+            <w:bookmarkStart w:id="90" w:name="_Toc491934235"/>
             <w:r>
               <w:t>DAPE.2</w:t>
             </w:r>
-            <w:bookmarkEnd w:id="87"/>
+            <w:bookmarkEnd w:id="90"/>
           </w:p>
           <w:p>
             <w:pPr>
@@ -51227,8 +51659,8 @@
                 <w:lang w:val="en-US"/>
               </w:rPr>
             </w:pPr>
-            <w:bookmarkStart w:id="88" w:name="OLE_LINK5"/>
-            <w:bookmarkStart w:id="89" w:name="OLE_LINK6"/>
+            <w:bookmarkStart w:id="91" w:name="OLE_LINK5"/>
+            <w:bookmarkStart w:id="92" w:name="OLE_LINK6"/>
             <w:r>
               <w:rPr>
                 <w:rFonts w:ascii="Consolas" w:hAnsi="Consolas" w:cs="Consolas"/>
@@ -51254,8 +51686,8 @@
               <w:t>);</w:t>
             </w:r>
           </w:p>
-          <w:bookmarkEnd w:id="88"/>
-          <w:bookmarkEnd w:id="89"/>
+          <w:bookmarkEnd w:id="91"/>
+          <w:bookmarkEnd w:id="92"/>
           <w:p>
             <w:pPr>
               <w:ind w:left="720"/>
@@ -60429,7 +60861,7 @@
 </file>
 
 <file path=customXml/itemProps2.xml><?xml version="1.0" encoding="utf-8"?>
-<ds:datastoreItem xmlns:ds="http://schemas.openxmlformats.org/officeDocument/2006/customXml" ds:itemID="{4E5B27B5-E4F8-41E8-A84C-7CD19AC44889}">
+<ds:datastoreItem xmlns:ds="http://schemas.openxmlformats.org/officeDocument/2006/customXml" ds:itemID="{EA40AC15-7506-481D-BEB6-8499BAAD19F4}">
   <ds:schemaRefs>
     <ds:schemaRef ds:uri="http://schemas.openxmlformats.org/officeDocument/2006/bibliography"/>
   </ds:schemaRefs>

</xml_diff>

<commit_message>
Added exercise on async programming
Added exercise on async programming
</commit_message>
<xml_diff>
--- a/CSharpProgramming/Exercises/CSharpExercises.docx
+++ b/CSharpProgramming/Exercises/CSharpExercises.docx
@@ -44544,810 +44544,6 @@
           <w:lang w:val="en-US"/>
         </w:rPr>
       </w:pPr>
-      <w:r>
-        <w:rPr>
-          <w:lang w:val="en-US"/>
-        </w:rPr>
-        <w:br w:type="page"/>
-      </w:r>
-    </w:p>
-    <w:p>
-      <w:pPr>
-        <w:rPr>
-          <w:lang w:val="en-US"/>
-        </w:rPr>
-      </w:pPr>
-    </w:p>
-    <w:tbl>
-      <w:tblPr>
-        <w:tblW w:w="0" w:type="auto"/>
-        <w:tblBorders>
-          <w:top w:val="single" w:sz="4" w:space="0" w:color="auto"/>
-          <w:left w:val="single" w:sz="4" w:space="0" w:color="auto"/>
-          <w:bottom w:val="single" w:sz="4" w:space="0" w:color="auto"/>
-          <w:right w:val="single" w:sz="4" w:space="0" w:color="auto"/>
-          <w:insideH w:val="single" w:sz="4" w:space="0" w:color="auto"/>
-          <w:insideV w:val="single" w:sz="4" w:space="0" w:color="auto"/>
-        </w:tblBorders>
-        <w:tblLook w:val="04A0" w:firstRow="1" w:lastRow="0" w:firstColumn="1" w:lastColumn="0" w:noHBand="0" w:noVBand="1"/>
-      </w:tblPr>
-      <w:tblGrid>
-        <w:gridCol w:w="1668"/>
-        <w:gridCol w:w="8240"/>
-      </w:tblGrid>
-      <w:tr>
-        <w:tc>
-          <w:tcPr>
-            <w:tcW w:w="1668" w:type="dxa"/>
-            <w:shd w:val="clear" w:color="auto" w:fill="auto"/>
-          </w:tcPr>
-          <w:p>
-            <w:pPr>
-              <w:rPr>
-                <w:b/>
-                <w:lang w:val="en-US"/>
-              </w:rPr>
-            </w:pPr>
-            <w:r>
-              <w:rPr>
-                <w:lang w:val="en-US"/>
-              </w:rPr>
-              <w:br w:type="page"/>
-            </w:r>
-            <w:r>
-              <w:rPr>
-                <w:b/>
-                <w:lang w:val="en-US"/>
-              </w:rPr>
-              <w:t>Exercise</w:t>
-            </w:r>
-          </w:p>
-        </w:tc>
-        <w:tc>
-          <w:tcPr>
-            <w:tcW w:w="8240" w:type="dxa"/>
-            <w:shd w:val="clear" w:color="auto" w:fill="auto"/>
-          </w:tcPr>
-          <w:p>
-            <w:pPr>
-              <w:pStyle w:val="Overskrift1"/>
-            </w:pPr>
-            <w:bookmarkStart w:id="78" w:name="_Toc491934227"/>
-            <w:r>
-              <w:t>PRO.3.6</w:t>
-            </w:r>
-            <w:bookmarkEnd w:id="78"/>
-          </w:p>
-          <w:p>
-            <w:pPr>
-              <w:rPr>
-                <w:lang w:val="en-US"/>
-              </w:rPr>
-            </w:pPr>
-          </w:p>
-        </w:tc>
-      </w:tr>
-      <w:tr>
-        <w:tc>
-          <w:tcPr>
-            <w:tcW w:w="1668" w:type="dxa"/>
-            <w:shd w:val="clear" w:color="auto" w:fill="auto"/>
-          </w:tcPr>
-          <w:p>
-            <w:pPr>
-              <w:rPr>
-                <w:b/>
-                <w:lang w:val="en-US"/>
-              </w:rPr>
-            </w:pPr>
-            <w:r>
-              <w:rPr>
-                <w:b/>
-                <w:lang w:val="en-US"/>
-              </w:rPr>
-              <w:t>Project</w:t>
-            </w:r>
-          </w:p>
-        </w:tc>
-        <w:tc>
-          <w:tcPr>
-            <w:tcW w:w="8240" w:type="dxa"/>
-            <w:shd w:val="clear" w:color="auto" w:fill="auto"/>
-          </w:tcPr>
-          <w:p>
-            <w:pPr>
-              <w:rPr>
-                <w:lang w:val="en-US"/>
-              </w:rPr>
-            </w:pPr>
-            <w:r>
-              <w:rPr>
-                <w:lang w:val="en-US"/>
-              </w:rPr>
-              <w:t>NumericalPi</w:t>
-            </w:r>
-          </w:p>
-          <w:p>
-            <w:pPr>
-              <w:rPr>
-                <w:lang w:val="en-US"/>
-              </w:rPr>
-            </w:pPr>
-          </w:p>
-        </w:tc>
-      </w:tr>
-      <w:tr>
-        <w:tc>
-          <w:tcPr>
-            <w:tcW w:w="1668" w:type="dxa"/>
-            <w:shd w:val="clear" w:color="auto" w:fill="auto"/>
-          </w:tcPr>
-          <w:p>
-            <w:pPr>
-              <w:rPr>
-                <w:b/>
-                <w:lang w:val="en-US"/>
-              </w:rPr>
-            </w:pPr>
-            <w:r>
-              <w:rPr>
-                <w:b/>
-                <w:lang w:val="en-US"/>
-              </w:rPr>
-              <w:t>Purpose</w:t>
-            </w:r>
-          </w:p>
-        </w:tc>
-        <w:tc>
-          <w:tcPr>
-            <w:tcW w:w="8240" w:type="dxa"/>
-            <w:shd w:val="clear" w:color="auto" w:fill="auto"/>
-          </w:tcPr>
-          <w:p>
-            <w:pPr>
-              <w:rPr>
-                <w:lang w:val="en-US"/>
-              </w:rPr>
-            </w:pPr>
-            <w:r>
-              <w:rPr>
-                <w:lang w:val="en-US"/>
-              </w:rPr>
-              <w:t xml:space="preserve">Change the execution of a time-consuming calculation to use </w:t>
-            </w:r>
-            <w:r>
-              <w:rPr>
-                <w:b/>
-                <w:lang w:val="en-US"/>
-              </w:rPr>
-              <w:t>Tasks</w:t>
-            </w:r>
-            <w:r>
-              <w:rPr>
-                <w:lang w:val="en-US"/>
-              </w:rPr>
-              <w:t>, to decrease the absolute running time.</w:t>
-            </w:r>
-          </w:p>
-          <w:p>
-            <w:pPr>
-              <w:rPr>
-                <w:lang w:val="en-US"/>
-              </w:rPr>
-            </w:pPr>
-          </w:p>
-        </w:tc>
-      </w:tr>
-      <w:tr>
-        <w:tc>
-          <w:tcPr>
-            <w:tcW w:w="1668" w:type="dxa"/>
-            <w:shd w:val="clear" w:color="auto" w:fill="auto"/>
-          </w:tcPr>
-          <w:p>
-            <w:pPr>
-              <w:rPr>
-                <w:b/>
-                <w:lang w:val="en-US"/>
-              </w:rPr>
-            </w:pPr>
-            <w:r>
-              <w:rPr>
-                <w:b/>
-                <w:lang w:val="en-US"/>
-              </w:rPr>
-              <w:t>Description</w:t>
-            </w:r>
-          </w:p>
-        </w:tc>
-        <w:tc>
-          <w:tcPr>
-            <w:tcW w:w="8240" w:type="dxa"/>
-            <w:shd w:val="clear" w:color="auto" w:fill="auto"/>
-          </w:tcPr>
-          <w:p>
-            <w:pPr>
-              <w:rPr>
-                <w:rFonts w:cs="Calibri"/>
-                <w:sz w:val="24"/>
-                <w:lang w:val="en-US"/>
-              </w:rPr>
-            </w:pPr>
-            <w:r>
-              <w:rPr>
-                <w:sz w:val="24"/>
-                <w:lang w:val="en-US"/>
-              </w:rPr>
-              <w:t xml:space="preserve">The project contains the class </w:t>
-            </w:r>
-            <w:r>
-              <w:rPr>
-                <w:b/>
-                <w:sz w:val="24"/>
-                <w:lang w:val="en-US"/>
-              </w:rPr>
-              <w:t>PiCalc</w:t>
-            </w:r>
-            <w:r>
-              <w:rPr>
-                <w:sz w:val="24"/>
-                <w:lang w:val="en-US"/>
-              </w:rPr>
-              <w:t xml:space="preserve">, which contains an algorithm for calculating an approximate value of </w:t>
-            </w:r>
-            <w:r>
-              <w:rPr>
-                <w:rFonts w:cs="Calibri"/>
-                <w:sz w:val="24"/>
-                <w:lang w:val="en-US"/>
-              </w:rPr>
-              <w:t xml:space="preserve">π (the exact value of π can be retrieved from </w:t>
-            </w:r>
-            <w:r>
-              <w:rPr>
-                <w:rFonts w:cs="Calibri"/>
-                <w:b/>
-                <w:sz w:val="24"/>
-                <w:lang w:val="en-US"/>
-              </w:rPr>
-              <w:t>Math.PI</w:t>
-            </w:r>
-            <w:r>
-              <w:rPr>
-                <w:rFonts w:cs="Calibri"/>
-                <w:sz w:val="24"/>
-                <w:lang w:val="en-US"/>
-              </w:rPr>
-              <w:t>).</w:t>
-            </w:r>
-          </w:p>
-          <w:p>
-            <w:pPr>
-              <w:rPr>
-                <w:rFonts w:cs="Calibri"/>
-                <w:sz w:val="24"/>
-                <w:lang w:val="en-US"/>
-              </w:rPr>
-            </w:pPr>
-          </w:p>
-          <w:p>
-            <w:pPr>
-              <w:rPr>
-                <w:sz w:val="24"/>
-                <w:lang w:val="en-US"/>
-              </w:rPr>
-            </w:pPr>
-            <w:r>
-              <w:rPr>
-                <w:sz w:val="24"/>
-                <w:lang w:val="en-US"/>
-              </w:rPr>
-              <w:t xml:space="preserve">The method </w:t>
-            </w:r>
-            <w:r>
-              <w:rPr>
-                <w:b/>
-                <w:sz w:val="24"/>
-                <w:lang w:val="en-US"/>
-              </w:rPr>
-              <w:t>Iterate</w:t>
-            </w:r>
-            <w:r>
-              <w:rPr>
-                <w:sz w:val="24"/>
-                <w:lang w:val="en-US"/>
-              </w:rPr>
-              <w:t xml:space="preserve"> will do this for the specified number of iterations:</w:t>
-            </w:r>
-          </w:p>
-          <w:p>
-            <w:pPr>
-              <w:numPr>
-                <w:ilvl w:val="0"/>
-                <w:numId w:val="81"/>
-              </w:numPr>
-              <w:rPr>
-                <w:sz w:val="24"/>
-                <w:lang w:val="en-US"/>
-              </w:rPr>
-            </w:pPr>
-            <w:r>
-              <w:rPr>
-                <w:sz w:val="24"/>
-                <w:lang w:val="en-US"/>
-              </w:rPr>
-              <w:t>Generate a random point within the square [0;1[ x [0;1[</w:t>
-            </w:r>
-            <w:r>
-              <w:rPr>
-                <w:sz w:val="24"/>
-                <w:lang w:val="en-US"/>
-              </w:rPr>
-              <w:t xml:space="preserve"> (a.k.a. the </w:t>
-            </w:r>
-            <w:r>
-              <w:rPr>
-                <w:sz w:val="24"/>
-                <w:u w:val="single"/>
-                <w:lang w:val="en-US"/>
-              </w:rPr>
-              <w:t>unit square</w:t>
-            </w:r>
-            <w:r>
-              <w:rPr>
-                <w:sz w:val="24"/>
-                <w:lang w:val="en-US"/>
-              </w:rPr>
-              <w:t>)</w:t>
-            </w:r>
-          </w:p>
-          <w:p>
-            <w:pPr>
-              <w:numPr>
-                <w:ilvl w:val="0"/>
-                <w:numId w:val="81"/>
-              </w:numPr>
-              <w:rPr>
-                <w:sz w:val="24"/>
-                <w:lang w:val="en-US"/>
-              </w:rPr>
-            </w:pPr>
-            <w:r>
-              <w:rPr>
-                <w:sz w:val="24"/>
-                <w:lang w:val="en-US"/>
-              </w:rPr>
-              <w:t>Count the number of times the point falls within the circle with center at (0,0), and radius 1</w:t>
-            </w:r>
-            <w:r>
-              <w:rPr>
-                <w:sz w:val="24"/>
-                <w:lang w:val="en-US"/>
-              </w:rPr>
-              <w:t xml:space="preserve"> (a.k.a. the </w:t>
-            </w:r>
-            <w:r>
-              <w:rPr>
-                <w:sz w:val="24"/>
-                <w:u w:val="single"/>
-                <w:lang w:val="en-US"/>
-              </w:rPr>
-              <w:t>unit circle</w:t>
-            </w:r>
-            <w:r>
-              <w:rPr>
-                <w:sz w:val="24"/>
-                <w:lang w:val="en-US"/>
-              </w:rPr>
-              <w:t>)</w:t>
-            </w:r>
-            <w:r>
-              <w:rPr>
-                <w:sz w:val="24"/>
-                <w:lang w:val="en-US"/>
-              </w:rPr>
-              <w:t>.</w:t>
-            </w:r>
-          </w:p>
-          <w:p>
-            <w:pPr>
-              <w:rPr>
-                <w:sz w:val="24"/>
-                <w:lang w:val="en-US"/>
-              </w:rPr>
-            </w:pPr>
-          </w:p>
-          <w:p>
-            <w:pPr>
-              <w:rPr>
-                <w:rFonts w:cs="Calibri"/>
-                <w:sz w:val="24"/>
-                <w:lang w:val="en-US"/>
-              </w:rPr>
-            </w:pPr>
-            <w:r>
-              <w:rPr>
-                <w:sz w:val="24"/>
-                <w:lang w:val="en-US"/>
-              </w:rPr>
-              <w:t xml:space="preserve">The ratio between the parameter </w:t>
-            </w:r>
-            <w:r>
-              <w:rPr>
-                <w:b/>
-                <w:sz w:val="24"/>
-                <w:lang w:val="en-US"/>
-              </w:rPr>
-              <w:t>iterations</w:t>
-            </w:r>
-            <w:r>
-              <w:rPr>
-                <w:sz w:val="24"/>
-                <w:lang w:val="en-US"/>
-              </w:rPr>
-              <w:t xml:space="preserve"> and the returned number </w:t>
-            </w:r>
-            <w:r>
-              <w:rPr>
-                <w:sz w:val="24"/>
-                <w:lang w:val="en-US"/>
-              </w:rPr>
-              <w:t>(</w:t>
-            </w:r>
-            <w:r>
-              <w:rPr>
-                <w:b/>
-                <w:sz w:val="24"/>
-                <w:lang w:val="en-US"/>
-              </w:rPr>
-              <w:t>inside</w:t>
-            </w:r>
-            <w:r>
-              <w:rPr>
-                <w:b/>
-                <w:sz w:val="24"/>
-                <w:lang w:val="en-US"/>
-              </w:rPr>
-              <w:softHyphen/>
-              <w:t>Unit</w:t>
-            </w:r>
-            <w:r>
-              <w:rPr>
-                <w:b/>
-                <w:sz w:val="24"/>
-                <w:lang w:val="en-US"/>
-              </w:rPr>
-              <w:softHyphen/>
-              <w:t>Circle</w:t>
-            </w:r>
-            <w:r>
-              <w:rPr>
-                <w:sz w:val="24"/>
-                <w:lang w:val="en-US"/>
-              </w:rPr>
-              <w:t xml:space="preserve">) </w:t>
-            </w:r>
-            <w:r>
-              <w:rPr>
-                <w:sz w:val="24"/>
-                <w:lang w:val="en-US"/>
-              </w:rPr>
-              <w:t xml:space="preserve">will approximate </w:t>
-            </w:r>
-            <w:r>
-              <w:rPr>
-                <w:rFonts w:cs="Calibri"/>
-                <w:sz w:val="24"/>
-                <w:lang w:val="en-US"/>
-              </w:rPr>
-              <w:t>π/4.</w:t>
-            </w:r>
-            <w:r>
-              <w:rPr>
-                <w:rFonts w:cs="Calibri"/>
-                <w:sz w:val="24"/>
-                <w:lang w:val="en-US"/>
-              </w:rPr>
-              <w:t xml:space="preserve"> The higher the number of iterations, the closer the ratio will come to π/4. The final estimate is then easy to calculate, as is done in the </w:t>
-            </w:r>
-            <w:r>
-              <w:rPr>
-                <w:rFonts w:cs="Calibri"/>
-                <w:b/>
-                <w:sz w:val="24"/>
-                <w:lang w:val="en-US"/>
-              </w:rPr>
-              <w:t>Calculate</w:t>
-            </w:r>
-            <w:r>
-              <w:rPr>
-                <w:rFonts w:cs="Calibri"/>
-                <w:sz w:val="24"/>
-                <w:lang w:val="en-US"/>
-              </w:rPr>
-              <w:t xml:space="preserve"> method.</w:t>
-            </w:r>
-          </w:p>
-          <w:p>
-            <w:pPr>
-              <w:rPr>
-                <w:rFonts w:cs="Calibri"/>
-                <w:sz w:val="24"/>
-                <w:lang w:val="en-US"/>
-              </w:rPr>
-            </w:pPr>
-          </w:p>
-          <w:p>
-            <w:pPr>
-              <w:rPr>
-                <w:sz w:val="24"/>
-                <w:lang w:val="en-US"/>
-              </w:rPr>
-            </w:pPr>
-            <w:r>
-              <w:rPr>
-                <w:rFonts w:cs="Calibri"/>
-                <w:sz w:val="24"/>
-                <w:lang w:val="en-US"/>
-              </w:rPr>
-              <w:t xml:space="preserve">Suppose </w:t>
-            </w:r>
-            <w:r>
-              <w:rPr>
-                <w:sz w:val="24"/>
-                <w:lang w:val="en-US"/>
-              </w:rPr>
-              <w:t xml:space="preserve">you had to do this calculation manually. You could e.g. draw the square and circle on a piece of paper, and throw a dart at the paper e.g. 100 times. You should then count the number of times the dart has hit within the circle. Say the dart hit within the circle 77 times. Your estimate of </w:t>
-            </w:r>
-            <w:r>
-              <w:rPr>
-                <w:rFonts w:cs="Calibri"/>
-                <w:sz w:val="24"/>
-                <w:lang w:val="en-US"/>
-              </w:rPr>
-              <w:t>π</w:t>
-            </w:r>
-            <w:r>
-              <w:rPr>
-                <w:sz w:val="24"/>
-                <w:lang w:val="en-US"/>
-              </w:rPr>
-              <w:t xml:space="preserve"> </w:t>
-            </w:r>
-            <w:r>
-              <w:rPr>
-                <w:sz w:val="24"/>
-                <w:lang w:val="en-US"/>
-              </w:rPr>
-              <w:t>would then be (4.0 * 77) / 100 = 3.08.</w:t>
-            </w:r>
-          </w:p>
-          <w:p>
-            <w:pPr>
-              <w:rPr>
-                <w:lang w:val="en-US"/>
-              </w:rPr>
-            </w:pPr>
-          </w:p>
-        </w:tc>
-      </w:tr>
-      <w:tr>
-        <w:tc>
-          <w:tcPr>
-            <w:tcW w:w="1668" w:type="dxa"/>
-            <w:shd w:val="clear" w:color="auto" w:fill="auto"/>
-          </w:tcPr>
-          <w:p>
-            <w:pPr>
-              <w:rPr>
-                <w:b/>
-                <w:lang w:val="en-US"/>
-              </w:rPr>
-            </w:pPr>
-            <w:r>
-              <w:rPr>
-                <w:b/>
-                <w:lang w:val="en-US"/>
-              </w:rPr>
-              <w:t>Steps</w:t>
-            </w:r>
-          </w:p>
-        </w:tc>
-        <w:tc>
-          <w:tcPr>
-            <w:tcW w:w="8240" w:type="dxa"/>
-            <w:shd w:val="clear" w:color="auto" w:fill="auto"/>
-          </w:tcPr>
-          <w:p>
-            <w:pPr>
-              <w:numPr>
-                <w:ilvl w:val="0"/>
-                <w:numId w:val="82"/>
-              </w:numPr>
-              <w:rPr>
-                <w:sz w:val="24"/>
-                <w:lang w:val="en-US"/>
-              </w:rPr>
-            </w:pPr>
-            <w:r>
-              <w:rPr>
-                <w:sz w:val="24"/>
-                <w:lang w:val="en-US"/>
-              </w:rPr>
-              <w:t>You invite three friends over to help with your experiment. A total of four persons can now throw darts. How will you utilise this to speed up the experiment?</w:t>
-            </w:r>
-          </w:p>
-          <w:p>
-            <w:pPr>
-              <w:numPr>
-                <w:ilvl w:val="0"/>
-                <w:numId w:val="82"/>
-              </w:numPr>
-              <w:rPr>
-                <w:sz w:val="24"/>
-                <w:lang w:val="en-US"/>
-              </w:rPr>
-            </w:pPr>
-            <w:r>
-              <w:rPr>
-                <w:sz w:val="24"/>
-                <w:lang w:val="en-US"/>
-              </w:rPr>
-              <w:t xml:space="preserve">See if you can translate your redesigned experiment into a new version of </w:t>
-            </w:r>
-            <w:r>
-              <w:rPr>
-                <w:b/>
-                <w:sz w:val="24"/>
-                <w:lang w:val="en-US"/>
-              </w:rPr>
-              <w:t>Calculate</w:t>
-            </w:r>
-            <w:r>
-              <w:rPr>
-                <w:sz w:val="24"/>
-                <w:lang w:val="en-US"/>
-              </w:rPr>
-              <w:t xml:space="preserve">, where you use </w:t>
-            </w:r>
-            <w:r>
-              <w:rPr>
-                <w:b/>
-                <w:sz w:val="24"/>
-                <w:lang w:val="en-US"/>
-              </w:rPr>
-              <w:t>Task</w:t>
-            </w:r>
-            <w:r>
-              <w:rPr>
-                <w:sz w:val="24"/>
-                <w:lang w:val="en-US"/>
-              </w:rPr>
-              <w:t xml:space="preserve"> objects (Hint: wrap the code corresponding to </w:t>
-            </w:r>
-            <w:r>
-              <w:rPr>
-                <w:sz w:val="24"/>
-                <w:lang w:val="en-US"/>
-              </w:rPr>
-              <w:t xml:space="preserve">what </w:t>
-            </w:r>
-            <w:r>
-              <w:rPr>
-                <w:sz w:val="24"/>
-                <w:u w:val="single"/>
-                <w:lang w:val="en-US"/>
-              </w:rPr>
-              <w:t>one</w:t>
-            </w:r>
-            <w:r>
-              <w:rPr>
-                <w:sz w:val="24"/>
-                <w:lang w:val="en-US"/>
-              </w:rPr>
-              <w:t xml:space="preserve"> person should do, into a </w:t>
-            </w:r>
-            <w:r>
-              <w:rPr>
-                <w:b/>
-                <w:sz w:val="24"/>
-                <w:lang w:val="en-US"/>
-              </w:rPr>
-              <w:t>Task</w:t>
-            </w:r>
-            <w:r>
-              <w:rPr>
-                <w:sz w:val="24"/>
-                <w:lang w:val="en-US"/>
-              </w:rPr>
-              <w:t xml:space="preserve"> object, like </w:t>
-            </w:r>
-            <w:r>
-              <w:rPr>
-                <w:b/>
-                <w:sz w:val="24"/>
-                <w:lang w:val="en-US"/>
-              </w:rPr>
-              <w:t>Task task1 = Task.Run( () =&gt; {…});</w:t>
-            </w:r>
-            <w:r>
-              <w:rPr>
-                <w:sz w:val="24"/>
-                <w:lang w:val="en-US"/>
-              </w:rPr>
-              <w:t>)</w:t>
-            </w:r>
-          </w:p>
-          <w:p>
-            <w:pPr>
-              <w:numPr>
-                <w:ilvl w:val="0"/>
-                <w:numId w:val="82"/>
-              </w:numPr>
-              <w:rPr>
-                <w:sz w:val="24"/>
-                <w:lang w:val="en-US"/>
-              </w:rPr>
-            </w:pPr>
-            <w:r>
-              <w:rPr>
-                <w:sz w:val="24"/>
-                <w:lang w:val="en-US"/>
-              </w:rPr>
-              <w:t xml:space="preserve">Compare the running time of your new version of </w:t>
-            </w:r>
-            <w:r>
-              <w:rPr>
-                <w:b/>
-                <w:sz w:val="24"/>
-                <w:lang w:val="en-US"/>
-              </w:rPr>
-              <w:t>Calculate</w:t>
-            </w:r>
-            <w:r>
-              <w:rPr>
-                <w:sz w:val="24"/>
-                <w:lang w:val="en-US"/>
-              </w:rPr>
-              <w:t xml:space="preserve"> with the original version. How much faster is your version?</w:t>
-            </w:r>
-          </w:p>
-          <w:p>
-            <w:pPr>
-              <w:numPr>
-                <w:ilvl w:val="0"/>
-                <w:numId w:val="82"/>
-              </w:numPr>
-              <w:rPr>
-                <w:sz w:val="24"/>
-                <w:lang w:val="en-US"/>
-              </w:rPr>
-            </w:pPr>
-            <w:r>
-              <w:rPr>
-                <w:sz w:val="24"/>
-                <w:lang w:val="en-US"/>
-              </w:rPr>
-              <w:t>See if you can figure out how many cores your CPU has. How does this number relate to what you observed in step 3?</w:t>
-            </w:r>
-          </w:p>
-          <w:p>
-            <w:pPr>
-              <w:rPr>
-                <w:sz w:val="24"/>
-                <w:lang w:val="en-US"/>
-              </w:rPr>
-            </w:pPr>
-          </w:p>
-        </w:tc>
-      </w:tr>
-    </w:tbl>
-    <w:p>
-      <w:pPr>
-        <w:rPr>
-          <w:lang w:val="en-US"/>
-        </w:rPr>
-      </w:pPr>
     </w:p>
     <w:p>
       <w:pPr>
@@ -45416,11 +44612,14 @@
             <w:pPr>
               <w:pStyle w:val="Overskrift1"/>
             </w:pPr>
-            <w:bookmarkStart w:id="79" w:name="_Toc491934228"/>
-            <w:r>
-              <w:t>PRO.3.7</w:t>
-            </w:r>
-            <w:bookmarkEnd w:id="79"/>
+            <w:bookmarkStart w:id="78" w:name="_Toc491934228"/>
+            <w:r>
+              <w:t>PRO.3.</w:t>
+            </w:r>
+            <w:bookmarkEnd w:id="78"/>
+            <w:r>
+              <w:t>6</w:t>
+            </w:r>
           </w:p>
           <w:p>
             <w:pPr>
@@ -45468,7 +44667,7 @@
               <w:rPr>
                 <w:lang w:val="en-US"/>
               </w:rPr>
-              <w:t>TBD</w:t>
+              <w:t>CrossTalk</w:t>
             </w:r>
           </w:p>
           <w:p>
@@ -45517,7 +44716,20 @@
               <w:rPr>
                 <w:lang w:val="en-US"/>
               </w:rPr>
-              <w:t>TBD</w:t>
+              <w:t xml:space="preserve">See how the </w:t>
+            </w:r>
+            <w:r>
+              <w:rPr>
+                <w:b/>
+                <w:lang w:val="en-US"/>
+              </w:rPr>
+              <w:t>Task</w:t>
+            </w:r>
+            <w:r>
+              <w:rPr>
+                <w:lang w:val="en-US"/>
+              </w:rPr>
+              <w:t xml:space="preserve"> class can be used to execute some very simple operations in parallel</w:t>
             </w:r>
           </w:p>
           <w:p>
@@ -45566,7 +44778,46 @@
               <w:rPr>
                 <w:lang w:val="en-US"/>
               </w:rPr>
-              <w:t>TBD</w:t>
+              <w:t xml:space="preserve">The project contains the class </w:t>
+            </w:r>
+            <w:r>
+              <w:rPr>
+                <w:b/>
+                <w:lang w:val="en-US"/>
+              </w:rPr>
+              <w:t>Reciter</w:t>
+            </w:r>
+            <w:r>
+              <w:rPr>
+                <w:lang w:val="en-US"/>
+              </w:rPr>
+              <w:t xml:space="preserve">, which contains a couple of fairly simple methods. The method </w:t>
+            </w:r>
+            <w:r>
+              <w:rPr>
+                <w:b/>
+                <w:lang w:val="en-US"/>
+              </w:rPr>
+              <w:t>ReciteAllTheWords</w:t>
+            </w:r>
+            <w:r>
+              <w:rPr>
+                <w:lang w:val="en-US"/>
+              </w:rPr>
+              <w:t xml:space="preserve"> executes a recitement of the numbers 1 to 8, in three different languages. Each recitement is done by calling the method </w:t>
+            </w:r>
+            <w:r>
+              <w:rPr>
+                <w:b/>
+                <w:lang w:val="en-US"/>
+              </w:rPr>
+              <w:t>Recite</w:t>
+            </w:r>
+            <w:r>
+              <w:rPr>
+                <w:lang w:val="en-US"/>
+              </w:rPr>
+              <w:t>.</w:t>
             </w:r>
           </w:p>
           <w:p>
@@ -45607,6 +44858,10 @@
           </w:tcPr>
           <w:p>
             <w:pPr>
+              <w:numPr>
+                <w:ilvl w:val="0"/>
+                <w:numId w:val="87"/>
+              </w:numPr>
               <w:rPr>
                 <w:szCs w:val="28"/>
                 <w:lang w:val="en-US"/>
@@ -45617,7 +44872,97 @@
                 <w:szCs w:val="28"/>
                 <w:lang w:val="en-US"/>
               </w:rPr>
-              <w:t>TBD</w:t>
+              <w:t>Run the application. You will see that the recitements are done sequen</w:t>
+            </w:r>
+            <w:r>
+              <w:rPr>
+                <w:szCs w:val="28"/>
+                <w:lang w:val="en-US"/>
+              </w:rPr>
+              <w:softHyphen/>
+              <w:t>tially, i.e. one recitement is completed before the next recitement is executed.</w:t>
+            </w:r>
+          </w:p>
+          <w:p>
+            <w:pPr>
+              <w:numPr>
+                <w:ilvl w:val="0"/>
+                <w:numId w:val="87"/>
+              </w:numPr>
+              <w:rPr>
+                <w:szCs w:val="28"/>
+                <w:lang w:val="en-US"/>
+              </w:rPr>
+            </w:pPr>
+            <w:r>
+              <w:rPr>
+                <w:szCs w:val="28"/>
+                <w:lang w:val="en-US"/>
+              </w:rPr>
+              <w:t xml:space="preserve">Change the code in the </w:t>
+            </w:r>
+            <w:r>
+              <w:rPr>
+                <w:b/>
+                <w:lang w:val="en-US"/>
+              </w:rPr>
+              <w:t>ReciteAllTheWords</w:t>
+            </w:r>
+            <w:r>
+              <w:rPr>
+                <w:lang w:val="en-US"/>
+              </w:rPr>
+              <w:t xml:space="preserve"> </w:t>
+            </w:r>
+            <w:r>
+              <w:rPr>
+                <w:szCs w:val="28"/>
+                <w:lang w:val="en-US"/>
+              </w:rPr>
+              <w:t>method, such that the recitements are done in parallel. The effect should be that the printouts on the screen are a mix of the three languages (Hint: each recitement should be turned into a task).</w:t>
+            </w:r>
+          </w:p>
+          <w:p>
+            <w:pPr>
+              <w:numPr>
+                <w:ilvl w:val="0"/>
+                <w:numId w:val="87"/>
+              </w:numPr>
+              <w:rPr>
+                <w:szCs w:val="28"/>
+                <w:lang w:val="en-US"/>
+              </w:rPr>
+            </w:pPr>
+            <w:r>
+              <w:rPr>
+                <w:szCs w:val="28"/>
+                <w:lang w:val="en-US"/>
+              </w:rPr>
+              <w:t xml:space="preserve">A side-effect of the changes made in step 2 is that the message </w:t>
+            </w:r>
+            <w:r>
+              <w:rPr>
+                <w:i/>
+                <w:szCs w:val="28"/>
+                <w:lang w:val="en-US"/>
+              </w:rPr>
+              <w:t>"Press any key to close application"</w:t>
+            </w:r>
+            <w:r>
+              <w:rPr>
+                <w:szCs w:val="28"/>
+                <w:lang w:val="en-US"/>
+              </w:rPr>
+              <w:t xml:space="preserve"> is now printed long before </w:t>
+            </w:r>
+            <w:bookmarkStart w:id="79" w:name="_GoBack"/>
+            <w:bookmarkEnd w:id="79"/>
+            <w:r>
+              <w:rPr>
+                <w:szCs w:val="28"/>
+                <w:lang w:val="en-US"/>
+              </w:rPr>
+              <w:t>the last word is printed. Why does this happen?</w:t>
             </w:r>
           </w:p>
           <w:p>
@@ -45645,6 +44990,813 @@
         </w:rPr>
       </w:pPr>
     </w:p>
+    <w:p>
+      <w:pPr>
+        <w:rPr>
+          <w:lang w:val="en-US"/>
+        </w:rPr>
+      </w:pPr>
+      <w:r>
+        <w:rPr>
+          <w:lang w:val="en-US"/>
+        </w:rPr>
+        <w:br w:type="page"/>
+      </w:r>
+    </w:p>
+    <w:p>
+      <w:pPr>
+        <w:rPr>
+          <w:lang w:val="en-US"/>
+        </w:rPr>
+      </w:pPr>
+    </w:p>
+    <w:tbl>
+      <w:tblPr>
+        <w:tblW w:w="0" w:type="auto"/>
+        <w:tblBorders>
+          <w:top w:val="single" w:sz="4" w:space="0" w:color="auto"/>
+          <w:left w:val="single" w:sz="4" w:space="0" w:color="auto"/>
+          <w:bottom w:val="single" w:sz="4" w:space="0" w:color="auto"/>
+          <w:right w:val="single" w:sz="4" w:space="0" w:color="auto"/>
+          <w:insideH w:val="single" w:sz="4" w:space="0" w:color="auto"/>
+          <w:insideV w:val="single" w:sz="4" w:space="0" w:color="auto"/>
+        </w:tblBorders>
+        <w:tblLook w:val="04A0" w:firstRow="1" w:lastRow="0" w:firstColumn="1" w:lastColumn="0" w:noHBand="0" w:noVBand="1"/>
+      </w:tblPr>
+      <w:tblGrid>
+        <w:gridCol w:w="1668"/>
+        <w:gridCol w:w="8240"/>
+      </w:tblGrid>
+      <w:tr>
+        <w:tc>
+          <w:tcPr>
+            <w:tcW w:w="1668" w:type="dxa"/>
+            <w:shd w:val="clear" w:color="auto" w:fill="auto"/>
+          </w:tcPr>
+          <w:p>
+            <w:pPr>
+              <w:rPr>
+                <w:b/>
+                <w:lang w:val="en-US"/>
+              </w:rPr>
+            </w:pPr>
+            <w:r>
+              <w:rPr>
+                <w:lang w:val="en-US"/>
+              </w:rPr>
+              <w:br w:type="page"/>
+            </w:r>
+            <w:r>
+              <w:rPr>
+                <w:b/>
+                <w:lang w:val="en-US"/>
+              </w:rPr>
+              <w:t>Exercise</w:t>
+            </w:r>
+          </w:p>
+        </w:tc>
+        <w:tc>
+          <w:tcPr>
+            <w:tcW w:w="8240" w:type="dxa"/>
+            <w:shd w:val="clear" w:color="auto" w:fill="auto"/>
+          </w:tcPr>
+          <w:p>
+            <w:pPr>
+              <w:pStyle w:val="Overskrift1"/>
+            </w:pPr>
+            <w:bookmarkStart w:id="80" w:name="_Toc491934227"/>
+            <w:r>
+              <w:t>PRO.3.</w:t>
+            </w:r>
+            <w:bookmarkEnd w:id="80"/>
+            <w:r>
+              <w:t>7</w:t>
+            </w:r>
+          </w:p>
+          <w:p>
+            <w:pPr>
+              <w:rPr>
+                <w:lang w:val="en-US"/>
+              </w:rPr>
+            </w:pPr>
+          </w:p>
+        </w:tc>
+      </w:tr>
+      <w:tr>
+        <w:tc>
+          <w:tcPr>
+            <w:tcW w:w="1668" w:type="dxa"/>
+            <w:shd w:val="clear" w:color="auto" w:fill="auto"/>
+          </w:tcPr>
+          <w:p>
+            <w:pPr>
+              <w:rPr>
+                <w:b/>
+                <w:lang w:val="en-US"/>
+              </w:rPr>
+            </w:pPr>
+            <w:r>
+              <w:rPr>
+                <w:b/>
+                <w:lang w:val="en-US"/>
+              </w:rPr>
+              <w:t>Project</w:t>
+            </w:r>
+          </w:p>
+        </w:tc>
+        <w:tc>
+          <w:tcPr>
+            <w:tcW w:w="8240" w:type="dxa"/>
+            <w:shd w:val="clear" w:color="auto" w:fill="auto"/>
+          </w:tcPr>
+          <w:p>
+            <w:pPr>
+              <w:rPr>
+                <w:lang w:val="en-US"/>
+              </w:rPr>
+            </w:pPr>
+            <w:r>
+              <w:rPr>
+                <w:lang w:val="en-US"/>
+              </w:rPr>
+              <w:t>NumericalPi</w:t>
+            </w:r>
+          </w:p>
+          <w:p>
+            <w:pPr>
+              <w:rPr>
+                <w:lang w:val="en-US"/>
+              </w:rPr>
+            </w:pPr>
+          </w:p>
+        </w:tc>
+      </w:tr>
+      <w:tr>
+        <w:tc>
+          <w:tcPr>
+            <w:tcW w:w="1668" w:type="dxa"/>
+            <w:shd w:val="clear" w:color="auto" w:fill="auto"/>
+          </w:tcPr>
+          <w:p>
+            <w:pPr>
+              <w:rPr>
+                <w:b/>
+                <w:lang w:val="en-US"/>
+              </w:rPr>
+            </w:pPr>
+            <w:r>
+              <w:rPr>
+                <w:b/>
+                <w:lang w:val="en-US"/>
+              </w:rPr>
+              <w:t>Purpose</w:t>
+            </w:r>
+          </w:p>
+        </w:tc>
+        <w:tc>
+          <w:tcPr>
+            <w:tcW w:w="8240" w:type="dxa"/>
+            <w:shd w:val="clear" w:color="auto" w:fill="auto"/>
+          </w:tcPr>
+          <w:p>
+            <w:pPr>
+              <w:rPr>
+                <w:lang w:val="en-US"/>
+              </w:rPr>
+            </w:pPr>
+            <w:r>
+              <w:rPr>
+                <w:lang w:val="en-US"/>
+              </w:rPr>
+              <w:t xml:space="preserve">Change the execution of a time-consuming calculation to use </w:t>
+            </w:r>
+            <w:r>
+              <w:rPr>
+                <w:b/>
+                <w:lang w:val="en-US"/>
+              </w:rPr>
+              <w:t>Tasks</w:t>
+            </w:r>
+            <w:r>
+              <w:rPr>
+                <w:lang w:val="en-US"/>
+              </w:rPr>
+              <w:t>, to decrease the absolute running time.</w:t>
+            </w:r>
+          </w:p>
+          <w:p>
+            <w:pPr>
+              <w:rPr>
+                <w:lang w:val="en-US"/>
+              </w:rPr>
+            </w:pPr>
+          </w:p>
+        </w:tc>
+      </w:tr>
+      <w:tr>
+        <w:tc>
+          <w:tcPr>
+            <w:tcW w:w="1668" w:type="dxa"/>
+            <w:shd w:val="clear" w:color="auto" w:fill="auto"/>
+          </w:tcPr>
+          <w:p>
+            <w:pPr>
+              <w:rPr>
+                <w:b/>
+                <w:lang w:val="en-US"/>
+              </w:rPr>
+            </w:pPr>
+            <w:r>
+              <w:rPr>
+                <w:b/>
+                <w:lang w:val="en-US"/>
+              </w:rPr>
+              <w:t>Description</w:t>
+            </w:r>
+          </w:p>
+        </w:tc>
+        <w:tc>
+          <w:tcPr>
+            <w:tcW w:w="8240" w:type="dxa"/>
+            <w:shd w:val="clear" w:color="auto" w:fill="auto"/>
+          </w:tcPr>
+          <w:p>
+            <w:pPr>
+              <w:rPr>
+                <w:rFonts w:cs="Calibri"/>
+                <w:sz w:val="24"/>
+                <w:lang w:val="en-US"/>
+              </w:rPr>
+            </w:pPr>
+            <w:r>
+              <w:rPr>
+                <w:sz w:val="24"/>
+                <w:lang w:val="en-US"/>
+              </w:rPr>
+              <w:t xml:space="preserve">The project contains the class </w:t>
+            </w:r>
+            <w:r>
+              <w:rPr>
+                <w:b/>
+                <w:sz w:val="24"/>
+                <w:lang w:val="en-US"/>
+              </w:rPr>
+              <w:t>PiCalc</w:t>
+            </w:r>
+            <w:r>
+              <w:rPr>
+                <w:sz w:val="24"/>
+                <w:lang w:val="en-US"/>
+              </w:rPr>
+              <w:t xml:space="preserve">, which contains an algorithm for calculating an approximate value of </w:t>
+            </w:r>
+            <w:r>
+              <w:rPr>
+                <w:rFonts w:cs="Calibri"/>
+                <w:sz w:val="24"/>
+                <w:lang w:val="en-US"/>
+              </w:rPr>
+              <w:t xml:space="preserve">π (the exact value of π can be retrieved from </w:t>
+            </w:r>
+            <w:r>
+              <w:rPr>
+                <w:rFonts w:cs="Calibri"/>
+                <w:b/>
+                <w:sz w:val="24"/>
+                <w:lang w:val="en-US"/>
+              </w:rPr>
+              <w:t>Math.PI</w:t>
+            </w:r>
+            <w:r>
+              <w:rPr>
+                <w:rFonts w:cs="Calibri"/>
+                <w:sz w:val="24"/>
+                <w:lang w:val="en-US"/>
+              </w:rPr>
+              <w:t>).</w:t>
+            </w:r>
+          </w:p>
+          <w:p>
+            <w:pPr>
+              <w:rPr>
+                <w:rFonts w:cs="Calibri"/>
+                <w:sz w:val="24"/>
+                <w:lang w:val="en-US"/>
+              </w:rPr>
+            </w:pPr>
+          </w:p>
+          <w:p>
+            <w:pPr>
+              <w:rPr>
+                <w:sz w:val="24"/>
+                <w:lang w:val="en-US"/>
+              </w:rPr>
+            </w:pPr>
+            <w:r>
+              <w:rPr>
+                <w:sz w:val="24"/>
+                <w:lang w:val="en-US"/>
+              </w:rPr>
+              <w:t xml:space="preserve">The method </w:t>
+            </w:r>
+            <w:r>
+              <w:rPr>
+                <w:b/>
+                <w:sz w:val="24"/>
+                <w:lang w:val="en-US"/>
+              </w:rPr>
+              <w:t>Iterate</w:t>
+            </w:r>
+            <w:r>
+              <w:rPr>
+                <w:sz w:val="24"/>
+                <w:lang w:val="en-US"/>
+              </w:rPr>
+              <w:t xml:space="preserve"> will do this for the specified number of iterations:</w:t>
+            </w:r>
+          </w:p>
+          <w:p>
+            <w:pPr>
+              <w:numPr>
+                <w:ilvl w:val="0"/>
+                <w:numId w:val="81"/>
+              </w:numPr>
+              <w:rPr>
+                <w:sz w:val="24"/>
+                <w:lang w:val="en-US"/>
+              </w:rPr>
+            </w:pPr>
+            <w:r>
+              <w:rPr>
+                <w:sz w:val="24"/>
+                <w:lang w:val="en-US"/>
+              </w:rPr>
+              <w:t>Generate a random point within the square [0;1[ x [0;1[</w:t>
+            </w:r>
+            <w:r>
+              <w:rPr>
+                <w:sz w:val="24"/>
+                <w:lang w:val="en-US"/>
+              </w:rPr>
+              <w:t xml:space="preserve"> (a.k.a. the </w:t>
+            </w:r>
+            <w:r>
+              <w:rPr>
+                <w:sz w:val="24"/>
+                <w:u w:val="single"/>
+                <w:lang w:val="en-US"/>
+              </w:rPr>
+              <w:t>unit square</w:t>
+            </w:r>
+            <w:r>
+              <w:rPr>
+                <w:sz w:val="24"/>
+                <w:lang w:val="en-US"/>
+              </w:rPr>
+              <w:t>)</w:t>
+            </w:r>
+          </w:p>
+          <w:p>
+            <w:pPr>
+              <w:numPr>
+                <w:ilvl w:val="0"/>
+                <w:numId w:val="81"/>
+              </w:numPr>
+              <w:rPr>
+                <w:sz w:val="24"/>
+                <w:lang w:val="en-US"/>
+              </w:rPr>
+            </w:pPr>
+            <w:r>
+              <w:rPr>
+                <w:sz w:val="24"/>
+                <w:lang w:val="en-US"/>
+              </w:rPr>
+              <w:t>Count the number of times the point falls within the circle with center at (0,0), and radius 1</w:t>
+            </w:r>
+            <w:r>
+              <w:rPr>
+                <w:sz w:val="24"/>
+                <w:lang w:val="en-US"/>
+              </w:rPr>
+              <w:t xml:space="preserve"> (a.k.a. the </w:t>
+            </w:r>
+            <w:r>
+              <w:rPr>
+                <w:sz w:val="24"/>
+                <w:u w:val="single"/>
+                <w:lang w:val="en-US"/>
+              </w:rPr>
+              <w:t>unit circle</w:t>
+            </w:r>
+            <w:r>
+              <w:rPr>
+                <w:sz w:val="24"/>
+                <w:lang w:val="en-US"/>
+              </w:rPr>
+              <w:t>)</w:t>
+            </w:r>
+            <w:r>
+              <w:rPr>
+                <w:sz w:val="24"/>
+                <w:lang w:val="en-US"/>
+              </w:rPr>
+              <w:t>.</w:t>
+            </w:r>
+          </w:p>
+          <w:p>
+            <w:pPr>
+              <w:rPr>
+                <w:sz w:val="24"/>
+                <w:lang w:val="en-US"/>
+              </w:rPr>
+            </w:pPr>
+          </w:p>
+          <w:p>
+            <w:pPr>
+              <w:rPr>
+                <w:rFonts w:cs="Calibri"/>
+                <w:sz w:val="24"/>
+                <w:lang w:val="en-US"/>
+              </w:rPr>
+            </w:pPr>
+            <w:r>
+              <w:rPr>
+                <w:sz w:val="24"/>
+                <w:lang w:val="en-US"/>
+              </w:rPr>
+              <w:t xml:space="preserve">The ratio between the parameter </w:t>
+            </w:r>
+            <w:r>
+              <w:rPr>
+                <w:b/>
+                <w:sz w:val="24"/>
+                <w:lang w:val="en-US"/>
+              </w:rPr>
+              <w:t>iterations</w:t>
+            </w:r>
+            <w:r>
+              <w:rPr>
+                <w:sz w:val="24"/>
+                <w:lang w:val="en-US"/>
+              </w:rPr>
+              <w:t xml:space="preserve"> and the returned number </w:t>
+            </w:r>
+            <w:r>
+              <w:rPr>
+                <w:sz w:val="24"/>
+                <w:lang w:val="en-US"/>
+              </w:rPr>
+              <w:t>(</w:t>
+            </w:r>
+            <w:r>
+              <w:rPr>
+                <w:b/>
+                <w:sz w:val="24"/>
+                <w:lang w:val="en-US"/>
+              </w:rPr>
+              <w:t>inside</w:t>
+            </w:r>
+            <w:r>
+              <w:rPr>
+                <w:b/>
+                <w:sz w:val="24"/>
+                <w:lang w:val="en-US"/>
+              </w:rPr>
+              <w:softHyphen/>
+              <w:t>Unit</w:t>
+            </w:r>
+            <w:r>
+              <w:rPr>
+                <w:b/>
+                <w:sz w:val="24"/>
+                <w:lang w:val="en-US"/>
+              </w:rPr>
+              <w:softHyphen/>
+              <w:t>Circle</w:t>
+            </w:r>
+            <w:r>
+              <w:rPr>
+                <w:sz w:val="24"/>
+                <w:lang w:val="en-US"/>
+              </w:rPr>
+              <w:t xml:space="preserve">) </w:t>
+            </w:r>
+            <w:r>
+              <w:rPr>
+                <w:sz w:val="24"/>
+                <w:lang w:val="en-US"/>
+              </w:rPr>
+              <w:t xml:space="preserve">will approximate </w:t>
+            </w:r>
+            <w:r>
+              <w:rPr>
+                <w:rFonts w:cs="Calibri"/>
+                <w:sz w:val="24"/>
+                <w:lang w:val="en-US"/>
+              </w:rPr>
+              <w:t>π/4.</w:t>
+            </w:r>
+            <w:r>
+              <w:rPr>
+                <w:rFonts w:cs="Calibri"/>
+                <w:sz w:val="24"/>
+                <w:lang w:val="en-US"/>
+              </w:rPr>
+              <w:t xml:space="preserve"> The higher the number of iterations, the closer the ratio will come to π/4. The final estimate is then easy to calculate, as is done in the </w:t>
+            </w:r>
+            <w:r>
+              <w:rPr>
+                <w:rFonts w:cs="Calibri"/>
+                <w:b/>
+                <w:sz w:val="24"/>
+                <w:lang w:val="en-US"/>
+              </w:rPr>
+              <w:t>Calculate</w:t>
+            </w:r>
+            <w:r>
+              <w:rPr>
+                <w:rFonts w:cs="Calibri"/>
+                <w:sz w:val="24"/>
+                <w:lang w:val="en-US"/>
+              </w:rPr>
+              <w:t xml:space="preserve"> method.</w:t>
+            </w:r>
+          </w:p>
+          <w:p>
+            <w:pPr>
+              <w:rPr>
+                <w:rFonts w:cs="Calibri"/>
+                <w:sz w:val="24"/>
+                <w:lang w:val="en-US"/>
+              </w:rPr>
+            </w:pPr>
+          </w:p>
+          <w:p>
+            <w:pPr>
+              <w:rPr>
+                <w:sz w:val="24"/>
+                <w:lang w:val="en-US"/>
+              </w:rPr>
+            </w:pPr>
+            <w:r>
+              <w:rPr>
+                <w:rFonts w:cs="Calibri"/>
+                <w:sz w:val="24"/>
+                <w:lang w:val="en-US"/>
+              </w:rPr>
+              <w:t xml:space="preserve">Suppose </w:t>
+            </w:r>
+            <w:r>
+              <w:rPr>
+                <w:sz w:val="24"/>
+                <w:lang w:val="en-US"/>
+              </w:rPr>
+              <w:t xml:space="preserve">you had to do this calculation manually. You could e.g. draw the square and circle on a piece of paper, and throw a dart at the paper e.g. 100 times. You should then count the number of times the dart has hit within the circle. Say the dart hit within the circle 77 times. Your estimate of </w:t>
+            </w:r>
+            <w:r>
+              <w:rPr>
+                <w:rFonts w:cs="Calibri"/>
+                <w:sz w:val="24"/>
+                <w:lang w:val="en-US"/>
+              </w:rPr>
+              <w:t>π</w:t>
+            </w:r>
+            <w:r>
+              <w:rPr>
+                <w:sz w:val="24"/>
+                <w:lang w:val="en-US"/>
+              </w:rPr>
+              <w:t xml:space="preserve"> </w:t>
+            </w:r>
+            <w:r>
+              <w:rPr>
+                <w:sz w:val="24"/>
+                <w:lang w:val="en-US"/>
+              </w:rPr>
+              <w:t>would then be (4.0 * 77) / 100 = 3.08.</w:t>
+            </w:r>
+          </w:p>
+          <w:p>
+            <w:pPr>
+              <w:rPr>
+                <w:lang w:val="en-US"/>
+              </w:rPr>
+            </w:pPr>
+          </w:p>
+        </w:tc>
+      </w:tr>
+      <w:tr>
+        <w:tc>
+          <w:tcPr>
+            <w:tcW w:w="1668" w:type="dxa"/>
+            <w:shd w:val="clear" w:color="auto" w:fill="auto"/>
+          </w:tcPr>
+          <w:p>
+            <w:pPr>
+              <w:rPr>
+                <w:b/>
+                <w:lang w:val="en-US"/>
+              </w:rPr>
+            </w:pPr>
+            <w:r>
+              <w:rPr>
+                <w:b/>
+                <w:lang w:val="en-US"/>
+              </w:rPr>
+              <w:t>Steps</w:t>
+            </w:r>
+          </w:p>
+        </w:tc>
+        <w:tc>
+          <w:tcPr>
+            <w:tcW w:w="8240" w:type="dxa"/>
+            <w:shd w:val="clear" w:color="auto" w:fill="auto"/>
+          </w:tcPr>
+          <w:p>
+            <w:pPr>
+              <w:numPr>
+                <w:ilvl w:val="0"/>
+                <w:numId w:val="82"/>
+              </w:numPr>
+              <w:rPr>
+                <w:sz w:val="24"/>
+                <w:lang w:val="en-US"/>
+              </w:rPr>
+            </w:pPr>
+            <w:r>
+              <w:rPr>
+                <w:sz w:val="24"/>
+                <w:lang w:val="en-US"/>
+              </w:rPr>
+              <w:t>You invite three friends over to help with your experiment. A total of four persons can now throw darts. How will you utilise this to speed up the experiment?</w:t>
+            </w:r>
+          </w:p>
+          <w:p>
+            <w:pPr>
+              <w:numPr>
+                <w:ilvl w:val="0"/>
+                <w:numId w:val="82"/>
+              </w:numPr>
+              <w:rPr>
+                <w:sz w:val="24"/>
+                <w:lang w:val="en-US"/>
+              </w:rPr>
+            </w:pPr>
+            <w:r>
+              <w:rPr>
+                <w:sz w:val="24"/>
+                <w:lang w:val="en-US"/>
+              </w:rPr>
+              <w:t xml:space="preserve">See if you can translate your redesigned experiment into a new version of </w:t>
+            </w:r>
+            <w:r>
+              <w:rPr>
+                <w:b/>
+                <w:sz w:val="24"/>
+                <w:lang w:val="en-US"/>
+              </w:rPr>
+              <w:t>Calculate</w:t>
+            </w:r>
+            <w:r>
+              <w:rPr>
+                <w:sz w:val="24"/>
+                <w:lang w:val="en-US"/>
+              </w:rPr>
+              <w:t xml:space="preserve">, where you use </w:t>
+            </w:r>
+            <w:r>
+              <w:rPr>
+                <w:b/>
+                <w:sz w:val="24"/>
+                <w:lang w:val="en-US"/>
+              </w:rPr>
+              <w:t>Task</w:t>
+            </w:r>
+            <w:r>
+              <w:rPr>
+                <w:sz w:val="24"/>
+                <w:lang w:val="en-US"/>
+              </w:rPr>
+              <w:t xml:space="preserve"> objects (Hint: wrap the code corresponding to </w:t>
+            </w:r>
+            <w:r>
+              <w:rPr>
+                <w:sz w:val="24"/>
+                <w:lang w:val="en-US"/>
+              </w:rPr>
+              <w:t xml:space="preserve">what </w:t>
+            </w:r>
+            <w:r>
+              <w:rPr>
+                <w:sz w:val="24"/>
+                <w:u w:val="single"/>
+                <w:lang w:val="en-US"/>
+              </w:rPr>
+              <w:t>one</w:t>
+            </w:r>
+            <w:r>
+              <w:rPr>
+                <w:sz w:val="24"/>
+                <w:lang w:val="en-US"/>
+              </w:rPr>
+              <w:t xml:space="preserve"> person should do, into a </w:t>
+            </w:r>
+            <w:r>
+              <w:rPr>
+                <w:b/>
+                <w:sz w:val="24"/>
+                <w:lang w:val="en-US"/>
+              </w:rPr>
+              <w:t>Task</w:t>
+            </w:r>
+            <w:r>
+              <w:rPr>
+                <w:sz w:val="24"/>
+                <w:lang w:val="en-US"/>
+              </w:rPr>
+              <w:t xml:space="preserve"> object, like </w:t>
+            </w:r>
+            <w:r>
+              <w:rPr>
+                <w:b/>
+                <w:sz w:val="24"/>
+                <w:lang w:val="en-US"/>
+              </w:rPr>
+              <w:t>Task task1 = Task.Run( () =&gt; {…});</w:t>
+            </w:r>
+            <w:r>
+              <w:rPr>
+                <w:sz w:val="24"/>
+                <w:lang w:val="en-US"/>
+              </w:rPr>
+              <w:t>)</w:t>
+            </w:r>
+          </w:p>
+          <w:p>
+            <w:pPr>
+              <w:numPr>
+                <w:ilvl w:val="0"/>
+                <w:numId w:val="82"/>
+              </w:numPr>
+              <w:rPr>
+                <w:sz w:val="24"/>
+                <w:lang w:val="en-US"/>
+              </w:rPr>
+            </w:pPr>
+            <w:r>
+              <w:rPr>
+                <w:sz w:val="24"/>
+                <w:lang w:val="en-US"/>
+              </w:rPr>
+              <w:t xml:space="preserve">Compare the running time of your new version of </w:t>
+            </w:r>
+            <w:r>
+              <w:rPr>
+                <w:b/>
+                <w:sz w:val="24"/>
+                <w:lang w:val="en-US"/>
+              </w:rPr>
+              <w:t>Calculate</w:t>
+            </w:r>
+            <w:r>
+              <w:rPr>
+                <w:sz w:val="24"/>
+                <w:lang w:val="en-US"/>
+              </w:rPr>
+              <w:t xml:space="preserve"> with the original version. How much faster is your version?</w:t>
+            </w:r>
+          </w:p>
+          <w:p>
+            <w:pPr>
+              <w:numPr>
+                <w:ilvl w:val="0"/>
+                <w:numId w:val="82"/>
+              </w:numPr>
+              <w:rPr>
+                <w:sz w:val="24"/>
+                <w:lang w:val="en-US"/>
+              </w:rPr>
+            </w:pPr>
+            <w:r>
+              <w:rPr>
+                <w:sz w:val="24"/>
+                <w:lang w:val="en-US"/>
+              </w:rPr>
+              <w:t>See if you can figure out how many cores your CPU has. How does this number relate to what you observed in step 3?</w:t>
+            </w:r>
+          </w:p>
+          <w:p>
+            <w:pPr>
+              <w:rPr>
+                <w:sz w:val="24"/>
+                <w:lang w:val="en-US"/>
+              </w:rPr>
+            </w:pPr>
+          </w:p>
+        </w:tc>
+      </w:tr>
+    </w:tbl>
     <w:p>
       <w:pPr>
         <w:rPr>
@@ -45719,11 +45871,11 @@
             <w:pPr>
               <w:pStyle w:val="Overskrift1"/>
             </w:pPr>
-            <w:bookmarkStart w:id="80" w:name="_Toc491934229"/>
+            <w:bookmarkStart w:id="81" w:name="_Toc491934229"/>
             <w:r>
               <w:t>PRO.3.8</w:t>
             </w:r>
-            <w:bookmarkEnd w:id="80"/>
+            <w:bookmarkEnd w:id="81"/>
           </w:p>
           <w:p>
             <w:pPr>
@@ -46432,14 +46584,7 @@
                 <w:sz w:val="24"/>
                 <w:lang w:val="en-US"/>
               </w:rPr>
-              <w:t xml:space="preserve"> </w:t>
-            </w:r>
-            <w:r>
-              <w:rPr>
-                <w:sz w:val="24"/>
-                <w:lang w:val="en-US"/>
-              </w:rPr>
-              <w:t xml:space="preserve">the methods </w:t>
+              <w:t xml:space="preserve"> the methods </w:t>
             </w:r>
             <w:r>
               <w:rPr>
@@ -46807,11 +46952,11 @@
             <w:pPr>
               <w:pStyle w:val="Overskrift1"/>
             </w:pPr>
-            <w:bookmarkStart w:id="81" w:name="_Toc491934230"/>
+            <w:bookmarkStart w:id="82" w:name="_Toc491934230"/>
             <w:r>
               <w:t>PRO.3.9</w:t>
             </w:r>
-            <w:bookmarkEnd w:id="81"/>
+            <w:bookmarkEnd w:id="82"/>
           </w:p>
           <w:p>
             <w:pPr>
@@ -47196,10 +47341,9 @@
               </w:rPr>
               <w:t xml:space="preserve"> constructor to </w:t>
             </w:r>
-            <w:bookmarkStart w:id="82" w:name="OLE_LINK11"/>
-            <w:bookmarkStart w:id="83" w:name="OLE_LINK12"/>
-            <w:bookmarkStart w:id="84" w:name="OLE_LINK13"/>
-            <w:bookmarkStart w:id="85" w:name="_GoBack"/>
+            <w:bookmarkStart w:id="83" w:name="OLE_LINK11"/>
+            <w:bookmarkStart w:id="84" w:name="OLE_LINK12"/>
+            <w:bookmarkStart w:id="85" w:name="OLE_LINK13"/>
             <w:r>
               <w:rPr>
                 <w:sz w:val="24"/>
@@ -47207,7 +47351,6 @@
               </w:rPr>
               <w:t>1000, 500, 1000, 3, 2</w:t>
             </w:r>
-            <w:bookmarkEnd w:id="82"/>
             <w:bookmarkEnd w:id="83"/>
             <w:bookmarkEnd w:id="84"/>
             <w:bookmarkEnd w:id="85"/>
@@ -56049,6 +56192,92 @@
     </w:lvl>
   </w:abstractNum>
   <w:abstractNum w:abstractNumId="45" w15:restartNumberingAfterBreak="0">
+    <w:nsid w:val="45981ACD"/>
+    <w:multiLevelType w:val="hybridMultilevel"/>
+    <w:tmpl w:val="AA4225F6"/>
+    <w:lvl w:ilvl="0" w:tplc="0406000F">
+      <w:start w:val="1"/>
+      <w:numFmt w:val="decimal"/>
+      <w:lvlText w:val="%1."/>
+      <w:lvlJc w:val="left"/>
+      <w:pPr>
+        <w:ind w:left="720" w:hanging="360"/>
+      </w:pPr>
+    </w:lvl>
+    <w:lvl w:ilvl="1" w:tplc="04060019" w:tentative="1">
+      <w:start w:val="1"/>
+      <w:numFmt w:val="lowerLetter"/>
+      <w:lvlText w:val="%2."/>
+      <w:lvlJc w:val="left"/>
+      <w:pPr>
+        <w:ind w:left="1440" w:hanging="360"/>
+      </w:pPr>
+    </w:lvl>
+    <w:lvl w:ilvl="2" w:tplc="0406001B" w:tentative="1">
+      <w:start w:val="1"/>
+      <w:numFmt w:val="lowerRoman"/>
+      <w:lvlText w:val="%3."/>
+      <w:lvlJc w:val="right"/>
+      <w:pPr>
+        <w:ind w:left="2160" w:hanging="180"/>
+      </w:pPr>
+    </w:lvl>
+    <w:lvl w:ilvl="3" w:tplc="0406000F" w:tentative="1">
+      <w:start w:val="1"/>
+      <w:numFmt w:val="decimal"/>
+      <w:lvlText w:val="%4."/>
+      <w:lvlJc w:val="left"/>
+      <w:pPr>
+        <w:ind w:left="2880" w:hanging="360"/>
+      </w:pPr>
+    </w:lvl>
+    <w:lvl w:ilvl="4" w:tplc="04060019" w:tentative="1">
+      <w:start w:val="1"/>
+      <w:numFmt w:val="lowerLetter"/>
+      <w:lvlText w:val="%5."/>
+      <w:lvlJc w:val="left"/>
+      <w:pPr>
+        <w:ind w:left="3600" w:hanging="360"/>
+      </w:pPr>
+    </w:lvl>
+    <w:lvl w:ilvl="5" w:tplc="0406001B" w:tentative="1">
+      <w:start w:val="1"/>
+      <w:numFmt w:val="lowerRoman"/>
+      <w:lvlText w:val="%6."/>
+      <w:lvlJc w:val="right"/>
+      <w:pPr>
+        <w:ind w:left="4320" w:hanging="180"/>
+      </w:pPr>
+    </w:lvl>
+    <w:lvl w:ilvl="6" w:tplc="0406000F" w:tentative="1">
+      <w:start w:val="1"/>
+      <w:numFmt w:val="decimal"/>
+      <w:lvlText w:val="%7."/>
+      <w:lvlJc w:val="left"/>
+      <w:pPr>
+        <w:ind w:left="5040" w:hanging="360"/>
+      </w:pPr>
+    </w:lvl>
+    <w:lvl w:ilvl="7" w:tplc="04060019" w:tentative="1">
+      <w:start w:val="1"/>
+      <w:numFmt w:val="lowerLetter"/>
+      <w:lvlText w:val="%8."/>
+      <w:lvlJc w:val="left"/>
+      <w:pPr>
+        <w:ind w:left="5760" w:hanging="360"/>
+      </w:pPr>
+    </w:lvl>
+    <w:lvl w:ilvl="8" w:tplc="0406001B" w:tentative="1">
+      <w:start w:val="1"/>
+      <w:numFmt w:val="lowerRoman"/>
+      <w:lvlText w:val="%9."/>
+      <w:lvlJc w:val="right"/>
+      <w:pPr>
+        <w:ind w:left="6480" w:hanging="180"/>
+      </w:pPr>
+    </w:lvl>
+  </w:abstractNum>
+  <w:abstractNum w:abstractNumId="46" w15:restartNumberingAfterBreak="0">
     <w:nsid w:val="45F806DE"/>
     <w:multiLevelType w:val="hybridMultilevel"/>
     <w:tmpl w:val="472CF79E"/>
@@ -56134,7 +56363,7 @@
       </w:pPr>
     </w:lvl>
   </w:abstractNum>
-  <w:abstractNum w:abstractNumId="46" w15:restartNumberingAfterBreak="0">
+  <w:abstractNum w:abstractNumId="47" w15:restartNumberingAfterBreak="0">
     <w:nsid w:val="49214BDA"/>
     <w:multiLevelType w:val="hybridMultilevel"/>
     <w:tmpl w:val="652A873E"/>
@@ -56220,7 +56449,7 @@
       </w:pPr>
     </w:lvl>
   </w:abstractNum>
-  <w:abstractNum w:abstractNumId="47" w15:restartNumberingAfterBreak="0">
+  <w:abstractNum w:abstractNumId="48" w15:restartNumberingAfterBreak="0">
     <w:nsid w:val="49242BD3"/>
     <w:multiLevelType w:val="hybridMultilevel"/>
     <w:tmpl w:val="FC4216CE"/>
@@ -56333,7 +56562,7 @@
       </w:rPr>
     </w:lvl>
   </w:abstractNum>
-  <w:abstractNum w:abstractNumId="48" w15:restartNumberingAfterBreak="0">
+  <w:abstractNum w:abstractNumId="49" w15:restartNumberingAfterBreak="0">
     <w:nsid w:val="49B02822"/>
     <w:multiLevelType w:val="hybridMultilevel"/>
     <w:tmpl w:val="D85E2CE8"/>
@@ -56446,7 +56675,7 @@
       </w:rPr>
     </w:lvl>
   </w:abstractNum>
-  <w:abstractNum w:abstractNumId="49" w15:restartNumberingAfterBreak="0">
+  <w:abstractNum w:abstractNumId="50" w15:restartNumberingAfterBreak="0">
     <w:nsid w:val="4AC81278"/>
     <w:multiLevelType w:val="hybridMultilevel"/>
     <w:tmpl w:val="C45EEBC8"/>
@@ -56532,7 +56761,7 @@
       </w:pPr>
     </w:lvl>
   </w:abstractNum>
-  <w:abstractNum w:abstractNumId="50" w15:restartNumberingAfterBreak="0">
+  <w:abstractNum w:abstractNumId="51" w15:restartNumberingAfterBreak="0">
     <w:nsid w:val="4BD919FE"/>
     <w:multiLevelType w:val="hybridMultilevel"/>
     <w:tmpl w:val="CEFAC354"/>
@@ -56618,7 +56847,7 @@
       </w:pPr>
     </w:lvl>
   </w:abstractNum>
-  <w:abstractNum w:abstractNumId="51" w15:restartNumberingAfterBreak="0">
+  <w:abstractNum w:abstractNumId="52" w15:restartNumberingAfterBreak="0">
     <w:nsid w:val="4D021A33"/>
     <w:multiLevelType w:val="hybridMultilevel"/>
     <w:tmpl w:val="966E82C6"/>
@@ -56707,7 +56936,7 @@
       </w:pPr>
     </w:lvl>
   </w:abstractNum>
-  <w:abstractNum w:abstractNumId="52" w15:restartNumberingAfterBreak="0">
+  <w:abstractNum w:abstractNumId="53" w15:restartNumberingAfterBreak="0">
     <w:nsid w:val="4D8D7196"/>
     <w:multiLevelType w:val="hybridMultilevel"/>
     <w:tmpl w:val="9FDA1D60"/>
@@ -56793,7 +57022,7 @@
       </w:pPr>
     </w:lvl>
   </w:abstractNum>
-  <w:abstractNum w:abstractNumId="53" w15:restartNumberingAfterBreak="0">
+  <w:abstractNum w:abstractNumId="54" w15:restartNumberingAfterBreak="0">
     <w:nsid w:val="4DD8113A"/>
     <w:multiLevelType w:val="hybridMultilevel"/>
     <w:tmpl w:val="46766988"/>
@@ -56879,7 +57108,7 @@
       </w:pPr>
     </w:lvl>
   </w:abstractNum>
-  <w:abstractNum w:abstractNumId="54" w15:restartNumberingAfterBreak="0">
+  <w:abstractNum w:abstractNumId="55" w15:restartNumberingAfterBreak="0">
     <w:nsid w:val="4E4C05D8"/>
     <w:multiLevelType w:val="hybridMultilevel"/>
     <w:tmpl w:val="DE98EC48"/>
@@ -56965,7 +57194,7 @@
       </w:pPr>
     </w:lvl>
   </w:abstractNum>
-  <w:abstractNum w:abstractNumId="55" w15:restartNumberingAfterBreak="0">
+  <w:abstractNum w:abstractNumId="56" w15:restartNumberingAfterBreak="0">
     <w:nsid w:val="4EE97BF5"/>
     <w:multiLevelType w:val="hybridMultilevel"/>
     <w:tmpl w:val="4FBEC1B6"/>
@@ -57054,7 +57283,7 @@
       </w:pPr>
     </w:lvl>
   </w:abstractNum>
-  <w:abstractNum w:abstractNumId="56" w15:restartNumberingAfterBreak="0">
+  <w:abstractNum w:abstractNumId="57" w15:restartNumberingAfterBreak="0">
     <w:nsid w:val="506B679E"/>
     <w:multiLevelType w:val="hybridMultilevel"/>
     <w:tmpl w:val="EF10B9EA"/>
@@ -57140,7 +57369,7 @@
       </w:pPr>
     </w:lvl>
   </w:abstractNum>
-  <w:abstractNum w:abstractNumId="57" w15:restartNumberingAfterBreak="0">
+  <w:abstractNum w:abstractNumId="58" w15:restartNumberingAfterBreak="0">
     <w:nsid w:val="51EF79BA"/>
     <w:multiLevelType w:val="hybridMultilevel"/>
     <w:tmpl w:val="56AEBB82"/>
@@ -57229,7 +57458,7 @@
       </w:pPr>
     </w:lvl>
   </w:abstractNum>
-  <w:abstractNum w:abstractNumId="58" w15:restartNumberingAfterBreak="0">
+  <w:abstractNum w:abstractNumId="59" w15:restartNumberingAfterBreak="0">
     <w:nsid w:val="532F6CCB"/>
     <w:multiLevelType w:val="hybridMultilevel"/>
     <w:tmpl w:val="DA70B210"/>
@@ -57342,7 +57571,7 @@
       </w:rPr>
     </w:lvl>
   </w:abstractNum>
-  <w:abstractNum w:abstractNumId="59" w15:restartNumberingAfterBreak="0">
+  <w:abstractNum w:abstractNumId="60" w15:restartNumberingAfterBreak="0">
     <w:nsid w:val="53A76D71"/>
     <w:multiLevelType w:val="hybridMultilevel"/>
     <w:tmpl w:val="980C828C"/>
@@ -57428,7 +57657,7 @@
       </w:pPr>
     </w:lvl>
   </w:abstractNum>
-  <w:abstractNum w:abstractNumId="60" w15:restartNumberingAfterBreak="0">
+  <w:abstractNum w:abstractNumId="61" w15:restartNumberingAfterBreak="0">
     <w:nsid w:val="57C3281F"/>
     <w:multiLevelType w:val="hybridMultilevel"/>
     <w:tmpl w:val="D8F272C8"/>
@@ -57514,7 +57743,7 @@
       </w:pPr>
     </w:lvl>
   </w:abstractNum>
-  <w:abstractNum w:abstractNumId="61" w15:restartNumberingAfterBreak="0">
+  <w:abstractNum w:abstractNumId="62" w15:restartNumberingAfterBreak="0">
     <w:nsid w:val="5C52788F"/>
     <w:multiLevelType w:val="hybridMultilevel"/>
     <w:tmpl w:val="B46412A4"/>
@@ -57600,7 +57829,7 @@
       </w:pPr>
     </w:lvl>
   </w:abstractNum>
-  <w:abstractNum w:abstractNumId="62" w15:restartNumberingAfterBreak="0">
+  <w:abstractNum w:abstractNumId="63" w15:restartNumberingAfterBreak="0">
     <w:nsid w:val="5D793729"/>
     <w:multiLevelType w:val="hybridMultilevel"/>
     <w:tmpl w:val="A82C4212"/>
@@ -57686,7 +57915,7 @@
       </w:pPr>
     </w:lvl>
   </w:abstractNum>
-  <w:abstractNum w:abstractNumId="63" w15:restartNumberingAfterBreak="0">
+  <w:abstractNum w:abstractNumId="64" w15:restartNumberingAfterBreak="0">
     <w:nsid w:val="5E314876"/>
     <w:multiLevelType w:val="hybridMultilevel"/>
     <w:tmpl w:val="3340A2A2"/>
@@ -57772,7 +58001,7 @@
       </w:pPr>
     </w:lvl>
   </w:abstractNum>
-  <w:abstractNum w:abstractNumId="64" w15:restartNumberingAfterBreak="0">
+  <w:abstractNum w:abstractNumId="65" w15:restartNumberingAfterBreak="0">
     <w:nsid w:val="5E680402"/>
     <w:multiLevelType w:val="hybridMultilevel"/>
     <w:tmpl w:val="DB1406BE"/>
@@ -57885,7 +58114,7 @@
       </w:rPr>
     </w:lvl>
   </w:abstractNum>
-  <w:abstractNum w:abstractNumId="65" w15:restartNumberingAfterBreak="0">
+  <w:abstractNum w:abstractNumId="66" w15:restartNumberingAfterBreak="0">
     <w:nsid w:val="5E7C05A5"/>
     <w:multiLevelType w:val="hybridMultilevel"/>
     <w:tmpl w:val="9AA07ABC"/>
@@ -57971,7 +58200,7 @@
       </w:pPr>
     </w:lvl>
   </w:abstractNum>
-  <w:abstractNum w:abstractNumId="66" w15:restartNumberingAfterBreak="0">
+  <w:abstractNum w:abstractNumId="67" w15:restartNumberingAfterBreak="0">
     <w:nsid w:val="5EBA50AC"/>
     <w:multiLevelType w:val="hybridMultilevel"/>
     <w:tmpl w:val="1F8A46A0"/>
@@ -58057,7 +58286,7 @@
       </w:pPr>
     </w:lvl>
   </w:abstractNum>
-  <w:abstractNum w:abstractNumId="67" w15:restartNumberingAfterBreak="0">
+  <w:abstractNum w:abstractNumId="68" w15:restartNumberingAfterBreak="0">
     <w:nsid w:val="63546C15"/>
     <w:multiLevelType w:val="hybridMultilevel"/>
     <w:tmpl w:val="83609BC2"/>
@@ -58143,7 +58372,7 @@
       </w:pPr>
     </w:lvl>
   </w:abstractNum>
-  <w:abstractNum w:abstractNumId="68" w15:restartNumberingAfterBreak="0">
+  <w:abstractNum w:abstractNumId="69" w15:restartNumberingAfterBreak="0">
     <w:nsid w:val="657F7BC0"/>
     <w:multiLevelType w:val="hybridMultilevel"/>
     <w:tmpl w:val="736219C6"/>
@@ -58229,7 +58458,7 @@
       </w:pPr>
     </w:lvl>
   </w:abstractNum>
-  <w:abstractNum w:abstractNumId="69" w15:restartNumberingAfterBreak="0">
+  <w:abstractNum w:abstractNumId="70" w15:restartNumberingAfterBreak="0">
     <w:nsid w:val="66B627E1"/>
     <w:multiLevelType w:val="hybridMultilevel"/>
     <w:tmpl w:val="30C6A20A"/>
@@ -58315,7 +58544,7 @@
       </w:pPr>
     </w:lvl>
   </w:abstractNum>
-  <w:abstractNum w:abstractNumId="70" w15:restartNumberingAfterBreak="0">
+  <w:abstractNum w:abstractNumId="71" w15:restartNumberingAfterBreak="0">
     <w:nsid w:val="674D381D"/>
     <w:multiLevelType w:val="hybridMultilevel"/>
     <w:tmpl w:val="D640EF60"/>
@@ -58401,7 +58630,7 @@
       </w:pPr>
     </w:lvl>
   </w:abstractNum>
-  <w:abstractNum w:abstractNumId="71" w15:restartNumberingAfterBreak="0">
+  <w:abstractNum w:abstractNumId="72" w15:restartNumberingAfterBreak="0">
     <w:nsid w:val="6B3468F7"/>
     <w:multiLevelType w:val="hybridMultilevel"/>
     <w:tmpl w:val="34FAAABC"/>
@@ -58487,7 +58716,7 @@
       </w:pPr>
     </w:lvl>
   </w:abstractNum>
-  <w:abstractNum w:abstractNumId="72" w15:restartNumberingAfterBreak="0">
+  <w:abstractNum w:abstractNumId="73" w15:restartNumberingAfterBreak="0">
     <w:nsid w:val="6CF24955"/>
     <w:multiLevelType w:val="hybridMultilevel"/>
     <w:tmpl w:val="103C458A"/>
@@ -58573,7 +58802,7 @@
       </w:pPr>
     </w:lvl>
   </w:abstractNum>
-  <w:abstractNum w:abstractNumId="73" w15:restartNumberingAfterBreak="0">
+  <w:abstractNum w:abstractNumId="74" w15:restartNumberingAfterBreak="0">
     <w:nsid w:val="6D4427FF"/>
     <w:multiLevelType w:val="hybridMultilevel"/>
     <w:tmpl w:val="E3002B50"/>
@@ -58659,7 +58888,7 @@
       </w:pPr>
     </w:lvl>
   </w:abstractNum>
-  <w:abstractNum w:abstractNumId="74" w15:restartNumberingAfterBreak="0">
+  <w:abstractNum w:abstractNumId="75" w15:restartNumberingAfterBreak="0">
     <w:nsid w:val="6F7474EB"/>
     <w:multiLevelType w:val="hybridMultilevel"/>
     <w:tmpl w:val="B414D744"/>
@@ -58748,7 +58977,7 @@
       </w:pPr>
     </w:lvl>
   </w:abstractNum>
-  <w:abstractNum w:abstractNumId="75" w15:restartNumberingAfterBreak="0">
+  <w:abstractNum w:abstractNumId="76" w15:restartNumberingAfterBreak="0">
     <w:nsid w:val="6FBD7B82"/>
     <w:multiLevelType w:val="hybridMultilevel"/>
     <w:tmpl w:val="60BEDCEA"/>
@@ -58837,7 +59066,7 @@
       </w:pPr>
     </w:lvl>
   </w:abstractNum>
-  <w:abstractNum w:abstractNumId="76" w15:restartNumberingAfterBreak="0">
+  <w:abstractNum w:abstractNumId="77" w15:restartNumberingAfterBreak="0">
     <w:nsid w:val="71011366"/>
     <w:multiLevelType w:val="hybridMultilevel"/>
     <w:tmpl w:val="B4CCA6C8"/>
@@ -58923,7 +59152,7 @@
       </w:pPr>
     </w:lvl>
   </w:abstractNum>
-  <w:abstractNum w:abstractNumId="77" w15:restartNumberingAfterBreak="0">
+  <w:abstractNum w:abstractNumId="78" w15:restartNumberingAfterBreak="0">
     <w:nsid w:val="711B69C3"/>
     <w:multiLevelType w:val="hybridMultilevel"/>
     <w:tmpl w:val="C45EEBC8"/>
@@ -59009,7 +59238,7 @@
       </w:pPr>
     </w:lvl>
   </w:abstractNum>
-  <w:abstractNum w:abstractNumId="78" w15:restartNumberingAfterBreak="0">
+  <w:abstractNum w:abstractNumId="79" w15:restartNumberingAfterBreak="0">
     <w:nsid w:val="74792180"/>
     <w:multiLevelType w:val="hybridMultilevel"/>
     <w:tmpl w:val="5954525E"/>
@@ -59095,7 +59324,7 @@
       </w:pPr>
     </w:lvl>
   </w:abstractNum>
-  <w:abstractNum w:abstractNumId="79" w15:restartNumberingAfterBreak="0">
+  <w:abstractNum w:abstractNumId="80" w15:restartNumberingAfterBreak="0">
     <w:nsid w:val="75CD06E9"/>
     <w:multiLevelType w:val="hybridMultilevel"/>
     <w:tmpl w:val="79D699A8"/>
@@ -59208,7 +59437,7 @@
       </w:rPr>
     </w:lvl>
   </w:abstractNum>
-  <w:abstractNum w:abstractNumId="80" w15:restartNumberingAfterBreak="0">
+  <w:abstractNum w:abstractNumId="81" w15:restartNumberingAfterBreak="0">
     <w:nsid w:val="782456EF"/>
     <w:multiLevelType w:val="hybridMultilevel"/>
     <w:tmpl w:val="C45EEBC8"/>
@@ -59294,7 +59523,7 @@
       </w:pPr>
     </w:lvl>
   </w:abstractNum>
-  <w:abstractNum w:abstractNumId="81" w15:restartNumberingAfterBreak="0">
+  <w:abstractNum w:abstractNumId="82" w15:restartNumberingAfterBreak="0">
     <w:nsid w:val="79A578DA"/>
     <w:multiLevelType w:val="hybridMultilevel"/>
     <w:tmpl w:val="50F2D57A"/>
@@ -59380,7 +59609,7 @@
       </w:pPr>
     </w:lvl>
   </w:abstractNum>
-  <w:abstractNum w:abstractNumId="82" w15:restartNumberingAfterBreak="0">
+  <w:abstractNum w:abstractNumId="83" w15:restartNumberingAfterBreak="0">
     <w:nsid w:val="7D086B41"/>
     <w:multiLevelType w:val="hybridMultilevel"/>
     <w:tmpl w:val="C02CCB08"/>
@@ -59493,7 +59722,7 @@
       </w:rPr>
     </w:lvl>
   </w:abstractNum>
-  <w:abstractNum w:abstractNumId="83" w15:restartNumberingAfterBreak="0">
+  <w:abstractNum w:abstractNumId="84" w15:restartNumberingAfterBreak="0">
     <w:nsid w:val="7DE62607"/>
     <w:multiLevelType w:val="hybridMultilevel"/>
     <w:tmpl w:val="80AEF776"/>
@@ -59579,7 +59808,7 @@
       </w:pPr>
     </w:lvl>
   </w:abstractNum>
-  <w:abstractNum w:abstractNumId="84" w15:restartNumberingAfterBreak="0">
+  <w:abstractNum w:abstractNumId="85" w15:restartNumberingAfterBreak="0">
     <w:nsid w:val="7F1945E7"/>
     <w:multiLevelType w:val="hybridMultilevel"/>
     <w:tmpl w:val="F9168C2A"/>
@@ -59668,7 +59897,7 @@
       </w:pPr>
     </w:lvl>
   </w:abstractNum>
-  <w:abstractNum w:abstractNumId="85" w15:restartNumberingAfterBreak="0">
+  <w:abstractNum w:abstractNumId="86" w15:restartNumberingAfterBreak="0">
     <w:nsid w:val="7F360C79"/>
     <w:multiLevelType w:val="hybridMultilevel"/>
     <w:tmpl w:val="472CF79E"/>
@@ -59755,7 +59984,7 @@
     </w:lvl>
   </w:abstractNum>
   <w:num w:numId="1">
-    <w:abstractNumId w:val="63"/>
+    <w:abstractNumId w:val="64"/>
   </w:num>
   <w:num w:numId="2">
     <w:abstractNumId w:val="17"/>
@@ -59764,10 +59993,10 @@
     <w:abstractNumId w:val="32"/>
   </w:num>
   <w:num w:numId="4">
-    <w:abstractNumId w:val="75"/>
+    <w:abstractNumId w:val="76"/>
   </w:num>
   <w:num w:numId="5">
-    <w:abstractNumId w:val="51"/>
+    <w:abstractNumId w:val="52"/>
   </w:num>
   <w:num w:numId="6">
     <w:abstractNumId w:val="37"/>
@@ -59776,7 +60005,7 @@
     <w:abstractNumId w:val="36"/>
   </w:num>
   <w:num w:numId="8">
-    <w:abstractNumId w:val="73"/>
+    <w:abstractNumId w:val="74"/>
   </w:num>
   <w:num w:numId="9">
     <w:abstractNumId w:val="1"/>
@@ -59788,10 +60017,10 @@
     <w:abstractNumId w:val="39"/>
   </w:num>
   <w:num w:numId="12">
-    <w:abstractNumId w:val="62"/>
+    <w:abstractNumId w:val="63"/>
   </w:num>
   <w:num w:numId="13">
-    <w:abstractNumId w:val="66"/>
+    <w:abstractNumId w:val="67"/>
   </w:num>
   <w:num w:numId="14">
     <w:abstractNumId w:val="35"/>
@@ -59800,16 +60029,16 @@
     <w:abstractNumId w:val="0"/>
   </w:num>
   <w:num w:numId="16">
-    <w:abstractNumId w:val="50"/>
+    <w:abstractNumId w:val="51"/>
   </w:num>
   <w:num w:numId="17">
-    <w:abstractNumId w:val="82"/>
+    <w:abstractNumId w:val="83"/>
   </w:num>
   <w:num w:numId="18">
-    <w:abstractNumId w:val="67"/>
+    <w:abstractNumId w:val="68"/>
   </w:num>
   <w:num w:numId="19">
-    <w:abstractNumId w:val="79"/>
+    <w:abstractNumId w:val="80"/>
   </w:num>
   <w:num w:numId="20">
     <w:abstractNumId w:val="20"/>
@@ -59818,7 +60047,7 @@
     <w:abstractNumId w:val="30"/>
   </w:num>
   <w:num w:numId="22">
-    <w:abstractNumId w:val="70"/>
+    <w:abstractNumId w:val="71"/>
   </w:num>
   <w:num w:numId="23">
     <w:abstractNumId w:val="41"/>
@@ -59830,7 +60059,7 @@
     <w:abstractNumId w:val="18"/>
   </w:num>
   <w:num w:numId="26">
-    <w:abstractNumId w:val="65"/>
+    <w:abstractNumId w:val="66"/>
   </w:num>
   <w:num w:numId="27">
     <w:abstractNumId w:val="10"/>
@@ -59839,7 +60068,7 @@
     <w:abstractNumId w:val="8"/>
   </w:num>
   <w:num w:numId="29">
-    <w:abstractNumId w:val="81"/>
+    <w:abstractNumId w:val="82"/>
   </w:num>
   <w:num w:numId="30">
     <w:abstractNumId w:val="38"/>
@@ -59848,10 +60077,10 @@
     <w:abstractNumId w:val="27"/>
   </w:num>
   <w:num w:numId="32">
-    <w:abstractNumId w:val="46"/>
+    <w:abstractNumId w:val="47"/>
   </w:num>
   <w:num w:numId="33">
-    <w:abstractNumId w:val="72"/>
+    <w:abstractNumId w:val="73"/>
   </w:num>
   <w:num w:numId="34">
     <w:abstractNumId w:val="26"/>
@@ -59860,13 +60089,13 @@
     <w:abstractNumId w:val="28"/>
   </w:num>
   <w:num w:numId="36">
-    <w:abstractNumId w:val="80"/>
+    <w:abstractNumId w:val="81"/>
   </w:num>
   <w:num w:numId="37">
     <w:abstractNumId w:val="25"/>
   </w:num>
   <w:num w:numId="38">
-    <w:abstractNumId w:val="47"/>
+    <w:abstractNumId w:val="48"/>
   </w:num>
   <w:num w:numId="39">
     <w:abstractNumId w:val="11"/>
@@ -59884,13 +60113,13 @@
     <w:abstractNumId w:val="42"/>
   </w:num>
   <w:num w:numId="44">
-    <w:abstractNumId w:val="49"/>
+    <w:abstractNumId w:val="50"/>
   </w:num>
   <w:num w:numId="45">
-    <w:abstractNumId w:val="77"/>
+    <w:abstractNumId w:val="78"/>
   </w:num>
   <w:num w:numId="46">
-    <w:abstractNumId w:val="56"/>
+    <w:abstractNumId w:val="57"/>
   </w:num>
   <w:num w:numId="47">
     <w:abstractNumId w:val="9"/>
@@ -59899,13 +60128,13 @@
     <w:abstractNumId w:val="6"/>
   </w:num>
   <w:num w:numId="49">
-    <w:abstractNumId w:val="71"/>
+    <w:abstractNumId w:val="72"/>
   </w:num>
   <w:num w:numId="50">
     <w:abstractNumId w:val="5"/>
   </w:num>
   <w:num w:numId="51">
-    <w:abstractNumId w:val="57"/>
+    <w:abstractNumId w:val="58"/>
   </w:num>
   <w:num w:numId="52">
     <w:abstractNumId w:val="21"/>
@@ -59917,22 +60146,22 @@
     <w:abstractNumId w:val="16"/>
   </w:num>
   <w:num w:numId="55">
-    <w:abstractNumId w:val="69"/>
+    <w:abstractNumId w:val="70"/>
   </w:num>
   <w:num w:numId="56">
-    <w:abstractNumId w:val="83"/>
+    <w:abstractNumId w:val="84"/>
   </w:num>
   <w:num w:numId="57">
-    <w:abstractNumId w:val="53"/>
+    <w:abstractNumId w:val="54"/>
   </w:num>
   <w:num w:numId="58">
-    <w:abstractNumId w:val="68"/>
+    <w:abstractNumId w:val="69"/>
   </w:num>
   <w:num w:numId="59">
     <w:abstractNumId w:val="12"/>
   </w:num>
   <w:num w:numId="60">
-    <w:abstractNumId w:val="52"/>
+    <w:abstractNumId w:val="53"/>
   </w:num>
   <w:num w:numId="61">
     <w:abstractNumId w:val="19"/>
@@ -59944,13 +60173,13 @@
     <w:abstractNumId w:val="33"/>
   </w:num>
   <w:num w:numId="64">
-    <w:abstractNumId w:val="58"/>
+    <w:abstractNumId w:val="59"/>
   </w:num>
   <w:num w:numId="65">
-    <w:abstractNumId w:val="55"/>
+    <w:abstractNumId w:val="56"/>
   </w:num>
   <w:num w:numId="66">
-    <w:abstractNumId w:val="54"/>
+    <w:abstractNumId w:val="55"/>
   </w:num>
   <w:num w:numId="67">
     <w:abstractNumId w:val="34"/>
@@ -59959,13 +60188,13 @@
     <w:abstractNumId w:val="29"/>
   </w:num>
   <w:num w:numId="69">
-    <w:abstractNumId w:val="84"/>
+    <w:abstractNumId w:val="85"/>
   </w:num>
   <w:num w:numId="70">
-    <w:abstractNumId w:val="74"/>
+    <w:abstractNumId w:val="75"/>
   </w:num>
   <w:num w:numId="71">
-    <w:abstractNumId w:val="76"/>
+    <w:abstractNumId w:val="77"/>
   </w:num>
   <w:num w:numId="72">
     <w:abstractNumId w:val="7"/>
@@ -59974,22 +60203,22 @@
     <w:abstractNumId w:val="23"/>
   </w:num>
   <w:num w:numId="74">
-    <w:abstractNumId w:val="45"/>
+    <w:abstractNumId w:val="46"/>
   </w:num>
   <w:num w:numId="75">
     <w:abstractNumId w:val="2"/>
   </w:num>
   <w:num w:numId="76">
-    <w:abstractNumId w:val="64"/>
+    <w:abstractNumId w:val="65"/>
   </w:num>
   <w:num w:numId="77">
-    <w:abstractNumId w:val="61"/>
+    <w:abstractNumId w:val="62"/>
   </w:num>
   <w:num w:numId="78">
     <w:abstractNumId w:val="3"/>
   </w:num>
   <w:num w:numId="79">
-    <w:abstractNumId w:val="85"/>
+    <w:abstractNumId w:val="86"/>
   </w:num>
   <w:num w:numId="80">
     <w:abstractNumId w:val="14"/>
@@ -59998,19 +60227,22 @@
     <w:abstractNumId w:val="4"/>
   </w:num>
   <w:num w:numId="82">
-    <w:abstractNumId w:val="59"/>
+    <w:abstractNumId w:val="60"/>
   </w:num>
   <w:num w:numId="83">
     <w:abstractNumId w:val="31"/>
   </w:num>
   <w:num w:numId="84">
-    <w:abstractNumId w:val="48"/>
+    <w:abstractNumId w:val="49"/>
   </w:num>
   <w:num w:numId="85">
-    <w:abstractNumId w:val="60"/>
+    <w:abstractNumId w:val="61"/>
   </w:num>
   <w:num w:numId="86">
-    <w:abstractNumId w:val="78"/>
+    <w:abstractNumId w:val="79"/>
+  </w:num>
+  <w:num w:numId="87">
+    <w:abstractNumId w:val="45"/>
   </w:num>
   <w:numIdMacAtCleanup w:val="78"/>
 </w:numbering>
@@ -60861,7 +61093,7 @@
 </file>
 
 <file path=customXml/itemProps2.xml><?xml version="1.0" encoding="utf-8"?>
-<ds:datastoreItem xmlns:ds="http://schemas.openxmlformats.org/officeDocument/2006/customXml" ds:itemID="{EA40AC15-7506-481D-BEB6-8499BAAD19F4}">
+<ds:datastoreItem xmlns:ds="http://schemas.openxmlformats.org/officeDocument/2006/customXml" ds:itemID="{2ED7C396-FE15-4977-8FB0-C2CE5CD79DE6}">
   <ds:schemaRefs>
     <ds:schemaRef ds:uri="http://schemas.openxmlformats.org/officeDocument/2006/bibliography"/>
   </ds:schemaRefs>

</xml_diff>

<commit_message>
Added a few presentations, small changes to notes/exercises
Added a few presentations, small changes to notes/exercises
</commit_message>
<xml_diff>
--- a/CSharpProgramming/Exercises/CSharpExercises.docx
+++ b/CSharpProgramming/Exercises/CSharpExercises.docx
@@ -9384,6 +9384,13 @@
               </w:rPr>
               <w:t>Return values are used</w:t>
             </w:r>
+            <w:r>
+              <w:rPr>
+                <w:sz w:val="24"/>
+                <w:lang w:val="en-US"/>
+              </w:rPr>
+              <w:t xml:space="preserve"> (if any…)</w:t>
+            </w:r>
           </w:p>
           <w:p>
             <w:pPr>
@@ -42244,7 +42251,21 @@
                 <w:sz w:val="24"/>
                 <w:lang w:val="en-US"/>
               </w:rPr>
-              <w:t xml:space="preserve">ted properly. Implement a better version, using a recursive approach. </w:t>
+              <w:t>ted properly. Implement a version</w:t>
+            </w:r>
+            <w:r>
+              <w:rPr>
+                <w:sz w:val="24"/>
+                <w:lang w:val="en-US"/>
+              </w:rPr>
+              <w:t xml:space="preserve"> that actually works</w:t>
+            </w:r>
+            <w:r>
+              <w:rPr>
+                <w:sz w:val="24"/>
+                <w:lang w:val="en-US"/>
+              </w:rPr>
+              <w:t xml:space="preserve">, using a recursive approach. </w:t>
             </w:r>
           </w:p>
           <w:p>
@@ -42263,7 +42284,7 @@
                 <w:sz w:val="24"/>
                 <w:lang w:val="en-US"/>
               </w:rPr>
-              <w:t xml:space="preserve"> Think about how you can divide the original problem into two small</w:t>
+              <w:t xml:space="preserve"> Think about how you can divide the original problem into small</w:t>
             </w:r>
             <w:r>
               <w:rPr>
@@ -43522,7 +43543,21 @@
                 <w:lang w:val="en-US"/>
               </w:rPr>
               <w:softHyphen/>
-              <w:t xml:space="preserve">fied result, and print out the result of the query, using a </w:t>
+              <w:t>fied result, and print</w:t>
+            </w:r>
+            <w:r>
+              <w:rPr>
+                <w:sz w:val="24"/>
+                <w:lang w:val="en-US"/>
+              </w:rPr>
+              <w:t>s</w:t>
+            </w:r>
+            <w:r>
+              <w:rPr>
+                <w:sz w:val="24"/>
+                <w:lang w:val="en-US"/>
+              </w:rPr>
+              <w:t xml:space="preserve"> out the result of the query, using a </w:t>
             </w:r>
             <w:r>
               <w:rPr>
@@ -44953,16 +44988,7 @@
                 <w:szCs w:val="28"/>
                 <w:lang w:val="en-US"/>
               </w:rPr>
-              <w:t xml:space="preserve"> is now printed long before </w:t>
-            </w:r>
-            <w:bookmarkStart w:id="79" w:name="_GoBack"/>
-            <w:bookmarkEnd w:id="79"/>
-            <w:r>
-              <w:rPr>
-                <w:szCs w:val="28"/>
-                <w:lang w:val="en-US"/>
-              </w:rPr>
-              <w:t>the last word is printed. Why does this happen?</w:t>
+              <w:t xml:space="preserve"> is now printed long before the last word is printed. Why does this happen?</w:t>
             </w:r>
           </w:p>
           <w:p>
@@ -45064,11 +45090,11 @@
             <w:pPr>
               <w:pStyle w:val="Overskrift1"/>
             </w:pPr>
-            <w:bookmarkStart w:id="80" w:name="_Toc491934227"/>
+            <w:bookmarkStart w:id="79" w:name="_Toc491934227"/>
             <w:r>
               <w:t>PRO.3.</w:t>
             </w:r>
-            <w:bookmarkEnd w:id="80"/>
+            <w:bookmarkEnd w:id="79"/>
             <w:r>
               <w:t>7</w:t>
             </w:r>
@@ -45871,11 +45897,11 @@
             <w:pPr>
               <w:pStyle w:val="Overskrift1"/>
             </w:pPr>
-            <w:bookmarkStart w:id="81" w:name="_Toc491934229"/>
+            <w:bookmarkStart w:id="80" w:name="_Toc491934229"/>
             <w:r>
               <w:t>PRO.3.8</w:t>
             </w:r>
-            <w:bookmarkEnd w:id="81"/>
+            <w:bookmarkEnd w:id="80"/>
           </w:p>
           <w:p>
             <w:pPr>
@@ -46952,11 +46978,11 @@
             <w:pPr>
               <w:pStyle w:val="Overskrift1"/>
             </w:pPr>
-            <w:bookmarkStart w:id="82" w:name="_Toc491934230"/>
+            <w:bookmarkStart w:id="81" w:name="_Toc491934230"/>
             <w:r>
               <w:t>PRO.3.9</w:t>
             </w:r>
-            <w:bookmarkEnd w:id="82"/>
+            <w:bookmarkEnd w:id="81"/>
           </w:p>
           <w:p>
             <w:pPr>
@@ -47341,9 +47367,9 @@
               </w:rPr>
               <w:t xml:space="preserve"> constructor to </w:t>
             </w:r>
-            <w:bookmarkStart w:id="83" w:name="OLE_LINK11"/>
-            <w:bookmarkStart w:id="84" w:name="OLE_LINK12"/>
-            <w:bookmarkStart w:id="85" w:name="OLE_LINK13"/>
+            <w:bookmarkStart w:id="82" w:name="OLE_LINK11"/>
+            <w:bookmarkStart w:id="83" w:name="OLE_LINK12"/>
+            <w:bookmarkStart w:id="84" w:name="OLE_LINK13"/>
             <w:r>
               <w:rPr>
                 <w:sz w:val="24"/>
@@ -47351,9 +47377,9 @@
               </w:rPr>
               <w:t>1000, 500, 1000, 3, 2</w:t>
             </w:r>
+            <w:bookmarkEnd w:id="82"/>
             <w:bookmarkEnd w:id="83"/>
             <w:bookmarkEnd w:id="84"/>
-            <w:bookmarkEnd w:id="85"/>
             <w:r>
               <w:rPr>
                 <w:sz w:val="24"/>
@@ -47529,11 +47555,11 @@
             <w:pPr>
               <w:pStyle w:val="Overskrift1"/>
             </w:pPr>
-            <w:bookmarkStart w:id="86" w:name="_Toc491934231"/>
+            <w:bookmarkStart w:id="85" w:name="_Toc491934231"/>
             <w:r>
               <w:t>PRO.3.10</w:t>
             </w:r>
-            <w:bookmarkEnd w:id="86"/>
+            <w:bookmarkEnd w:id="85"/>
           </w:p>
           <w:p>
             <w:pPr>
@@ -48196,11 +48222,11 @@
             <w:pPr>
               <w:pStyle w:val="Overskrift1"/>
             </w:pPr>
-            <w:bookmarkStart w:id="87" w:name="_Toc491934232"/>
+            <w:bookmarkStart w:id="86" w:name="_Toc491934232"/>
             <w:r>
               <w:t>PRO.3.11</w:t>
             </w:r>
-            <w:bookmarkEnd w:id="87"/>
+            <w:bookmarkEnd w:id="86"/>
           </w:p>
           <w:p>
             <w:pPr>
@@ -48753,11 +48779,11 @@
             <w:pPr>
               <w:pStyle w:val="Overskrift1"/>
             </w:pPr>
-            <w:bookmarkStart w:id="88" w:name="_Toc491934233"/>
+            <w:bookmarkStart w:id="87" w:name="_Toc491934233"/>
             <w:r>
               <w:t>PRO.3.12</w:t>
             </w:r>
-            <w:bookmarkEnd w:id="88"/>
+            <w:bookmarkEnd w:id="87"/>
           </w:p>
           <w:p>
             <w:pPr>
@@ -50313,14 +50339,14 @@
             <w:pPr>
               <w:pStyle w:val="Overskrift1"/>
             </w:pPr>
-            <w:bookmarkStart w:id="89" w:name="_Toc491934234"/>
+            <w:bookmarkStart w:id="88" w:name="_Toc491934234"/>
             <w:r>
               <w:t>DAPE</w:t>
             </w:r>
             <w:r>
               <w:t>.1</w:t>
             </w:r>
-            <w:bookmarkEnd w:id="89"/>
+            <w:bookmarkEnd w:id="88"/>
           </w:p>
           <w:p>
             <w:pPr>
@@ -51232,11 +51258,11 @@
             <w:pPr>
               <w:pStyle w:val="Overskrift1"/>
             </w:pPr>
-            <w:bookmarkStart w:id="90" w:name="_Toc491934235"/>
+            <w:bookmarkStart w:id="89" w:name="_Toc491934235"/>
             <w:r>
               <w:t>DAPE.2</w:t>
             </w:r>
-            <w:bookmarkEnd w:id="90"/>
+            <w:bookmarkEnd w:id="89"/>
           </w:p>
           <w:p>
             <w:pPr>
@@ -51802,8 +51828,8 @@
                 <w:lang w:val="en-US"/>
               </w:rPr>
             </w:pPr>
-            <w:bookmarkStart w:id="91" w:name="OLE_LINK5"/>
-            <w:bookmarkStart w:id="92" w:name="OLE_LINK6"/>
+            <w:bookmarkStart w:id="90" w:name="OLE_LINK5"/>
+            <w:bookmarkStart w:id="91" w:name="OLE_LINK6"/>
             <w:r>
               <w:rPr>
                 <w:rFonts w:ascii="Consolas" w:hAnsi="Consolas" w:cs="Consolas"/>
@@ -51829,8 +51855,8 @@
               <w:t>);</w:t>
             </w:r>
           </w:p>
+          <w:bookmarkEnd w:id="90"/>
           <w:bookmarkEnd w:id="91"/>
-          <w:bookmarkEnd w:id="92"/>
           <w:p>
             <w:pPr>
               <w:ind w:left="720"/>
@@ -61093,7 +61119,7 @@
 </file>
 
 <file path=customXml/itemProps2.xml><?xml version="1.0" encoding="utf-8"?>
-<ds:datastoreItem xmlns:ds="http://schemas.openxmlformats.org/officeDocument/2006/customXml" ds:itemID="{2ED7C396-FE15-4977-8FB0-C2CE5CD79DE6}">
+<ds:datastoreItem xmlns:ds="http://schemas.openxmlformats.org/officeDocument/2006/customXml" ds:itemID="{D0F2AC5C-8106-4FEF-B9FD-7465FC38283A}">
   <ds:schemaRefs>
     <ds:schemaRef ds:uri="http://schemas.openxmlformats.org/officeDocument/2006/bibliography"/>
   </ds:schemaRefs>

</xml_diff>

<commit_message>
Added a presentation on List/array, major revision of exercise Pro.2.9
Added a presentation on List/array, major revision of exercise Pro.2.9
</commit_message>
<xml_diff>
--- a/CSharpProgramming/Exercises/CSharpExercises.docx
+++ b/CSharpProgramming/Exercises/CSharpExercises.docx
@@ -18731,6 +18731,14 @@
               </w:rPr>
               <w:t xml:space="preserve"> class.</w:t>
             </w:r>
+            <w:r>
+              <w:rPr>
+                <w:lang w:val="en-US"/>
+              </w:rPr>
+              <w:t xml:space="preserve"> Work with a relatively complex setup of collaborating classes.</w:t>
+            </w:r>
+            <w:bookmarkStart w:id="22" w:name="_GoBack"/>
+            <w:bookmarkEnd w:id="22"/>
           </w:p>
           <w:p>
             <w:pPr>
@@ -18778,57 +18786,92 @@
               <w:rPr>
                 <w:lang w:val="en-US"/>
               </w:rPr>
-              <w:t xml:space="preserve">This exercise </w:t>
-            </w:r>
-            <w:r>
-              <w:rPr>
-                <w:lang w:val="en-US"/>
-              </w:rPr>
-              <w:t>picks up where Pro</w:t>
-            </w:r>
-            <w:r>
-              <w:rPr>
-                <w:lang w:val="en-US"/>
-              </w:rPr>
-              <w:t>.2</w:t>
-            </w:r>
-            <w:r>
-              <w:rPr>
-                <w:lang w:val="en-US"/>
-              </w:rPr>
-              <w:t>.6 let off. Now the Hero must face a greater challenge! (or maybe he’s just farming..).</w:t>
-            </w:r>
-          </w:p>
-          <w:p>
-            <w:pPr>
-              <w:rPr>
-                <w:lang w:val="en-US"/>
-              </w:rPr>
-            </w:pPr>
-          </w:p>
-          <w:p>
-            <w:pPr>
-              <w:rPr>
-                <w:lang w:val="en-US"/>
-              </w:rPr>
-            </w:pPr>
-            <w:r>
-              <w:rPr>
-                <w:lang w:val="en-US"/>
-              </w:rPr>
-              <w:t xml:space="preserve">The project RolePlayV21 is identical to the solution to </w:t>
-            </w:r>
-            <w:r>
-              <w:rPr>
-                <w:lang w:val="en-US"/>
-              </w:rPr>
-              <w:t>Pro.2.6</w:t>
-            </w:r>
-            <w:r>
-              <w:rPr>
-                <w:lang w:val="en-US"/>
-              </w:rPr>
-              <w:t>. The Hero can do a battle against a Beast, and both classes now take several parameters in their constructor.</w:t>
+              <w:t xml:space="preserve">In a previous exercise, we designed a battle between a Hero and a Beast. In this exercise, a Hero will now fight against an “army” of Beasts, represented by a new </w:t>
+            </w:r>
+            <w:r>
+              <w:rPr>
+                <w:b/>
+                <w:lang w:val="en-US"/>
+              </w:rPr>
+              <w:t>BeastArmy</w:t>
+            </w:r>
+            <w:r>
+              <w:rPr>
+                <w:lang w:val="en-US"/>
+              </w:rPr>
+              <w:t xml:space="preserve"> class.</w:t>
+            </w:r>
+          </w:p>
+          <w:p>
+            <w:pPr>
+              <w:rPr>
+                <w:lang w:val="en-US"/>
+              </w:rPr>
+            </w:pPr>
+          </w:p>
+          <w:p>
+            <w:pPr>
+              <w:rPr>
+                <w:lang w:val="en-US"/>
+              </w:rPr>
+            </w:pPr>
+            <w:r>
+              <w:rPr>
+                <w:lang w:val="en-US"/>
+              </w:rPr>
+              <w:t xml:space="preserve">An “army” is essentially a </w:t>
+            </w:r>
+            <w:r>
+              <w:rPr>
+                <w:b/>
+                <w:lang w:val="en-US"/>
+              </w:rPr>
+              <w:t>List</w:t>
+            </w:r>
+            <w:r>
+              <w:rPr>
+                <w:lang w:val="en-US"/>
+              </w:rPr>
+              <w:t xml:space="preserve"> of </w:t>
+            </w:r>
+            <w:r>
+              <w:rPr>
+                <w:b/>
+                <w:lang w:val="en-US"/>
+              </w:rPr>
+              <w:t>Beast</w:t>
+            </w:r>
+            <w:r>
+              <w:rPr>
+                <w:lang w:val="en-US"/>
+              </w:rPr>
+              <w:t xml:space="preserve"> objects. In order to keep the original battle logic intact, we will try to implement properties and methods in the </w:t>
+            </w:r>
+            <w:r>
+              <w:rPr>
+                <w:b/>
+                <w:lang w:val="en-US"/>
+              </w:rPr>
+              <w:t>BeastArmy</w:t>
+            </w:r>
+            <w:r>
+              <w:rPr>
+                <w:lang w:val="en-US"/>
+              </w:rPr>
+              <w:t xml:space="preserve"> class, that correspond to properties and methods in the </w:t>
+            </w:r>
+            <w:r>
+              <w:rPr>
+                <w:b/>
+                <w:lang w:val="en-US"/>
+              </w:rPr>
+              <w:t>Beast</w:t>
+            </w:r>
+            <w:r>
+              <w:rPr>
+                <w:lang w:val="en-US"/>
+              </w:rPr>
+              <w:t xml:space="preserve"> class. However, the implementation does become more complex when dealing with several beasts…</w:t>
             </w:r>
           </w:p>
           <w:p>
@@ -18883,14 +18926,196 @@
                 <w:sz w:val="24"/>
                 <w:lang w:val="en-US"/>
               </w:rPr>
-              <w:t xml:space="preserve">Change the code in InsertCodeHere.cs, to do a battle between a single Hero and an army of Beasts. (Hint: </w:t>
-            </w:r>
-            <w:r>
-              <w:rPr>
-                <w:sz w:val="24"/>
-                <w:lang w:val="en-US"/>
-              </w:rPr>
-              <w:t xml:space="preserve">Check out the new, fancy </w:t>
+              <w:t xml:space="preserve">Review the classes </w:t>
+            </w:r>
+            <w:r>
+              <w:rPr>
+                <w:b/>
+                <w:sz w:val="24"/>
+                <w:lang w:val="en-US"/>
+              </w:rPr>
+              <w:t>Hero</w:t>
+            </w:r>
+            <w:r>
+              <w:rPr>
+                <w:sz w:val="24"/>
+                <w:lang w:val="en-US"/>
+              </w:rPr>
+              <w:t xml:space="preserve"> and </w:t>
+            </w:r>
+            <w:r>
+              <w:rPr>
+                <w:b/>
+                <w:sz w:val="24"/>
+                <w:lang w:val="en-US"/>
+              </w:rPr>
+              <w:t>Beast</w:t>
+            </w:r>
+            <w:r>
+              <w:rPr>
+                <w:sz w:val="24"/>
+                <w:lang w:val="en-US"/>
+              </w:rPr>
+              <w:t xml:space="preserve">. They are fairly similar to the </w:t>
+            </w:r>
+            <w:r>
+              <w:rPr>
+                <w:b/>
+                <w:sz w:val="24"/>
+                <w:lang w:val="en-US"/>
+              </w:rPr>
+              <w:t>Hero</w:t>
+            </w:r>
+            <w:r>
+              <w:rPr>
+                <w:sz w:val="24"/>
+                <w:lang w:val="en-US"/>
+              </w:rPr>
+              <w:t xml:space="preserve"> and </w:t>
+            </w:r>
+            <w:r>
+              <w:rPr>
+                <w:b/>
+                <w:sz w:val="24"/>
+                <w:lang w:val="en-US"/>
+              </w:rPr>
+              <w:t>Beast</w:t>
+            </w:r>
+            <w:r>
+              <w:rPr>
+                <w:sz w:val="24"/>
+                <w:lang w:val="en-US"/>
+              </w:rPr>
+              <w:t xml:space="preserve"> classes from the previous exercise, but do contain a few improve</w:t>
+            </w:r>
+            <w:r>
+              <w:rPr>
+                <w:sz w:val="24"/>
+                <w:lang w:val="en-US"/>
+              </w:rPr>
+              <w:softHyphen/>
+              <w:t>ments, mostly in the form of more parameters to the constructors.</w:t>
+            </w:r>
+          </w:p>
+          <w:p>
+            <w:pPr>
+              <w:numPr>
+                <w:ilvl w:val="0"/>
+                <w:numId w:val="32"/>
+              </w:numPr>
+              <w:rPr>
+                <w:sz w:val="24"/>
+                <w:lang w:val="en-US"/>
+              </w:rPr>
+            </w:pPr>
+            <w:r>
+              <w:rPr>
+                <w:sz w:val="24"/>
+                <w:lang w:val="en-US"/>
+              </w:rPr>
+              <w:t xml:space="preserve">Review the battle logic code found in </w:t>
+            </w:r>
+            <w:r>
+              <w:rPr>
+                <w:b/>
+                <w:sz w:val="24"/>
+                <w:lang w:val="en-US"/>
+              </w:rPr>
+              <w:t>InsertCodeHere.cs</w:t>
+            </w:r>
+            <w:r>
+              <w:rPr>
+                <w:sz w:val="24"/>
+                <w:lang w:val="en-US"/>
+              </w:rPr>
+              <w:t>. This code manages a 1-on-1 battle. Make sure you understand the logic of the code.</w:t>
+            </w:r>
+          </w:p>
+          <w:p>
+            <w:pPr>
+              <w:numPr>
+                <w:ilvl w:val="0"/>
+                <w:numId w:val="32"/>
+              </w:numPr>
+              <w:rPr>
+                <w:sz w:val="24"/>
+                <w:lang w:val="en-US"/>
+              </w:rPr>
+            </w:pPr>
+            <w:r>
+              <w:rPr>
+                <w:sz w:val="24"/>
+                <w:lang w:val="en-US"/>
+              </w:rPr>
+              <w:t xml:space="preserve">Implement the methods </w:t>
+            </w:r>
+            <w:r>
+              <w:rPr>
+                <w:b/>
+                <w:sz w:val="24"/>
+                <w:lang w:val="en-US"/>
+              </w:rPr>
+              <w:t>DealDamage</w:t>
+            </w:r>
+            <w:r>
+              <w:rPr>
+                <w:sz w:val="24"/>
+                <w:lang w:val="en-US"/>
+              </w:rPr>
+              <w:t xml:space="preserve"> and </w:t>
+            </w:r>
+            <w:r>
+              <w:rPr>
+                <w:b/>
+                <w:sz w:val="24"/>
+                <w:lang w:val="en-US"/>
+              </w:rPr>
+              <w:t>ReceiveDamage</w:t>
+            </w:r>
+            <w:r>
+              <w:rPr>
+                <w:sz w:val="24"/>
+                <w:lang w:val="en-US"/>
+              </w:rPr>
+              <w:t>, plus the pro</w:t>
+            </w:r>
+            <w:r>
+              <w:rPr>
+                <w:sz w:val="24"/>
+                <w:lang w:val="en-US"/>
+              </w:rPr>
+              <w:softHyphen/>
+              <w:t xml:space="preserve">perties </w:t>
+            </w:r>
+            <w:r>
+              <w:rPr>
+                <w:b/>
+                <w:sz w:val="24"/>
+                <w:lang w:val="en-US"/>
+              </w:rPr>
+              <w:t>Dead</w:t>
+            </w:r>
+            <w:r>
+              <w:rPr>
+                <w:sz w:val="24"/>
+                <w:lang w:val="en-US"/>
+              </w:rPr>
+              <w:t xml:space="preserve"> and </w:t>
+            </w:r>
+            <w:r>
+              <w:rPr>
+                <w:b/>
+                <w:sz w:val="24"/>
+                <w:lang w:val="en-US"/>
+              </w:rPr>
+              <w:t>BeastsAlive</w:t>
+            </w:r>
+            <w:r>
+              <w:rPr>
+                <w:sz w:val="24"/>
+                <w:lang w:val="en-US"/>
+              </w:rPr>
+              <w:t xml:space="preserve">, in the class </w:t>
             </w:r>
             <w:r>
               <w:rPr>
@@ -18905,14 +19130,110 @@
                 <w:sz w:val="24"/>
                 <w:lang w:val="en-US"/>
               </w:rPr>
-              <w:t xml:space="preserve"> class…</w:t>
-            </w:r>
-            <w:r>
-              <w:rPr>
-                <w:sz w:val="24"/>
-                <w:lang w:val="en-US"/>
-              </w:rPr>
-              <w:t>). You might need to adjust the strength of Beasts, to give the Hero a chance…</w:t>
+              <w:t>. The specification of the methods and properties are found as comments in the code.</w:t>
+            </w:r>
+          </w:p>
+          <w:p>
+            <w:pPr>
+              <w:numPr>
+                <w:ilvl w:val="0"/>
+                <w:numId w:val="32"/>
+              </w:numPr>
+              <w:rPr>
+                <w:sz w:val="24"/>
+                <w:lang w:val="en-US"/>
+              </w:rPr>
+            </w:pPr>
+            <w:r>
+              <w:rPr>
+                <w:sz w:val="24"/>
+                <w:lang w:val="en-US"/>
+              </w:rPr>
+              <w:t xml:space="preserve">Change the code in </w:t>
+            </w:r>
+            <w:r>
+              <w:rPr>
+                <w:b/>
+                <w:sz w:val="24"/>
+                <w:lang w:val="en-US"/>
+              </w:rPr>
+              <w:t>InsertCodeHere.cs</w:t>
+            </w:r>
+            <w:r>
+              <w:rPr>
+                <w:sz w:val="24"/>
+                <w:lang w:val="en-US"/>
+              </w:rPr>
+              <w:t>, to do a battle between a single Hero and an army of Beasts.</w:t>
+            </w:r>
+            <w:r>
+              <w:rPr>
+                <w:sz w:val="24"/>
+                <w:lang w:val="en-US"/>
+              </w:rPr>
+              <w:t xml:space="preserve"> It may take a bit of balancing (tuning the number of Beasts, their hit points, etc.), to make the battle reasonably fair.</w:t>
+            </w:r>
+          </w:p>
+          <w:p>
+            <w:pPr>
+              <w:numPr>
+                <w:ilvl w:val="0"/>
+                <w:numId w:val="32"/>
+              </w:numPr>
+              <w:rPr>
+                <w:color w:val="FF0000"/>
+                <w:sz w:val="24"/>
+                <w:lang w:val="en-US"/>
+              </w:rPr>
+            </w:pPr>
+            <w:r>
+              <w:rPr>
+                <w:color w:val="FF0000"/>
+                <w:sz w:val="24"/>
+                <w:lang w:val="en-US"/>
+              </w:rPr>
+              <w:t xml:space="preserve">Implement some sort of statistics, to be able to measure if the </w:t>
+            </w:r>
+            <w:r>
+              <w:rPr>
+                <w:color w:val="FF0000"/>
+                <w:sz w:val="24"/>
+                <w:lang w:val="en-US"/>
+              </w:rPr>
+              <w:t xml:space="preserve">battle </w:t>
+            </w:r>
+            <w:r>
+              <w:rPr>
+                <w:color w:val="FF0000"/>
+                <w:sz w:val="24"/>
+                <w:lang w:val="en-US"/>
+              </w:rPr>
+              <w:t>setup is fair. You should e.g. be able to run 100 battles, and print out the per</w:t>
+            </w:r>
+            <w:r>
+              <w:rPr>
+                <w:color w:val="FF0000"/>
+                <w:sz w:val="24"/>
+                <w:lang w:val="en-US"/>
+              </w:rPr>
+              <w:softHyphen/>
+            </w:r>
+            <w:r>
+              <w:rPr>
+                <w:color w:val="FF0000"/>
+                <w:sz w:val="24"/>
+                <w:lang w:val="en-US"/>
+              </w:rPr>
+              <w:t>cent</w:t>
+            </w:r>
+            <w:r>
+              <w:rPr>
+                <w:color w:val="FF0000"/>
+                <w:sz w:val="24"/>
+                <w:lang w:val="en-US"/>
+              </w:rPr>
+              <w:softHyphen/>
+              <w:t>age of battles won by the Hero and the Beast army, respectively.</w:t>
             </w:r>
           </w:p>
           <w:p>
@@ -19000,7 +19321,7 @@
             <w:pPr>
               <w:pStyle w:val="Overskrift1"/>
             </w:pPr>
-            <w:bookmarkStart w:id="22" w:name="_Toc494136870"/>
+            <w:bookmarkStart w:id="23" w:name="_Toc494136870"/>
             <w:r>
               <w:t>Pro.2</w:t>
             </w:r>
@@ -19010,7 +19331,7 @@
             <w:r>
               <w:t>10</w:t>
             </w:r>
-            <w:bookmarkEnd w:id="22"/>
+            <w:bookmarkEnd w:id="23"/>
           </w:p>
           <w:p>
             <w:pPr>
@@ -19600,7 +19921,7 @@
             <w:pPr>
               <w:pStyle w:val="Overskrift1"/>
             </w:pPr>
-            <w:bookmarkStart w:id="23" w:name="_Toc494136871"/>
+            <w:bookmarkStart w:id="24" w:name="_Toc494136871"/>
             <w:r>
               <w:t>Pro.2</w:t>
             </w:r>
@@ -19610,7 +19931,7 @@
             <w:r>
               <w:t>1</w:t>
             </w:r>
-            <w:bookmarkEnd w:id="23"/>
+            <w:bookmarkEnd w:id="24"/>
           </w:p>
           <w:p>
             <w:pPr>
@@ -20240,7 +20561,7 @@
             <w:pPr>
               <w:pStyle w:val="Overskrift1"/>
             </w:pPr>
-            <w:bookmarkStart w:id="24" w:name="_Toc494136872"/>
+            <w:bookmarkStart w:id="25" w:name="_Toc494136872"/>
             <w:r>
               <w:t>Pro.2</w:t>
             </w:r>
@@ -20250,7 +20571,7 @@
             <w:r>
               <w:t>2</w:t>
             </w:r>
-            <w:bookmarkEnd w:id="24"/>
+            <w:bookmarkEnd w:id="25"/>
           </w:p>
           <w:p>
             <w:pPr>
@@ -20921,7 +21242,7 @@
             <w:pPr>
               <w:pStyle w:val="Overskrift1"/>
             </w:pPr>
-            <w:bookmarkStart w:id="25" w:name="_Toc494136873"/>
+            <w:bookmarkStart w:id="26" w:name="_Toc494136873"/>
             <w:r>
               <w:t>Pro.2</w:t>
             </w:r>
@@ -20931,7 +21252,7 @@
             <w:r>
               <w:t>3</w:t>
             </w:r>
-            <w:bookmarkEnd w:id="25"/>
+            <w:bookmarkEnd w:id="26"/>
           </w:p>
           <w:p>
             <w:pPr>
@@ -21580,7 +21901,7 @@
             <w:pPr>
               <w:pStyle w:val="Overskrift1"/>
             </w:pPr>
-            <w:bookmarkStart w:id="26" w:name="_Toc494136874"/>
+            <w:bookmarkStart w:id="27" w:name="_Toc494136874"/>
             <w:r>
               <w:t>Pro.2</w:t>
             </w:r>
@@ -21590,7 +21911,7 @@
             <w:r>
               <w:t>4</w:t>
             </w:r>
-            <w:bookmarkEnd w:id="26"/>
+            <w:bookmarkEnd w:id="27"/>
           </w:p>
           <w:p>
             <w:pPr>
@@ -22000,11 +22321,11 @@
             <w:pPr>
               <w:pStyle w:val="Overskrift1"/>
             </w:pPr>
-            <w:bookmarkStart w:id="27" w:name="_Toc494136875"/>
+            <w:bookmarkStart w:id="28" w:name="_Toc494136875"/>
             <w:r>
               <w:t>Pro.2.15</w:t>
             </w:r>
-            <w:bookmarkEnd w:id="27"/>
+            <w:bookmarkEnd w:id="28"/>
           </w:p>
           <w:p>
             <w:pPr>
@@ -22410,7 +22731,7 @@
             <w:pPr>
               <w:pStyle w:val="Overskrift1"/>
             </w:pPr>
-            <w:bookmarkStart w:id="28" w:name="_Toc494136876"/>
+            <w:bookmarkStart w:id="29" w:name="_Toc494136876"/>
             <w:r>
               <w:t>OOP</w:t>
             </w:r>
@@ -22420,7 +22741,7 @@
             <w:r>
               <w:t>.1</w:t>
             </w:r>
-            <w:bookmarkEnd w:id="28"/>
+            <w:bookmarkEnd w:id="29"/>
           </w:p>
           <w:p>
             <w:pPr>
@@ -22904,14 +23225,14 @@
             <w:pPr>
               <w:pStyle w:val="Overskrift1"/>
             </w:pPr>
-            <w:bookmarkStart w:id="29" w:name="_Toc494136877"/>
+            <w:bookmarkStart w:id="30" w:name="_Toc494136877"/>
             <w:r>
               <w:t>OOP.2</w:t>
             </w:r>
             <w:r>
               <w:t>.2</w:t>
             </w:r>
-            <w:bookmarkEnd w:id="29"/>
+            <w:bookmarkEnd w:id="30"/>
           </w:p>
           <w:p>
             <w:pPr>
@@ -23518,14 +23839,14 @@
             <w:pPr>
               <w:pStyle w:val="Overskrift1"/>
             </w:pPr>
-            <w:bookmarkStart w:id="30" w:name="_Toc494136878"/>
+            <w:bookmarkStart w:id="31" w:name="_Toc494136878"/>
             <w:r>
               <w:t>OOP.2</w:t>
             </w:r>
             <w:r>
               <w:t>.3</w:t>
             </w:r>
-            <w:bookmarkEnd w:id="30"/>
+            <w:bookmarkEnd w:id="31"/>
           </w:p>
           <w:p>
             <w:pPr>
@@ -23891,8 +24212,8 @@
               </w:rPr>
               <w:t xml:space="preserve"> (pi), you can get it by writing </w:t>
             </w:r>
-            <w:bookmarkStart w:id="31" w:name="OLE_LINK1"/>
-            <w:bookmarkStart w:id="32" w:name="OLE_LINK2"/>
+            <w:bookmarkStart w:id="32" w:name="OLE_LINK1"/>
+            <w:bookmarkStart w:id="33" w:name="OLE_LINK2"/>
             <w:r>
               <w:rPr>
                 <w:b/>
@@ -23901,8 +24222,8 @@
               </w:rPr>
               <w:t>Math.PI</w:t>
             </w:r>
-            <w:bookmarkEnd w:id="31"/>
             <w:bookmarkEnd w:id="32"/>
+            <w:bookmarkEnd w:id="33"/>
             <w:r>
               <w:rPr>
                 <w:sz w:val="24"/>
@@ -24056,14 +24377,14 @@
             <w:pPr>
               <w:pStyle w:val="Overskrift1"/>
             </w:pPr>
-            <w:bookmarkStart w:id="33" w:name="_Toc494136879"/>
+            <w:bookmarkStart w:id="34" w:name="_Toc494136879"/>
             <w:r>
               <w:t>OOP.2</w:t>
             </w:r>
             <w:r>
               <w:t>.4</w:t>
             </w:r>
-            <w:bookmarkEnd w:id="33"/>
+            <w:bookmarkEnd w:id="34"/>
           </w:p>
           <w:p>
             <w:pPr>
@@ -24507,14 +24828,14 @@
             <w:pPr>
               <w:pStyle w:val="Overskrift1"/>
             </w:pPr>
-            <w:bookmarkStart w:id="34" w:name="_Toc494136880"/>
+            <w:bookmarkStart w:id="35" w:name="_Toc494136880"/>
             <w:r>
               <w:t>OOP.2</w:t>
             </w:r>
             <w:r>
               <w:t>.5</w:t>
             </w:r>
-            <w:bookmarkEnd w:id="34"/>
+            <w:bookmarkEnd w:id="35"/>
           </w:p>
           <w:p>
             <w:pPr>
@@ -25052,14 +25373,14 @@
             <w:pPr>
               <w:pStyle w:val="Overskrift1"/>
             </w:pPr>
-            <w:bookmarkStart w:id="35" w:name="_Toc494136881"/>
+            <w:bookmarkStart w:id="36" w:name="_Toc494136881"/>
             <w:r>
               <w:t>OOP.2</w:t>
             </w:r>
             <w:r>
               <w:t>.6</w:t>
             </w:r>
-            <w:bookmarkEnd w:id="35"/>
+            <w:bookmarkEnd w:id="36"/>
           </w:p>
           <w:p>
             <w:pPr>
@@ -25835,7 +26156,7 @@
             <w:pPr>
               <w:pStyle w:val="Overskrift1"/>
             </w:pPr>
-            <w:bookmarkStart w:id="36" w:name="_Toc494136882"/>
+            <w:bookmarkStart w:id="37" w:name="_Toc494136882"/>
             <w:r>
               <w:t>GUI</w:t>
             </w:r>
@@ -25848,7 +26169,7 @@
             <w:r>
               <w:t>0</w:t>
             </w:r>
-            <w:bookmarkEnd w:id="36"/>
+            <w:bookmarkEnd w:id="37"/>
           </w:p>
           <w:p>
             <w:pPr>
@@ -26447,14 +26768,14 @@
             <w:pPr>
               <w:pStyle w:val="Overskrift1"/>
             </w:pPr>
-            <w:bookmarkStart w:id="37" w:name="_Toc494136883"/>
+            <w:bookmarkStart w:id="38" w:name="_Toc494136883"/>
             <w:r>
               <w:t>GUI.1</w:t>
             </w:r>
             <w:r>
               <w:t>.1</w:t>
             </w:r>
-            <w:bookmarkEnd w:id="37"/>
+            <w:bookmarkEnd w:id="38"/>
           </w:p>
           <w:p>
             <w:pPr>
@@ -26918,14 +27239,14 @@
             <w:pPr>
               <w:pStyle w:val="Overskrift1"/>
             </w:pPr>
-            <w:bookmarkStart w:id="38" w:name="_Toc494136884"/>
+            <w:bookmarkStart w:id="39" w:name="_Toc494136884"/>
             <w:r>
               <w:t>GUI.1</w:t>
             </w:r>
             <w:r>
               <w:t>.2</w:t>
             </w:r>
-            <w:bookmarkEnd w:id="38"/>
+            <w:bookmarkEnd w:id="39"/>
           </w:p>
           <w:p>
             <w:pPr>
@@ -27629,14 +27950,14 @@
             <w:pPr>
               <w:pStyle w:val="Overskrift1"/>
             </w:pPr>
-            <w:bookmarkStart w:id="39" w:name="_Toc494136885"/>
+            <w:bookmarkStart w:id="40" w:name="_Toc494136885"/>
             <w:r>
               <w:t>GUI.1</w:t>
             </w:r>
             <w:r>
               <w:t>.3</w:t>
             </w:r>
-            <w:bookmarkEnd w:id="39"/>
+            <w:bookmarkEnd w:id="40"/>
           </w:p>
           <w:p>
             <w:pPr>
@@ -28346,14 +28667,14 @@
             <w:pPr>
               <w:pStyle w:val="Overskrift1"/>
             </w:pPr>
-            <w:bookmarkStart w:id="40" w:name="_Toc494136886"/>
+            <w:bookmarkStart w:id="41" w:name="_Toc494136886"/>
             <w:r>
               <w:t>GUI.1</w:t>
             </w:r>
             <w:r>
               <w:t>.4</w:t>
             </w:r>
-            <w:bookmarkEnd w:id="40"/>
+            <w:bookmarkEnd w:id="41"/>
           </w:p>
           <w:p>
             <w:pPr>
@@ -28847,14 +29168,14 @@
             <w:pPr>
               <w:pStyle w:val="Overskrift1"/>
             </w:pPr>
-            <w:bookmarkStart w:id="41" w:name="_Toc494136887"/>
+            <w:bookmarkStart w:id="42" w:name="_Toc494136887"/>
             <w:r>
               <w:t>GUI.1</w:t>
             </w:r>
             <w:r>
               <w:t>.5</w:t>
             </w:r>
-            <w:bookmarkEnd w:id="41"/>
+            <w:bookmarkEnd w:id="42"/>
           </w:p>
           <w:p>
             <w:pPr>
@@ -29357,14 +29678,14 @@
             <w:pPr>
               <w:pStyle w:val="Overskrift1"/>
             </w:pPr>
-            <w:bookmarkStart w:id="42" w:name="_Toc494136888"/>
+            <w:bookmarkStart w:id="43" w:name="_Toc494136888"/>
             <w:r>
               <w:t>GUI.1</w:t>
             </w:r>
             <w:r>
               <w:t>.6</w:t>
             </w:r>
-            <w:bookmarkEnd w:id="42"/>
+            <w:bookmarkEnd w:id="43"/>
           </w:p>
           <w:p>
             <w:pPr>
@@ -30395,14 +30716,14 @@
             <w:pPr>
               <w:pStyle w:val="Overskrift1"/>
             </w:pPr>
-            <w:bookmarkStart w:id="43" w:name="_Toc494136889"/>
+            <w:bookmarkStart w:id="44" w:name="_Toc494136889"/>
             <w:r>
               <w:t>GUI.1</w:t>
             </w:r>
             <w:r>
               <w:t>.7</w:t>
             </w:r>
-            <w:bookmarkEnd w:id="43"/>
+            <w:bookmarkEnd w:id="44"/>
           </w:p>
           <w:p>
             <w:pPr>
@@ -31008,14 +31329,14 @@
             <w:pPr>
               <w:pStyle w:val="Overskrift1"/>
             </w:pPr>
-            <w:bookmarkStart w:id="44" w:name="_Toc494136890"/>
+            <w:bookmarkStart w:id="45" w:name="_Toc494136890"/>
             <w:r>
               <w:t>GUI.1</w:t>
             </w:r>
             <w:r>
               <w:t>.8</w:t>
             </w:r>
-            <w:bookmarkEnd w:id="44"/>
+            <w:bookmarkEnd w:id="45"/>
           </w:p>
           <w:p>
             <w:pPr>
@@ -31548,14 +31869,14 @@
             <w:pPr>
               <w:pStyle w:val="Overskrift1"/>
             </w:pPr>
-            <w:bookmarkStart w:id="45" w:name="_Toc494136891"/>
+            <w:bookmarkStart w:id="46" w:name="_Toc494136891"/>
             <w:r>
               <w:t>GUI.2</w:t>
             </w:r>
             <w:r>
               <w:t>.0</w:t>
             </w:r>
-            <w:bookmarkEnd w:id="45"/>
+            <w:bookmarkEnd w:id="46"/>
           </w:p>
           <w:p>
             <w:pPr>
@@ -31953,8 +32274,8 @@
               </w:rPr>
               <w:t xml:space="preserve"> inherit from </w:t>
             </w:r>
-            <w:bookmarkStart w:id="46" w:name="OLE_LINK3"/>
-            <w:bookmarkStart w:id="47" w:name="OLE_LINK4"/>
+            <w:bookmarkStart w:id="47" w:name="OLE_LINK3"/>
+            <w:bookmarkStart w:id="48" w:name="OLE_LINK4"/>
             <w:r>
               <w:rPr>
                 <w:b/>
@@ -31963,8 +32284,8 @@
               </w:rPr>
               <w:t>INotifyPropertyChanged</w:t>
             </w:r>
-            <w:bookmarkEnd w:id="46"/>
             <w:bookmarkEnd w:id="47"/>
+            <w:bookmarkEnd w:id="48"/>
             <w:r>
               <w:rPr>
                 <w:sz w:val="24"/>
@@ -32620,14 +32941,14 @@
             <w:pPr>
               <w:pStyle w:val="Overskrift1"/>
             </w:pPr>
-            <w:bookmarkStart w:id="48" w:name="_Toc494136892"/>
+            <w:bookmarkStart w:id="49" w:name="_Toc494136892"/>
             <w:r>
               <w:t>GUI.2</w:t>
             </w:r>
             <w:r>
               <w:t>.1</w:t>
             </w:r>
-            <w:bookmarkEnd w:id="48"/>
+            <w:bookmarkEnd w:id="49"/>
           </w:p>
           <w:p>
             <w:pPr>
@@ -32992,10 +33313,10 @@
               </w:rPr>
               <w:t>_</w:t>
             </w:r>
-            <w:bookmarkStart w:id="49" w:name="OLE_LINK69"/>
-            <w:bookmarkStart w:id="50" w:name="OLE_LINK70"/>
-            <w:bookmarkStart w:id="51" w:name="OLE_LINK71"/>
-            <w:bookmarkStart w:id="52" w:name="OLE_LINK78"/>
+            <w:bookmarkStart w:id="50" w:name="OLE_LINK69"/>
+            <w:bookmarkStart w:id="51" w:name="OLE_LINK70"/>
+            <w:bookmarkStart w:id="52" w:name="OLE_LINK71"/>
+            <w:bookmarkStart w:id="53" w:name="OLE_LINK78"/>
             <w:r>
               <w:rPr>
                 <w:b/>
@@ -33027,10 +33348,10 @@
               </w:rPr>
               <w:t xml:space="preserve"> </w:t>
             </w:r>
-            <w:bookmarkEnd w:id="49"/>
             <w:bookmarkEnd w:id="50"/>
             <w:bookmarkEnd w:id="51"/>
             <w:bookmarkEnd w:id="52"/>
+            <w:bookmarkEnd w:id="53"/>
             <w:r>
               <w:rPr>
                 <w:sz w:val="24"/>
@@ -33262,8 +33583,8 @@
               </w:rPr>
               <w:t xml:space="preserve"> </w:t>
             </w:r>
-            <w:bookmarkStart w:id="53" w:name="OLE_LINK79"/>
-            <w:bookmarkStart w:id="54" w:name="OLE_LINK80"/>
+            <w:bookmarkStart w:id="54" w:name="OLE_LINK79"/>
+            <w:bookmarkStart w:id="55" w:name="OLE_LINK80"/>
             <w:r>
               <w:rPr>
                 <w:b/>
@@ -33287,8 +33608,8 @@
               </w:rPr>
               <w:t xml:space="preserve"> </w:t>
             </w:r>
-            <w:bookmarkEnd w:id="53"/>
             <w:bookmarkEnd w:id="54"/>
+            <w:bookmarkEnd w:id="55"/>
             <w:r>
               <w:rPr>
                 <w:sz w:val="24"/>
@@ -33537,8 +33858,8 @@
               </w:rPr>
               <w:t xml:space="preserve"> to </w:t>
             </w:r>
-            <w:bookmarkStart w:id="55" w:name="OLE_LINK81"/>
-            <w:bookmarkStart w:id="56" w:name="OLE_LINK82"/>
+            <w:bookmarkStart w:id="56" w:name="OLE_LINK81"/>
+            <w:bookmarkStart w:id="57" w:name="OLE_LINK82"/>
             <w:r>
               <w:rPr>
                 <w:b/>
@@ -33547,8 +33868,8 @@
               </w:rPr>
               <w:t>StudentItemViewModelCollection</w:t>
             </w:r>
-            <w:bookmarkEnd w:id="55"/>
             <w:bookmarkEnd w:id="56"/>
+            <w:bookmarkEnd w:id="57"/>
             <w:r>
               <w:rPr>
                 <w:sz w:val="24"/>
@@ -33724,14 +34045,14 @@
             <w:pPr>
               <w:pStyle w:val="Overskrift1"/>
             </w:pPr>
-            <w:bookmarkStart w:id="57" w:name="_Toc494136893"/>
+            <w:bookmarkStart w:id="58" w:name="_Toc494136893"/>
             <w:r>
               <w:t>GUI.2</w:t>
             </w:r>
             <w:r>
               <w:t>.2</w:t>
             </w:r>
-            <w:bookmarkEnd w:id="57"/>
+            <w:bookmarkEnd w:id="58"/>
           </w:p>
           <w:p>
             <w:pPr>
@@ -33980,8 +34301,8 @@
               </w:rPr>
               <w:t xml:space="preserve">Add a new property </w:t>
             </w:r>
-            <w:bookmarkStart w:id="58" w:name="OLE_LINK72"/>
-            <w:bookmarkStart w:id="59" w:name="OLE_LINK73"/>
+            <w:bookmarkStart w:id="59" w:name="OLE_LINK72"/>
+            <w:bookmarkStart w:id="60" w:name="OLE_LINK73"/>
             <w:r>
               <w:rPr>
                 <w:b/>
@@ -33997,8 +34318,8 @@
               </w:rPr>
               <w:t xml:space="preserve"> </w:t>
             </w:r>
-            <w:bookmarkEnd w:id="58"/>
             <w:bookmarkEnd w:id="59"/>
+            <w:bookmarkEnd w:id="60"/>
             <w:r>
               <w:rPr>
                 <w:sz w:val="24"/>
@@ -34504,8 +34825,8 @@
               </w:rPr>
               <w:t xml:space="preserve">-part of the </w:t>
             </w:r>
-            <w:bookmarkStart w:id="60" w:name="OLE_LINK83"/>
-            <w:bookmarkStart w:id="61" w:name="OLE_LINK84"/>
+            <w:bookmarkStart w:id="61" w:name="OLE_LINK83"/>
+            <w:bookmarkStart w:id="62" w:name="OLE_LINK84"/>
             <w:r>
               <w:rPr>
                 <w:b/>
@@ -34554,8 +34875,8 @@
               </w:rPr>
               <w:t xml:space="preserve"> </w:t>
             </w:r>
-            <w:bookmarkEnd w:id="60"/>
             <w:bookmarkEnd w:id="61"/>
+            <w:bookmarkEnd w:id="62"/>
             <w:r>
               <w:rPr>
                 <w:sz w:val="24"/>
@@ -34781,14 +35102,14 @@
             <w:pPr>
               <w:pStyle w:val="Overskrift1"/>
             </w:pPr>
-            <w:bookmarkStart w:id="62" w:name="_Toc494136894"/>
+            <w:bookmarkStart w:id="63" w:name="_Toc494136894"/>
             <w:r>
               <w:t>GUI.2</w:t>
             </w:r>
             <w:r>
               <w:t>.3</w:t>
             </w:r>
-            <w:bookmarkEnd w:id="62"/>
+            <w:bookmarkEnd w:id="63"/>
           </w:p>
           <w:p>
             <w:pPr>
@@ -36114,11 +36435,11 @@
             <w:pPr>
               <w:pStyle w:val="Overskrift1"/>
             </w:pPr>
-            <w:bookmarkStart w:id="63" w:name="_Toc494136895"/>
+            <w:bookmarkStart w:id="64" w:name="_Toc494136895"/>
             <w:r>
               <w:t>PARA.1</w:t>
             </w:r>
-            <w:bookmarkEnd w:id="63"/>
+            <w:bookmarkEnd w:id="64"/>
           </w:p>
           <w:p>
             <w:pPr>
@@ -36924,11 +37245,11 @@
             <w:pPr>
               <w:pStyle w:val="Overskrift1"/>
             </w:pPr>
-            <w:bookmarkStart w:id="64" w:name="_Toc494136896"/>
+            <w:bookmarkStart w:id="65" w:name="_Toc494136896"/>
             <w:r>
               <w:t>PARA.2</w:t>
             </w:r>
-            <w:bookmarkEnd w:id="64"/>
+            <w:bookmarkEnd w:id="65"/>
           </w:p>
           <w:p>
             <w:pPr>
@@ -37777,11 +38098,11 @@
             <w:pPr>
               <w:pStyle w:val="Overskrift1"/>
             </w:pPr>
-            <w:bookmarkStart w:id="65" w:name="_Toc494136897"/>
+            <w:bookmarkStart w:id="66" w:name="_Toc494136897"/>
             <w:r>
               <w:t>PARA.3</w:t>
             </w:r>
-            <w:bookmarkEnd w:id="65"/>
+            <w:bookmarkEnd w:id="66"/>
           </w:p>
           <w:p>
             <w:pPr>
@@ -38719,11 +39040,11 @@
             <w:pPr>
               <w:pStyle w:val="Overskrift1"/>
             </w:pPr>
-            <w:bookmarkStart w:id="66" w:name="_Toc494136898"/>
+            <w:bookmarkStart w:id="67" w:name="_Toc494136898"/>
             <w:r>
               <w:t>PARA.4</w:t>
             </w:r>
-            <w:bookmarkEnd w:id="66"/>
+            <w:bookmarkEnd w:id="67"/>
           </w:p>
           <w:p>
             <w:pPr>
@@ -39876,11 +40197,11 @@
             <w:pPr>
               <w:pStyle w:val="Overskrift1"/>
             </w:pPr>
-            <w:bookmarkStart w:id="67" w:name="_Toc494136899"/>
+            <w:bookmarkStart w:id="68" w:name="_Toc494136899"/>
             <w:r>
               <w:t>PARA.5</w:t>
             </w:r>
-            <w:bookmarkEnd w:id="67"/>
+            <w:bookmarkEnd w:id="68"/>
           </w:p>
           <w:p>
             <w:pPr>
@@ -40624,11 +40945,11 @@
             <w:pPr>
               <w:pStyle w:val="Overskrift1"/>
             </w:pPr>
-            <w:bookmarkStart w:id="68" w:name="_Toc494136900"/>
+            <w:bookmarkStart w:id="69" w:name="_Toc494136900"/>
             <w:r>
               <w:t>PARA.6</w:t>
             </w:r>
-            <w:bookmarkEnd w:id="68"/>
+            <w:bookmarkEnd w:id="69"/>
           </w:p>
           <w:p>
             <w:pPr>
@@ -41591,11 +41912,11 @@
             <w:pPr>
               <w:pStyle w:val="Overskrift1"/>
             </w:pPr>
-            <w:bookmarkStart w:id="69" w:name="_Toc494136901"/>
+            <w:bookmarkStart w:id="70" w:name="_Toc494136901"/>
             <w:r>
               <w:t>PRO.3.1</w:t>
             </w:r>
-            <w:bookmarkEnd w:id="69"/>
+            <w:bookmarkEnd w:id="70"/>
           </w:p>
           <w:p>
             <w:pPr>
@@ -42150,11 +42471,11 @@
             <w:pPr>
               <w:pStyle w:val="Overskrift1"/>
             </w:pPr>
-            <w:bookmarkStart w:id="70" w:name="_Toc494136902"/>
+            <w:bookmarkStart w:id="71" w:name="_Toc494136902"/>
             <w:r>
               <w:t>PRO.3.2</w:t>
             </w:r>
-            <w:bookmarkEnd w:id="70"/>
+            <w:bookmarkEnd w:id="71"/>
           </w:p>
           <w:p>
             <w:pPr>
@@ -42809,11 +43130,11 @@
             <w:pPr>
               <w:pStyle w:val="Overskrift1"/>
             </w:pPr>
-            <w:bookmarkStart w:id="71" w:name="_Toc494136903"/>
+            <w:bookmarkStart w:id="72" w:name="_Toc494136903"/>
             <w:r>
               <w:t>PRO.3.3</w:t>
             </w:r>
-            <w:bookmarkEnd w:id="71"/>
+            <w:bookmarkEnd w:id="72"/>
           </w:p>
           <w:p>
             <w:pPr>
@@ -43625,11 +43946,11 @@
             <w:pPr>
               <w:pStyle w:val="Overskrift1"/>
             </w:pPr>
-            <w:bookmarkStart w:id="72" w:name="_Toc494136904"/>
+            <w:bookmarkStart w:id="73" w:name="_Toc494136904"/>
             <w:r>
               <w:t>PRO.3.4</w:t>
             </w:r>
-            <w:bookmarkEnd w:id="72"/>
+            <w:bookmarkEnd w:id="73"/>
           </w:p>
           <w:p>
             <w:pPr>
@@ -43986,8 +44307,8 @@
               </w:rPr>
               <w:t xml:space="preserve">The </w:t>
             </w:r>
-            <w:bookmarkStart w:id="73" w:name="OLE_LINK7"/>
-            <w:bookmarkStart w:id="74" w:name="OLE_LINK8"/>
+            <w:bookmarkStart w:id="74" w:name="OLE_LINK7"/>
+            <w:bookmarkStart w:id="75" w:name="OLE_LINK8"/>
             <w:r>
               <w:rPr>
                 <w:sz w:val="24"/>
@@ -43995,8 +44316,8 @@
               </w:rPr>
               <w:t>name, alcohol part and alcohol amount for all drinks with alcohol</w:t>
             </w:r>
-            <w:bookmarkEnd w:id="73"/>
             <w:bookmarkEnd w:id="74"/>
+            <w:bookmarkEnd w:id="75"/>
             <w:r>
               <w:rPr>
                 <w:sz w:val="24"/>
@@ -44082,8 +44403,8 @@
               </w:rPr>
               <w:t xml:space="preserve">The </w:t>
             </w:r>
-            <w:bookmarkStart w:id="75" w:name="OLE_LINK9"/>
-            <w:bookmarkStart w:id="76" w:name="OLE_LINK10"/>
+            <w:bookmarkStart w:id="76" w:name="OLE_LINK9"/>
+            <w:bookmarkStart w:id="77" w:name="OLE_LINK10"/>
             <w:r>
               <w:rPr>
                 <w:color w:val="FF0000"/>
@@ -44092,8 +44413,8 @@
               </w:rPr>
               <w:t xml:space="preserve">name and alcohol amount of each drink, grouped by alcohol part </w:t>
             </w:r>
-            <w:bookmarkEnd w:id="75"/>
             <w:bookmarkEnd w:id="76"/>
+            <w:bookmarkEnd w:id="77"/>
             <w:r>
               <w:rPr>
                 <w:color w:val="FF0000"/>
@@ -44238,11 +44559,11 @@
             <w:pPr>
               <w:pStyle w:val="Overskrift1"/>
             </w:pPr>
-            <w:bookmarkStart w:id="77" w:name="_Toc494136905"/>
+            <w:bookmarkStart w:id="78" w:name="_Toc494136905"/>
             <w:r>
               <w:t>PRO.3.4a</w:t>
             </w:r>
-            <w:bookmarkEnd w:id="77"/>
+            <w:bookmarkEnd w:id="78"/>
           </w:p>
           <w:p>
             <w:pPr>
@@ -44909,11 +45230,11 @@
             <w:pPr>
               <w:pStyle w:val="Overskrift1"/>
             </w:pPr>
-            <w:bookmarkStart w:id="78" w:name="_Toc494136906"/>
+            <w:bookmarkStart w:id="79" w:name="_Toc494136906"/>
             <w:r>
               <w:t>PRO.3.4b</w:t>
             </w:r>
-            <w:bookmarkEnd w:id="78"/>
+            <w:bookmarkEnd w:id="79"/>
           </w:p>
           <w:p>
             <w:pPr>
@@ -45404,11 +45725,11 @@
             <w:pPr>
               <w:pStyle w:val="Overskrift1"/>
             </w:pPr>
-            <w:bookmarkStart w:id="79" w:name="_Toc494136907"/>
+            <w:bookmarkStart w:id="80" w:name="_Toc494136907"/>
             <w:r>
               <w:t>PRO.3.5</w:t>
             </w:r>
-            <w:bookmarkEnd w:id="79"/>
+            <w:bookmarkEnd w:id="80"/>
           </w:p>
           <w:p>
             <w:pPr>
@@ -46168,11 +46489,11 @@
             <w:pPr>
               <w:pStyle w:val="Overskrift1"/>
             </w:pPr>
-            <w:bookmarkStart w:id="80" w:name="_Toc494136908"/>
+            <w:bookmarkStart w:id="81" w:name="_Toc494136908"/>
             <w:r>
               <w:t>PRO.3.6</w:t>
             </w:r>
-            <w:bookmarkEnd w:id="80"/>
+            <w:bookmarkEnd w:id="81"/>
           </w:p>
           <w:p>
             <w:pPr>
@@ -46608,14 +46929,14 @@
             <w:pPr>
               <w:pStyle w:val="Overskrift1"/>
             </w:pPr>
-            <w:bookmarkStart w:id="81" w:name="_Toc494136909"/>
+            <w:bookmarkStart w:id="82" w:name="_Toc494136909"/>
             <w:r>
               <w:t>PRO.3.</w:t>
             </w:r>
             <w:r>
               <w:t>7</w:t>
             </w:r>
-            <w:bookmarkEnd w:id="81"/>
+            <w:bookmarkEnd w:id="82"/>
           </w:p>
           <w:p>
             <w:pPr>
@@ -47415,11 +47736,11 @@
             <w:pPr>
               <w:pStyle w:val="Overskrift1"/>
             </w:pPr>
-            <w:bookmarkStart w:id="82" w:name="_Toc494136910"/>
+            <w:bookmarkStart w:id="83" w:name="_Toc494136910"/>
             <w:r>
               <w:t>PRO.3.8</w:t>
             </w:r>
-            <w:bookmarkEnd w:id="82"/>
+            <w:bookmarkEnd w:id="83"/>
           </w:p>
           <w:p>
             <w:pPr>
@@ -47617,8 +47938,6 @@
               </w:rPr>
               <w:softHyphen/>
             </w:r>
-            <w:bookmarkStart w:id="83" w:name="_GoBack"/>
-            <w:bookmarkEnd w:id="83"/>
             <w:r>
               <w:rPr>
                 <w:sz w:val="24"/>
@@ -62831,7 +63150,7 @@
 </file>
 
 <file path=customXml/itemProps2.xml><?xml version="1.0" encoding="utf-8"?>
-<ds:datastoreItem xmlns:ds="http://schemas.openxmlformats.org/officeDocument/2006/customXml" ds:itemID="{8932C7F3-38BC-4B9B-93B3-9679ACD2082B}">
+<ds:datastoreItem xmlns:ds="http://schemas.openxmlformats.org/officeDocument/2006/customXml" ds:itemID="{06B96080-DCB9-40AE-BEEA-8E0AA2AF90B3}">
   <ds:schemaRefs>
     <ds:schemaRef ds:uri="http://schemas.openxmlformats.org/officeDocument/2006/bibliography"/>
   </ds:schemaRefs>

</xml_diff>

<commit_message>
Updated notes and exercises, added three presentations
Minor updates of notes, added paragraph on dictionary
Updates of exercises, changed Pro.2.10+11+12+15 to use Unit Tests
Added presentations on Dictionary, Enumerations and DRY
</commit_message>
<xml_diff>
--- a/CSharpProgramming/Exercises/CSharpExercises.docx
+++ b/CSharpProgramming/Exercises/CSharpExercises.docx
@@ -181,14 +181,7 @@
                 <w:color w:val="4F81BD"/>
                 <w:lang w:val="en-US"/>
               </w:rPr>
-              <w:t>25</w:t>
-            </w:r>
-            <w:r>
-              <w:rPr>
-                <w:color w:val="4F81BD"/>
-                <w:lang w:val="en-US"/>
-              </w:rPr>
-              <w:t>-09</w:t>
+              <w:t>08-10</w:t>
             </w:r>
             <w:r>
               <w:rPr>
@@ -272,6 +265,8 @@
         <w:t>Content</w:t>
       </w:r>
     </w:p>
+    <w:bookmarkStart w:id="1" w:name="_GoBack"/>
+    <w:bookmarkEnd w:id="1"/>
     <w:p>
       <w:pPr>
         <w:pStyle w:val="Indholdsfortegnelse1"/>
@@ -293,7 +288,7 @@
       <w:r>
         <w:fldChar w:fldCharType="separate"/>
       </w:r>
-      <w:hyperlink w:anchor="_Toc494136849" w:history="1">
+      <w:hyperlink w:anchor="_Toc495304776" w:history="1">
         <w:r>
           <w:rPr>
             <w:rStyle w:val="Hyperlink"/>
@@ -321,7 +316,7 @@
             <w:noProof/>
             <w:webHidden/>
           </w:rPr>
-          <w:instrText xml:space="preserve"> PAGEREF _Toc494136849 \h </w:instrText>
+          <w:instrText xml:space="preserve"> PAGEREF _Toc495304776 \h </w:instrText>
         </w:r>
         <w:r>
           <w:rPr>
@@ -364,7 +359,7 @@
           <w:szCs w:val="22"/>
         </w:rPr>
       </w:pPr>
-      <w:hyperlink w:anchor="_Toc494136850" w:history="1">
+      <w:hyperlink w:anchor="_Toc495304777" w:history="1">
         <w:r>
           <w:rPr>
             <w:rStyle w:val="Hyperlink"/>
@@ -391,7 +386,7 @@
             <w:noProof/>
             <w:webHidden/>
           </w:rPr>
-          <w:instrText xml:space="preserve"> PAGEREF _Toc494136850 \h </w:instrText>
+          <w:instrText xml:space="preserve"> PAGEREF _Toc495304777 \h </w:instrText>
         </w:r>
         <w:r>
           <w:rPr>
@@ -434,7 +429,7 @@
           <w:szCs w:val="22"/>
         </w:rPr>
       </w:pPr>
-      <w:hyperlink w:anchor="_Toc494136851" w:history="1">
+      <w:hyperlink w:anchor="_Toc495304778" w:history="1">
         <w:r>
           <w:rPr>
             <w:rStyle w:val="Hyperlink"/>
@@ -461,7 +456,7 @@
             <w:noProof/>
             <w:webHidden/>
           </w:rPr>
-          <w:instrText xml:space="preserve"> PAGEREF _Toc494136851 \h </w:instrText>
+          <w:instrText xml:space="preserve"> PAGEREF _Toc495304778 \h </w:instrText>
         </w:r>
         <w:r>
           <w:rPr>
@@ -504,7 +499,7 @@
           <w:szCs w:val="22"/>
         </w:rPr>
       </w:pPr>
-      <w:hyperlink w:anchor="_Toc494136852" w:history="1">
+      <w:hyperlink w:anchor="_Toc495304779" w:history="1">
         <w:r>
           <w:rPr>
             <w:rStyle w:val="Hyperlink"/>
@@ -531,7 +526,7 @@
             <w:noProof/>
             <w:webHidden/>
           </w:rPr>
-          <w:instrText xml:space="preserve"> PAGEREF _Toc494136852 \h </w:instrText>
+          <w:instrText xml:space="preserve"> PAGEREF _Toc495304779 \h </w:instrText>
         </w:r>
         <w:r>
           <w:rPr>
@@ -574,7 +569,7 @@
           <w:szCs w:val="22"/>
         </w:rPr>
       </w:pPr>
-      <w:hyperlink w:anchor="_Toc494136853" w:history="1">
+      <w:hyperlink w:anchor="_Toc495304780" w:history="1">
         <w:r>
           <w:rPr>
             <w:rStyle w:val="Hyperlink"/>
@@ -601,7 +596,7 @@
             <w:noProof/>
             <w:webHidden/>
           </w:rPr>
-          <w:instrText xml:space="preserve"> PAGEREF _Toc494136853 \h </w:instrText>
+          <w:instrText xml:space="preserve"> PAGEREF _Toc495304780 \h </w:instrText>
         </w:r>
         <w:r>
           <w:rPr>
@@ -644,7 +639,7 @@
           <w:szCs w:val="22"/>
         </w:rPr>
       </w:pPr>
-      <w:hyperlink w:anchor="_Toc494136854" w:history="1">
+      <w:hyperlink w:anchor="_Toc495304781" w:history="1">
         <w:r>
           <w:rPr>
             <w:rStyle w:val="Hyperlink"/>
@@ -671,7 +666,7 @@
             <w:noProof/>
             <w:webHidden/>
           </w:rPr>
-          <w:instrText xml:space="preserve"> PAGEREF _Toc494136854 \h </w:instrText>
+          <w:instrText xml:space="preserve"> PAGEREF _Toc495304781 \h </w:instrText>
         </w:r>
         <w:r>
           <w:rPr>
@@ -714,7 +709,7 @@
           <w:szCs w:val="22"/>
         </w:rPr>
       </w:pPr>
-      <w:hyperlink w:anchor="_Toc494136855" w:history="1">
+      <w:hyperlink w:anchor="_Toc495304782" w:history="1">
         <w:r>
           <w:rPr>
             <w:rStyle w:val="Hyperlink"/>
@@ -741,7 +736,7 @@
             <w:noProof/>
             <w:webHidden/>
           </w:rPr>
-          <w:instrText xml:space="preserve"> PAGEREF _Toc494136855 \h </w:instrText>
+          <w:instrText xml:space="preserve"> PAGEREF _Toc495304782 \h </w:instrText>
         </w:r>
         <w:r>
           <w:rPr>
@@ -784,7 +779,7 @@
           <w:szCs w:val="22"/>
         </w:rPr>
       </w:pPr>
-      <w:hyperlink w:anchor="_Toc494136856" w:history="1">
+      <w:hyperlink w:anchor="_Toc495304783" w:history="1">
         <w:r>
           <w:rPr>
             <w:rStyle w:val="Hyperlink"/>
@@ -811,7 +806,7 @@
             <w:noProof/>
             <w:webHidden/>
           </w:rPr>
-          <w:instrText xml:space="preserve"> PAGEREF _Toc494136856 \h </w:instrText>
+          <w:instrText xml:space="preserve"> PAGEREF _Toc495304783 \h </w:instrText>
         </w:r>
         <w:r>
           <w:rPr>
@@ -854,7 +849,7 @@
           <w:szCs w:val="22"/>
         </w:rPr>
       </w:pPr>
-      <w:hyperlink w:anchor="_Toc494136857" w:history="1">
+      <w:hyperlink w:anchor="_Toc495304784" w:history="1">
         <w:r>
           <w:rPr>
             <w:rStyle w:val="Hyperlink"/>
@@ -881,7 +876,7 @@
             <w:noProof/>
             <w:webHidden/>
           </w:rPr>
-          <w:instrText xml:space="preserve"> PAGEREF _Toc494136857 \h </w:instrText>
+          <w:instrText xml:space="preserve"> PAGEREF _Toc495304784 \h </w:instrText>
         </w:r>
         <w:r>
           <w:rPr>
@@ -924,7 +919,7 @@
           <w:szCs w:val="22"/>
         </w:rPr>
       </w:pPr>
-      <w:hyperlink w:anchor="_Toc494136858" w:history="1">
+      <w:hyperlink w:anchor="_Toc495304785" w:history="1">
         <w:r>
           <w:rPr>
             <w:rStyle w:val="Hyperlink"/>
@@ -951,7 +946,7 @@
             <w:noProof/>
             <w:webHidden/>
           </w:rPr>
-          <w:instrText xml:space="preserve"> PAGEREF _Toc494136858 \h </w:instrText>
+          <w:instrText xml:space="preserve"> PAGEREF _Toc495304785 \h </w:instrText>
         </w:r>
         <w:r>
           <w:rPr>
@@ -994,7 +989,7 @@
           <w:szCs w:val="22"/>
         </w:rPr>
       </w:pPr>
-      <w:hyperlink w:anchor="_Toc494136859" w:history="1">
+      <w:hyperlink w:anchor="_Toc495304786" w:history="1">
         <w:r>
           <w:rPr>
             <w:rStyle w:val="Hyperlink"/>
@@ -1021,7 +1016,7 @@
             <w:noProof/>
             <w:webHidden/>
           </w:rPr>
-          <w:instrText xml:space="preserve"> PAGEREF _Toc494136859 \h </w:instrText>
+          <w:instrText xml:space="preserve"> PAGEREF _Toc495304786 \h </w:instrText>
         </w:r>
         <w:r>
           <w:rPr>
@@ -1064,7 +1059,7 @@
           <w:szCs w:val="22"/>
         </w:rPr>
       </w:pPr>
-      <w:hyperlink w:anchor="_Toc494136860" w:history="1">
+      <w:hyperlink w:anchor="_Toc495304787" w:history="1">
         <w:r>
           <w:rPr>
             <w:rStyle w:val="Hyperlink"/>
@@ -1091,7 +1086,7 @@
             <w:noProof/>
             <w:webHidden/>
           </w:rPr>
-          <w:instrText xml:space="preserve"> PAGEREF _Toc494136860 \h </w:instrText>
+          <w:instrText xml:space="preserve"> PAGEREF _Toc495304787 \h </w:instrText>
         </w:r>
         <w:r>
           <w:rPr>
@@ -1134,7 +1129,7 @@
           <w:szCs w:val="22"/>
         </w:rPr>
       </w:pPr>
-      <w:hyperlink w:anchor="_Toc494136861" w:history="1">
+      <w:hyperlink w:anchor="_Toc495304788" w:history="1">
         <w:r>
           <w:rPr>
             <w:rStyle w:val="Hyperlink"/>
@@ -1161,7 +1156,7 @@
             <w:noProof/>
             <w:webHidden/>
           </w:rPr>
-          <w:instrText xml:space="preserve"> PAGEREF _Toc494136861 \h </w:instrText>
+          <w:instrText xml:space="preserve"> PAGEREF _Toc495304788 \h </w:instrText>
         </w:r>
         <w:r>
           <w:rPr>
@@ -1204,7 +1199,7 @@
           <w:szCs w:val="22"/>
         </w:rPr>
       </w:pPr>
-      <w:hyperlink w:anchor="_Toc494136862" w:history="1">
+      <w:hyperlink w:anchor="_Toc495304789" w:history="1">
         <w:r>
           <w:rPr>
             <w:rStyle w:val="Hyperlink"/>
@@ -1231,7 +1226,7 @@
             <w:noProof/>
             <w:webHidden/>
           </w:rPr>
-          <w:instrText xml:space="preserve"> PAGEREF _Toc494136862 \h </w:instrText>
+          <w:instrText xml:space="preserve"> PAGEREF _Toc495304789 \h </w:instrText>
         </w:r>
         <w:r>
           <w:rPr>
@@ -1274,7 +1269,7 @@
           <w:szCs w:val="22"/>
         </w:rPr>
       </w:pPr>
-      <w:hyperlink w:anchor="_Toc494136863" w:history="1">
+      <w:hyperlink w:anchor="_Toc495304790" w:history="1">
         <w:r>
           <w:rPr>
             <w:rStyle w:val="Hyperlink"/>
@@ -1301,7 +1296,7 @@
             <w:noProof/>
             <w:webHidden/>
           </w:rPr>
-          <w:instrText xml:space="preserve"> PAGEREF _Toc494136863 \h </w:instrText>
+          <w:instrText xml:space="preserve"> PAGEREF _Toc495304790 \h </w:instrText>
         </w:r>
         <w:r>
           <w:rPr>
@@ -1344,7 +1339,7 @@
           <w:szCs w:val="22"/>
         </w:rPr>
       </w:pPr>
-      <w:hyperlink w:anchor="_Toc494136864" w:history="1">
+      <w:hyperlink w:anchor="_Toc495304791" w:history="1">
         <w:r>
           <w:rPr>
             <w:rStyle w:val="Hyperlink"/>
@@ -1371,7 +1366,7 @@
             <w:noProof/>
             <w:webHidden/>
           </w:rPr>
-          <w:instrText xml:space="preserve"> PAGEREF _Toc494136864 \h </w:instrText>
+          <w:instrText xml:space="preserve"> PAGEREF _Toc495304791 \h </w:instrText>
         </w:r>
         <w:r>
           <w:rPr>
@@ -1414,7 +1409,7 @@
           <w:szCs w:val="22"/>
         </w:rPr>
       </w:pPr>
-      <w:hyperlink w:anchor="_Toc494136865" w:history="1">
+      <w:hyperlink w:anchor="_Toc495304792" w:history="1">
         <w:r>
           <w:rPr>
             <w:rStyle w:val="Hyperlink"/>
@@ -1441,7 +1436,7 @@
             <w:noProof/>
             <w:webHidden/>
           </w:rPr>
-          <w:instrText xml:space="preserve"> PAGEREF _Toc494136865 \h </w:instrText>
+          <w:instrText xml:space="preserve"> PAGEREF _Toc495304792 \h </w:instrText>
         </w:r>
         <w:r>
           <w:rPr>
@@ -1484,7 +1479,7 @@
           <w:szCs w:val="22"/>
         </w:rPr>
       </w:pPr>
-      <w:hyperlink w:anchor="_Toc494136866" w:history="1">
+      <w:hyperlink w:anchor="_Toc495304793" w:history="1">
         <w:r>
           <w:rPr>
             <w:rStyle w:val="Hyperlink"/>
@@ -1511,7 +1506,7 @@
             <w:noProof/>
             <w:webHidden/>
           </w:rPr>
-          <w:instrText xml:space="preserve"> PAGEREF _Toc494136866 \h </w:instrText>
+          <w:instrText xml:space="preserve"> PAGEREF _Toc495304793 \h </w:instrText>
         </w:r>
         <w:r>
           <w:rPr>
@@ -1554,7 +1549,7 @@
           <w:szCs w:val="22"/>
         </w:rPr>
       </w:pPr>
-      <w:hyperlink w:anchor="_Toc494136867" w:history="1">
+      <w:hyperlink w:anchor="_Toc495304794" w:history="1">
         <w:r>
           <w:rPr>
             <w:rStyle w:val="Hyperlink"/>
@@ -1581,7 +1576,7 @@
             <w:noProof/>
             <w:webHidden/>
           </w:rPr>
-          <w:instrText xml:space="preserve"> PAGEREF _Toc494136867 \h </w:instrText>
+          <w:instrText xml:space="preserve"> PAGEREF _Toc495304794 \h </w:instrText>
         </w:r>
         <w:r>
           <w:rPr>
@@ -1624,7 +1619,7 @@
           <w:szCs w:val="22"/>
         </w:rPr>
       </w:pPr>
-      <w:hyperlink w:anchor="_Toc494136868" w:history="1">
+      <w:hyperlink w:anchor="_Toc495304795" w:history="1">
         <w:r>
           <w:rPr>
             <w:rStyle w:val="Hyperlink"/>
@@ -1651,7 +1646,7 @@
             <w:noProof/>
             <w:webHidden/>
           </w:rPr>
-          <w:instrText xml:space="preserve"> PAGEREF _Toc494136868 \h </w:instrText>
+          <w:instrText xml:space="preserve"> PAGEREF _Toc495304795 \h </w:instrText>
         </w:r>
         <w:r>
           <w:rPr>
@@ -1694,7 +1689,7 @@
           <w:szCs w:val="22"/>
         </w:rPr>
       </w:pPr>
-      <w:hyperlink w:anchor="_Toc494136869" w:history="1">
+      <w:hyperlink w:anchor="_Toc495304796" w:history="1">
         <w:r>
           <w:rPr>
             <w:rStyle w:val="Hyperlink"/>
@@ -1721,7 +1716,7 @@
             <w:noProof/>
             <w:webHidden/>
           </w:rPr>
-          <w:instrText xml:space="preserve"> PAGEREF _Toc494136869 \h </w:instrText>
+          <w:instrText xml:space="preserve"> PAGEREF _Toc495304796 \h </w:instrText>
         </w:r>
         <w:r>
           <w:rPr>
@@ -1764,7 +1759,7 @@
           <w:szCs w:val="22"/>
         </w:rPr>
       </w:pPr>
-      <w:hyperlink w:anchor="_Toc494136870" w:history="1">
+      <w:hyperlink w:anchor="_Toc495304797" w:history="1">
         <w:r>
           <w:rPr>
             <w:rStyle w:val="Hyperlink"/>
@@ -1791,7 +1786,7 @@
             <w:noProof/>
             <w:webHidden/>
           </w:rPr>
-          <w:instrText xml:space="preserve"> PAGEREF _Toc494136870 \h </w:instrText>
+          <w:instrText xml:space="preserve"> PAGEREF _Toc495304797 \h </w:instrText>
         </w:r>
         <w:r>
           <w:rPr>
@@ -1834,7 +1829,7 @@
           <w:szCs w:val="22"/>
         </w:rPr>
       </w:pPr>
-      <w:hyperlink w:anchor="_Toc494136871" w:history="1">
+      <w:hyperlink w:anchor="_Toc495304798" w:history="1">
         <w:r>
           <w:rPr>
             <w:rStyle w:val="Hyperlink"/>
@@ -1861,7 +1856,7 @@
             <w:noProof/>
             <w:webHidden/>
           </w:rPr>
-          <w:instrText xml:space="preserve"> PAGEREF _Toc494136871 \h </w:instrText>
+          <w:instrText xml:space="preserve"> PAGEREF _Toc495304798 \h </w:instrText>
         </w:r>
         <w:r>
           <w:rPr>
@@ -1904,7 +1899,7 @@
           <w:szCs w:val="22"/>
         </w:rPr>
       </w:pPr>
-      <w:hyperlink w:anchor="_Toc494136872" w:history="1">
+      <w:hyperlink w:anchor="_Toc495304799" w:history="1">
         <w:r>
           <w:rPr>
             <w:rStyle w:val="Hyperlink"/>
@@ -1931,7 +1926,7 @@
             <w:noProof/>
             <w:webHidden/>
           </w:rPr>
-          <w:instrText xml:space="preserve"> PAGEREF _Toc494136872 \h </w:instrText>
+          <w:instrText xml:space="preserve"> PAGEREF _Toc495304799 \h </w:instrText>
         </w:r>
         <w:r>
           <w:rPr>
@@ -1974,7 +1969,7 @@
           <w:szCs w:val="22"/>
         </w:rPr>
       </w:pPr>
-      <w:hyperlink w:anchor="_Toc494136873" w:history="1">
+      <w:hyperlink w:anchor="_Toc495304800" w:history="1">
         <w:r>
           <w:rPr>
             <w:rStyle w:val="Hyperlink"/>
@@ -2001,7 +1996,7 @@
             <w:noProof/>
             <w:webHidden/>
           </w:rPr>
-          <w:instrText xml:space="preserve"> PAGEREF _Toc494136873 \h </w:instrText>
+          <w:instrText xml:space="preserve"> PAGEREF _Toc495304800 \h </w:instrText>
         </w:r>
         <w:r>
           <w:rPr>
@@ -2044,7 +2039,7 @@
           <w:szCs w:val="22"/>
         </w:rPr>
       </w:pPr>
-      <w:hyperlink w:anchor="_Toc494136874" w:history="1">
+      <w:hyperlink w:anchor="_Toc495304801" w:history="1">
         <w:r>
           <w:rPr>
             <w:rStyle w:val="Hyperlink"/>
@@ -2071,7 +2066,7 @@
             <w:noProof/>
             <w:webHidden/>
           </w:rPr>
-          <w:instrText xml:space="preserve"> PAGEREF _Toc494136874 \h </w:instrText>
+          <w:instrText xml:space="preserve"> PAGEREF _Toc495304801 \h </w:instrText>
         </w:r>
         <w:r>
           <w:rPr>
@@ -2114,7 +2109,7 @@
           <w:szCs w:val="22"/>
         </w:rPr>
       </w:pPr>
-      <w:hyperlink w:anchor="_Toc494136875" w:history="1">
+      <w:hyperlink w:anchor="_Toc495304802" w:history="1">
         <w:r>
           <w:rPr>
             <w:rStyle w:val="Hyperlink"/>
@@ -2141,7 +2136,7 @@
             <w:noProof/>
             <w:webHidden/>
           </w:rPr>
-          <w:instrText xml:space="preserve"> PAGEREF _Toc494136875 \h </w:instrText>
+          <w:instrText xml:space="preserve"> PAGEREF _Toc495304802 \h </w:instrText>
         </w:r>
         <w:r>
           <w:rPr>
@@ -2184,7 +2179,7 @@
           <w:szCs w:val="22"/>
         </w:rPr>
       </w:pPr>
-      <w:hyperlink w:anchor="_Toc494136876" w:history="1">
+      <w:hyperlink w:anchor="_Toc495304803" w:history="1">
         <w:r>
           <w:rPr>
             <w:rStyle w:val="Hyperlink"/>
@@ -2211,7 +2206,7 @@
             <w:noProof/>
             <w:webHidden/>
           </w:rPr>
-          <w:instrText xml:space="preserve"> PAGEREF _Toc494136876 \h </w:instrText>
+          <w:instrText xml:space="preserve"> PAGEREF _Toc495304803 \h </w:instrText>
         </w:r>
         <w:r>
           <w:rPr>
@@ -2254,7 +2249,7 @@
           <w:szCs w:val="22"/>
         </w:rPr>
       </w:pPr>
-      <w:hyperlink w:anchor="_Toc494136877" w:history="1">
+      <w:hyperlink w:anchor="_Toc495304804" w:history="1">
         <w:r>
           <w:rPr>
             <w:rStyle w:val="Hyperlink"/>
@@ -2281,7 +2276,7 @@
             <w:noProof/>
             <w:webHidden/>
           </w:rPr>
-          <w:instrText xml:space="preserve"> PAGEREF _Toc494136877 \h </w:instrText>
+          <w:instrText xml:space="preserve"> PAGEREF _Toc495304804 \h </w:instrText>
         </w:r>
         <w:r>
           <w:rPr>
@@ -2324,7 +2319,7 @@
           <w:szCs w:val="22"/>
         </w:rPr>
       </w:pPr>
-      <w:hyperlink w:anchor="_Toc494136878" w:history="1">
+      <w:hyperlink w:anchor="_Toc495304805" w:history="1">
         <w:r>
           <w:rPr>
             <w:rStyle w:val="Hyperlink"/>
@@ -2351,7 +2346,7 @@
             <w:noProof/>
             <w:webHidden/>
           </w:rPr>
-          <w:instrText xml:space="preserve"> PAGEREF _Toc494136878 \h </w:instrText>
+          <w:instrText xml:space="preserve"> PAGEREF _Toc495304805 \h </w:instrText>
         </w:r>
         <w:r>
           <w:rPr>
@@ -2394,7 +2389,7 @@
           <w:szCs w:val="22"/>
         </w:rPr>
       </w:pPr>
-      <w:hyperlink w:anchor="_Toc494136879" w:history="1">
+      <w:hyperlink w:anchor="_Toc495304806" w:history="1">
         <w:r>
           <w:rPr>
             <w:rStyle w:val="Hyperlink"/>
@@ -2421,7 +2416,7 @@
             <w:noProof/>
             <w:webHidden/>
           </w:rPr>
-          <w:instrText xml:space="preserve"> PAGEREF _Toc494136879 \h </w:instrText>
+          <w:instrText xml:space="preserve"> PAGEREF _Toc495304806 \h </w:instrText>
         </w:r>
         <w:r>
           <w:rPr>
@@ -2464,7 +2459,7 @@
           <w:szCs w:val="22"/>
         </w:rPr>
       </w:pPr>
-      <w:hyperlink w:anchor="_Toc494136880" w:history="1">
+      <w:hyperlink w:anchor="_Toc495304807" w:history="1">
         <w:r>
           <w:rPr>
             <w:rStyle w:val="Hyperlink"/>
@@ -2491,7 +2486,7 @@
             <w:noProof/>
             <w:webHidden/>
           </w:rPr>
-          <w:instrText xml:space="preserve"> PAGEREF _Toc494136880 \h </w:instrText>
+          <w:instrText xml:space="preserve"> PAGEREF _Toc495304807 \h </w:instrText>
         </w:r>
         <w:r>
           <w:rPr>
@@ -2534,7 +2529,7 @@
           <w:szCs w:val="22"/>
         </w:rPr>
       </w:pPr>
-      <w:hyperlink w:anchor="_Toc494136881" w:history="1">
+      <w:hyperlink w:anchor="_Toc495304808" w:history="1">
         <w:r>
           <w:rPr>
             <w:rStyle w:val="Hyperlink"/>
@@ -2561,7 +2556,7 @@
             <w:noProof/>
             <w:webHidden/>
           </w:rPr>
-          <w:instrText xml:space="preserve"> PAGEREF _Toc494136881 \h </w:instrText>
+          <w:instrText xml:space="preserve"> PAGEREF _Toc495304808 \h </w:instrText>
         </w:r>
         <w:r>
           <w:rPr>
@@ -2604,7 +2599,7 @@
           <w:szCs w:val="22"/>
         </w:rPr>
       </w:pPr>
-      <w:hyperlink w:anchor="_Toc494136882" w:history="1">
+      <w:hyperlink w:anchor="_Toc495304809" w:history="1">
         <w:r>
           <w:rPr>
             <w:rStyle w:val="Hyperlink"/>
@@ -2631,7 +2626,7 @@
             <w:noProof/>
             <w:webHidden/>
           </w:rPr>
-          <w:instrText xml:space="preserve"> PAGEREF _Toc494136882 \h </w:instrText>
+          <w:instrText xml:space="preserve"> PAGEREF _Toc495304809 \h </w:instrText>
         </w:r>
         <w:r>
           <w:rPr>
@@ -2674,7 +2669,7 @@
           <w:szCs w:val="22"/>
         </w:rPr>
       </w:pPr>
-      <w:hyperlink w:anchor="_Toc494136883" w:history="1">
+      <w:hyperlink w:anchor="_Toc495304810" w:history="1">
         <w:r>
           <w:rPr>
             <w:rStyle w:val="Hyperlink"/>
@@ -2701,7 +2696,7 @@
             <w:noProof/>
             <w:webHidden/>
           </w:rPr>
-          <w:instrText xml:space="preserve"> PAGEREF _Toc494136883 \h </w:instrText>
+          <w:instrText xml:space="preserve"> PAGEREF _Toc495304810 \h </w:instrText>
         </w:r>
         <w:r>
           <w:rPr>
@@ -2744,7 +2739,7 @@
           <w:szCs w:val="22"/>
         </w:rPr>
       </w:pPr>
-      <w:hyperlink w:anchor="_Toc494136884" w:history="1">
+      <w:hyperlink w:anchor="_Toc495304811" w:history="1">
         <w:r>
           <w:rPr>
             <w:rStyle w:val="Hyperlink"/>
@@ -2771,7 +2766,7 @@
             <w:noProof/>
             <w:webHidden/>
           </w:rPr>
-          <w:instrText xml:space="preserve"> PAGEREF _Toc494136884 \h </w:instrText>
+          <w:instrText xml:space="preserve"> PAGEREF _Toc495304811 \h </w:instrText>
         </w:r>
         <w:r>
           <w:rPr>
@@ -2814,7 +2809,7 @@
           <w:szCs w:val="22"/>
         </w:rPr>
       </w:pPr>
-      <w:hyperlink w:anchor="_Toc494136885" w:history="1">
+      <w:hyperlink w:anchor="_Toc495304812" w:history="1">
         <w:r>
           <w:rPr>
             <w:rStyle w:val="Hyperlink"/>
@@ -2841,7 +2836,7 @@
             <w:noProof/>
             <w:webHidden/>
           </w:rPr>
-          <w:instrText xml:space="preserve"> PAGEREF _Toc494136885 \h </w:instrText>
+          <w:instrText xml:space="preserve"> PAGEREF _Toc495304812 \h </w:instrText>
         </w:r>
         <w:r>
           <w:rPr>
@@ -2884,7 +2879,7 @@
           <w:szCs w:val="22"/>
         </w:rPr>
       </w:pPr>
-      <w:hyperlink w:anchor="_Toc494136886" w:history="1">
+      <w:hyperlink w:anchor="_Toc495304813" w:history="1">
         <w:r>
           <w:rPr>
             <w:rStyle w:val="Hyperlink"/>
@@ -2911,7 +2906,7 @@
             <w:noProof/>
             <w:webHidden/>
           </w:rPr>
-          <w:instrText xml:space="preserve"> PAGEREF _Toc494136886 \h </w:instrText>
+          <w:instrText xml:space="preserve"> PAGEREF _Toc495304813 \h </w:instrText>
         </w:r>
         <w:r>
           <w:rPr>
@@ -2954,7 +2949,7 @@
           <w:szCs w:val="22"/>
         </w:rPr>
       </w:pPr>
-      <w:hyperlink w:anchor="_Toc494136887" w:history="1">
+      <w:hyperlink w:anchor="_Toc495304814" w:history="1">
         <w:r>
           <w:rPr>
             <w:rStyle w:val="Hyperlink"/>
@@ -2981,7 +2976,7 @@
             <w:noProof/>
             <w:webHidden/>
           </w:rPr>
-          <w:instrText xml:space="preserve"> PAGEREF _Toc494136887 \h </w:instrText>
+          <w:instrText xml:space="preserve"> PAGEREF _Toc495304814 \h </w:instrText>
         </w:r>
         <w:r>
           <w:rPr>
@@ -3024,7 +3019,7 @@
           <w:szCs w:val="22"/>
         </w:rPr>
       </w:pPr>
-      <w:hyperlink w:anchor="_Toc494136888" w:history="1">
+      <w:hyperlink w:anchor="_Toc495304815" w:history="1">
         <w:r>
           <w:rPr>
             <w:rStyle w:val="Hyperlink"/>
@@ -3051,7 +3046,7 @@
             <w:noProof/>
             <w:webHidden/>
           </w:rPr>
-          <w:instrText xml:space="preserve"> PAGEREF _Toc494136888 \h </w:instrText>
+          <w:instrText xml:space="preserve"> PAGEREF _Toc495304815 \h </w:instrText>
         </w:r>
         <w:r>
           <w:rPr>
@@ -3094,7 +3089,7 @@
           <w:szCs w:val="22"/>
         </w:rPr>
       </w:pPr>
-      <w:hyperlink w:anchor="_Toc494136889" w:history="1">
+      <w:hyperlink w:anchor="_Toc495304816" w:history="1">
         <w:r>
           <w:rPr>
             <w:rStyle w:val="Hyperlink"/>
@@ -3121,7 +3116,7 @@
             <w:noProof/>
             <w:webHidden/>
           </w:rPr>
-          <w:instrText xml:space="preserve"> PAGEREF _Toc494136889 \h </w:instrText>
+          <w:instrText xml:space="preserve"> PAGEREF _Toc495304816 \h </w:instrText>
         </w:r>
         <w:r>
           <w:rPr>
@@ -3164,7 +3159,7 @@
           <w:szCs w:val="22"/>
         </w:rPr>
       </w:pPr>
-      <w:hyperlink w:anchor="_Toc494136890" w:history="1">
+      <w:hyperlink w:anchor="_Toc495304817" w:history="1">
         <w:r>
           <w:rPr>
             <w:rStyle w:val="Hyperlink"/>
@@ -3191,7 +3186,7 @@
             <w:noProof/>
             <w:webHidden/>
           </w:rPr>
-          <w:instrText xml:space="preserve"> PAGEREF _Toc494136890 \h </w:instrText>
+          <w:instrText xml:space="preserve"> PAGEREF _Toc495304817 \h </w:instrText>
         </w:r>
         <w:r>
           <w:rPr>
@@ -3234,7 +3229,7 @@
           <w:szCs w:val="22"/>
         </w:rPr>
       </w:pPr>
-      <w:hyperlink w:anchor="_Toc494136891" w:history="1">
+      <w:hyperlink w:anchor="_Toc495304818" w:history="1">
         <w:r>
           <w:rPr>
             <w:rStyle w:val="Hyperlink"/>
@@ -3261,7 +3256,7 @@
             <w:noProof/>
             <w:webHidden/>
           </w:rPr>
-          <w:instrText xml:space="preserve"> PAGEREF _Toc494136891 \h </w:instrText>
+          <w:instrText xml:space="preserve"> PAGEREF _Toc495304818 \h </w:instrText>
         </w:r>
         <w:r>
           <w:rPr>
@@ -3304,7 +3299,7 @@
           <w:szCs w:val="22"/>
         </w:rPr>
       </w:pPr>
-      <w:hyperlink w:anchor="_Toc494136892" w:history="1">
+      <w:hyperlink w:anchor="_Toc495304819" w:history="1">
         <w:r>
           <w:rPr>
             <w:rStyle w:val="Hyperlink"/>
@@ -3331,7 +3326,7 @@
             <w:noProof/>
             <w:webHidden/>
           </w:rPr>
-          <w:instrText xml:space="preserve"> PAGEREF _Toc494136892 \h </w:instrText>
+          <w:instrText xml:space="preserve"> PAGEREF _Toc495304819 \h </w:instrText>
         </w:r>
         <w:r>
           <w:rPr>
@@ -3374,7 +3369,7 @@
           <w:szCs w:val="22"/>
         </w:rPr>
       </w:pPr>
-      <w:hyperlink w:anchor="_Toc494136893" w:history="1">
+      <w:hyperlink w:anchor="_Toc495304820" w:history="1">
         <w:r>
           <w:rPr>
             <w:rStyle w:val="Hyperlink"/>
@@ -3401,7 +3396,7 @@
             <w:noProof/>
             <w:webHidden/>
           </w:rPr>
-          <w:instrText xml:space="preserve"> PAGEREF _Toc494136893 \h </w:instrText>
+          <w:instrText xml:space="preserve"> PAGEREF _Toc495304820 \h </w:instrText>
         </w:r>
         <w:r>
           <w:rPr>
@@ -3444,7 +3439,7 @@
           <w:szCs w:val="22"/>
         </w:rPr>
       </w:pPr>
-      <w:hyperlink w:anchor="_Toc494136894" w:history="1">
+      <w:hyperlink w:anchor="_Toc495304821" w:history="1">
         <w:r>
           <w:rPr>
             <w:rStyle w:val="Hyperlink"/>
@@ -3471,7 +3466,7 @@
             <w:noProof/>
             <w:webHidden/>
           </w:rPr>
-          <w:instrText xml:space="preserve"> PAGEREF _Toc494136894 \h </w:instrText>
+          <w:instrText xml:space="preserve"> PAGEREF _Toc495304821 \h </w:instrText>
         </w:r>
         <w:r>
           <w:rPr>
@@ -3514,7 +3509,7 @@
           <w:szCs w:val="22"/>
         </w:rPr>
       </w:pPr>
-      <w:hyperlink w:anchor="_Toc494136895" w:history="1">
+      <w:hyperlink w:anchor="_Toc495304822" w:history="1">
         <w:r>
           <w:rPr>
             <w:rStyle w:val="Hyperlink"/>
@@ -3541,7 +3536,7 @@
             <w:noProof/>
             <w:webHidden/>
           </w:rPr>
-          <w:instrText xml:space="preserve"> PAGEREF _Toc494136895 \h </w:instrText>
+          <w:instrText xml:space="preserve"> PAGEREF _Toc495304822 \h </w:instrText>
         </w:r>
         <w:r>
           <w:rPr>
@@ -3584,7 +3579,7 @@
           <w:szCs w:val="22"/>
         </w:rPr>
       </w:pPr>
-      <w:hyperlink w:anchor="_Toc494136896" w:history="1">
+      <w:hyperlink w:anchor="_Toc495304823" w:history="1">
         <w:r>
           <w:rPr>
             <w:rStyle w:val="Hyperlink"/>
@@ -3611,7 +3606,7 @@
             <w:noProof/>
             <w:webHidden/>
           </w:rPr>
-          <w:instrText xml:space="preserve"> PAGEREF _Toc494136896 \h </w:instrText>
+          <w:instrText xml:space="preserve"> PAGEREF _Toc495304823 \h </w:instrText>
         </w:r>
         <w:r>
           <w:rPr>
@@ -3654,7 +3649,7 @@
           <w:szCs w:val="22"/>
         </w:rPr>
       </w:pPr>
-      <w:hyperlink w:anchor="_Toc494136897" w:history="1">
+      <w:hyperlink w:anchor="_Toc495304824" w:history="1">
         <w:r>
           <w:rPr>
             <w:rStyle w:val="Hyperlink"/>
@@ -3681,7 +3676,7 @@
             <w:noProof/>
             <w:webHidden/>
           </w:rPr>
-          <w:instrText xml:space="preserve"> PAGEREF _Toc494136897 \h </w:instrText>
+          <w:instrText xml:space="preserve"> PAGEREF _Toc495304824 \h </w:instrText>
         </w:r>
         <w:r>
           <w:rPr>
@@ -3724,7 +3719,7 @@
           <w:szCs w:val="22"/>
         </w:rPr>
       </w:pPr>
-      <w:hyperlink w:anchor="_Toc494136898" w:history="1">
+      <w:hyperlink w:anchor="_Toc495304825" w:history="1">
         <w:r>
           <w:rPr>
             <w:rStyle w:val="Hyperlink"/>
@@ -3751,7 +3746,7 @@
             <w:noProof/>
             <w:webHidden/>
           </w:rPr>
-          <w:instrText xml:space="preserve"> PAGEREF _Toc494136898 \h </w:instrText>
+          <w:instrText xml:space="preserve"> PAGEREF _Toc495304825 \h </w:instrText>
         </w:r>
         <w:r>
           <w:rPr>
@@ -3794,7 +3789,7 @@
           <w:szCs w:val="22"/>
         </w:rPr>
       </w:pPr>
-      <w:hyperlink w:anchor="_Toc494136899" w:history="1">
+      <w:hyperlink w:anchor="_Toc495304826" w:history="1">
         <w:r>
           <w:rPr>
             <w:rStyle w:val="Hyperlink"/>
@@ -3821,7 +3816,7 @@
             <w:noProof/>
             <w:webHidden/>
           </w:rPr>
-          <w:instrText xml:space="preserve"> PAGEREF _Toc494136899 \h </w:instrText>
+          <w:instrText xml:space="preserve"> PAGEREF _Toc495304826 \h </w:instrText>
         </w:r>
         <w:r>
           <w:rPr>
@@ -3864,7 +3859,7 @@
           <w:szCs w:val="22"/>
         </w:rPr>
       </w:pPr>
-      <w:hyperlink w:anchor="_Toc494136900" w:history="1">
+      <w:hyperlink w:anchor="_Toc495304827" w:history="1">
         <w:r>
           <w:rPr>
             <w:rStyle w:val="Hyperlink"/>
@@ -3891,7 +3886,7 @@
             <w:noProof/>
             <w:webHidden/>
           </w:rPr>
-          <w:instrText xml:space="preserve"> PAGEREF _Toc494136900 \h </w:instrText>
+          <w:instrText xml:space="preserve"> PAGEREF _Toc495304827 \h </w:instrText>
         </w:r>
         <w:r>
           <w:rPr>
@@ -3934,7 +3929,7 @@
           <w:szCs w:val="22"/>
         </w:rPr>
       </w:pPr>
-      <w:hyperlink w:anchor="_Toc494136901" w:history="1">
+      <w:hyperlink w:anchor="_Toc495304828" w:history="1">
         <w:r>
           <w:rPr>
             <w:rStyle w:val="Hyperlink"/>
@@ -3961,7 +3956,7 @@
             <w:noProof/>
             <w:webHidden/>
           </w:rPr>
-          <w:instrText xml:space="preserve"> PAGEREF _Toc494136901 \h </w:instrText>
+          <w:instrText xml:space="preserve"> PAGEREF _Toc495304828 \h </w:instrText>
         </w:r>
         <w:r>
           <w:rPr>
@@ -4004,7 +3999,7 @@
           <w:szCs w:val="22"/>
         </w:rPr>
       </w:pPr>
-      <w:hyperlink w:anchor="_Toc494136902" w:history="1">
+      <w:hyperlink w:anchor="_Toc495304829" w:history="1">
         <w:r>
           <w:rPr>
             <w:rStyle w:val="Hyperlink"/>
@@ -4031,7 +4026,7 @@
             <w:noProof/>
             <w:webHidden/>
           </w:rPr>
-          <w:instrText xml:space="preserve"> PAGEREF _Toc494136902 \h </w:instrText>
+          <w:instrText xml:space="preserve"> PAGEREF _Toc495304829 \h </w:instrText>
         </w:r>
         <w:r>
           <w:rPr>
@@ -4074,7 +4069,7 @@
           <w:szCs w:val="22"/>
         </w:rPr>
       </w:pPr>
-      <w:hyperlink w:anchor="_Toc494136903" w:history="1">
+      <w:hyperlink w:anchor="_Toc495304830" w:history="1">
         <w:r>
           <w:rPr>
             <w:rStyle w:val="Hyperlink"/>
@@ -4101,7 +4096,7 @@
             <w:noProof/>
             <w:webHidden/>
           </w:rPr>
-          <w:instrText xml:space="preserve"> PAGEREF _Toc494136903 \h </w:instrText>
+          <w:instrText xml:space="preserve"> PAGEREF _Toc495304830 \h </w:instrText>
         </w:r>
         <w:r>
           <w:rPr>
@@ -4144,7 +4139,7 @@
           <w:szCs w:val="22"/>
         </w:rPr>
       </w:pPr>
-      <w:hyperlink w:anchor="_Toc494136904" w:history="1">
+      <w:hyperlink w:anchor="_Toc495304831" w:history="1">
         <w:r>
           <w:rPr>
             <w:rStyle w:val="Hyperlink"/>
@@ -4171,7 +4166,7 @@
             <w:noProof/>
             <w:webHidden/>
           </w:rPr>
-          <w:instrText xml:space="preserve"> PAGEREF _Toc494136904 \h </w:instrText>
+          <w:instrText xml:space="preserve"> PAGEREF _Toc495304831 \h </w:instrText>
         </w:r>
         <w:r>
           <w:rPr>
@@ -4214,7 +4209,7 @@
           <w:szCs w:val="22"/>
         </w:rPr>
       </w:pPr>
-      <w:hyperlink w:anchor="_Toc494136905" w:history="1">
+      <w:hyperlink w:anchor="_Toc495304832" w:history="1">
         <w:r>
           <w:rPr>
             <w:rStyle w:val="Hyperlink"/>
@@ -4241,7 +4236,7 @@
             <w:noProof/>
             <w:webHidden/>
           </w:rPr>
-          <w:instrText xml:space="preserve"> PAGEREF _Toc494136905 \h </w:instrText>
+          <w:instrText xml:space="preserve"> PAGEREF _Toc495304832 \h </w:instrText>
         </w:r>
         <w:r>
           <w:rPr>
@@ -4284,7 +4279,7 @@
           <w:szCs w:val="22"/>
         </w:rPr>
       </w:pPr>
-      <w:hyperlink w:anchor="_Toc494136906" w:history="1">
+      <w:hyperlink w:anchor="_Toc495304833" w:history="1">
         <w:r>
           <w:rPr>
             <w:rStyle w:val="Hyperlink"/>
@@ -4311,7 +4306,7 @@
             <w:noProof/>
             <w:webHidden/>
           </w:rPr>
-          <w:instrText xml:space="preserve"> PAGEREF _Toc494136906 \h </w:instrText>
+          <w:instrText xml:space="preserve"> PAGEREF _Toc495304833 \h </w:instrText>
         </w:r>
         <w:r>
           <w:rPr>
@@ -4354,7 +4349,7 @@
           <w:szCs w:val="22"/>
         </w:rPr>
       </w:pPr>
-      <w:hyperlink w:anchor="_Toc494136907" w:history="1">
+      <w:hyperlink w:anchor="_Toc495304834" w:history="1">
         <w:r>
           <w:rPr>
             <w:rStyle w:val="Hyperlink"/>
@@ -4381,7 +4376,7 @@
             <w:noProof/>
             <w:webHidden/>
           </w:rPr>
-          <w:instrText xml:space="preserve"> PAGEREF _Toc494136907 \h </w:instrText>
+          <w:instrText xml:space="preserve"> PAGEREF _Toc495304834 \h </w:instrText>
         </w:r>
         <w:r>
           <w:rPr>
@@ -4424,7 +4419,7 @@
           <w:szCs w:val="22"/>
         </w:rPr>
       </w:pPr>
-      <w:hyperlink w:anchor="_Toc494136908" w:history="1">
+      <w:hyperlink w:anchor="_Toc495304835" w:history="1">
         <w:r>
           <w:rPr>
             <w:rStyle w:val="Hyperlink"/>
@@ -4451,7 +4446,7 @@
             <w:noProof/>
             <w:webHidden/>
           </w:rPr>
-          <w:instrText xml:space="preserve"> PAGEREF _Toc494136908 \h </w:instrText>
+          <w:instrText xml:space="preserve"> PAGEREF _Toc495304835 \h </w:instrText>
         </w:r>
         <w:r>
           <w:rPr>
@@ -4494,7 +4489,7 @@
           <w:szCs w:val="22"/>
         </w:rPr>
       </w:pPr>
-      <w:hyperlink w:anchor="_Toc494136909" w:history="1">
+      <w:hyperlink w:anchor="_Toc495304836" w:history="1">
         <w:r>
           <w:rPr>
             <w:rStyle w:val="Hyperlink"/>
@@ -4521,7 +4516,7 @@
             <w:noProof/>
             <w:webHidden/>
           </w:rPr>
-          <w:instrText xml:space="preserve"> PAGEREF _Toc494136909 \h </w:instrText>
+          <w:instrText xml:space="preserve"> PAGEREF _Toc495304836 \h </w:instrText>
         </w:r>
         <w:r>
           <w:rPr>
@@ -4564,7 +4559,7 @@
           <w:szCs w:val="22"/>
         </w:rPr>
       </w:pPr>
-      <w:hyperlink w:anchor="_Toc494136910" w:history="1">
+      <w:hyperlink w:anchor="_Toc495304837" w:history="1">
         <w:r>
           <w:rPr>
             <w:rStyle w:val="Hyperlink"/>
@@ -4591,7 +4586,7 @@
             <w:noProof/>
             <w:webHidden/>
           </w:rPr>
-          <w:instrText xml:space="preserve"> PAGEREF _Toc494136910 \h </w:instrText>
+          <w:instrText xml:space="preserve"> PAGEREF _Toc495304837 \h </w:instrText>
         </w:r>
         <w:r>
           <w:rPr>
@@ -4634,7 +4629,7 @@
           <w:szCs w:val="22"/>
         </w:rPr>
       </w:pPr>
-      <w:hyperlink w:anchor="_Toc494136911" w:history="1">
+      <w:hyperlink w:anchor="_Toc495304838" w:history="1">
         <w:r>
           <w:rPr>
             <w:rStyle w:val="Hyperlink"/>
@@ -4661,7 +4656,7 @@
             <w:noProof/>
             <w:webHidden/>
           </w:rPr>
-          <w:instrText xml:space="preserve"> PAGEREF _Toc494136911 \h </w:instrText>
+          <w:instrText xml:space="preserve"> PAGEREF _Toc495304838 \h </w:instrText>
         </w:r>
         <w:r>
           <w:rPr>
@@ -4704,7 +4699,7 @@
           <w:szCs w:val="22"/>
         </w:rPr>
       </w:pPr>
-      <w:hyperlink w:anchor="_Toc494136912" w:history="1">
+      <w:hyperlink w:anchor="_Toc495304839" w:history="1">
         <w:r>
           <w:rPr>
             <w:rStyle w:val="Hyperlink"/>
@@ -4731,7 +4726,7 @@
             <w:noProof/>
             <w:webHidden/>
           </w:rPr>
-          <w:instrText xml:space="preserve"> PAGEREF _Toc494136912 \h </w:instrText>
+          <w:instrText xml:space="preserve"> PAGEREF _Toc495304839 \h </w:instrText>
         </w:r>
         <w:r>
           <w:rPr>
@@ -4774,7 +4769,7 @@
           <w:szCs w:val="22"/>
         </w:rPr>
       </w:pPr>
-      <w:hyperlink w:anchor="_Toc494136913" w:history="1">
+      <w:hyperlink w:anchor="_Toc495304840" w:history="1">
         <w:r>
           <w:rPr>
             <w:rStyle w:val="Hyperlink"/>
@@ -4801,7 +4796,7 @@
             <w:noProof/>
             <w:webHidden/>
           </w:rPr>
-          <w:instrText xml:space="preserve"> PAGEREF _Toc494136913 \h </w:instrText>
+          <w:instrText xml:space="preserve"> PAGEREF _Toc495304840 \h </w:instrText>
         </w:r>
         <w:r>
           <w:rPr>
@@ -4844,7 +4839,7 @@
           <w:szCs w:val="22"/>
         </w:rPr>
       </w:pPr>
-      <w:hyperlink w:anchor="_Toc494136914" w:history="1">
+      <w:hyperlink w:anchor="_Toc495304841" w:history="1">
         <w:r>
           <w:rPr>
             <w:rStyle w:val="Hyperlink"/>
@@ -4871,7 +4866,7 @@
             <w:noProof/>
             <w:webHidden/>
           </w:rPr>
-          <w:instrText xml:space="preserve"> PAGEREF _Toc494136914 \h </w:instrText>
+          <w:instrText xml:space="preserve"> PAGEREF _Toc495304841 \h </w:instrText>
         </w:r>
         <w:r>
           <w:rPr>
@@ -4914,7 +4909,7 @@
           <w:szCs w:val="22"/>
         </w:rPr>
       </w:pPr>
-      <w:hyperlink w:anchor="_Toc494136915" w:history="1">
+      <w:hyperlink w:anchor="_Toc495304842" w:history="1">
         <w:r>
           <w:rPr>
             <w:rStyle w:val="Hyperlink"/>
@@ -4941,7 +4936,7 @@
             <w:noProof/>
             <w:webHidden/>
           </w:rPr>
-          <w:instrText xml:space="preserve"> PAGEREF _Toc494136915 \h </w:instrText>
+          <w:instrText xml:space="preserve"> PAGEREF _Toc495304842 \h </w:instrText>
         </w:r>
         <w:r>
           <w:rPr>
@@ -4984,7 +4979,7 @@
           <w:szCs w:val="22"/>
         </w:rPr>
       </w:pPr>
-      <w:hyperlink w:anchor="_Toc494136916" w:history="1">
+      <w:hyperlink w:anchor="_Toc495304843" w:history="1">
         <w:r>
           <w:rPr>
             <w:rStyle w:val="Hyperlink"/>
@@ -5011,7 +5006,7 @@
             <w:noProof/>
             <w:webHidden/>
           </w:rPr>
-          <w:instrText xml:space="preserve"> PAGEREF _Toc494136916 \h </w:instrText>
+          <w:instrText xml:space="preserve"> PAGEREF _Toc495304843 \h </w:instrText>
         </w:r>
         <w:r>
           <w:rPr>
@@ -5065,7 +5060,7 @@
       <w:r>
         <w:br w:type="page"/>
       </w:r>
-      <w:bookmarkStart w:id="1" w:name="_Toc494136849"/>
+      <w:bookmarkStart w:id="2" w:name="_Toc495304776"/>
       <w:r>
         <w:rPr>
           <w:b/>
@@ -5083,7 +5078,7 @@
         </w:rPr>
         <w:t>this exercise set</w:t>
       </w:r>
-      <w:bookmarkEnd w:id="1"/>
+      <w:bookmarkEnd w:id="2"/>
     </w:p>
     <w:p>
       <w:pPr>
@@ -5604,7 +5599,7 @@
             <w:pPr>
               <w:pStyle w:val="Overskrift1"/>
             </w:pPr>
-            <w:bookmarkStart w:id="2" w:name="_Toc494136850"/>
+            <w:bookmarkStart w:id="3" w:name="_Toc495304777"/>
             <w:r>
               <w:t>Get</w:t>
             </w:r>
@@ -5614,7 +5609,7 @@
             <w:r>
               <w:t>1</w:t>
             </w:r>
-            <w:bookmarkEnd w:id="2"/>
+            <w:bookmarkEnd w:id="3"/>
           </w:p>
           <w:p>
             <w:pPr>
@@ -5951,7 +5946,7 @@
             <w:pPr>
               <w:pStyle w:val="Overskrift1"/>
             </w:pPr>
-            <w:bookmarkStart w:id="3" w:name="_Toc494136851"/>
+            <w:bookmarkStart w:id="4" w:name="_Toc495304778"/>
             <w:r>
               <w:t>Pro</w:t>
             </w:r>
@@ -5961,7 +5956,7 @@
             <w:r>
               <w:t>.1</w:t>
             </w:r>
-            <w:bookmarkEnd w:id="3"/>
+            <w:bookmarkEnd w:id="4"/>
           </w:p>
           <w:p>
             <w:pPr>
@@ -6624,7 +6619,7 @@
             <w:pPr>
               <w:pStyle w:val="Overskrift1"/>
             </w:pPr>
-            <w:bookmarkStart w:id="4" w:name="_Toc494136852"/>
+            <w:bookmarkStart w:id="5" w:name="_Toc495304779"/>
             <w:r>
               <w:t>Pro</w:t>
             </w:r>
@@ -6634,7 +6629,7 @@
             <w:r>
               <w:t>.2</w:t>
             </w:r>
-            <w:bookmarkEnd w:id="4"/>
+            <w:bookmarkEnd w:id="5"/>
           </w:p>
           <w:p>
             <w:pPr>
@@ -7659,7 +7654,7 @@
             <w:pPr>
               <w:pStyle w:val="Overskrift1"/>
             </w:pPr>
-            <w:bookmarkStart w:id="5" w:name="_Toc494136853"/>
+            <w:bookmarkStart w:id="6" w:name="_Toc495304780"/>
             <w:r>
               <w:t>Pro</w:t>
             </w:r>
@@ -7672,7 +7667,7 @@
             <w:r>
               <w:t>3</w:t>
             </w:r>
-            <w:bookmarkEnd w:id="5"/>
+            <w:bookmarkEnd w:id="6"/>
           </w:p>
           <w:p>
             <w:pPr>
@@ -9160,7 +9155,7 @@
             <w:pPr>
               <w:pStyle w:val="Overskrift1"/>
             </w:pPr>
-            <w:bookmarkStart w:id="6" w:name="_Toc494136854"/>
+            <w:bookmarkStart w:id="7" w:name="_Toc495304781"/>
             <w:r>
               <w:t>OOP</w:t>
             </w:r>
@@ -9173,7 +9168,7 @@
             <w:r>
               <w:t>1</w:t>
             </w:r>
-            <w:bookmarkEnd w:id="6"/>
+            <w:bookmarkEnd w:id="7"/>
           </w:p>
           <w:p>
             <w:pPr>
@@ -9664,7 +9659,7 @@
             <w:pPr>
               <w:pStyle w:val="Overskrift1"/>
             </w:pPr>
-            <w:bookmarkStart w:id="7" w:name="_Toc494136855"/>
+            <w:bookmarkStart w:id="8" w:name="_Toc495304782"/>
             <w:r>
               <w:t>OOP</w:t>
             </w:r>
@@ -9674,7 +9669,7 @@
             <w:r>
               <w:t>.2</w:t>
             </w:r>
-            <w:bookmarkEnd w:id="7"/>
+            <w:bookmarkEnd w:id="8"/>
           </w:p>
           <w:p>
             <w:pPr>
@@ -10184,7 +10179,7 @@
             <w:pPr>
               <w:pStyle w:val="Overskrift1"/>
             </w:pPr>
-            <w:bookmarkStart w:id="8" w:name="_Toc494136856"/>
+            <w:bookmarkStart w:id="9" w:name="_Toc495304783"/>
             <w:r>
               <w:t>OOP</w:t>
             </w:r>
@@ -10197,7 +10192,7 @@
             <w:r>
               <w:t>3</w:t>
             </w:r>
-            <w:bookmarkEnd w:id="8"/>
+            <w:bookmarkEnd w:id="9"/>
           </w:p>
           <w:p>
             <w:pPr>
@@ -11253,7 +11248,7 @@
             <w:pPr>
               <w:pStyle w:val="Overskrift1"/>
             </w:pPr>
-            <w:bookmarkStart w:id="9" w:name="_Toc494136857"/>
+            <w:bookmarkStart w:id="10" w:name="_Toc495304784"/>
             <w:r>
               <w:t>OOP</w:t>
             </w:r>
@@ -11266,7 +11261,7 @@
             <w:r>
               <w:t>4</w:t>
             </w:r>
-            <w:bookmarkEnd w:id="9"/>
+            <w:bookmarkEnd w:id="10"/>
           </w:p>
           <w:p>
             <w:pPr>
@@ -12244,7 +12239,7 @@
             <w:pPr>
               <w:pStyle w:val="Overskrift1"/>
             </w:pPr>
-            <w:bookmarkStart w:id="10" w:name="_Toc494136858"/>
+            <w:bookmarkStart w:id="11" w:name="_Toc495304785"/>
             <w:r>
               <w:t>OOP</w:t>
             </w:r>
@@ -12257,7 +12252,7 @@
             <w:r>
               <w:t>5</w:t>
             </w:r>
-            <w:bookmarkEnd w:id="10"/>
+            <w:bookmarkEnd w:id="11"/>
           </w:p>
           <w:p>
             <w:pPr>
@@ -12698,7 +12693,7 @@
             <w:pPr>
               <w:pStyle w:val="Overskrift1"/>
             </w:pPr>
-            <w:bookmarkStart w:id="11" w:name="_Toc494136859"/>
+            <w:bookmarkStart w:id="12" w:name="_Toc495304786"/>
             <w:r>
               <w:t>OOP</w:t>
             </w:r>
@@ -12711,7 +12706,7 @@
             <w:r>
               <w:t>6</w:t>
             </w:r>
-            <w:bookmarkEnd w:id="11"/>
+            <w:bookmarkEnd w:id="12"/>
           </w:p>
           <w:p>
             <w:pPr>
@@ -13363,7 +13358,7 @@
             <w:pPr>
               <w:pStyle w:val="Overskrift1"/>
             </w:pPr>
-            <w:bookmarkStart w:id="12" w:name="_Toc494136860"/>
+            <w:bookmarkStart w:id="13" w:name="_Toc495304787"/>
             <w:r>
               <w:t>OOP</w:t>
             </w:r>
@@ -13376,7 +13371,7 @@
             <w:r>
               <w:t>7</w:t>
             </w:r>
-            <w:bookmarkEnd w:id="12"/>
+            <w:bookmarkEnd w:id="13"/>
           </w:p>
           <w:p>
             <w:pPr>
@@ -14082,7 +14077,7 @@
             <w:pPr>
               <w:pStyle w:val="Overskrift1"/>
             </w:pPr>
-            <w:bookmarkStart w:id="13" w:name="_Toc494136861"/>
+            <w:bookmarkStart w:id="14" w:name="_Toc495304788"/>
             <w:r>
               <w:t>Pro</w:t>
             </w:r>
@@ -14092,7 +14087,7 @@
             <w:r>
               <w:t>.1</w:t>
             </w:r>
-            <w:bookmarkEnd w:id="13"/>
+            <w:bookmarkEnd w:id="14"/>
           </w:p>
           <w:p>
             <w:pPr>
@@ -14676,14 +14671,14 @@
             <w:pPr>
               <w:pStyle w:val="Overskrift1"/>
             </w:pPr>
-            <w:bookmarkStart w:id="14" w:name="_Toc494136862"/>
+            <w:bookmarkStart w:id="15" w:name="_Toc495304789"/>
             <w:r>
               <w:t>Pro.2</w:t>
             </w:r>
             <w:r>
               <w:t>.2</w:t>
             </w:r>
-            <w:bookmarkEnd w:id="14"/>
+            <w:bookmarkEnd w:id="15"/>
           </w:p>
           <w:p>
             <w:pPr>
@@ -15215,14 +15210,14 @@
             <w:pPr>
               <w:pStyle w:val="Overskrift1"/>
             </w:pPr>
-            <w:bookmarkStart w:id="15" w:name="_Toc494136863"/>
+            <w:bookmarkStart w:id="16" w:name="_Toc495304790"/>
             <w:r>
               <w:t>Pro.2</w:t>
             </w:r>
             <w:r>
               <w:t>.3</w:t>
             </w:r>
-            <w:bookmarkEnd w:id="15"/>
+            <w:bookmarkEnd w:id="16"/>
           </w:p>
           <w:p>
             <w:pPr>
@@ -15916,14 +15911,14 @@
             <w:pPr>
               <w:pStyle w:val="Overskrift1"/>
             </w:pPr>
-            <w:bookmarkStart w:id="16" w:name="_Toc494136864"/>
+            <w:bookmarkStart w:id="17" w:name="_Toc495304791"/>
             <w:r>
               <w:t>Pro.2</w:t>
             </w:r>
             <w:r>
               <w:t>.4</w:t>
             </w:r>
-            <w:bookmarkEnd w:id="16"/>
+            <w:bookmarkEnd w:id="17"/>
           </w:p>
           <w:p>
             <w:pPr>
@@ -16369,14 +16364,14 @@
             <w:pPr>
               <w:pStyle w:val="Overskrift1"/>
             </w:pPr>
-            <w:bookmarkStart w:id="17" w:name="_Toc494136865"/>
+            <w:bookmarkStart w:id="18" w:name="_Toc495304792"/>
             <w:r>
               <w:t>Pro.2</w:t>
             </w:r>
             <w:r>
               <w:t>.5</w:t>
             </w:r>
-            <w:bookmarkEnd w:id="17"/>
+            <w:bookmarkEnd w:id="18"/>
           </w:p>
           <w:p>
             <w:pPr>
@@ -16875,14 +16870,14 @@
             <w:pPr>
               <w:pStyle w:val="Overskrift1"/>
             </w:pPr>
-            <w:bookmarkStart w:id="18" w:name="_Toc494136866"/>
+            <w:bookmarkStart w:id="19" w:name="_Toc495304793"/>
             <w:r>
               <w:t>Pro.2</w:t>
             </w:r>
             <w:r>
               <w:t>.6</w:t>
             </w:r>
-            <w:bookmarkEnd w:id="18"/>
+            <w:bookmarkEnd w:id="19"/>
           </w:p>
           <w:p>
             <w:pPr>
@@ -17790,14 +17785,14 @@
             <w:pPr>
               <w:pStyle w:val="Overskrift1"/>
             </w:pPr>
-            <w:bookmarkStart w:id="19" w:name="_Toc494136867"/>
+            <w:bookmarkStart w:id="20" w:name="_Toc495304794"/>
             <w:r>
               <w:t>Pro.2</w:t>
             </w:r>
             <w:r>
               <w:t>.7</w:t>
             </w:r>
-            <w:bookmarkEnd w:id="19"/>
+            <w:bookmarkEnd w:id="20"/>
           </w:p>
           <w:p>
             <w:pPr>
@@ -18189,14 +18184,14 @@
             <w:pPr>
               <w:pStyle w:val="Overskrift1"/>
             </w:pPr>
-            <w:bookmarkStart w:id="20" w:name="_Toc494136868"/>
+            <w:bookmarkStart w:id="21" w:name="_Toc495304795"/>
             <w:r>
               <w:t>Pro.2</w:t>
             </w:r>
             <w:r>
               <w:t>.8</w:t>
             </w:r>
-            <w:bookmarkEnd w:id="20"/>
+            <w:bookmarkEnd w:id="21"/>
           </w:p>
           <w:p>
             <w:pPr>
@@ -18609,7 +18604,7 @@
             <w:pPr>
               <w:pStyle w:val="Overskrift1"/>
             </w:pPr>
-            <w:bookmarkStart w:id="21" w:name="_Toc494136869"/>
+            <w:bookmarkStart w:id="22" w:name="_Toc495304796"/>
             <w:r>
               <w:t>Pro.2</w:t>
             </w:r>
@@ -18619,7 +18614,7 @@
             <w:r>
               <w:t>9</w:t>
             </w:r>
-            <w:bookmarkEnd w:id="21"/>
+            <w:bookmarkEnd w:id="22"/>
           </w:p>
           <w:p>
             <w:pPr>
@@ -18737,8 +18732,6 @@
               </w:rPr>
               <w:t xml:space="preserve"> Work with a relatively complex setup of collaborating classes.</w:t>
             </w:r>
-            <w:bookmarkStart w:id="22" w:name="_GoBack"/>
-            <w:bookmarkEnd w:id="22"/>
           </w:p>
           <w:p>
             <w:pPr>
@@ -19321,7 +19314,7 @@
             <w:pPr>
               <w:pStyle w:val="Overskrift1"/>
             </w:pPr>
-            <w:bookmarkStart w:id="23" w:name="_Toc494136870"/>
+            <w:bookmarkStart w:id="23" w:name="_Toc495304797"/>
             <w:r>
               <w:t>Pro.2</w:t>
             </w:r>
@@ -19630,7 +19623,19 @@
               <w:rPr>
                 <w:lang w:val="en-US"/>
               </w:rPr>
-              <w:t xml:space="preserve"> allow the user to store and use </w:t>
+              <w:t xml:space="preserve"> allow the user to </w:t>
+            </w:r>
+            <w:r>
+              <w:rPr>
+                <w:lang w:val="en-US"/>
+              </w:rPr>
+              <w:t>add, look up and delete</w:t>
+            </w:r>
+            <w:r>
+              <w:rPr>
+                <w:lang w:val="en-US"/>
+              </w:rPr>
+              <w:t xml:space="preserve"> </w:t>
             </w:r>
             <w:r>
               <w:rPr>
@@ -19643,7 +19648,122 @@
               <w:rPr>
                 <w:lang w:val="en-US"/>
               </w:rPr>
-              <w:t xml:space="preserve"> objects in a simple way (see the comments in the code for more details about each method). </w:t>
+              <w:t xml:space="preserve"> objects in a simple way (see the com</w:t>
+            </w:r>
+            <w:r>
+              <w:rPr>
+                <w:lang w:val="en-US"/>
+              </w:rPr>
+              <w:t>-</w:t>
+            </w:r>
+            <w:r>
+              <w:rPr>
+                <w:lang w:val="en-US"/>
+              </w:rPr>
+              <w:t xml:space="preserve">ments in the code for more details about each method). </w:t>
+            </w:r>
+            <w:r>
+              <w:rPr>
+                <w:lang w:val="en-US"/>
+              </w:rPr>
+              <w:t>In this ver</w:t>
+            </w:r>
+            <w:r>
+              <w:rPr>
+                <w:lang w:val="en-US"/>
+              </w:rPr>
+              <w:softHyphen/>
+              <w:t xml:space="preserve">sion of the exercise, the </w:t>
+            </w:r>
+            <w:r>
+              <w:rPr>
+                <w:b/>
+                <w:lang w:val="en-US"/>
+              </w:rPr>
+              <w:t>BookCatalog</w:t>
+            </w:r>
+            <w:r>
+              <w:rPr>
+                <w:lang w:val="en-US"/>
+              </w:rPr>
+              <w:t xml:space="preserve"> </w:t>
+            </w:r>
+            <w:r>
+              <w:rPr>
+                <w:lang w:val="en-US"/>
+              </w:rPr>
+              <w:t xml:space="preserve">class uses a </w:t>
+            </w:r>
+            <w:r>
+              <w:rPr>
+                <w:b/>
+                <w:lang w:val="en-US"/>
+              </w:rPr>
+              <w:t>List</w:t>
+            </w:r>
+            <w:r>
+              <w:rPr>
+                <w:lang w:val="en-US"/>
+              </w:rPr>
+              <w:t xml:space="preserve"> to store </w:t>
+            </w:r>
+            <w:r>
+              <w:rPr>
+                <w:b/>
+                <w:lang w:val="en-US"/>
+              </w:rPr>
+              <w:t>Book</w:t>
+            </w:r>
+            <w:r>
+              <w:rPr>
+                <w:lang w:val="en-US"/>
+              </w:rPr>
+              <w:t xml:space="preserve"> objects internally.</w:t>
+            </w:r>
+          </w:p>
+          <w:p>
+            <w:pPr>
+              <w:rPr>
+                <w:lang w:val="en-US"/>
+              </w:rPr>
+            </w:pPr>
+          </w:p>
+          <w:p>
+            <w:pPr>
+              <w:rPr>
+                <w:lang w:val="en-US"/>
+              </w:rPr>
+            </w:pPr>
+            <w:r>
+              <w:rPr>
+                <w:lang w:val="en-US"/>
+              </w:rPr>
+              <w:t xml:space="preserve">The </w:t>
+            </w:r>
+            <w:r>
+              <w:rPr>
+                <w:lang w:val="en-US"/>
+              </w:rPr>
+              <w:t xml:space="preserve">solution </w:t>
+            </w:r>
+            <w:r>
+              <w:rPr>
+                <w:lang w:val="en-US"/>
+              </w:rPr>
+              <w:t xml:space="preserve">also contains a Unit Test project, which tests the public methods in the </w:t>
+            </w:r>
+            <w:r>
+              <w:rPr>
+                <w:b/>
+                <w:lang w:val="en-US"/>
+              </w:rPr>
+              <w:t>BookCatalog</w:t>
+            </w:r>
+            <w:r>
+              <w:rPr>
+                <w:lang w:val="en-US"/>
+              </w:rPr>
+              <w:t xml:space="preserve"> class.</w:t>
             </w:r>
           </w:p>
           <w:p>
@@ -19698,7 +19818,37 @@
                 <w:sz w:val="24"/>
                 <w:lang w:val="en-US"/>
               </w:rPr>
-              <w:t>Study the test written in the sandbox area, and figure out what you expect the test to output.</w:t>
+              <w:t xml:space="preserve">Complete the three methods in the </w:t>
+            </w:r>
+            <w:r>
+              <w:rPr>
+                <w:b/>
+                <w:sz w:val="24"/>
+                <w:lang w:val="en-US"/>
+              </w:rPr>
+              <w:t>BookCatalog</w:t>
+            </w:r>
+            <w:r>
+              <w:rPr>
+                <w:sz w:val="24"/>
+                <w:lang w:val="en-US"/>
+              </w:rPr>
+              <w:t xml:space="preserve"> class, using the com</w:t>
+            </w:r>
+            <w:r>
+              <w:rPr>
+                <w:sz w:val="24"/>
+                <w:lang w:val="en-US"/>
+              </w:rPr>
+              <w:softHyphen/>
+              <w:t>ments for each method as a guideline</w:t>
+            </w:r>
+            <w:r>
+              <w:rPr>
+                <w:sz w:val="24"/>
+                <w:lang w:val="en-US"/>
+              </w:rPr>
+              <w:t xml:space="preserve"> for implementation.</w:t>
             </w:r>
           </w:p>
           <w:p>
@@ -19717,22 +19867,56 @@
                 <w:sz w:val="24"/>
                 <w:lang w:val="en-US"/>
               </w:rPr>
-              <w:t xml:space="preserve">Complete the three methods in the </w:t>
-            </w:r>
-            <w:r>
-              <w:rPr>
-                <w:b/>
-                <w:sz w:val="24"/>
-                <w:lang w:val="en-US"/>
-              </w:rPr>
-              <w:t>BookCatalog</w:t>
-            </w:r>
-            <w:r>
-              <w:rPr>
-                <w:sz w:val="24"/>
-                <w:lang w:val="en-US"/>
-              </w:rPr>
-              <w:t xml:space="preserve"> class.</w:t>
+              <w:t>Build</w:t>
+            </w:r>
+            <w:r>
+              <w:rPr>
+                <w:sz w:val="24"/>
+                <w:lang w:val="en-US"/>
+              </w:rPr>
+              <w:t xml:space="preserve"> the application, </w:t>
+            </w:r>
+            <w:r>
+              <w:rPr>
+                <w:sz w:val="24"/>
+                <w:lang w:val="en-US"/>
+              </w:rPr>
+              <w:t xml:space="preserve">run the Unit tests, </w:t>
+            </w:r>
+            <w:r>
+              <w:rPr>
+                <w:sz w:val="24"/>
+                <w:lang w:val="en-US"/>
+              </w:rPr>
+              <w:t xml:space="preserve">and see if the </w:t>
+            </w:r>
+            <w:r>
+              <w:rPr>
+                <w:sz w:val="24"/>
+                <w:lang w:val="en-US"/>
+              </w:rPr>
+              <w:t xml:space="preserve">Unit Test is “all green” </w:t>
+            </w:r>
+            <w:r>
+              <w:rPr>
+                <w:sz w:val="24"/>
+                <w:lang w:val="en-US"/>
+              </w:rPr>
+              <w:t xml:space="preserve">(if not, you will have to </w:t>
+            </w:r>
+            <w:r>
+              <w:rPr>
+                <w:sz w:val="24"/>
+                <w:lang w:val="en-US"/>
+              </w:rPr>
+              <w:t>review your code, and maybe debug it</w:t>
+            </w:r>
+            <w:r>
+              <w:rPr>
+                <w:sz w:val="24"/>
+                <w:lang w:val="en-US"/>
+              </w:rPr>
+              <w:t>…).</w:t>
             </w:r>
           </w:p>
           <w:p>
@@ -19751,40 +19935,21 @@
                 <w:sz w:val="24"/>
                 <w:lang w:val="en-US"/>
               </w:rPr>
-              <w:t>Run the application, and see if the output of the test matches your expec</w:t>
-            </w:r>
-            <w:r>
-              <w:rPr>
-                <w:sz w:val="24"/>
-                <w:lang w:val="en-US"/>
-              </w:rPr>
-              <w:softHyphen/>
-            </w:r>
-            <w:r>
-              <w:rPr>
-                <w:sz w:val="24"/>
-                <w:lang w:val="en-US"/>
-              </w:rPr>
-              <w:t>tations (if not, you will have to examine the test and your code once again…).</w:t>
-            </w:r>
-          </w:p>
-          <w:p>
-            <w:pPr>
-              <w:numPr>
-                <w:ilvl w:val="0"/>
-                <w:numId w:val="22"/>
-              </w:numPr>
-              <w:rPr>
-                <w:sz w:val="24"/>
-                <w:lang w:val="en-US"/>
-              </w:rPr>
-            </w:pPr>
-            <w:r>
-              <w:rPr>
-                <w:sz w:val="24"/>
-                <w:lang w:val="en-US"/>
-              </w:rPr>
-              <w:t xml:space="preserve">Is there anything in the code that prevents a user from adding two </w:t>
+              <w:t xml:space="preserve">Is there anything in </w:t>
+            </w:r>
+            <w:r>
+              <w:rPr>
+                <w:sz w:val="24"/>
+                <w:lang w:val="en-US"/>
+              </w:rPr>
+              <w:t xml:space="preserve">your </w:t>
+            </w:r>
+            <w:r>
+              <w:rPr>
+                <w:sz w:val="24"/>
+                <w:lang w:val="en-US"/>
+              </w:rPr>
+              <w:t xml:space="preserve">code that prevents a user from adding two </w:t>
             </w:r>
             <w:r>
               <w:rPr>
@@ -19921,7 +20086,7 @@
             <w:pPr>
               <w:pStyle w:val="Overskrift1"/>
             </w:pPr>
-            <w:bookmarkStart w:id="24" w:name="_Toc494136871"/>
+            <w:bookmarkStart w:id="24" w:name="_Toc495304798"/>
             <w:r>
               <w:t>Pro.2</w:t>
             </w:r>
@@ -20130,7 +20295,13 @@
               <w:rPr>
                 <w:lang w:val="en-US"/>
               </w:rPr>
-              <w:t xml:space="preserve">This exercise illustrates the concept of a </w:t>
+              <w:t xml:space="preserve">This </w:t>
+            </w:r>
+            <w:r>
+              <w:rPr>
+                <w:lang w:val="en-US"/>
+              </w:rPr>
+              <w:t xml:space="preserve">exercise illustrates the concept of a </w:t>
             </w:r>
             <w:r>
               <w:rPr>
@@ -20270,7 +20441,19 @@
               <w:rPr>
                 <w:lang w:val="en-US"/>
               </w:rPr>
-              <w:t xml:space="preserve"> allow the user to store and use </w:t>
+              <w:t xml:space="preserve"> allow the user to </w:t>
+            </w:r>
+            <w:r>
+              <w:rPr>
+                <w:lang w:val="en-US"/>
+              </w:rPr>
+              <w:t>add, look up and delete</w:t>
+            </w:r>
+            <w:r>
+              <w:rPr>
+                <w:lang w:val="en-US"/>
+              </w:rPr>
+              <w:t xml:space="preserve"> </w:t>
             </w:r>
             <w:r>
               <w:rPr>
@@ -20283,7 +20466,122 @@
               <w:rPr>
                 <w:lang w:val="en-US"/>
               </w:rPr>
-              <w:t xml:space="preserve"> objects in a simple way (see the comments in the code for more details about each method). </w:t>
+              <w:t xml:space="preserve"> objects in a simple way (see the com</w:t>
+            </w:r>
+            <w:r>
+              <w:rPr>
+                <w:lang w:val="en-US"/>
+              </w:rPr>
+              <w:t>-</w:t>
+            </w:r>
+            <w:r>
+              <w:rPr>
+                <w:lang w:val="en-US"/>
+              </w:rPr>
+              <w:t xml:space="preserve">ments in the code for more details about each method). </w:t>
+            </w:r>
+            <w:r>
+              <w:rPr>
+                <w:lang w:val="en-US"/>
+              </w:rPr>
+              <w:t>In this ver</w:t>
+            </w:r>
+            <w:r>
+              <w:rPr>
+                <w:lang w:val="en-US"/>
+              </w:rPr>
+              <w:softHyphen/>
+              <w:t xml:space="preserve">sion of the exercise, the </w:t>
+            </w:r>
+            <w:r>
+              <w:rPr>
+                <w:b/>
+                <w:lang w:val="en-US"/>
+              </w:rPr>
+              <w:t>BookCatalog</w:t>
+            </w:r>
+            <w:r>
+              <w:rPr>
+                <w:lang w:val="en-US"/>
+              </w:rPr>
+              <w:t xml:space="preserve"> </w:t>
+            </w:r>
+            <w:r>
+              <w:rPr>
+                <w:lang w:val="en-US"/>
+              </w:rPr>
+              <w:t xml:space="preserve">class uses a </w:t>
+            </w:r>
+            <w:r>
+              <w:rPr>
+                <w:b/>
+                <w:lang w:val="en-US"/>
+              </w:rPr>
+              <w:t>Dictionary</w:t>
+            </w:r>
+            <w:r>
+              <w:rPr>
+                <w:lang w:val="en-US"/>
+              </w:rPr>
+              <w:t xml:space="preserve"> to store </w:t>
+            </w:r>
+            <w:r>
+              <w:rPr>
+                <w:b/>
+                <w:lang w:val="en-US"/>
+              </w:rPr>
+              <w:t>Book</w:t>
+            </w:r>
+            <w:r>
+              <w:rPr>
+                <w:lang w:val="en-US"/>
+              </w:rPr>
+              <w:t xml:space="preserve"> objects internally.</w:t>
+            </w:r>
+          </w:p>
+          <w:p>
+            <w:pPr>
+              <w:rPr>
+                <w:lang w:val="en-US"/>
+              </w:rPr>
+            </w:pPr>
+          </w:p>
+          <w:p>
+            <w:pPr>
+              <w:rPr>
+                <w:lang w:val="en-US"/>
+              </w:rPr>
+            </w:pPr>
+            <w:r>
+              <w:rPr>
+                <w:lang w:val="en-US"/>
+              </w:rPr>
+              <w:t xml:space="preserve">The </w:t>
+            </w:r>
+            <w:r>
+              <w:rPr>
+                <w:lang w:val="en-US"/>
+              </w:rPr>
+              <w:t xml:space="preserve">solution </w:t>
+            </w:r>
+            <w:r>
+              <w:rPr>
+                <w:lang w:val="en-US"/>
+              </w:rPr>
+              <w:t xml:space="preserve">also contains a Unit Test project, which tests the public methods in the </w:t>
+            </w:r>
+            <w:r>
+              <w:rPr>
+                <w:b/>
+                <w:lang w:val="en-US"/>
+              </w:rPr>
+              <w:t>BookCatalog</w:t>
+            </w:r>
+            <w:r>
+              <w:rPr>
+                <w:lang w:val="en-US"/>
+              </w:rPr>
+              <w:t xml:space="preserve"> class.</w:t>
             </w:r>
           </w:p>
           <w:p>
@@ -20326,7 +20624,7 @@
             <w:pPr>
               <w:numPr>
                 <w:ilvl w:val="0"/>
-                <w:numId w:val="23"/>
+                <w:numId w:val="90"/>
               </w:numPr>
               <w:rPr>
                 <w:sz w:val="24"/>
@@ -20338,14 +20636,37 @@
                 <w:sz w:val="24"/>
                 <w:lang w:val="en-US"/>
               </w:rPr>
-              <w:t>Study the test written in the sandbox area, and figure out what you expect the test to output.</w:t>
+              <w:t xml:space="preserve">Complete the three methods in the </w:t>
+            </w:r>
+            <w:r>
+              <w:rPr>
+                <w:b/>
+                <w:sz w:val="24"/>
+                <w:lang w:val="en-US"/>
+              </w:rPr>
+              <w:t>BookCatalog</w:t>
+            </w:r>
+            <w:r>
+              <w:rPr>
+                <w:sz w:val="24"/>
+                <w:lang w:val="en-US"/>
+              </w:rPr>
+              <w:t xml:space="preserve"> class, using the com</w:t>
+            </w:r>
+            <w:r>
+              <w:rPr>
+                <w:sz w:val="24"/>
+                <w:lang w:val="en-US"/>
+              </w:rPr>
+              <w:softHyphen/>
+              <w:t>ments for each method as a guideline for implementation.</w:t>
             </w:r>
           </w:p>
           <w:p>
             <w:pPr>
               <w:numPr>
                 <w:ilvl w:val="0"/>
-                <w:numId w:val="23"/>
+                <w:numId w:val="90"/>
               </w:numPr>
               <w:rPr>
                 <w:sz w:val="24"/>
@@ -20357,29 +20678,63 @@
                 <w:sz w:val="24"/>
                 <w:lang w:val="en-US"/>
               </w:rPr>
-              <w:t xml:space="preserve">Complete the three methods in the </w:t>
-            </w:r>
-            <w:r>
-              <w:rPr>
-                <w:b/>
-                <w:sz w:val="24"/>
-                <w:lang w:val="en-US"/>
-              </w:rPr>
-              <w:t>BookCatalog</w:t>
-            </w:r>
-            <w:r>
-              <w:rPr>
-                <w:sz w:val="24"/>
-                <w:lang w:val="en-US"/>
-              </w:rPr>
-              <w:t xml:space="preserve"> class.</w:t>
+              <w:t>Build</w:t>
+            </w:r>
+            <w:r>
+              <w:rPr>
+                <w:sz w:val="24"/>
+                <w:lang w:val="en-US"/>
+              </w:rPr>
+              <w:t xml:space="preserve"> the application, </w:t>
+            </w:r>
+            <w:r>
+              <w:rPr>
+                <w:sz w:val="24"/>
+                <w:lang w:val="en-US"/>
+              </w:rPr>
+              <w:t xml:space="preserve">run the Unit tests, </w:t>
+            </w:r>
+            <w:r>
+              <w:rPr>
+                <w:sz w:val="24"/>
+                <w:lang w:val="en-US"/>
+              </w:rPr>
+              <w:t xml:space="preserve">and see if the </w:t>
+            </w:r>
+            <w:r>
+              <w:rPr>
+                <w:sz w:val="24"/>
+                <w:lang w:val="en-US"/>
+              </w:rPr>
+              <w:t xml:space="preserve">Unit Test is “all green” </w:t>
+            </w:r>
+            <w:r>
+              <w:rPr>
+                <w:sz w:val="24"/>
+                <w:lang w:val="en-US"/>
+              </w:rPr>
+              <w:t xml:space="preserve">(if not, you will have to </w:t>
+            </w:r>
+            <w:r>
+              <w:rPr>
+                <w:sz w:val="24"/>
+                <w:lang w:val="en-US"/>
+              </w:rPr>
+              <w:t>review your code, and maybe debug it</w:t>
+            </w:r>
+            <w:r>
+              <w:rPr>
+                <w:sz w:val="24"/>
+                <w:lang w:val="en-US"/>
+              </w:rPr>
+              <w:t>…).</w:t>
             </w:r>
           </w:p>
           <w:p>
             <w:pPr>
               <w:numPr>
                 <w:ilvl w:val="0"/>
-                <w:numId w:val="23"/>
+                <w:numId w:val="90"/>
               </w:numPr>
               <w:rPr>
                 <w:sz w:val="24"/>
@@ -20391,62 +20746,43 @@
                 <w:sz w:val="24"/>
                 <w:lang w:val="en-US"/>
               </w:rPr>
-              <w:t>Run the application, and see if the output of the test matches your expec</w:t>
-            </w:r>
-            <w:r>
-              <w:rPr>
-                <w:sz w:val="24"/>
-                <w:lang w:val="en-US"/>
-              </w:rPr>
-              <w:softHyphen/>
-            </w:r>
-            <w:r>
-              <w:rPr>
-                <w:sz w:val="24"/>
-                <w:lang w:val="en-US"/>
-              </w:rPr>
-              <w:t>tations (if not, you will have to examine the test and your code once again…).</w:t>
+              <w:t xml:space="preserve">Is there anything in </w:t>
+            </w:r>
+            <w:r>
+              <w:rPr>
+                <w:sz w:val="24"/>
+                <w:lang w:val="en-US"/>
+              </w:rPr>
+              <w:t xml:space="preserve">your </w:t>
+            </w:r>
+            <w:r>
+              <w:rPr>
+                <w:sz w:val="24"/>
+                <w:lang w:val="en-US"/>
+              </w:rPr>
+              <w:t xml:space="preserve">code that prevents a user from adding two </w:t>
+            </w:r>
+            <w:r>
+              <w:rPr>
+                <w:b/>
+                <w:sz w:val="24"/>
+                <w:lang w:val="en-US"/>
+              </w:rPr>
+              <w:t>Book</w:t>
+            </w:r>
+            <w:r>
+              <w:rPr>
+                <w:sz w:val="24"/>
+                <w:lang w:val="en-US"/>
+              </w:rPr>
+              <w:t xml:space="preserve"> objects with the same isbn value?</w:t>
             </w:r>
           </w:p>
           <w:p>
             <w:pPr>
               <w:numPr>
                 <w:ilvl w:val="0"/>
-                <w:numId w:val="23"/>
-              </w:numPr>
-              <w:rPr>
-                <w:sz w:val="24"/>
-                <w:lang w:val="en-US"/>
-              </w:rPr>
-            </w:pPr>
-            <w:r>
-              <w:rPr>
-                <w:sz w:val="24"/>
-                <w:lang w:val="en-US"/>
-              </w:rPr>
-              <w:t xml:space="preserve">Is there anything in the code that prevents a user from adding two </w:t>
-            </w:r>
-            <w:r>
-              <w:rPr>
-                <w:b/>
-                <w:sz w:val="24"/>
-                <w:lang w:val="en-US"/>
-              </w:rPr>
-              <w:t>Book</w:t>
-            </w:r>
-            <w:r>
-              <w:rPr>
-                <w:sz w:val="24"/>
-                <w:lang w:val="en-US"/>
-              </w:rPr>
-              <w:t xml:space="preserve"> objects with the same isbn value?</w:t>
-            </w:r>
-          </w:p>
-          <w:p>
-            <w:pPr>
-              <w:numPr>
-                <w:ilvl w:val="0"/>
-                <w:numId w:val="23"/>
+                <w:numId w:val="90"/>
               </w:numPr>
               <w:rPr>
                 <w:sz w:val="24"/>
@@ -20561,7 +20897,7 @@
             <w:pPr>
               <w:pStyle w:val="Overskrift1"/>
             </w:pPr>
-            <w:bookmarkStart w:id="25" w:name="_Toc494136872"/>
+            <w:bookmarkStart w:id="25" w:name="_Toc495304799"/>
             <w:r>
               <w:t>Pro.2</w:t>
             </w:r>
@@ -20888,6 +21224,51 @@
                 <w:lang w:val="en-US"/>
               </w:rPr>
               <w:t>id)</w:t>
+            </w:r>
+          </w:p>
+          <w:p>
+            <w:pPr>
+              <w:rPr>
+                <w:lang w:val="en-US"/>
+              </w:rPr>
+            </w:pPr>
+          </w:p>
+          <w:p>
+            <w:pPr>
+              <w:rPr>
+                <w:lang w:val="en-US"/>
+              </w:rPr>
+            </w:pPr>
+            <w:r>
+              <w:rPr>
+                <w:lang w:val="en-US"/>
+              </w:rPr>
+              <w:t xml:space="preserve">The </w:t>
+            </w:r>
+            <w:r>
+              <w:rPr>
+                <w:lang w:val="en-US"/>
+              </w:rPr>
+              <w:t xml:space="preserve">solution </w:t>
+            </w:r>
+            <w:r>
+              <w:rPr>
+                <w:lang w:val="en-US"/>
+              </w:rPr>
+              <w:t xml:space="preserve">also contains a Unit Test project, which tests the public methods in the </w:t>
+            </w:r>
+            <w:r>
+              <w:rPr>
+                <w:b/>
+                <w:lang w:val="en-US"/>
+              </w:rPr>
+              <w:t>StudentCatalog</w:t>
+            </w:r>
+            <w:r>
+              <w:rPr>
+                <w:lang w:val="en-US"/>
+              </w:rPr>
+              <w:t xml:space="preserve"> class.</w:t>
             </w:r>
           </w:p>
           <w:p>
@@ -21021,22 +21402,21 @@
                 <w:sz w:val="24"/>
                 <w:lang w:val="en-US"/>
               </w:rPr>
-              <w:t>. It contains five properties/methods (</w:t>
-            </w:r>
-            <w:r>
-              <w:rPr>
-                <w:b/>
-                <w:sz w:val="24"/>
-                <w:lang w:val="en-US"/>
-              </w:rPr>
-              <w:t>Count</w:t>
-            </w:r>
-            <w:r>
-              <w:rPr>
-                <w:sz w:val="24"/>
-                <w:lang w:val="en-US"/>
-              </w:rPr>
-              <w:t xml:space="preserve">, </w:t>
+              <w:t xml:space="preserve">. It contains </w:t>
+            </w:r>
+            <w:r>
+              <w:rPr>
+                <w:sz w:val="24"/>
+                <w:lang w:val="en-US"/>
+              </w:rPr>
+              <w:t>four</w:t>
+            </w:r>
+            <w:r>
+              <w:rPr>
+                <w:sz w:val="24"/>
+                <w:lang w:val="en-US"/>
+              </w:rPr>
+              <w:t xml:space="preserve"> methods (</w:t>
             </w:r>
             <w:r>
               <w:rPr>
@@ -21115,46 +21495,56 @@
                 <w:sz w:val="24"/>
                 <w:lang w:val="en-US"/>
               </w:rPr>
-              <w:t xml:space="preserve">Code that tests the </w:t>
-            </w:r>
-            <w:r>
-              <w:rPr>
-                <w:b/>
-                <w:sz w:val="24"/>
-                <w:lang w:val="en-US"/>
-              </w:rPr>
-              <w:t>StudentCatalog</w:t>
-            </w:r>
-            <w:r>
-              <w:rPr>
-                <w:sz w:val="24"/>
-                <w:lang w:val="en-US"/>
-              </w:rPr>
-              <w:t xml:space="preserve"> class has been added in the sandbox area,. Run the application, and check that the </w:t>
-            </w:r>
-            <w:r>
-              <w:rPr>
-                <w:b/>
-                <w:sz w:val="24"/>
-                <w:lang w:val="en-US"/>
-              </w:rPr>
-              <w:t>Student</w:t>
-            </w:r>
-            <w:r>
-              <w:rPr>
-                <w:b/>
-                <w:sz w:val="24"/>
-                <w:lang w:val="en-US"/>
-              </w:rPr>
-              <w:softHyphen/>
-              <w:t>Catalog</w:t>
-            </w:r>
-            <w:r>
-              <w:rPr>
-                <w:sz w:val="24"/>
-                <w:lang w:val="en-US"/>
-              </w:rPr>
-              <w:t xml:space="preserve"> class behaves as expected.</w:t>
+              <w:t>Build</w:t>
+            </w:r>
+            <w:r>
+              <w:rPr>
+                <w:sz w:val="24"/>
+                <w:lang w:val="en-US"/>
+              </w:rPr>
+              <w:t xml:space="preserve"> the application, </w:t>
+            </w:r>
+            <w:r>
+              <w:rPr>
+                <w:sz w:val="24"/>
+                <w:lang w:val="en-US"/>
+              </w:rPr>
+              <w:t xml:space="preserve">run the Unit tests, </w:t>
+            </w:r>
+            <w:r>
+              <w:rPr>
+                <w:sz w:val="24"/>
+                <w:lang w:val="en-US"/>
+              </w:rPr>
+              <w:t xml:space="preserve">and see if the </w:t>
+            </w:r>
+            <w:r>
+              <w:rPr>
+                <w:sz w:val="24"/>
+                <w:lang w:val="en-US"/>
+              </w:rPr>
+              <w:t xml:space="preserve">Unit Test is “all green” </w:t>
+            </w:r>
+            <w:r>
+              <w:rPr>
+                <w:sz w:val="24"/>
+                <w:lang w:val="en-US"/>
+              </w:rPr>
+              <w:t xml:space="preserve">(if not, you will have to </w:t>
+            </w:r>
+            <w:r>
+              <w:rPr>
+                <w:sz w:val="24"/>
+                <w:lang w:val="en-US"/>
+              </w:rPr>
+              <w:t>review your code, and maybe debug it</w:t>
+            </w:r>
+            <w:r>
+              <w:rPr>
+                <w:sz w:val="24"/>
+                <w:lang w:val="en-US"/>
+              </w:rPr>
+              <w:t>…).</w:t>
             </w:r>
           </w:p>
           <w:p>
@@ -21242,7 +21632,7 @@
             <w:pPr>
               <w:pStyle w:val="Overskrift1"/>
             </w:pPr>
-            <w:bookmarkStart w:id="26" w:name="_Toc494136873"/>
+            <w:bookmarkStart w:id="26" w:name="_Toc495304800"/>
             <w:r>
               <w:t>Pro.2</w:t>
             </w:r>
@@ -21901,7 +22291,7 @@
             <w:pPr>
               <w:pStyle w:val="Overskrift1"/>
             </w:pPr>
-            <w:bookmarkStart w:id="27" w:name="_Toc494136874"/>
+            <w:bookmarkStart w:id="27" w:name="_Toc495304801"/>
             <w:r>
               <w:t>Pro.2</w:t>
             </w:r>
@@ -22321,7 +22711,7 @@
             <w:pPr>
               <w:pStyle w:val="Overskrift1"/>
             </w:pPr>
-            <w:bookmarkStart w:id="28" w:name="_Toc494136875"/>
+            <w:bookmarkStart w:id="28" w:name="_Toc495304802"/>
             <w:r>
               <w:t>Pro.2.15</w:t>
             </w:r>
@@ -22537,6 +22927,83 @@
                 <w:lang w:val="en-US"/>
               </w:rPr>
               <w:t xml:space="preserve"> for calculating the total price for the order.</w:t>
+            </w:r>
+          </w:p>
+          <w:p>
+            <w:pPr>
+              <w:rPr>
+                <w:lang w:val="en-US"/>
+              </w:rPr>
+            </w:pPr>
+          </w:p>
+          <w:p>
+            <w:pPr>
+              <w:rPr>
+                <w:lang w:val="en-US"/>
+              </w:rPr>
+            </w:pPr>
+            <w:r>
+              <w:rPr>
+                <w:lang w:val="en-US"/>
+              </w:rPr>
+              <w:t xml:space="preserve">The </w:t>
+            </w:r>
+            <w:r>
+              <w:rPr>
+                <w:lang w:val="en-US"/>
+              </w:rPr>
+              <w:t>solution</w:t>
+            </w:r>
+            <w:r>
+              <w:rPr>
+                <w:lang w:val="en-US"/>
+              </w:rPr>
+              <w:t xml:space="preserve"> also contains a Unit Test project, which tests the proper</w:t>
+            </w:r>
+            <w:r>
+              <w:rPr>
+                <w:lang w:val="en-US"/>
+              </w:rPr>
+              <w:softHyphen/>
+            </w:r>
+            <w:r>
+              <w:rPr>
+                <w:lang w:val="en-US"/>
+              </w:rPr>
+              <w:t xml:space="preserve">ty </w:t>
+            </w:r>
+            <w:r>
+              <w:rPr>
+                <w:b/>
+                <w:lang w:val="en-US"/>
+              </w:rPr>
+              <w:t>T</w:t>
+            </w:r>
+            <w:r>
+              <w:rPr>
+                <w:b/>
+                <w:lang w:val="en-US"/>
+              </w:rPr>
+              <w:t>otalOrderPrice</w:t>
+            </w:r>
+            <w:r>
+              <w:rPr>
+                <w:lang w:val="en-US"/>
+              </w:rPr>
+              <w:t xml:space="preserve"> in the </w:t>
+            </w:r>
+            <w:r>
+              <w:rPr>
+                <w:b/>
+                <w:lang w:val="en-US"/>
+              </w:rPr>
+              <w:t>Order</w:t>
+            </w:r>
+            <w:r>
+              <w:rPr>
+                <w:lang w:val="en-US"/>
+              </w:rPr>
+              <w:t xml:space="preserve"> class.</w:t>
             </w:r>
           </w:p>
           <w:p>
@@ -22645,6 +23112,110 @@
                 <w:lang w:val="en-US"/>
               </w:rPr>
               <w:t xml:space="preserve"> Making the method easier to understand</w:t>
+            </w:r>
+          </w:p>
+          <w:p>
+            <w:pPr>
+              <w:numPr>
+                <w:ilvl w:val="0"/>
+                <w:numId w:val="41"/>
+              </w:numPr>
+              <w:rPr>
+                <w:sz w:val="24"/>
+                <w:lang w:val="en-US"/>
+              </w:rPr>
+            </w:pPr>
+            <w:r>
+              <w:rPr>
+                <w:sz w:val="24"/>
+                <w:lang w:val="en-US"/>
+              </w:rPr>
+              <w:t>Make sure to regularly build</w:t>
+            </w:r>
+            <w:r>
+              <w:rPr>
+                <w:sz w:val="24"/>
+                <w:lang w:val="en-US"/>
+              </w:rPr>
+              <w:t xml:space="preserve"> the application, </w:t>
+            </w:r>
+            <w:r>
+              <w:rPr>
+                <w:sz w:val="24"/>
+                <w:lang w:val="en-US"/>
+              </w:rPr>
+              <w:t xml:space="preserve">run the Unit tests, </w:t>
+            </w:r>
+            <w:r>
+              <w:rPr>
+                <w:sz w:val="24"/>
+                <w:lang w:val="en-US"/>
+              </w:rPr>
+              <w:t xml:space="preserve">and </w:t>
+            </w:r>
+            <w:r>
+              <w:rPr>
+                <w:sz w:val="24"/>
+                <w:lang w:val="en-US"/>
+              </w:rPr>
+              <w:t>con</w:t>
+            </w:r>
+            <w:r>
+              <w:rPr>
+                <w:sz w:val="24"/>
+                <w:lang w:val="en-US"/>
+              </w:rPr>
+              <w:softHyphen/>
+              <w:t>firm</w:t>
+            </w:r>
+            <w:r>
+              <w:rPr>
+                <w:sz w:val="24"/>
+                <w:lang w:val="en-US"/>
+              </w:rPr>
+              <w:t xml:space="preserve"> </w:t>
+            </w:r>
+            <w:r>
+              <w:rPr>
+                <w:sz w:val="24"/>
+                <w:lang w:val="en-US"/>
+              </w:rPr>
+              <w:t xml:space="preserve">that </w:t>
+            </w:r>
+            <w:r>
+              <w:rPr>
+                <w:sz w:val="24"/>
+                <w:lang w:val="en-US"/>
+              </w:rPr>
+              <w:t xml:space="preserve">the </w:t>
+            </w:r>
+            <w:r>
+              <w:rPr>
+                <w:sz w:val="24"/>
+                <w:lang w:val="en-US"/>
+              </w:rPr>
+              <w:t>Unit Test is still “all green”. I</w:t>
+            </w:r>
+            <w:r>
+              <w:rPr>
+                <w:sz w:val="24"/>
+                <w:lang w:val="en-US"/>
+              </w:rPr>
+              <w:t>f not, you will</w:t>
+            </w:r>
+            <w:r>
+              <w:rPr>
+                <w:sz w:val="24"/>
+                <w:lang w:val="en-US"/>
+              </w:rPr>
+              <w:t xml:space="preserve"> know that your most recent change caused the tests to fail</w:t>
+            </w:r>
+            <w:r>
+              <w:rPr>
+                <w:sz w:val="24"/>
+                <w:lang w:val="en-US"/>
+              </w:rPr>
+              <w:t>.</w:t>
             </w:r>
           </w:p>
           <w:p>
@@ -22731,7 +23302,7 @@
             <w:pPr>
               <w:pStyle w:val="Overskrift1"/>
             </w:pPr>
-            <w:bookmarkStart w:id="29" w:name="_Toc494136876"/>
+            <w:bookmarkStart w:id="29" w:name="_Toc495304803"/>
             <w:r>
               <w:t>OOP</w:t>
             </w:r>
@@ -23225,7 +23796,7 @@
             <w:pPr>
               <w:pStyle w:val="Overskrift1"/>
             </w:pPr>
-            <w:bookmarkStart w:id="30" w:name="_Toc494136877"/>
+            <w:bookmarkStart w:id="30" w:name="_Toc495304804"/>
             <w:r>
               <w:t>OOP.2</w:t>
             </w:r>
@@ -23839,7 +24410,7 @@
             <w:pPr>
               <w:pStyle w:val="Overskrift1"/>
             </w:pPr>
-            <w:bookmarkStart w:id="31" w:name="_Toc494136878"/>
+            <w:bookmarkStart w:id="31" w:name="_Toc495304805"/>
             <w:r>
               <w:t>OOP.2</w:t>
             </w:r>
@@ -24377,7 +24948,7 @@
             <w:pPr>
               <w:pStyle w:val="Overskrift1"/>
             </w:pPr>
-            <w:bookmarkStart w:id="34" w:name="_Toc494136879"/>
+            <w:bookmarkStart w:id="34" w:name="_Toc495304806"/>
             <w:r>
               <w:t>OOP.2</w:t>
             </w:r>
@@ -24828,7 +25399,7 @@
             <w:pPr>
               <w:pStyle w:val="Overskrift1"/>
             </w:pPr>
-            <w:bookmarkStart w:id="35" w:name="_Toc494136880"/>
+            <w:bookmarkStart w:id="35" w:name="_Toc495304807"/>
             <w:r>
               <w:t>OOP.2</w:t>
             </w:r>
@@ -25373,7 +25944,7 @@
             <w:pPr>
               <w:pStyle w:val="Overskrift1"/>
             </w:pPr>
-            <w:bookmarkStart w:id="36" w:name="_Toc494136881"/>
+            <w:bookmarkStart w:id="36" w:name="_Toc495304808"/>
             <w:r>
               <w:t>OOP.2</w:t>
             </w:r>
@@ -26156,7 +26727,7 @@
             <w:pPr>
               <w:pStyle w:val="Overskrift1"/>
             </w:pPr>
-            <w:bookmarkStart w:id="37" w:name="_Toc494136882"/>
+            <w:bookmarkStart w:id="37" w:name="_Toc495304809"/>
             <w:r>
               <w:t>GUI</w:t>
             </w:r>
@@ -26768,7 +27339,7 @@
             <w:pPr>
               <w:pStyle w:val="Overskrift1"/>
             </w:pPr>
-            <w:bookmarkStart w:id="38" w:name="_Toc494136883"/>
+            <w:bookmarkStart w:id="38" w:name="_Toc495304810"/>
             <w:r>
               <w:t>GUI.1</w:t>
             </w:r>
@@ -27239,7 +27810,7 @@
             <w:pPr>
               <w:pStyle w:val="Overskrift1"/>
             </w:pPr>
-            <w:bookmarkStart w:id="39" w:name="_Toc494136884"/>
+            <w:bookmarkStart w:id="39" w:name="_Toc495304811"/>
             <w:r>
               <w:t>GUI.1</w:t>
             </w:r>
@@ -27950,7 +28521,7 @@
             <w:pPr>
               <w:pStyle w:val="Overskrift1"/>
             </w:pPr>
-            <w:bookmarkStart w:id="40" w:name="_Toc494136885"/>
+            <w:bookmarkStart w:id="40" w:name="_Toc495304812"/>
             <w:r>
               <w:t>GUI.1</w:t>
             </w:r>
@@ -28667,7 +29238,7 @@
             <w:pPr>
               <w:pStyle w:val="Overskrift1"/>
             </w:pPr>
-            <w:bookmarkStart w:id="41" w:name="_Toc494136886"/>
+            <w:bookmarkStart w:id="41" w:name="_Toc495304813"/>
             <w:r>
               <w:t>GUI.1</w:t>
             </w:r>
@@ -29168,7 +29739,7 @@
             <w:pPr>
               <w:pStyle w:val="Overskrift1"/>
             </w:pPr>
-            <w:bookmarkStart w:id="42" w:name="_Toc494136887"/>
+            <w:bookmarkStart w:id="42" w:name="_Toc495304814"/>
             <w:r>
               <w:t>GUI.1</w:t>
             </w:r>
@@ -29678,7 +30249,7 @@
             <w:pPr>
               <w:pStyle w:val="Overskrift1"/>
             </w:pPr>
-            <w:bookmarkStart w:id="43" w:name="_Toc494136888"/>
+            <w:bookmarkStart w:id="43" w:name="_Toc495304815"/>
             <w:r>
               <w:t>GUI.1</w:t>
             </w:r>
@@ -30716,7 +31287,7 @@
             <w:pPr>
               <w:pStyle w:val="Overskrift1"/>
             </w:pPr>
-            <w:bookmarkStart w:id="44" w:name="_Toc494136889"/>
+            <w:bookmarkStart w:id="44" w:name="_Toc495304816"/>
             <w:r>
               <w:t>GUI.1</w:t>
             </w:r>
@@ -31329,7 +31900,7 @@
             <w:pPr>
               <w:pStyle w:val="Overskrift1"/>
             </w:pPr>
-            <w:bookmarkStart w:id="45" w:name="_Toc494136890"/>
+            <w:bookmarkStart w:id="45" w:name="_Toc495304817"/>
             <w:r>
               <w:t>GUI.1</w:t>
             </w:r>
@@ -31869,7 +32440,7 @@
             <w:pPr>
               <w:pStyle w:val="Overskrift1"/>
             </w:pPr>
-            <w:bookmarkStart w:id="46" w:name="_Toc494136891"/>
+            <w:bookmarkStart w:id="46" w:name="_Toc495304818"/>
             <w:r>
               <w:t>GUI.2</w:t>
             </w:r>
@@ -32941,7 +33512,7 @@
             <w:pPr>
               <w:pStyle w:val="Overskrift1"/>
             </w:pPr>
-            <w:bookmarkStart w:id="49" w:name="_Toc494136892"/>
+            <w:bookmarkStart w:id="49" w:name="_Toc495304819"/>
             <w:r>
               <w:t>GUI.2</w:t>
             </w:r>
@@ -34045,7 +34616,7 @@
             <w:pPr>
               <w:pStyle w:val="Overskrift1"/>
             </w:pPr>
-            <w:bookmarkStart w:id="58" w:name="_Toc494136893"/>
+            <w:bookmarkStart w:id="58" w:name="_Toc495304820"/>
             <w:r>
               <w:t>GUI.2</w:t>
             </w:r>
@@ -35102,7 +35673,7 @@
             <w:pPr>
               <w:pStyle w:val="Overskrift1"/>
             </w:pPr>
-            <w:bookmarkStart w:id="63" w:name="_Toc494136894"/>
+            <w:bookmarkStart w:id="63" w:name="_Toc495304821"/>
             <w:r>
               <w:t>GUI.2</w:t>
             </w:r>
@@ -36435,7 +37006,7 @@
             <w:pPr>
               <w:pStyle w:val="Overskrift1"/>
             </w:pPr>
-            <w:bookmarkStart w:id="64" w:name="_Toc494136895"/>
+            <w:bookmarkStart w:id="64" w:name="_Toc495304822"/>
             <w:r>
               <w:t>PARA.1</w:t>
             </w:r>
@@ -37245,7 +37816,7 @@
             <w:pPr>
               <w:pStyle w:val="Overskrift1"/>
             </w:pPr>
-            <w:bookmarkStart w:id="65" w:name="_Toc494136896"/>
+            <w:bookmarkStart w:id="65" w:name="_Toc495304823"/>
             <w:r>
               <w:t>PARA.2</w:t>
             </w:r>
@@ -38098,7 +38669,7 @@
             <w:pPr>
               <w:pStyle w:val="Overskrift1"/>
             </w:pPr>
-            <w:bookmarkStart w:id="66" w:name="_Toc494136897"/>
+            <w:bookmarkStart w:id="66" w:name="_Toc495304824"/>
             <w:r>
               <w:t>PARA.3</w:t>
             </w:r>
@@ -39040,7 +39611,7 @@
             <w:pPr>
               <w:pStyle w:val="Overskrift1"/>
             </w:pPr>
-            <w:bookmarkStart w:id="67" w:name="_Toc494136898"/>
+            <w:bookmarkStart w:id="67" w:name="_Toc495304825"/>
             <w:r>
               <w:t>PARA.4</w:t>
             </w:r>
@@ -40197,7 +40768,7 @@
             <w:pPr>
               <w:pStyle w:val="Overskrift1"/>
             </w:pPr>
-            <w:bookmarkStart w:id="68" w:name="_Toc494136899"/>
+            <w:bookmarkStart w:id="68" w:name="_Toc495304826"/>
             <w:r>
               <w:t>PARA.5</w:t>
             </w:r>
@@ -40945,7 +41516,7 @@
             <w:pPr>
               <w:pStyle w:val="Overskrift1"/>
             </w:pPr>
-            <w:bookmarkStart w:id="69" w:name="_Toc494136900"/>
+            <w:bookmarkStart w:id="69" w:name="_Toc495304827"/>
             <w:r>
               <w:t>PARA.6</w:t>
             </w:r>
@@ -41912,7 +42483,7 @@
             <w:pPr>
               <w:pStyle w:val="Overskrift1"/>
             </w:pPr>
-            <w:bookmarkStart w:id="70" w:name="_Toc494136901"/>
+            <w:bookmarkStart w:id="70" w:name="_Toc495304828"/>
             <w:r>
               <w:t>PRO.3.1</w:t>
             </w:r>
@@ -42471,7 +43042,7 @@
             <w:pPr>
               <w:pStyle w:val="Overskrift1"/>
             </w:pPr>
-            <w:bookmarkStart w:id="71" w:name="_Toc494136902"/>
+            <w:bookmarkStart w:id="71" w:name="_Toc495304829"/>
             <w:r>
               <w:t>PRO.3.2</w:t>
             </w:r>
@@ -43130,7 +43701,7 @@
             <w:pPr>
               <w:pStyle w:val="Overskrift1"/>
             </w:pPr>
-            <w:bookmarkStart w:id="72" w:name="_Toc494136903"/>
+            <w:bookmarkStart w:id="72" w:name="_Toc495304830"/>
             <w:r>
               <w:t>PRO.3.3</w:t>
             </w:r>
@@ -43946,7 +44517,7 @@
             <w:pPr>
               <w:pStyle w:val="Overskrift1"/>
             </w:pPr>
-            <w:bookmarkStart w:id="73" w:name="_Toc494136904"/>
+            <w:bookmarkStart w:id="73" w:name="_Toc495304831"/>
             <w:r>
               <w:t>PRO.3.4</w:t>
             </w:r>
@@ -44559,7 +45130,7 @@
             <w:pPr>
               <w:pStyle w:val="Overskrift1"/>
             </w:pPr>
-            <w:bookmarkStart w:id="78" w:name="_Toc494136905"/>
+            <w:bookmarkStart w:id="78" w:name="_Toc495304832"/>
             <w:r>
               <w:t>PRO.3.4a</w:t>
             </w:r>
@@ -45230,7 +45801,7 @@
             <w:pPr>
               <w:pStyle w:val="Overskrift1"/>
             </w:pPr>
-            <w:bookmarkStart w:id="79" w:name="_Toc494136906"/>
+            <w:bookmarkStart w:id="79" w:name="_Toc495304833"/>
             <w:r>
               <w:t>PRO.3.4b</w:t>
             </w:r>
@@ -45725,7 +46296,7 @@
             <w:pPr>
               <w:pStyle w:val="Overskrift1"/>
             </w:pPr>
-            <w:bookmarkStart w:id="80" w:name="_Toc494136907"/>
+            <w:bookmarkStart w:id="80" w:name="_Toc495304834"/>
             <w:r>
               <w:t>PRO.3.5</w:t>
             </w:r>
@@ -46489,7 +47060,7 @@
             <w:pPr>
               <w:pStyle w:val="Overskrift1"/>
             </w:pPr>
-            <w:bookmarkStart w:id="81" w:name="_Toc494136908"/>
+            <w:bookmarkStart w:id="81" w:name="_Toc495304835"/>
             <w:r>
               <w:t>PRO.3.6</w:t>
             </w:r>
@@ -46929,7 +47500,7 @@
             <w:pPr>
               <w:pStyle w:val="Overskrift1"/>
             </w:pPr>
-            <w:bookmarkStart w:id="82" w:name="_Toc494136909"/>
+            <w:bookmarkStart w:id="82" w:name="_Toc495304836"/>
             <w:r>
               <w:t>PRO.3.</w:t>
             </w:r>
@@ -47736,7 +48307,7 @@
             <w:pPr>
               <w:pStyle w:val="Overskrift1"/>
             </w:pPr>
-            <w:bookmarkStart w:id="83" w:name="_Toc494136910"/>
+            <w:bookmarkStart w:id="83" w:name="_Toc495304837"/>
             <w:r>
               <w:t>PRO.3.8</w:t>
             </w:r>
@@ -48831,7 +49402,7 @@
             <w:pPr>
               <w:pStyle w:val="Overskrift1"/>
             </w:pPr>
-            <w:bookmarkStart w:id="84" w:name="_Toc494136911"/>
+            <w:bookmarkStart w:id="84" w:name="_Toc495304838"/>
             <w:r>
               <w:t>PRO.3.9</w:t>
             </w:r>
@@ -49408,7 +49979,7 @@
             <w:pPr>
               <w:pStyle w:val="Overskrift1"/>
             </w:pPr>
-            <w:bookmarkStart w:id="88" w:name="_Toc494136912"/>
+            <w:bookmarkStart w:id="88" w:name="_Toc495304839"/>
             <w:r>
               <w:t>PRO.3.10</w:t>
             </w:r>
@@ -50075,7 +50646,7 @@
             <w:pPr>
               <w:pStyle w:val="Overskrift1"/>
             </w:pPr>
-            <w:bookmarkStart w:id="89" w:name="_Toc494136913"/>
+            <w:bookmarkStart w:id="89" w:name="_Toc495304840"/>
             <w:r>
               <w:t>PRO.3.11</w:t>
             </w:r>
@@ -50632,7 +51203,7 @@
             <w:pPr>
               <w:pStyle w:val="Overskrift1"/>
             </w:pPr>
-            <w:bookmarkStart w:id="90" w:name="_Toc494136914"/>
+            <w:bookmarkStart w:id="90" w:name="_Toc495304841"/>
             <w:r>
               <w:t>PRO.3.12</w:t>
             </w:r>
@@ -52192,7 +52763,7 @@
             <w:pPr>
               <w:pStyle w:val="Overskrift1"/>
             </w:pPr>
-            <w:bookmarkStart w:id="91" w:name="_Toc494136915"/>
+            <w:bookmarkStart w:id="91" w:name="_Toc495304842"/>
             <w:r>
               <w:t>DAPE</w:t>
             </w:r>
@@ -53111,7 +53682,7 @@
             <w:pPr>
               <w:pStyle w:val="Overskrift1"/>
             </w:pPr>
-            <w:bookmarkStart w:id="92" w:name="_Toc494136916"/>
+            <w:bookmarkStart w:id="92" w:name="_Toc495304843"/>
             <w:r>
               <w:t>DAPE.2</w:t>
             </w:r>
@@ -60768,6 +61339,92 @@
     </w:lvl>
   </w:abstractNum>
   <w:abstractNum w:abstractNumId="75" w15:restartNumberingAfterBreak="0">
+    <w:nsid w:val="676D16C8"/>
+    <w:multiLevelType w:val="hybridMultilevel"/>
+    <w:tmpl w:val="D640EF60"/>
+    <w:lvl w:ilvl="0" w:tplc="0406000F">
+      <w:start w:val="1"/>
+      <w:numFmt w:val="decimal"/>
+      <w:lvlText w:val="%1."/>
+      <w:lvlJc w:val="left"/>
+      <w:pPr>
+        <w:ind w:left="720" w:hanging="360"/>
+      </w:pPr>
+    </w:lvl>
+    <w:lvl w:ilvl="1" w:tplc="04060019" w:tentative="1">
+      <w:start w:val="1"/>
+      <w:numFmt w:val="lowerLetter"/>
+      <w:lvlText w:val="%2."/>
+      <w:lvlJc w:val="left"/>
+      <w:pPr>
+        <w:ind w:left="1440" w:hanging="360"/>
+      </w:pPr>
+    </w:lvl>
+    <w:lvl w:ilvl="2" w:tplc="0406001B" w:tentative="1">
+      <w:start w:val="1"/>
+      <w:numFmt w:val="lowerRoman"/>
+      <w:lvlText w:val="%3."/>
+      <w:lvlJc w:val="right"/>
+      <w:pPr>
+        <w:ind w:left="2160" w:hanging="180"/>
+      </w:pPr>
+    </w:lvl>
+    <w:lvl w:ilvl="3" w:tplc="0406000F" w:tentative="1">
+      <w:start w:val="1"/>
+      <w:numFmt w:val="decimal"/>
+      <w:lvlText w:val="%4."/>
+      <w:lvlJc w:val="left"/>
+      <w:pPr>
+        <w:ind w:left="2880" w:hanging="360"/>
+      </w:pPr>
+    </w:lvl>
+    <w:lvl w:ilvl="4" w:tplc="04060019" w:tentative="1">
+      <w:start w:val="1"/>
+      <w:numFmt w:val="lowerLetter"/>
+      <w:lvlText w:val="%5."/>
+      <w:lvlJc w:val="left"/>
+      <w:pPr>
+        <w:ind w:left="3600" w:hanging="360"/>
+      </w:pPr>
+    </w:lvl>
+    <w:lvl w:ilvl="5" w:tplc="0406001B" w:tentative="1">
+      <w:start w:val="1"/>
+      <w:numFmt w:val="lowerRoman"/>
+      <w:lvlText w:val="%6."/>
+      <w:lvlJc w:val="right"/>
+      <w:pPr>
+        <w:ind w:left="4320" w:hanging="180"/>
+      </w:pPr>
+    </w:lvl>
+    <w:lvl w:ilvl="6" w:tplc="0406000F" w:tentative="1">
+      <w:start w:val="1"/>
+      <w:numFmt w:val="decimal"/>
+      <w:lvlText w:val="%7."/>
+      <w:lvlJc w:val="left"/>
+      <w:pPr>
+        <w:ind w:left="5040" w:hanging="360"/>
+      </w:pPr>
+    </w:lvl>
+    <w:lvl w:ilvl="7" w:tplc="04060019" w:tentative="1">
+      <w:start w:val="1"/>
+      <w:numFmt w:val="lowerLetter"/>
+      <w:lvlText w:val="%8."/>
+      <w:lvlJc w:val="left"/>
+      <w:pPr>
+        <w:ind w:left="5760" w:hanging="360"/>
+      </w:pPr>
+    </w:lvl>
+    <w:lvl w:ilvl="8" w:tplc="0406001B" w:tentative="1">
+      <w:start w:val="1"/>
+      <w:numFmt w:val="lowerRoman"/>
+      <w:lvlText w:val="%9."/>
+      <w:lvlJc w:val="right"/>
+      <w:pPr>
+        <w:ind w:left="6480" w:hanging="180"/>
+      </w:pPr>
+    </w:lvl>
+  </w:abstractNum>
+  <w:abstractNum w:abstractNumId="76" w15:restartNumberingAfterBreak="0">
     <w:nsid w:val="6B3468F7"/>
     <w:multiLevelType w:val="hybridMultilevel"/>
     <w:tmpl w:val="34FAAABC"/>
@@ -60853,7 +61510,7 @@
       </w:pPr>
     </w:lvl>
   </w:abstractNum>
-  <w:abstractNum w:abstractNumId="76" w15:restartNumberingAfterBreak="0">
+  <w:abstractNum w:abstractNumId="77" w15:restartNumberingAfterBreak="0">
     <w:nsid w:val="6CF24955"/>
     <w:multiLevelType w:val="hybridMultilevel"/>
     <w:tmpl w:val="103C458A"/>
@@ -60939,7 +61596,7 @@
       </w:pPr>
     </w:lvl>
   </w:abstractNum>
-  <w:abstractNum w:abstractNumId="77" w15:restartNumberingAfterBreak="0">
+  <w:abstractNum w:abstractNumId="78" w15:restartNumberingAfterBreak="0">
     <w:nsid w:val="6D4427FF"/>
     <w:multiLevelType w:val="hybridMultilevel"/>
     <w:tmpl w:val="E3002B50"/>
@@ -61025,7 +61682,7 @@
       </w:pPr>
     </w:lvl>
   </w:abstractNum>
-  <w:abstractNum w:abstractNumId="78" w15:restartNumberingAfterBreak="0">
+  <w:abstractNum w:abstractNumId="79" w15:restartNumberingAfterBreak="0">
     <w:nsid w:val="6F7474EB"/>
     <w:multiLevelType w:val="hybridMultilevel"/>
     <w:tmpl w:val="B414D744"/>
@@ -61114,7 +61771,7 @@
       </w:pPr>
     </w:lvl>
   </w:abstractNum>
-  <w:abstractNum w:abstractNumId="79" w15:restartNumberingAfterBreak="0">
+  <w:abstractNum w:abstractNumId="80" w15:restartNumberingAfterBreak="0">
     <w:nsid w:val="6FBD7B82"/>
     <w:multiLevelType w:val="hybridMultilevel"/>
     <w:tmpl w:val="60BEDCEA"/>
@@ -61203,7 +61860,7 @@
       </w:pPr>
     </w:lvl>
   </w:abstractNum>
-  <w:abstractNum w:abstractNumId="80" w15:restartNumberingAfterBreak="0">
+  <w:abstractNum w:abstractNumId="81" w15:restartNumberingAfterBreak="0">
     <w:nsid w:val="71011366"/>
     <w:multiLevelType w:val="hybridMultilevel"/>
     <w:tmpl w:val="B4CCA6C8"/>
@@ -61289,7 +61946,7 @@
       </w:pPr>
     </w:lvl>
   </w:abstractNum>
-  <w:abstractNum w:abstractNumId="81" w15:restartNumberingAfterBreak="0">
+  <w:abstractNum w:abstractNumId="82" w15:restartNumberingAfterBreak="0">
     <w:nsid w:val="711B69C3"/>
     <w:multiLevelType w:val="hybridMultilevel"/>
     <w:tmpl w:val="C45EEBC8"/>
@@ -61375,7 +62032,7 @@
       </w:pPr>
     </w:lvl>
   </w:abstractNum>
-  <w:abstractNum w:abstractNumId="82" w15:restartNumberingAfterBreak="0">
+  <w:abstractNum w:abstractNumId="83" w15:restartNumberingAfterBreak="0">
     <w:nsid w:val="74792180"/>
     <w:multiLevelType w:val="hybridMultilevel"/>
     <w:tmpl w:val="5954525E"/>
@@ -61461,7 +62118,7 @@
       </w:pPr>
     </w:lvl>
   </w:abstractNum>
-  <w:abstractNum w:abstractNumId="83" w15:restartNumberingAfterBreak="0">
+  <w:abstractNum w:abstractNumId="84" w15:restartNumberingAfterBreak="0">
     <w:nsid w:val="75CD06E9"/>
     <w:multiLevelType w:val="hybridMultilevel"/>
     <w:tmpl w:val="79D699A8"/>
@@ -61574,7 +62231,7 @@
       </w:rPr>
     </w:lvl>
   </w:abstractNum>
-  <w:abstractNum w:abstractNumId="84" w15:restartNumberingAfterBreak="0">
+  <w:abstractNum w:abstractNumId="85" w15:restartNumberingAfterBreak="0">
     <w:nsid w:val="782456EF"/>
     <w:multiLevelType w:val="hybridMultilevel"/>
     <w:tmpl w:val="C45EEBC8"/>
@@ -61660,7 +62317,7 @@
       </w:pPr>
     </w:lvl>
   </w:abstractNum>
-  <w:abstractNum w:abstractNumId="85" w15:restartNumberingAfterBreak="0">
+  <w:abstractNum w:abstractNumId="86" w15:restartNumberingAfterBreak="0">
     <w:nsid w:val="79A578DA"/>
     <w:multiLevelType w:val="hybridMultilevel"/>
     <w:tmpl w:val="50F2D57A"/>
@@ -61746,7 +62403,7 @@
       </w:pPr>
     </w:lvl>
   </w:abstractNum>
-  <w:abstractNum w:abstractNumId="86" w15:restartNumberingAfterBreak="0">
+  <w:abstractNum w:abstractNumId="87" w15:restartNumberingAfterBreak="0">
     <w:nsid w:val="7D086B41"/>
     <w:multiLevelType w:val="hybridMultilevel"/>
     <w:tmpl w:val="C02CCB08"/>
@@ -61859,7 +62516,7 @@
       </w:rPr>
     </w:lvl>
   </w:abstractNum>
-  <w:abstractNum w:abstractNumId="87" w15:restartNumberingAfterBreak="0">
+  <w:abstractNum w:abstractNumId="88" w15:restartNumberingAfterBreak="0">
     <w:nsid w:val="7DE62607"/>
     <w:multiLevelType w:val="hybridMultilevel"/>
     <w:tmpl w:val="80AEF776"/>
@@ -61945,7 +62602,7 @@
       </w:pPr>
     </w:lvl>
   </w:abstractNum>
-  <w:abstractNum w:abstractNumId="88" w15:restartNumberingAfterBreak="0">
+  <w:abstractNum w:abstractNumId="89" w15:restartNumberingAfterBreak="0">
     <w:nsid w:val="7F1945E7"/>
     <w:multiLevelType w:val="hybridMultilevel"/>
     <w:tmpl w:val="F9168C2A"/>
@@ -62044,7 +62701,7 @@
     <w:abstractNumId w:val="34"/>
   </w:num>
   <w:num w:numId="4">
-    <w:abstractNumId w:val="79"/>
+    <w:abstractNumId w:val="80"/>
   </w:num>
   <w:num w:numId="5">
     <w:abstractNumId w:val="54"/>
@@ -62056,7 +62713,7 @@
     <w:abstractNumId w:val="38"/>
   </w:num>
   <w:num w:numId="8">
-    <w:abstractNumId w:val="77"/>
+    <w:abstractNumId w:val="78"/>
   </w:num>
   <w:num w:numId="9">
     <w:abstractNumId w:val="1"/>
@@ -62083,13 +62740,13 @@
     <w:abstractNumId w:val="53"/>
   </w:num>
   <w:num w:numId="17">
-    <w:abstractNumId w:val="86"/>
+    <w:abstractNumId w:val="87"/>
   </w:num>
   <w:num w:numId="18">
     <w:abstractNumId w:val="70"/>
   </w:num>
   <w:num w:numId="19">
-    <w:abstractNumId w:val="83"/>
+    <w:abstractNumId w:val="84"/>
   </w:num>
   <w:num w:numId="20">
     <w:abstractNumId w:val="21"/>
@@ -62119,7 +62776,7 @@
     <w:abstractNumId w:val="8"/>
   </w:num>
   <w:num w:numId="29">
-    <w:abstractNumId w:val="85"/>
+    <w:abstractNumId w:val="86"/>
   </w:num>
   <w:num w:numId="30">
     <w:abstractNumId w:val="40"/>
@@ -62131,7 +62788,7 @@
     <w:abstractNumId w:val="49"/>
   </w:num>
   <w:num w:numId="33">
-    <w:abstractNumId w:val="76"/>
+    <w:abstractNumId w:val="77"/>
   </w:num>
   <w:num w:numId="34">
     <w:abstractNumId w:val="28"/>
@@ -62140,7 +62797,7 @@
     <w:abstractNumId w:val="30"/>
   </w:num>
   <w:num w:numId="36">
-    <w:abstractNumId w:val="84"/>
+    <w:abstractNumId w:val="85"/>
   </w:num>
   <w:num w:numId="37">
     <w:abstractNumId w:val="27"/>
@@ -62167,7 +62824,7 @@
     <w:abstractNumId w:val="52"/>
   </w:num>
   <w:num w:numId="45">
-    <w:abstractNumId w:val="81"/>
+    <w:abstractNumId w:val="82"/>
   </w:num>
   <w:num w:numId="46">
     <w:abstractNumId w:val="59"/>
@@ -62179,7 +62836,7 @@
     <w:abstractNumId w:val="6"/>
   </w:num>
   <w:num w:numId="49">
-    <w:abstractNumId w:val="75"/>
+    <w:abstractNumId w:val="76"/>
   </w:num>
   <w:num w:numId="50">
     <w:abstractNumId w:val="5"/>
@@ -62200,7 +62857,7 @@
     <w:abstractNumId w:val="73"/>
   </w:num>
   <w:num w:numId="56">
-    <w:abstractNumId w:val="87"/>
+    <w:abstractNumId w:val="88"/>
   </w:num>
   <w:num w:numId="57">
     <w:abstractNumId w:val="56"/>
@@ -62239,13 +62896,13 @@
     <w:abstractNumId w:val="31"/>
   </w:num>
   <w:num w:numId="69">
-    <w:abstractNumId w:val="88"/>
+    <w:abstractNumId w:val="89"/>
   </w:num>
   <w:num w:numId="70">
-    <w:abstractNumId w:val="78"/>
+    <w:abstractNumId w:val="79"/>
   </w:num>
   <w:num w:numId="71">
-    <w:abstractNumId w:val="80"/>
+    <w:abstractNumId w:val="81"/>
   </w:num>
   <w:num w:numId="72">
     <w:abstractNumId w:val="7"/>
@@ -62287,7 +62944,7 @@
     <w:abstractNumId w:val="63"/>
   </w:num>
   <w:num w:numId="85">
-    <w:abstractNumId w:val="82"/>
+    <w:abstractNumId w:val="83"/>
   </w:num>
   <w:num w:numId="86">
     <w:abstractNumId w:val="47"/>
@@ -62300,6 +62957,9 @@
   </w:num>
   <w:num w:numId="89">
     <w:abstractNumId w:val="71"/>
+  </w:num>
+  <w:num w:numId="90">
+    <w:abstractNumId w:val="75"/>
   </w:num>
   <w:numIdMacAtCleanup w:val="87"/>
 </w:numbering>
@@ -63150,7 +63810,7 @@
 </file>
 
 <file path=customXml/itemProps2.xml><?xml version="1.0" encoding="utf-8"?>
-<ds:datastoreItem xmlns:ds="http://schemas.openxmlformats.org/officeDocument/2006/customXml" ds:itemID="{06B96080-DCB9-40AE-BEEA-8E0AA2AF90B3}">
+<ds:datastoreItem xmlns:ds="http://schemas.openxmlformats.org/officeDocument/2006/customXml" ds:itemID="{97091636-9637-494B-A5C1-6DD4B729E8A5}">
   <ds:schemaRefs>
     <ds:schemaRef ds:uri="http://schemas.openxmlformats.org/officeDocument/2006/bibliography"/>
   </ds:schemaRefs>

</xml_diff>

<commit_message>
Updated exercise Pro.3.12, added presentation on Async/Await
Updated exercise Pro.3.12, added presentation on Async/Await
</commit_message>
<xml_diff>
--- a/CSharpProgramming/Exercises/CSharpExercises.docx
+++ b/CSharpProgramming/Exercises/CSharpExercises.docx
@@ -265,8 +265,6 @@
         <w:t>Content</w:t>
       </w:r>
     </w:p>
-    <w:bookmarkStart w:id="1" w:name="_GoBack"/>
-    <w:bookmarkEnd w:id="1"/>
     <w:p>
       <w:pPr>
         <w:pStyle w:val="Indholdsfortegnelse1"/>
@@ -5060,7 +5058,7 @@
       <w:r>
         <w:br w:type="page"/>
       </w:r>
-      <w:bookmarkStart w:id="2" w:name="_Toc495304776"/>
+      <w:bookmarkStart w:id="1" w:name="_Toc495304776"/>
       <w:r>
         <w:rPr>
           <w:b/>
@@ -5078,7 +5076,7 @@
         </w:rPr>
         <w:t>this exercise set</w:t>
       </w:r>
-      <w:bookmarkEnd w:id="2"/>
+      <w:bookmarkEnd w:id="1"/>
     </w:p>
     <w:p>
       <w:pPr>
@@ -5599,7 +5597,7 @@
             <w:pPr>
               <w:pStyle w:val="Overskrift1"/>
             </w:pPr>
-            <w:bookmarkStart w:id="3" w:name="_Toc495304777"/>
+            <w:bookmarkStart w:id="2" w:name="_Toc495304777"/>
             <w:r>
               <w:t>Get</w:t>
             </w:r>
@@ -5609,7 +5607,7 @@
             <w:r>
               <w:t>1</w:t>
             </w:r>
-            <w:bookmarkEnd w:id="3"/>
+            <w:bookmarkEnd w:id="2"/>
           </w:p>
           <w:p>
             <w:pPr>
@@ -5946,7 +5944,7 @@
             <w:pPr>
               <w:pStyle w:val="Overskrift1"/>
             </w:pPr>
-            <w:bookmarkStart w:id="4" w:name="_Toc495304778"/>
+            <w:bookmarkStart w:id="3" w:name="_Toc495304778"/>
             <w:r>
               <w:t>Pro</w:t>
             </w:r>
@@ -5956,7 +5954,7 @@
             <w:r>
               <w:t>.1</w:t>
             </w:r>
-            <w:bookmarkEnd w:id="4"/>
+            <w:bookmarkEnd w:id="3"/>
           </w:p>
           <w:p>
             <w:pPr>
@@ -6619,7 +6617,7 @@
             <w:pPr>
               <w:pStyle w:val="Overskrift1"/>
             </w:pPr>
-            <w:bookmarkStart w:id="5" w:name="_Toc495304779"/>
+            <w:bookmarkStart w:id="4" w:name="_Toc495304779"/>
             <w:r>
               <w:t>Pro</w:t>
             </w:r>
@@ -6629,7 +6627,7 @@
             <w:r>
               <w:t>.2</w:t>
             </w:r>
-            <w:bookmarkEnd w:id="5"/>
+            <w:bookmarkEnd w:id="4"/>
           </w:p>
           <w:p>
             <w:pPr>
@@ -7654,7 +7652,7 @@
             <w:pPr>
               <w:pStyle w:val="Overskrift1"/>
             </w:pPr>
-            <w:bookmarkStart w:id="6" w:name="_Toc495304780"/>
+            <w:bookmarkStart w:id="5" w:name="_Toc495304780"/>
             <w:r>
               <w:t>Pro</w:t>
             </w:r>
@@ -7667,7 +7665,7 @@
             <w:r>
               <w:t>3</w:t>
             </w:r>
-            <w:bookmarkEnd w:id="6"/>
+            <w:bookmarkEnd w:id="5"/>
           </w:p>
           <w:p>
             <w:pPr>
@@ -9155,7 +9153,7 @@
             <w:pPr>
               <w:pStyle w:val="Overskrift1"/>
             </w:pPr>
-            <w:bookmarkStart w:id="7" w:name="_Toc495304781"/>
+            <w:bookmarkStart w:id="6" w:name="_Toc495304781"/>
             <w:r>
               <w:t>OOP</w:t>
             </w:r>
@@ -9168,7 +9166,7 @@
             <w:r>
               <w:t>1</w:t>
             </w:r>
-            <w:bookmarkEnd w:id="7"/>
+            <w:bookmarkEnd w:id="6"/>
           </w:p>
           <w:p>
             <w:pPr>
@@ -9659,7 +9657,7 @@
             <w:pPr>
               <w:pStyle w:val="Overskrift1"/>
             </w:pPr>
-            <w:bookmarkStart w:id="8" w:name="_Toc495304782"/>
+            <w:bookmarkStart w:id="7" w:name="_Toc495304782"/>
             <w:r>
               <w:t>OOP</w:t>
             </w:r>
@@ -9669,7 +9667,7 @@
             <w:r>
               <w:t>.2</w:t>
             </w:r>
-            <w:bookmarkEnd w:id="8"/>
+            <w:bookmarkEnd w:id="7"/>
           </w:p>
           <w:p>
             <w:pPr>
@@ -10179,7 +10177,7 @@
             <w:pPr>
               <w:pStyle w:val="Overskrift1"/>
             </w:pPr>
-            <w:bookmarkStart w:id="9" w:name="_Toc495304783"/>
+            <w:bookmarkStart w:id="8" w:name="_Toc495304783"/>
             <w:r>
               <w:t>OOP</w:t>
             </w:r>
@@ -10192,7 +10190,7 @@
             <w:r>
               <w:t>3</w:t>
             </w:r>
-            <w:bookmarkEnd w:id="9"/>
+            <w:bookmarkEnd w:id="8"/>
           </w:p>
           <w:p>
             <w:pPr>
@@ -11248,7 +11246,7 @@
             <w:pPr>
               <w:pStyle w:val="Overskrift1"/>
             </w:pPr>
-            <w:bookmarkStart w:id="10" w:name="_Toc495304784"/>
+            <w:bookmarkStart w:id="9" w:name="_Toc495304784"/>
             <w:r>
               <w:t>OOP</w:t>
             </w:r>
@@ -11261,7 +11259,7 @@
             <w:r>
               <w:t>4</w:t>
             </w:r>
-            <w:bookmarkEnd w:id="10"/>
+            <w:bookmarkEnd w:id="9"/>
           </w:p>
           <w:p>
             <w:pPr>
@@ -12239,7 +12237,7 @@
             <w:pPr>
               <w:pStyle w:val="Overskrift1"/>
             </w:pPr>
-            <w:bookmarkStart w:id="11" w:name="_Toc495304785"/>
+            <w:bookmarkStart w:id="10" w:name="_Toc495304785"/>
             <w:r>
               <w:t>OOP</w:t>
             </w:r>
@@ -12252,7 +12250,7 @@
             <w:r>
               <w:t>5</w:t>
             </w:r>
-            <w:bookmarkEnd w:id="11"/>
+            <w:bookmarkEnd w:id="10"/>
           </w:p>
           <w:p>
             <w:pPr>
@@ -12693,7 +12691,7 @@
             <w:pPr>
               <w:pStyle w:val="Overskrift1"/>
             </w:pPr>
-            <w:bookmarkStart w:id="12" w:name="_Toc495304786"/>
+            <w:bookmarkStart w:id="11" w:name="_Toc495304786"/>
             <w:r>
               <w:t>OOP</w:t>
             </w:r>
@@ -12706,7 +12704,7 @@
             <w:r>
               <w:t>6</w:t>
             </w:r>
-            <w:bookmarkEnd w:id="12"/>
+            <w:bookmarkEnd w:id="11"/>
           </w:p>
           <w:p>
             <w:pPr>
@@ -13358,7 +13356,7 @@
             <w:pPr>
               <w:pStyle w:val="Overskrift1"/>
             </w:pPr>
-            <w:bookmarkStart w:id="13" w:name="_Toc495304787"/>
+            <w:bookmarkStart w:id="12" w:name="_Toc495304787"/>
             <w:r>
               <w:t>OOP</w:t>
             </w:r>
@@ -13371,7 +13369,7 @@
             <w:r>
               <w:t>7</w:t>
             </w:r>
-            <w:bookmarkEnd w:id="13"/>
+            <w:bookmarkEnd w:id="12"/>
           </w:p>
           <w:p>
             <w:pPr>
@@ -14077,7 +14075,7 @@
             <w:pPr>
               <w:pStyle w:val="Overskrift1"/>
             </w:pPr>
-            <w:bookmarkStart w:id="14" w:name="_Toc495304788"/>
+            <w:bookmarkStart w:id="13" w:name="_Toc495304788"/>
             <w:r>
               <w:t>Pro</w:t>
             </w:r>
@@ -14087,7 +14085,7 @@
             <w:r>
               <w:t>.1</w:t>
             </w:r>
-            <w:bookmarkEnd w:id="14"/>
+            <w:bookmarkEnd w:id="13"/>
           </w:p>
           <w:p>
             <w:pPr>
@@ -14671,14 +14669,14 @@
             <w:pPr>
               <w:pStyle w:val="Overskrift1"/>
             </w:pPr>
-            <w:bookmarkStart w:id="15" w:name="_Toc495304789"/>
+            <w:bookmarkStart w:id="14" w:name="_Toc495304789"/>
             <w:r>
               <w:t>Pro.2</w:t>
             </w:r>
             <w:r>
               <w:t>.2</w:t>
             </w:r>
-            <w:bookmarkEnd w:id="15"/>
+            <w:bookmarkEnd w:id="14"/>
           </w:p>
           <w:p>
             <w:pPr>
@@ -15210,14 +15208,14 @@
             <w:pPr>
               <w:pStyle w:val="Overskrift1"/>
             </w:pPr>
-            <w:bookmarkStart w:id="16" w:name="_Toc495304790"/>
+            <w:bookmarkStart w:id="15" w:name="_Toc495304790"/>
             <w:r>
               <w:t>Pro.2</w:t>
             </w:r>
             <w:r>
               <w:t>.3</w:t>
             </w:r>
-            <w:bookmarkEnd w:id="16"/>
+            <w:bookmarkEnd w:id="15"/>
           </w:p>
           <w:p>
             <w:pPr>
@@ -15911,14 +15909,14 @@
             <w:pPr>
               <w:pStyle w:val="Overskrift1"/>
             </w:pPr>
-            <w:bookmarkStart w:id="17" w:name="_Toc495304791"/>
+            <w:bookmarkStart w:id="16" w:name="_Toc495304791"/>
             <w:r>
               <w:t>Pro.2</w:t>
             </w:r>
             <w:r>
               <w:t>.4</w:t>
             </w:r>
-            <w:bookmarkEnd w:id="17"/>
+            <w:bookmarkEnd w:id="16"/>
           </w:p>
           <w:p>
             <w:pPr>
@@ -16364,14 +16362,14 @@
             <w:pPr>
               <w:pStyle w:val="Overskrift1"/>
             </w:pPr>
-            <w:bookmarkStart w:id="18" w:name="_Toc495304792"/>
+            <w:bookmarkStart w:id="17" w:name="_Toc495304792"/>
             <w:r>
               <w:t>Pro.2</w:t>
             </w:r>
             <w:r>
               <w:t>.5</w:t>
             </w:r>
-            <w:bookmarkEnd w:id="18"/>
+            <w:bookmarkEnd w:id="17"/>
           </w:p>
           <w:p>
             <w:pPr>
@@ -16870,14 +16868,14 @@
             <w:pPr>
               <w:pStyle w:val="Overskrift1"/>
             </w:pPr>
-            <w:bookmarkStart w:id="19" w:name="_Toc495304793"/>
+            <w:bookmarkStart w:id="18" w:name="_Toc495304793"/>
             <w:r>
               <w:t>Pro.2</w:t>
             </w:r>
             <w:r>
               <w:t>.6</w:t>
             </w:r>
-            <w:bookmarkEnd w:id="19"/>
+            <w:bookmarkEnd w:id="18"/>
           </w:p>
           <w:p>
             <w:pPr>
@@ -17785,14 +17783,14 @@
             <w:pPr>
               <w:pStyle w:val="Overskrift1"/>
             </w:pPr>
-            <w:bookmarkStart w:id="20" w:name="_Toc495304794"/>
+            <w:bookmarkStart w:id="19" w:name="_Toc495304794"/>
             <w:r>
               <w:t>Pro.2</w:t>
             </w:r>
             <w:r>
               <w:t>.7</w:t>
             </w:r>
-            <w:bookmarkEnd w:id="20"/>
+            <w:bookmarkEnd w:id="19"/>
           </w:p>
           <w:p>
             <w:pPr>
@@ -18184,14 +18182,14 @@
             <w:pPr>
               <w:pStyle w:val="Overskrift1"/>
             </w:pPr>
-            <w:bookmarkStart w:id="21" w:name="_Toc495304795"/>
+            <w:bookmarkStart w:id="20" w:name="_Toc495304795"/>
             <w:r>
               <w:t>Pro.2</w:t>
             </w:r>
             <w:r>
               <w:t>.8</w:t>
             </w:r>
-            <w:bookmarkEnd w:id="21"/>
+            <w:bookmarkEnd w:id="20"/>
           </w:p>
           <w:p>
             <w:pPr>
@@ -18604,7 +18602,7 @@
             <w:pPr>
               <w:pStyle w:val="Overskrift1"/>
             </w:pPr>
-            <w:bookmarkStart w:id="22" w:name="_Toc495304796"/>
+            <w:bookmarkStart w:id="21" w:name="_Toc495304796"/>
             <w:r>
               <w:t>Pro.2</w:t>
             </w:r>
@@ -18614,7 +18612,7 @@
             <w:r>
               <w:t>9</w:t>
             </w:r>
-            <w:bookmarkEnd w:id="22"/>
+            <w:bookmarkEnd w:id="21"/>
           </w:p>
           <w:p>
             <w:pPr>
@@ -19314,7 +19312,7 @@
             <w:pPr>
               <w:pStyle w:val="Overskrift1"/>
             </w:pPr>
-            <w:bookmarkStart w:id="23" w:name="_Toc495304797"/>
+            <w:bookmarkStart w:id="22" w:name="_Toc495304797"/>
             <w:r>
               <w:t>Pro.2</w:t>
             </w:r>
@@ -19324,7 +19322,7 @@
             <w:r>
               <w:t>10</w:t>
             </w:r>
-            <w:bookmarkEnd w:id="23"/>
+            <w:bookmarkEnd w:id="22"/>
           </w:p>
           <w:p>
             <w:pPr>
@@ -20086,7 +20084,7 @@
             <w:pPr>
               <w:pStyle w:val="Overskrift1"/>
             </w:pPr>
-            <w:bookmarkStart w:id="24" w:name="_Toc495304798"/>
+            <w:bookmarkStart w:id="23" w:name="_Toc495304798"/>
             <w:r>
               <w:t>Pro.2</w:t>
             </w:r>
@@ -20096,7 +20094,7 @@
             <w:r>
               <w:t>1</w:t>
             </w:r>
-            <w:bookmarkEnd w:id="24"/>
+            <w:bookmarkEnd w:id="23"/>
           </w:p>
           <w:p>
             <w:pPr>
@@ -20897,7 +20895,7 @@
             <w:pPr>
               <w:pStyle w:val="Overskrift1"/>
             </w:pPr>
-            <w:bookmarkStart w:id="25" w:name="_Toc495304799"/>
+            <w:bookmarkStart w:id="24" w:name="_Toc495304799"/>
             <w:r>
               <w:t>Pro.2</w:t>
             </w:r>
@@ -20907,7 +20905,7 @@
             <w:r>
               <w:t>2</w:t>
             </w:r>
-            <w:bookmarkEnd w:id="25"/>
+            <w:bookmarkEnd w:id="24"/>
           </w:p>
           <w:p>
             <w:pPr>
@@ -21632,7 +21630,7 @@
             <w:pPr>
               <w:pStyle w:val="Overskrift1"/>
             </w:pPr>
-            <w:bookmarkStart w:id="26" w:name="_Toc495304800"/>
+            <w:bookmarkStart w:id="25" w:name="_Toc495304800"/>
             <w:r>
               <w:t>Pro.2</w:t>
             </w:r>
@@ -21642,7 +21640,7 @@
             <w:r>
               <w:t>3</w:t>
             </w:r>
-            <w:bookmarkEnd w:id="26"/>
+            <w:bookmarkEnd w:id="25"/>
           </w:p>
           <w:p>
             <w:pPr>
@@ -22291,7 +22289,7 @@
             <w:pPr>
               <w:pStyle w:val="Overskrift1"/>
             </w:pPr>
-            <w:bookmarkStart w:id="27" w:name="_Toc495304801"/>
+            <w:bookmarkStart w:id="26" w:name="_Toc495304801"/>
             <w:r>
               <w:t>Pro.2</w:t>
             </w:r>
@@ -22301,7 +22299,7 @@
             <w:r>
               <w:t>4</w:t>
             </w:r>
-            <w:bookmarkEnd w:id="27"/>
+            <w:bookmarkEnd w:id="26"/>
           </w:p>
           <w:p>
             <w:pPr>
@@ -22711,11 +22709,11 @@
             <w:pPr>
               <w:pStyle w:val="Overskrift1"/>
             </w:pPr>
-            <w:bookmarkStart w:id="28" w:name="_Toc495304802"/>
+            <w:bookmarkStart w:id="27" w:name="_Toc495304802"/>
             <w:r>
               <w:t>Pro.2.15</w:t>
             </w:r>
-            <w:bookmarkEnd w:id="28"/>
+            <w:bookmarkEnd w:id="27"/>
           </w:p>
           <w:p>
             <w:pPr>
@@ -23302,7 +23300,7 @@
             <w:pPr>
               <w:pStyle w:val="Overskrift1"/>
             </w:pPr>
-            <w:bookmarkStart w:id="29" w:name="_Toc495304803"/>
+            <w:bookmarkStart w:id="28" w:name="_Toc495304803"/>
             <w:r>
               <w:t>OOP</w:t>
             </w:r>
@@ -23312,7 +23310,7 @@
             <w:r>
               <w:t>.1</w:t>
             </w:r>
-            <w:bookmarkEnd w:id="29"/>
+            <w:bookmarkEnd w:id="28"/>
           </w:p>
           <w:p>
             <w:pPr>
@@ -23796,14 +23794,14 @@
             <w:pPr>
               <w:pStyle w:val="Overskrift1"/>
             </w:pPr>
-            <w:bookmarkStart w:id="30" w:name="_Toc495304804"/>
+            <w:bookmarkStart w:id="29" w:name="_Toc495304804"/>
             <w:r>
               <w:t>OOP.2</w:t>
             </w:r>
             <w:r>
               <w:t>.2</w:t>
             </w:r>
-            <w:bookmarkEnd w:id="30"/>
+            <w:bookmarkEnd w:id="29"/>
           </w:p>
           <w:p>
             <w:pPr>
@@ -24410,14 +24408,14 @@
             <w:pPr>
               <w:pStyle w:val="Overskrift1"/>
             </w:pPr>
-            <w:bookmarkStart w:id="31" w:name="_Toc495304805"/>
+            <w:bookmarkStart w:id="30" w:name="_Toc495304805"/>
             <w:r>
               <w:t>OOP.2</w:t>
             </w:r>
             <w:r>
               <w:t>.3</w:t>
             </w:r>
-            <w:bookmarkEnd w:id="31"/>
+            <w:bookmarkEnd w:id="30"/>
           </w:p>
           <w:p>
             <w:pPr>
@@ -24783,8 +24781,8 @@
               </w:rPr>
               <w:t xml:space="preserve"> (pi), you can get it by writing </w:t>
             </w:r>
-            <w:bookmarkStart w:id="32" w:name="OLE_LINK1"/>
-            <w:bookmarkStart w:id="33" w:name="OLE_LINK2"/>
+            <w:bookmarkStart w:id="31" w:name="OLE_LINK1"/>
+            <w:bookmarkStart w:id="32" w:name="OLE_LINK2"/>
             <w:r>
               <w:rPr>
                 <w:b/>
@@ -24793,8 +24791,8 @@
               </w:rPr>
               <w:t>Math.PI</w:t>
             </w:r>
+            <w:bookmarkEnd w:id="31"/>
             <w:bookmarkEnd w:id="32"/>
-            <w:bookmarkEnd w:id="33"/>
             <w:r>
               <w:rPr>
                 <w:sz w:val="24"/>
@@ -24948,14 +24946,14 @@
             <w:pPr>
               <w:pStyle w:val="Overskrift1"/>
             </w:pPr>
-            <w:bookmarkStart w:id="34" w:name="_Toc495304806"/>
+            <w:bookmarkStart w:id="33" w:name="_Toc495304806"/>
             <w:r>
               <w:t>OOP.2</w:t>
             </w:r>
             <w:r>
               <w:t>.4</w:t>
             </w:r>
-            <w:bookmarkEnd w:id="34"/>
+            <w:bookmarkEnd w:id="33"/>
           </w:p>
           <w:p>
             <w:pPr>
@@ -25399,14 +25397,14 @@
             <w:pPr>
               <w:pStyle w:val="Overskrift1"/>
             </w:pPr>
-            <w:bookmarkStart w:id="35" w:name="_Toc495304807"/>
+            <w:bookmarkStart w:id="34" w:name="_Toc495304807"/>
             <w:r>
               <w:t>OOP.2</w:t>
             </w:r>
             <w:r>
               <w:t>.5</w:t>
             </w:r>
-            <w:bookmarkEnd w:id="35"/>
+            <w:bookmarkEnd w:id="34"/>
           </w:p>
           <w:p>
             <w:pPr>
@@ -25944,14 +25942,14 @@
             <w:pPr>
               <w:pStyle w:val="Overskrift1"/>
             </w:pPr>
-            <w:bookmarkStart w:id="36" w:name="_Toc495304808"/>
+            <w:bookmarkStart w:id="35" w:name="_Toc495304808"/>
             <w:r>
               <w:t>OOP.2</w:t>
             </w:r>
             <w:r>
               <w:t>.6</w:t>
             </w:r>
-            <w:bookmarkEnd w:id="36"/>
+            <w:bookmarkEnd w:id="35"/>
           </w:p>
           <w:p>
             <w:pPr>
@@ -26727,7 +26725,7 @@
             <w:pPr>
               <w:pStyle w:val="Overskrift1"/>
             </w:pPr>
-            <w:bookmarkStart w:id="37" w:name="_Toc495304809"/>
+            <w:bookmarkStart w:id="36" w:name="_Toc495304809"/>
             <w:r>
               <w:t>GUI</w:t>
             </w:r>
@@ -26740,7 +26738,7 @@
             <w:r>
               <w:t>0</w:t>
             </w:r>
-            <w:bookmarkEnd w:id="37"/>
+            <w:bookmarkEnd w:id="36"/>
           </w:p>
           <w:p>
             <w:pPr>
@@ -27339,14 +27337,14 @@
             <w:pPr>
               <w:pStyle w:val="Overskrift1"/>
             </w:pPr>
-            <w:bookmarkStart w:id="38" w:name="_Toc495304810"/>
+            <w:bookmarkStart w:id="37" w:name="_Toc495304810"/>
             <w:r>
               <w:t>GUI.1</w:t>
             </w:r>
             <w:r>
               <w:t>.1</w:t>
             </w:r>
-            <w:bookmarkEnd w:id="38"/>
+            <w:bookmarkEnd w:id="37"/>
           </w:p>
           <w:p>
             <w:pPr>
@@ -27810,14 +27808,14 @@
             <w:pPr>
               <w:pStyle w:val="Overskrift1"/>
             </w:pPr>
-            <w:bookmarkStart w:id="39" w:name="_Toc495304811"/>
+            <w:bookmarkStart w:id="38" w:name="_Toc495304811"/>
             <w:r>
               <w:t>GUI.1</w:t>
             </w:r>
             <w:r>
               <w:t>.2</w:t>
             </w:r>
-            <w:bookmarkEnd w:id="39"/>
+            <w:bookmarkEnd w:id="38"/>
           </w:p>
           <w:p>
             <w:pPr>
@@ -28521,14 +28519,14 @@
             <w:pPr>
               <w:pStyle w:val="Overskrift1"/>
             </w:pPr>
-            <w:bookmarkStart w:id="40" w:name="_Toc495304812"/>
+            <w:bookmarkStart w:id="39" w:name="_Toc495304812"/>
             <w:r>
               <w:t>GUI.1</w:t>
             </w:r>
             <w:r>
               <w:t>.3</w:t>
             </w:r>
-            <w:bookmarkEnd w:id="40"/>
+            <w:bookmarkEnd w:id="39"/>
           </w:p>
           <w:p>
             <w:pPr>
@@ -29238,14 +29236,14 @@
             <w:pPr>
               <w:pStyle w:val="Overskrift1"/>
             </w:pPr>
-            <w:bookmarkStart w:id="41" w:name="_Toc495304813"/>
+            <w:bookmarkStart w:id="40" w:name="_Toc495304813"/>
             <w:r>
               <w:t>GUI.1</w:t>
             </w:r>
             <w:r>
               <w:t>.4</w:t>
             </w:r>
-            <w:bookmarkEnd w:id="41"/>
+            <w:bookmarkEnd w:id="40"/>
           </w:p>
           <w:p>
             <w:pPr>
@@ -29739,14 +29737,14 @@
             <w:pPr>
               <w:pStyle w:val="Overskrift1"/>
             </w:pPr>
-            <w:bookmarkStart w:id="42" w:name="_Toc495304814"/>
+            <w:bookmarkStart w:id="41" w:name="_Toc495304814"/>
             <w:r>
               <w:t>GUI.1</w:t>
             </w:r>
             <w:r>
               <w:t>.5</w:t>
             </w:r>
-            <w:bookmarkEnd w:id="42"/>
+            <w:bookmarkEnd w:id="41"/>
           </w:p>
           <w:p>
             <w:pPr>
@@ -30249,14 +30247,14 @@
             <w:pPr>
               <w:pStyle w:val="Overskrift1"/>
             </w:pPr>
-            <w:bookmarkStart w:id="43" w:name="_Toc495304815"/>
+            <w:bookmarkStart w:id="42" w:name="_Toc495304815"/>
             <w:r>
               <w:t>GUI.1</w:t>
             </w:r>
             <w:r>
               <w:t>.6</w:t>
             </w:r>
-            <w:bookmarkEnd w:id="43"/>
+            <w:bookmarkEnd w:id="42"/>
           </w:p>
           <w:p>
             <w:pPr>
@@ -31287,14 +31285,14 @@
             <w:pPr>
               <w:pStyle w:val="Overskrift1"/>
             </w:pPr>
-            <w:bookmarkStart w:id="44" w:name="_Toc495304816"/>
+            <w:bookmarkStart w:id="43" w:name="_Toc495304816"/>
             <w:r>
               <w:t>GUI.1</w:t>
             </w:r>
             <w:r>
               <w:t>.7</w:t>
             </w:r>
-            <w:bookmarkEnd w:id="44"/>
+            <w:bookmarkEnd w:id="43"/>
           </w:p>
           <w:p>
             <w:pPr>
@@ -31900,14 +31898,14 @@
             <w:pPr>
               <w:pStyle w:val="Overskrift1"/>
             </w:pPr>
-            <w:bookmarkStart w:id="45" w:name="_Toc495304817"/>
+            <w:bookmarkStart w:id="44" w:name="_Toc495304817"/>
             <w:r>
               <w:t>GUI.1</w:t>
             </w:r>
             <w:r>
               <w:t>.8</w:t>
             </w:r>
-            <w:bookmarkEnd w:id="45"/>
+            <w:bookmarkEnd w:id="44"/>
           </w:p>
           <w:p>
             <w:pPr>
@@ -32440,14 +32438,14 @@
             <w:pPr>
               <w:pStyle w:val="Overskrift1"/>
             </w:pPr>
-            <w:bookmarkStart w:id="46" w:name="_Toc495304818"/>
+            <w:bookmarkStart w:id="45" w:name="_Toc495304818"/>
             <w:r>
               <w:t>GUI.2</w:t>
             </w:r>
             <w:r>
               <w:t>.0</w:t>
             </w:r>
-            <w:bookmarkEnd w:id="46"/>
+            <w:bookmarkEnd w:id="45"/>
           </w:p>
           <w:p>
             <w:pPr>
@@ -32845,8 +32843,8 @@
               </w:rPr>
               <w:t xml:space="preserve"> inherit from </w:t>
             </w:r>
-            <w:bookmarkStart w:id="47" w:name="OLE_LINK3"/>
-            <w:bookmarkStart w:id="48" w:name="OLE_LINK4"/>
+            <w:bookmarkStart w:id="46" w:name="OLE_LINK3"/>
+            <w:bookmarkStart w:id="47" w:name="OLE_LINK4"/>
             <w:r>
               <w:rPr>
                 <w:b/>
@@ -32855,8 +32853,8 @@
               </w:rPr>
               <w:t>INotifyPropertyChanged</w:t>
             </w:r>
+            <w:bookmarkEnd w:id="46"/>
             <w:bookmarkEnd w:id="47"/>
-            <w:bookmarkEnd w:id="48"/>
             <w:r>
               <w:rPr>
                 <w:sz w:val="24"/>
@@ -33512,14 +33510,14 @@
             <w:pPr>
               <w:pStyle w:val="Overskrift1"/>
             </w:pPr>
-            <w:bookmarkStart w:id="49" w:name="_Toc495304819"/>
+            <w:bookmarkStart w:id="48" w:name="_Toc495304819"/>
             <w:r>
               <w:t>GUI.2</w:t>
             </w:r>
             <w:r>
               <w:t>.1</w:t>
             </w:r>
-            <w:bookmarkEnd w:id="49"/>
+            <w:bookmarkEnd w:id="48"/>
           </w:p>
           <w:p>
             <w:pPr>
@@ -33884,10 +33882,10 @@
               </w:rPr>
               <w:t>_</w:t>
             </w:r>
-            <w:bookmarkStart w:id="50" w:name="OLE_LINK69"/>
-            <w:bookmarkStart w:id="51" w:name="OLE_LINK70"/>
-            <w:bookmarkStart w:id="52" w:name="OLE_LINK71"/>
-            <w:bookmarkStart w:id="53" w:name="OLE_LINK78"/>
+            <w:bookmarkStart w:id="49" w:name="OLE_LINK69"/>
+            <w:bookmarkStart w:id="50" w:name="OLE_LINK70"/>
+            <w:bookmarkStart w:id="51" w:name="OLE_LINK71"/>
+            <w:bookmarkStart w:id="52" w:name="OLE_LINK78"/>
             <w:r>
               <w:rPr>
                 <w:b/>
@@ -33919,10 +33917,10 @@
               </w:rPr>
               <w:t xml:space="preserve"> </w:t>
             </w:r>
+            <w:bookmarkEnd w:id="49"/>
             <w:bookmarkEnd w:id="50"/>
             <w:bookmarkEnd w:id="51"/>
             <w:bookmarkEnd w:id="52"/>
-            <w:bookmarkEnd w:id="53"/>
             <w:r>
               <w:rPr>
                 <w:sz w:val="24"/>
@@ -34154,8 +34152,8 @@
               </w:rPr>
               <w:t xml:space="preserve"> </w:t>
             </w:r>
-            <w:bookmarkStart w:id="54" w:name="OLE_LINK79"/>
-            <w:bookmarkStart w:id="55" w:name="OLE_LINK80"/>
+            <w:bookmarkStart w:id="53" w:name="OLE_LINK79"/>
+            <w:bookmarkStart w:id="54" w:name="OLE_LINK80"/>
             <w:r>
               <w:rPr>
                 <w:b/>
@@ -34179,8 +34177,8 @@
               </w:rPr>
               <w:t xml:space="preserve"> </w:t>
             </w:r>
+            <w:bookmarkEnd w:id="53"/>
             <w:bookmarkEnd w:id="54"/>
-            <w:bookmarkEnd w:id="55"/>
             <w:r>
               <w:rPr>
                 <w:sz w:val="24"/>
@@ -34429,8 +34427,8 @@
               </w:rPr>
               <w:t xml:space="preserve"> to </w:t>
             </w:r>
-            <w:bookmarkStart w:id="56" w:name="OLE_LINK81"/>
-            <w:bookmarkStart w:id="57" w:name="OLE_LINK82"/>
+            <w:bookmarkStart w:id="55" w:name="OLE_LINK81"/>
+            <w:bookmarkStart w:id="56" w:name="OLE_LINK82"/>
             <w:r>
               <w:rPr>
                 <w:b/>
@@ -34439,8 +34437,8 @@
               </w:rPr>
               <w:t>StudentItemViewModelCollection</w:t>
             </w:r>
+            <w:bookmarkEnd w:id="55"/>
             <w:bookmarkEnd w:id="56"/>
-            <w:bookmarkEnd w:id="57"/>
             <w:r>
               <w:rPr>
                 <w:sz w:val="24"/>
@@ -34616,14 +34614,14 @@
             <w:pPr>
               <w:pStyle w:val="Overskrift1"/>
             </w:pPr>
-            <w:bookmarkStart w:id="58" w:name="_Toc495304820"/>
+            <w:bookmarkStart w:id="57" w:name="_Toc495304820"/>
             <w:r>
               <w:t>GUI.2</w:t>
             </w:r>
             <w:r>
               <w:t>.2</w:t>
             </w:r>
-            <w:bookmarkEnd w:id="58"/>
+            <w:bookmarkEnd w:id="57"/>
           </w:p>
           <w:p>
             <w:pPr>
@@ -34872,8 +34870,8 @@
               </w:rPr>
               <w:t xml:space="preserve">Add a new property </w:t>
             </w:r>
-            <w:bookmarkStart w:id="59" w:name="OLE_LINK72"/>
-            <w:bookmarkStart w:id="60" w:name="OLE_LINK73"/>
+            <w:bookmarkStart w:id="58" w:name="OLE_LINK72"/>
+            <w:bookmarkStart w:id="59" w:name="OLE_LINK73"/>
             <w:r>
               <w:rPr>
                 <w:b/>
@@ -34889,8 +34887,8 @@
               </w:rPr>
               <w:t xml:space="preserve"> </w:t>
             </w:r>
+            <w:bookmarkEnd w:id="58"/>
             <w:bookmarkEnd w:id="59"/>
-            <w:bookmarkEnd w:id="60"/>
             <w:r>
               <w:rPr>
                 <w:sz w:val="24"/>
@@ -35396,8 +35394,8 @@
               </w:rPr>
               <w:t xml:space="preserve">-part of the </w:t>
             </w:r>
-            <w:bookmarkStart w:id="61" w:name="OLE_LINK83"/>
-            <w:bookmarkStart w:id="62" w:name="OLE_LINK84"/>
+            <w:bookmarkStart w:id="60" w:name="OLE_LINK83"/>
+            <w:bookmarkStart w:id="61" w:name="OLE_LINK84"/>
             <w:r>
               <w:rPr>
                 <w:b/>
@@ -35446,8 +35444,8 @@
               </w:rPr>
               <w:t xml:space="preserve"> </w:t>
             </w:r>
+            <w:bookmarkEnd w:id="60"/>
             <w:bookmarkEnd w:id="61"/>
-            <w:bookmarkEnd w:id="62"/>
             <w:r>
               <w:rPr>
                 <w:sz w:val="24"/>
@@ -35673,14 +35671,14 @@
             <w:pPr>
               <w:pStyle w:val="Overskrift1"/>
             </w:pPr>
-            <w:bookmarkStart w:id="63" w:name="_Toc495304821"/>
+            <w:bookmarkStart w:id="62" w:name="_Toc495304821"/>
             <w:r>
               <w:t>GUI.2</w:t>
             </w:r>
             <w:r>
               <w:t>.3</w:t>
             </w:r>
-            <w:bookmarkEnd w:id="63"/>
+            <w:bookmarkEnd w:id="62"/>
           </w:p>
           <w:p>
             <w:pPr>
@@ -37006,11 +37004,11 @@
             <w:pPr>
               <w:pStyle w:val="Overskrift1"/>
             </w:pPr>
-            <w:bookmarkStart w:id="64" w:name="_Toc495304822"/>
+            <w:bookmarkStart w:id="63" w:name="_Toc495304822"/>
             <w:r>
               <w:t>PARA.1</w:t>
             </w:r>
-            <w:bookmarkEnd w:id="64"/>
+            <w:bookmarkEnd w:id="63"/>
           </w:p>
           <w:p>
             <w:pPr>
@@ -37816,11 +37814,11 @@
             <w:pPr>
               <w:pStyle w:val="Overskrift1"/>
             </w:pPr>
-            <w:bookmarkStart w:id="65" w:name="_Toc495304823"/>
+            <w:bookmarkStart w:id="64" w:name="_Toc495304823"/>
             <w:r>
               <w:t>PARA.2</w:t>
             </w:r>
-            <w:bookmarkEnd w:id="65"/>
+            <w:bookmarkEnd w:id="64"/>
           </w:p>
           <w:p>
             <w:pPr>
@@ -38669,11 +38667,11 @@
             <w:pPr>
               <w:pStyle w:val="Overskrift1"/>
             </w:pPr>
-            <w:bookmarkStart w:id="66" w:name="_Toc495304824"/>
+            <w:bookmarkStart w:id="65" w:name="_Toc495304824"/>
             <w:r>
               <w:t>PARA.3</w:t>
             </w:r>
-            <w:bookmarkEnd w:id="66"/>
+            <w:bookmarkEnd w:id="65"/>
           </w:p>
           <w:p>
             <w:pPr>
@@ -39611,11 +39609,11 @@
             <w:pPr>
               <w:pStyle w:val="Overskrift1"/>
             </w:pPr>
-            <w:bookmarkStart w:id="67" w:name="_Toc495304825"/>
+            <w:bookmarkStart w:id="66" w:name="_Toc495304825"/>
             <w:r>
               <w:t>PARA.4</w:t>
             </w:r>
-            <w:bookmarkEnd w:id="67"/>
+            <w:bookmarkEnd w:id="66"/>
           </w:p>
           <w:p>
             <w:pPr>
@@ -40768,11 +40766,11 @@
             <w:pPr>
               <w:pStyle w:val="Overskrift1"/>
             </w:pPr>
-            <w:bookmarkStart w:id="68" w:name="_Toc495304826"/>
+            <w:bookmarkStart w:id="67" w:name="_Toc495304826"/>
             <w:r>
               <w:t>PARA.5</w:t>
             </w:r>
-            <w:bookmarkEnd w:id="68"/>
+            <w:bookmarkEnd w:id="67"/>
           </w:p>
           <w:p>
             <w:pPr>
@@ -41516,11 +41514,11 @@
             <w:pPr>
               <w:pStyle w:val="Overskrift1"/>
             </w:pPr>
-            <w:bookmarkStart w:id="69" w:name="_Toc495304827"/>
+            <w:bookmarkStart w:id="68" w:name="_Toc495304827"/>
             <w:r>
               <w:t>PARA.6</w:t>
             </w:r>
-            <w:bookmarkEnd w:id="69"/>
+            <w:bookmarkEnd w:id="68"/>
           </w:p>
           <w:p>
             <w:pPr>
@@ -42483,11 +42481,11 @@
             <w:pPr>
               <w:pStyle w:val="Overskrift1"/>
             </w:pPr>
-            <w:bookmarkStart w:id="70" w:name="_Toc495304828"/>
+            <w:bookmarkStart w:id="69" w:name="_Toc495304828"/>
             <w:r>
               <w:t>PRO.3.1</w:t>
             </w:r>
-            <w:bookmarkEnd w:id="70"/>
+            <w:bookmarkEnd w:id="69"/>
           </w:p>
           <w:p>
             <w:pPr>
@@ -43042,11 +43040,11 @@
             <w:pPr>
               <w:pStyle w:val="Overskrift1"/>
             </w:pPr>
-            <w:bookmarkStart w:id="71" w:name="_Toc495304829"/>
+            <w:bookmarkStart w:id="70" w:name="_Toc495304829"/>
             <w:r>
               <w:t>PRO.3.2</w:t>
             </w:r>
-            <w:bookmarkEnd w:id="71"/>
+            <w:bookmarkEnd w:id="70"/>
           </w:p>
           <w:p>
             <w:pPr>
@@ -43701,11 +43699,11 @@
             <w:pPr>
               <w:pStyle w:val="Overskrift1"/>
             </w:pPr>
-            <w:bookmarkStart w:id="72" w:name="_Toc495304830"/>
+            <w:bookmarkStart w:id="71" w:name="_Toc495304830"/>
             <w:r>
               <w:t>PRO.3.3</w:t>
             </w:r>
-            <w:bookmarkEnd w:id="72"/>
+            <w:bookmarkEnd w:id="71"/>
           </w:p>
           <w:p>
             <w:pPr>
@@ -44517,11 +44515,11 @@
             <w:pPr>
               <w:pStyle w:val="Overskrift1"/>
             </w:pPr>
-            <w:bookmarkStart w:id="73" w:name="_Toc495304831"/>
+            <w:bookmarkStart w:id="72" w:name="_Toc495304831"/>
             <w:r>
               <w:t>PRO.3.4</w:t>
             </w:r>
-            <w:bookmarkEnd w:id="73"/>
+            <w:bookmarkEnd w:id="72"/>
           </w:p>
           <w:p>
             <w:pPr>
@@ -44878,8 +44876,8 @@
               </w:rPr>
               <w:t xml:space="preserve">The </w:t>
             </w:r>
-            <w:bookmarkStart w:id="74" w:name="OLE_LINK7"/>
-            <w:bookmarkStart w:id="75" w:name="OLE_LINK8"/>
+            <w:bookmarkStart w:id="73" w:name="OLE_LINK7"/>
+            <w:bookmarkStart w:id="74" w:name="OLE_LINK8"/>
             <w:r>
               <w:rPr>
                 <w:sz w:val="24"/>
@@ -44887,8 +44885,8 @@
               </w:rPr>
               <w:t>name, alcohol part and alcohol amount for all drinks with alcohol</w:t>
             </w:r>
+            <w:bookmarkEnd w:id="73"/>
             <w:bookmarkEnd w:id="74"/>
-            <w:bookmarkEnd w:id="75"/>
             <w:r>
               <w:rPr>
                 <w:sz w:val="24"/>
@@ -44974,8 +44972,8 @@
               </w:rPr>
               <w:t xml:space="preserve">The </w:t>
             </w:r>
-            <w:bookmarkStart w:id="76" w:name="OLE_LINK9"/>
-            <w:bookmarkStart w:id="77" w:name="OLE_LINK10"/>
+            <w:bookmarkStart w:id="75" w:name="OLE_LINK9"/>
+            <w:bookmarkStart w:id="76" w:name="OLE_LINK10"/>
             <w:r>
               <w:rPr>
                 <w:color w:val="FF0000"/>
@@ -44984,8 +44982,8 @@
               </w:rPr>
               <w:t xml:space="preserve">name and alcohol amount of each drink, grouped by alcohol part </w:t>
             </w:r>
+            <w:bookmarkEnd w:id="75"/>
             <w:bookmarkEnd w:id="76"/>
-            <w:bookmarkEnd w:id="77"/>
             <w:r>
               <w:rPr>
                 <w:color w:val="FF0000"/>
@@ -45130,11 +45128,11 @@
             <w:pPr>
               <w:pStyle w:val="Overskrift1"/>
             </w:pPr>
-            <w:bookmarkStart w:id="78" w:name="_Toc495304832"/>
+            <w:bookmarkStart w:id="77" w:name="_Toc495304832"/>
             <w:r>
               <w:t>PRO.3.4a</w:t>
             </w:r>
-            <w:bookmarkEnd w:id="78"/>
+            <w:bookmarkEnd w:id="77"/>
           </w:p>
           <w:p>
             <w:pPr>
@@ -45801,11 +45799,11 @@
             <w:pPr>
               <w:pStyle w:val="Overskrift1"/>
             </w:pPr>
-            <w:bookmarkStart w:id="79" w:name="_Toc495304833"/>
+            <w:bookmarkStart w:id="78" w:name="_Toc495304833"/>
             <w:r>
               <w:t>PRO.3.4b</w:t>
             </w:r>
-            <w:bookmarkEnd w:id="79"/>
+            <w:bookmarkEnd w:id="78"/>
           </w:p>
           <w:p>
             <w:pPr>
@@ -46296,11 +46294,11 @@
             <w:pPr>
               <w:pStyle w:val="Overskrift1"/>
             </w:pPr>
-            <w:bookmarkStart w:id="80" w:name="_Toc495304834"/>
+            <w:bookmarkStart w:id="79" w:name="_Toc495304834"/>
             <w:r>
               <w:t>PRO.3.5</w:t>
             </w:r>
-            <w:bookmarkEnd w:id="80"/>
+            <w:bookmarkEnd w:id="79"/>
           </w:p>
           <w:p>
             <w:pPr>
@@ -47060,11 +47058,11 @@
             <w:pPr>
               <w:pStyle w:val="Overskrift1"/>
             </w:pPr>
-            <w:bookmarkStart w:id="81" w:name="_Toc495304835"/>
+            <w:bookmarkStart w:id="80" w:name="_Toc495304835"/>
             <w:r>
               <w:t>PRO.3.6</w:t>
             </w:r>
-            <w:bookmarkEnd w:id="81"/>
+            <w:bookmarkEnd w:id="80"/>
           </w:p>
           <w:p>
             <w:pPr>
@@ -47500,14 +47498,14 @@
             <w:pPr>
               <w:pStyle w:val="Overskrift1"/>
             </w:pPr>
-            <w:bookmarkStart w:id="82" w:name="_Toc495304836"/>
+            <w:bookmarkStart w:id="81" w:name="_Toc495304836"/>
             <w:r>
               <w:t>PRO.3.</w:t>
             </w:r>
             <w:r>
               <w:t>7</w:t>
             </w:r>
-            <w:bookmarkEnd w:id="82"/>
+            <w:bookmarkEnd w:id="81"/>
           </w:p>
           <w:p>
             <w:pPr>
@@ -48307,11 +48305,11 @@
             <w:pPr>
               <w:pStyle w:val="Overskrift1"/>
             </w:pPr>
-            <w:bookmarkStart w:id="83" w:name="_Toc495304837"/>
+            <w:bookmarkStart w:id="82" w:name="_Toc495304837"/>
             <w:r>
               <w:t>PRO.3.8</w:t>
             </w:r>
-            <w:bookmarkEnd w:id="83"/>
+            <w:bookmarkEnd w:id="82"/>
           </w:p>
           <w:p>
             <w:pPr>
@@ -49402,11 +49400,11 @@
             <w:pPr>
               <w:pStyle w:val="Overskrift1"/>
             </w:pPr>
-            <w:bookmarkStart w:id="84" w:name="_Toc495304838"/>
+            <w:bookmarkStart w:id="83" w:name="_Toc495304838"/>
             <w:r>
               <w:t>PRO.3.9</w:t>
             </w:r>
-            <w:bookmarkEnd w:id="84"/>
+            <w:bookmarkEnd w:id="83"/>
           </w:p>
           <w:p>
             <w:pPr>
@@ -49791,9 +49789,9 @@
               </w:rPr>
               <w:t xml:space="preserve"> constructor to </w:t>
             </w:r>
-            <w:bookmarkStart w:id="85" w:name="OLE_LINK11"/>
-            <w:bookmarkStart w:id="86" w:name="OLE_LINK12"/>
-            <w:bookmarkStart w:id="87" w:name="OLE_LINK13"/>
+            <w:bookmarkStart w:id="84" w:name="OLE_LINK11"/>
+            <w:bookmarkStart w:id="85" w:name="OLE_LINK12"/>
+            <w:bookmarkStart w:id="86" w:name="OLE_LINK13"/>
             <w:r>
               <w:rPr>
                 <w:sz w:val="24"/>
@@ -49801,9 +49799,9 @@
               </w:rPr>
               <w:t>1000, 500, 1000, 3, 2</w:t>
             </w:r>
+            <w:bookmarkEnd w:id="84"/>
             <w:bookmarkEnd w:id="85"/>
             <w:bookmarkEnd w:id="86"/>
-            <w:bookmarkEnd w:id="87"/>
             <w:r>
               <w:rPr>
                 <w:sz w:val="24"/>
@@ -49979,11 +49977,11 @@
             <w:pPr>
               <w:pStyle w:val="Overskrift1"/>
             </w:pPr>
-            <w:bookmarkStart w:id="88" w:name="_Toc495304839"/>
+            <w:bookmarkStart w:id="87" w:name="_Toc495304839"/>
             <w:r>
               <w:t>PRO.3.10</w:t>
             </w:r>
-            <w:bookmarkEnd w:id="88"/>
+            <w:bookmarkEnd w:id="87"/>
           </w:p>
           <w:p>
             <w:pPr>
@@ -50646,11 +50644,11 @@
             <w:pPr>
               <w:pStyle w:val="Overskrift1"/>
             </w:pPr>
-            <w:bookmarkStart w:id="89" w:name="_Toc495304840"/>
+            <w:bookmarkStart w:id="88" w:name="_Toc495304840"/>
             <w:r>
               <w:t>PRO.3.11</w:t>
             </w:r>
-            <w:bookmarkEnd w:id="89"/>
+            <w:bookmarkEnd w:id="88"/>
           </w:p>
           <w:p>
             <w:pPr>
@@ -51203,11 +51201,11 @@
             <w:pPr>
               <w:pStyle w:val="Overskrift1"/>
             </w:pPr>
-            <w:bookmarkStart w:id="90" w:name="_Toc495304841"/>
+            <w:bookmarkStart w:id="89" w:name="_Toc495304841"/>
             <w:r>
               <w:t>PRO.3.12</w:t>
             </w:r>
-            <w:bookmarkEnd w:id="90"/>
+            <w:bookmarkEnd w:id="89"/>
           </w:p>
           <w:p>
             <w:pPr>
@@ -51634,6 +51632,15 @@
               </w:rPr>
               <w:t xml:space="preserve"> class, given the below requirement specification. If you are in doubt about a specific requirement detail, you must make a decision about how to interpret it, and work forward from that.</w:t>
             </w:r>
+            <w:r>
+              <w:rPr>
+                <w:sz w:val="24"/>
+                <w:lang w:val="en-US"/>
+              </w:rPr>
+              <w:t xml:space="preserve"> Note that it is perfectly fine – even encouraged – to define interfaces, helper methods classes, etc. in order to create the implementation.</w:t>
+            </w:r>
+            <w:bookmarkStart w:id="90" w:name="_GoBack"/>
+            <w:bookmarkEnd w:id="90"/>
           </w:p>
           <w:p>
             <w:pPr>
@@ -52413,7 +52420,7 @@
                 <w:u w:val="single"/>
                 <w:lang w:val="en-US"/>
               </w:rPr>
-              <w:t>specify</w:t>
+              <w:t>set</w:t>
             </w:r>
             <w:r>
               <w:rPr>
@@ -63810,7 +63817,7 @@
 </file>
 
 <file path=customXml/itemProps2.xml><?xml version="1.0" encoding="utf-8"?>
-<ds:datastoreItem xmlns:ds="http://schemas.openxmlformats.org/officeDocument/2006/customXml" ds:itemID="{97091636-9637-494B-A5C1-6DD4B729E8A5}">
+<ds:datastoreItem xmlns:ds="http://schemas.openxmlformats.org/officeDocument/2006/customXml" ds:itemID="{AF1696AB-2193-4344-82A2-CBD661E0165F}">
   <ds:schemaRefs>
     <ds:schemaRef ds:uri="http://schemas.openxmlformats.org/officeDocument/2006/bibliography"/>
   </ds:schemaRefs>

</xml_diff>